<commit_message>
Add the weekly apm content
</commit_message>
<xml_diff>
--- a/Module/apm/00_Moduldokumentation.docx
+++ b/Module/apm/00_Moduldokumentation.docx
@@ -579,7 +579,7 @@
           <w:r>
             <w:fldChar w:fldCharType="separate"/>
           </w:r>
-          <w:hyperlink w:anchor="_Toc506746896" w:history="1">
+          <w:hyperlink w:anchor="_Toc507236280" w:history="1">
             <w:r>
               <w:rPr>
                 <w:rStyle w:val="Hyperlink"/>
@@ -621,7 +621,7 @@
                 <w:noProof/>
                 <w:webHidden/>
               </w:rPr>
-              <w:instrText xml:space="preserve"> PAGEREF _Toc506746896 \h </w:instrText>
+              <w:instrText xml:space="preserve"> PAGEREF _Toc507236280 \h </w:instrText>
             </w:r>
             <w:r>
               <w:rPr>
@@ -665,7 +665,7 @@
               <w:lang w:eastAsia="de-CH"/>
             </w:rPr>
           </w:pPr>
-          <w:hyperlink w:anchor="_Toc506746897" w:history="1">
+          <w:hyperlink w:anchor="_Toc507236281" w:history="1">
             <w:r>
               <w:rPr>
                 <w:rStyle w:val="Hyperlink"/>
@@ -707,7 +707,7 @@
                 <w:noProof/>
                 <w:webHidden/>
               </w:rPr>
-              <w:instrText xml:space="preserve"> PAGEREF _Toc506746897 \h </w:instrText>
+              <w:instrText xml:space="preserve"> PAGEREF _Toc507236281 \h </w:instrText>
             </w:r>
             <w:r>
               <w:rPr>
@@ -751,7 +751,7 @@
               <w:lang w:eastAsia="de-CH"/>
             </w:rPr>
           </w:pPr>
-          <w:hyperlink w:anchor="_Toc506746898" w:history="1">
+          <w:hyperlink w:anchor="_Toc507236282" w:history="1">
             <w:r>
               <w:rPr>
                 <w:rStyle w:val="Hyperlink"/>
@@ -793,7 +793,7 @@
                 <w:noProof/>
                 <w:webHidden/>
               </w:rPr>
-              <w:instrText xml:space="preserve"> PAGEREF _Toc506746898 \h </w:instrText>
+              <w:instrText xml:space="preserve"> PAGEREF _Toc507236282 \h </w:instrText>
             </w:r>
             <w:r>
               <w:rPr>
@@ -837,7 +837,7 @@
               <w:lang w:eastAsia="de-CH"/>
             </w:rPr>
           </w:pPr>
-          <w:hyperlink w:anchor="_Toc506746899" w:history="1">
+          <w:hyperlink w:anchor="_Toc507236283" w:history="1">
             <w:r>
               <w:rPr>
                 <w:rStyle w:val="Hyperlink"/>
@@ -879,7 +879,7 @@
                 <w:noProof/>
                 <w:webHidden/>
               </w:rPr>
-              <w:instrText xml:space="preserve"> PAGEREF _Toc506746899 \h </w:instrText>
+              <w:instrText xml:space="preserve"> PAGEREF _Toc507236283 \h </w:instrText>
             </w:r>
             <w:r>
               <w:rPr>
@@ -919,7 +919,7 @@
               <w:lang w:eastAsia="de-CH"/>
             </w:rPr>
           </w:pPr>
-          <w:hyperlink w:anchor="_Toc506746900" w:history="1">
+          <w:hyperlink w:anchor="_Toc507236284" w:history="1">
             <w:r>
               <w:rPr>
                 <w:rStyle w:val="Hyperlink"/>
@@ -961,7 +961,7 @@
                 <w:noProof/>
                 <w:webHidden/>
               </w:rPr>
-              <w:instrText xml:space="preserve"> PAGEREF _Toc506746900 \h </w:instrText>
+              <w:instrText xml:space="preserve"> PAGEREF _Toc507236284 \h </w:instrText>
             </w:r>
             <w:r>
               <w:rPr>
@@ -982,6 +982,1206 @@
                 <w:webHidden/>
               </w:rPr>
               <w:t>3</w:t>
+            </w:r>
+            <w:r>
+              <w:rPr>
+                <w:noProof/>
+                <w:webHidden/>
+              </w:rPr>
+              <w:fldChar w:fldCharType="end"/>
+            </w:r>
+          </w:hyperlink>
+        </w:p>
+        <w:p>
+          <w:pPr>
+            <w:pStyle w:val="TOC2"/>
+            <w:tabs>
+              <w:tab w:val="left" w:pos="880"/>
+              <w:tab w:val="right" w:leader="dot" w:pos="9062"/>
+            </w:tabs>
+            <w:rPr>
+              <w:rFonts w:eastAsiaTheme="minorEastAsia"/>
+              <w:noProof/>
+              <w:lang w:eastAsia="de-CH"/>
+            </w:rPr>
+          </w:pPr>
+          <w:hyperlink w:anchor="_Toc507236285" w:history="1">
+            <w:r>
+              <w:rPr>
+                <w:rStyle w:val="Hyperlink"/>
+                <w:noProof/>
+              </w:rPr>
+              <w:t>2.1</w:t>
+            </w:r>
+            <w:r>
+              <w:rPr>
+                <w:rFonts w:eastAsiaTheme="minorEastAsia"/>
+                <w:noProof/>
+                <w:lang w:eastAsia="de-CH"/>
+              </w:rPr>
+              <w:tab/>
+            </w:r>
+            <w:r>
+              <w:rPr>
+                <w:rStyle w:val="Hyperlink"/>
+                <w:noProof/>
+              </w:rPr>
+              <w:t>Allgemeines</w:t>
+            </w:r>
+            <w:r>
+              <w:rPr>
+                <w:noProof/>
+                <w:webHidden/>
+              </w:rPr>
+              <w:tab/>
+            </w:r>
+            <w:r>
+              <w:rPr>
+                <w:noProof/>
+                <w:webHidden/>
+              </w:rPr>
+              <w:fldChar w:fldCharType="begin"/>
+            </w:r>
+            <w:r>
+              <w:rPr>
+                <w:noProof/>
+                <w:webHidden/>
+              </w:rPr>
+              <w:instrText xml:space="preserve"> PAGEREF _Toc507236285 \h </w:instrText>
+            </w:r>
+            <w:r>
+              <w:rPr>
+                <w:noProof/>
+                <w:webHidden/>
+              </w:rPr>
+            </w:r>
+            <w:r>
+              <w:rPr>
+                <w:noProof/>
+                <w:webHidden/>
+              </w:rPr>
+              <w:fldChar w:fldCharType="separate"/>
+            </w:r>
+            <w:r>
+              <w:rPr>
+                <w:noProof/>
+                <w:webHidden/>
+              </w:rPr>
+              <w:t>3</w:t>
+            </w:r>
+            <w:r>
+              <w:rPr>
+                <w:noProof/>
+                <w:webHidden/>
+              </w:rPr>
+              <w:fldChar w:fldCharType="end"/>
+            </w:r>
+          </w:hyperlink>
+        </w:p>
+        <w:p>
+          <w:pPr>
+            <w:pStyle w:val="TOC3"/>
+            <w:tabs>
+              <w:tab w:val="left" w:pos="1320"/>
+              <w:tab w:val="right" w:leader="dot" w:pos="9062"/>
+            </w:tabs>
+            <w:rPr>
+              <w:rFonts w:eastAsiaTheme="minorEastAsia"/>
+              <w:noProof/>
+              <w:lang w:eastAsia="de-CH"/>
+            </w:rPr>
+          </w:pPr>
+          <w:hyperlink w:anchor="_Toc507236286" w:history="1">
+            <w:r>
+              <w:rPr>
+                <w:rStyle w:val="Hyperlink"/>
+                <w:noProof/>
+              </w:rPr>
+              <w:t>2.1.1</w:t>
+            </w:r>
+            <w:r>
+              <w:rPr>
+                <w:rFonts w:eastAsiaTheme="minorEastAsia"/>
+                <w:noProof/>
+                <w:lang w:eastAsia="de-CH"/>
+              </w:rPr>
+              <w:tab/>
+            </w:r>
+            <w:r>
+              <w:rPr>
+                <w:rStyle w:val="Hyperlink"/>
+                <w:noProof/>
+              </w:rPr>
+              <w:t>Über dem Dozenten</w:t>
+            </w:r>
+            <w:r>
+              <w:rPr>
+                <w:noProof/>
+                <w:webHidden/>
+              </w:rPr>
+              <w:tab/>
+            </w:r>
+            <w:r>
+              <w:rPr>
+                <w:noProof/>
+                <w:webHidden/>
+              </w:rPr>
+              <w:fldChar w:fldCharType="begin"/>
+            </w:r>
+            <w:r>
+              <w:rPr>
+                <w:noProof/>
+                <w:webHidden/>
+              </w:rPr>
+              <w:instrText xml:space="preserve"> PAGEREF _Toc507236286 \h </w:instrText>
+            </w:r>
+            <w:r>
+              <w:rPr>
+                <w:noProof/>
+                <w:webHidden/>
+              </w:rPr>
+            </w:r>
+            <w:r>
+              <w:rPr>
+                <w:noProof/>
+                <w:webHidden/>
+              </w:rPr>
+              <w:fldChar w:fldCharType="separate"/>
+            </w:r>
+            <w:r>
+              <w:rPr>
+                <w:noProof/>
+                <w:webHidden/>
+              </w:rPr>
+              <w:t>3</w:t>
+            </w:r>
+            <w:r>
+              <w:rPr>
+                <w:noProof/>
+                <w:webHidden/>
+              </w:rPr>
+              <w:fldChar w:fldCharType="end"/>
+            </w:r>
+          </w:hyperlink>
+        </w:p>
+        <w:p>
+          <w:pPr>
+            <w:pStyle w:val="TOC3"/>
+            <w:tabs>
+              <w:tab w:val="left" w:pos="1320"/>
+              <w:tab w:val="right" w:leader="dot" w:pos="9062"/>
+            </w:tabs>
+            <w:rPr>
+              <w:rFonts w:eastAsiaTheme="minorEastAsia"/>
+              <w:noProof/>
+              <w:lang w:eastAsia="de-CH"/>
+            </w:rPr>
+          </w:pPr>
+          <w:hyperlink w:anchor="_Toc507236287" w:history="1">
+            <w:r>
+              <w:rPr>
+                <w:rStyle w:val="Hyperlink"/>
+                <w:noProof/>
+              </w:rPr>
+              <w:t>2.1.2</w:t>
+            </w:r>
+            <w:r>
+              <w:rPr>
+                <w:rFonts w:eastAsiaTheme="minorEastAsia"/>
+                <w:noProof/>
+                <w:lang w:eastAsia="de-CH"/>
+              </w:rPr>
+              <w:tab/>
+            </w:r>
+            <w:r>
+              <w:rPr>
+                <w:rStyle w:val="Hyperlink"/>
+                <w:noProof/>
+              </w:rPr>
+              <w:t>Der normale Betrieb</w:t>
+            </w:r>
+            <w:r>
+              <w:rPr>
+                <w:noProof/>
+                <w:webHidden/>
+              </w:rPr>
+              <w:tab/>
+            </w:r>
+            <w:r>
+              <w:rPr>
+                <w:noProof/>
+                <w:webHidden/>
+              </w:rPr>
+              <w:fldChar w:fldCharType="begin"/>
+            </w:r>
+            <w:r>
+              <w:rPr>
+                <w:noProof/>
+                <w:webHidden/>
+              </w:rPr>
+              <w:instrText xml:space="preserve"> PAGEREF _Toc507236287 \h </w:instrText>
+            </w:r>
+            <w:r>
+              <w:rPr>
+                <w:noProof/>
+                <w:webHidden/>
+              </w:rPr>
+            </w:r>
+            <w:r>
+              <w:rPr>
+                <w:noProof/>
+                <w:webHidden/>
+              </w:rPr>
+              <w:fldChar w:fldCharType="separate"/>
+            </w:r>
+            <w:r>
+              <w:rPr>
+                <w:noProof/>
+                <w:webHidden/>
+              </w:rPr>
+              <w:t>3</w:t>
+            </w:r>
+            <w:r>
+              <w:rPr>
+                <w:noProof/>
+                <w:webHidden/>
+              </w:rPr>
+              <w:fldChar w:fldCharType="end"/>
+            </w:r>
+          </w:hyperlink>
+        </w:p>
+        <w:p>
+          <w:pPr>
+            <w:pStyle w:val="TOC3"/>
+            <w:tabs>
+              <w:tab w:val="left" w:pos="1320"/>
+              <w:tab w:val="right" w:leader="dot" w:pos="9062"/>
+            </w:tabs>
+            <w:rPr>
+              <w:rFonts w:eastAsiaTheme="minorEastAsia"/>
+              <w:noProof/>
+              <w:lang w:eastAsia="de-CH"/>
+            </w:rPr>
+          </w:pPr>
+          <w:hyperlink w:anchor="_Toc507236288" w:history="1">
+            <w:r>
+              <w:rPr>
+                <w:rStyle w:val="Hyperlink"/>
+                <w:noProof/>
+              </w:rPr>
+              <w:t>2.1.3</w:t>
+            </w:r>
+            <w:r>
+              <w:rPr>
+                <w:rFonts w:eastAsiaTheme="minorEastAsia"/>
+                <w:noProof/>
+                <w:lang w:eastAsia="de-CH"/>
+              </w:rPr>
+              <w:tab/>
+            </w:r>
+            <w:r>
+              <w:rPr>
+                <w:rStyle w:val="Hyperlink"/>
+                <w:noProof/>
+              </w:rPr>
+              <w:t>Was dürfen sie erwarten</w:t>
+            </w:r>
+            <w:r>
+              <w:rPr>
+                <w:noProof/>
+                <w:webHidden/>
+              </w:rPr>
+              <w:tab/>
+            </w:r>
+            <w:r>
+              <w:rPr>
+                <w:noProof/>
+                <w:webHidden/>
+              </w:rPr>
+              <w:fldChar w:fldCharType="begin"/>
+            </w:r>
+            <w:r>
+              <w:rPr>
+                <w:noProof/>
+                <w:webHidden/>
+              </w:rPr>
+              <w:instrText xml:space="preserve"> PAGEREF _Toc507236288 \h </w:instrText>
+            </w:r>
+            <w:r>
+              <w:rPr>
+                <w:noProof/>
+                <w:webHidden/>
+              </w:rPr>
+            </w:r>
+            <w:r>
+              <w:rPr>
+                <w:noProof/>
+                <w:webHidden/>
+              </w:rPr>
+              <w:fldChar w:fldCharType="separate"/>
+            </w:r>
+            <w:r>
+              <w:rPr>
+                <w:noProof/>
+                <w:webHidden/>
+              </w:rPr>
+              <w:t>4</w:t>
+            </w:r>
+            <w:r>
+              <w:rPr>
+                <w:noProof/>
+                <w:webHidden/>
+              </w:rPr>
+              <w:fldChar w:fldCharType="end"/>
+            </w:r>
+          </w:hyperlink>
+        </w:p>
+        <w:p>
+          <w:pPr>
+            <w:pStyle w:val="TOC2"/>
+            <w:tabs>
+              <w:tab w:val="left" w:pos="880"/>
+              <w:tab w:val="right" w:leader="dot" w:pos="9062"/>
+            </w:tabs>
+            <w:rPr>
+              <w:rFonts w:eastAsiaTheme="minorEastAsia"/>
+              <w:noProof/>
+              <w:lang w:eastAsia="de-CH"/>
+            </w:rPr>
+          </w:pPr>
+          <w:hyperlink w:anchor="_Toc507236289" w:history="1">
+            <w:r>
+              <w:rPr>
+                <w:rStyle w:val="Hyperlink"/>
+                <w:noProof/>
+              </w:rPr>
+              <w:t>2.2</w:t>
+            </w:r>
+            <w:r>
+              <w:rPr>
+                <w:rFonts w:eastAsiaTheme="minorEastAsia"/>
+                <w:noProof/>
+                <w:lang w:eastAsia="de-CH"/>
+              </w:rPr>
+              <w:tab/>
+            </w:r>
+            <w:r>
+              <w:rPr>
+                <w:rStyle w:val="Hyperlink"/>
+                <w:noProof/>
+              </w:rPr>
+              <w:t>Spass mit Netzwerken</w:t>
+            </w:r>
+            <w:r>
+              <w:rPr>
+                <w:noProof/>
+                <w:webHidden/>
+              </w:rPr>
+              <w:tab/>
+            </w:r>
+            <w:r>
+              <w:rPr>
+                <w:noProof/>
+                <w:webHidden/>
+              </w:rPr>
+              <w:fldChar w:fldCharType="begin"/>
+            </w:r>
+            <w:r>
+              <w:rPr>
+                <w:noProof/>
+                <w:webHidden/>
+              </w:rPr>
+              <w:instrText xml:space="preserve"> PAGEREF _Toc507236289 \h </w:instrText>
+            </w:r>
+            <w:r>
+              <w:rPr>
+                <w:noProof/>
+                <w:webHidden/>
+              </w:rPr>
+            </w:r>
+            <w:r>
+              <w:rPr>
+                <w:noProof/>
+                <w:webHidden/>
+              </w:rPr>
+              <w:fldChar w:fldCharType="separate"/>
+            </w:r>
+            <w:r>
+              <w:rPr>
+                <w:noProof/>
+                <w:webHidden/>
+              </w:rPr>
+              <w:t>5</w:t>
+            </w:r>
+            <w:r>
+              <w:rPr>
+                <w:noProof/>
+                <w:webHidden/>
+              </w:rPr>
+              <w:fldChar w:fldCharType="end"/>
+            </w:r>
+          </w:hyperlink>
+        </w:p>
+        <w:p>
+          <w:pPr>
+            <w:pStyle w:val="TOC3"/>
+            <w:tabs>
+              <w:tab w:val="left" w:pos="1320"/>
+              <w:tab w:val="right" w:leader="dot" w:pos="9062"/>
+            </w:tabs>
+            <w:rPr>
+              <w:rFonts w:eastAsiaTheme="minorEastAsia"/>
+              <w:noProof/>
+              <w:lang w:eastAsia="de-CH"/>
+            </w:rPr>
+          </w:pPr>
+          <w:hyperlink w:anchor="_Toc507236290" w:history="1">
+            <w:r>
+              <w:rPr>
+                <w:rStyle w:val="Hyperlink"/>
+                <w:noProof/>
+              </w:rPr>
+              <w:t>2.2.1</w:t>
+            </w:r>
+            <w:r>
+              <w:rPr>
+                <w:rFonts w:eastAsiaTheme="minorEastAsia"/>
+                <w:noProof/>
+                <w:lang w:eastAsia="de-CH"/>
+              </w:rPr>
+              <w:tab/>
+            </w:r>
+            <w:r>
+              <w:rPr>
+                <w:rStyle w:val="Hyperlink"/>
+                <w:noProof/>
+              </w:rPr>
+              <w:t>Ein anderes «Normdokument»</w:t>
+            </w:r>
+            <w:r>
+              <w:rPr>
+                <w:noProof/>
+                <w:webHidden/>
+              </w:rPr>
+              <w:tab/>
+            </w:r>
+            <w:r>
+              <w:rPr>
+                <w:noProof/>
+                <w:webHidden/>
+              </w:rPr>
+              <w:fldChar w:fldCharType="begin"/>
+            </w:r>
+            <w:r>
+              <w:rPr>
+                <w:noProof/>
+                <w:webHidden/>
+              </w:rPr>
+              <w:instrText xml:space="preserve"> PAGEREF _Toc507236290 \h </w:instrText>
+            </w:r>
+            <w:r>
+              <w:rPr>
+                <w:noProof/>
+                <w:webHidden/>
+              </w:rPr>
+            </w:r>
+            <w:r>
+              <w:rPr>
+                <w:noProof/>
+                <w:webHidden/>
+              </w:rPr>
+              <w:fldChar w:fldCharType="separate"/>
+            </w:r>
+            <w:r>
+              <w:rPr>
+                <w:noProof/>
+                <w:webHidden/>
+              </w:rPr>
+              <w:t>5</w:t>
+            </w:r>
+            <w:r>
+              <w:rPr>
+                <w:noProof/>
+                <w:webHidden/>
+              </w:rPr>
+              <w:fldChar w:fldCharType="end"/>
+            </w:r>
+          </w:hyperlink>
+        </w:p>
+        <w:p>
+          <w:pPr>
+            <w:pStyle w:val="TOC2"/>
+            <w:tabs>
+              <w:tab w:val="left" w:pos="880"/>
+              <w:tab w:val="right" w:leader="dot" w:pos="9062"/>
+            </w:tabs>
+            <w:rPr>
+              <w:rFonts w:eastAsiaTheme="minorEastAsia"/>
+              <w:noProof/>
+              <w:lang w:eastAsia="de-CH"/>
+            </w:rPr>
+          </w:pPr>
+          <w:hyperlink w:anchor="_Toc507236291" w:history="1">
+            <w:r>
+              <w:rPr>
+                <w:rStyle w:val="Hyperlink"/>
+                <w:noProof/>
+              </w:rPr>
+              <w:t>2.3</w:t>
+            </w:r>
+            <w:r>
+              <w:rPr>
+                <w:rFonts w:eastAsiaTheme="minorEastAsia"/>
+                <w:noProof/>
+                <w:lang w:eastAsia="de-CH"/>
+              </w:rPr>
+              <w:tab/>
+            </w:r>
+            <w:r>
+              <w:rPr>
+                <w:rStyle w:val="Hyperlink"/>
+                <w:noProof/>
+              </w:rPr>
+              <w:t>Einführung</w:t>
+            </w:r>
+            <w:r>
+              <w:rPr>
+                <w:noProof/>
+                <w:webHidden/>
+              </w:rPr>
+              <w:tab/>
+            </w:r>
+            <w:r>
+              <w:rPr>
+                <w:noProof/>
+                <w:webHidden/>
+              </w:rPr>
+              <w:fldChar w:fldCharType="begin"/>
+            </w:r>
+            <w:r>
+              <w:rPr>
+                <w:noProof/>
+                <w:webHidden/>
+              </w:rPr>
+              <w:instrText xml:space="preserve"> PAGEREF _Toc507236291 \h </w:instrText>
+            </w:r>
+            <w:r>
+              <w:rPr>
+                <w:noProof/>
+                <w:webHidden/>
+              </w:rPr>
+            </w:r>
+            <w:r>
+              <w:rPr>
+                <w:noProof/>
+                <w:webHidden/>
+              </w:rPr>
+              <w:fldChar w:fldCharType="separate"/>
+            </w:r>
+            <w:r>
+              <w:rPr>
+                <w:noProof/>
+                <w:webHidden/>
+              </w:rPr>
+              <w:t>5</w:t>
+            </w:r>
+            <w:r>
+              <w:rPr>
+                <w:noProof/>
+                <w:webHidden/>
+              </w:rPr>
+              <w:fldChar w:fldCharType="end"/>
+            </w:r>
+          </w:hyperlink>
+        </w:p>
+        <w:p>
+          <w:pPr>
+            <w:pStyle w:val="TOC3"/>
+            <w:tabs>
+              <w:tab w:val="left" w:pos="1320"/>
+              <w:tab w:val="right" w:leader="dot" w:pos="9062"/>
+            </w:tabs>
+            <w:rPr>
+              <w:rFonts w:eastAsiaTheme="minorEastAsia"/>
+              <w:noProof/>
+              <w:lang w:eastAsia="de-CH"/>
+            </w:rPr>
+          </w:pPr>
+          <w:hyperlink w:anchor="_Toc507236292" w:history="1">
+            <w:r>
+              <w:rPr>
+                <w:rStyle w:val="Hyperlink"/>
+                <w:noProof/>
+              </w:rPr>
+              <w:t>2.3.1</w:t>
+            </w:r>
+            <w:r>
+              <w:rPr>
+                <w:rFonts w:eastAsiaTheme="minorEastAsia"/>
+                <w:noProof/>
+                <w:lang w:eastAsia="de-CH"/>
+              </w:rPr>
+              <w:tab/>
+            </w:r>
+            <w:r>
+              <w:rPr>
+                <w:rStyle w:val="Hyperlink"/>
+                <w:noProof/>
+              </w:rPr>
+              <w:t>Was ist eine Cloud</w:t>
+            </w:r>
+            <w:r>
+              <w:rPr>
+                <w:noProof/>
+                <w:webHidden/>
+              </w:rPr>
+              <w:tab/>
+            </w:r>
+            <w:r>
+              <w:rPr>
+                <w:noProof/>
+                <w:webHidden/>
+              </w:rPr>
+              <w:fldChar w:fldCharType="begin"/>
+            </w:r>
+            <w:r>
+              <w:rPr>
+                <w:noProof/>
+                <w:webHidden/>
+              </w:rPr>
+              <w:instrText xml:space="preserve"> PAGEREF _Toc507236292 \h </w:instrText>
+            </w:r>
+            <w:r>
+              <w:rPr>
+                <w:noProof/>
+                <w:webHidden/>
+              </w:rPr>
+            </w:r>
+            <w:r>
+              <w:rPr>
+                <w:noProof/>
+                <w:webHidden/>
+              </w:rPr>
+              <w:fldChar w:fldCharType="separate"/>
+            </w:r>
+            <w:r>
+              <w:rPr>
+                <w:noProof/>
+                <w:webHidden/>
+              </w:rPr>
+              <w:t>5</w:t>
+            </w:r>
+            <w:r>
+              <w:rPr>
+                <w:noProof/>
+                <w:webHidden/>
+              </w:rPr>
+              <w:fldChar w:fldCharType="end"/>
+            </w:r>
+          </w:hyperlink>
+        </w:p>
+        <w:p>
+          <w:pPr>
+            <w:pStyle w:val="TOC3"/>
+            <w:tabs>
+              <w:tab w:val="left" w:pos="1320"/>
+              <w:tab w:val="right" w:leader="dot" w:pos="9062"/>
+            </w:tabs>
+            <w:rPr>
+              <w:rFonts w:eastAsiaTheme="minorEastAsia"/>
+              <w:noProof/>
+              <w:lang w:eastAsia="de-CH"/>
+            </w:rPr>
+          </w:pPr>
+          <w:hyperlink w:anchor="_Toc507236293" w:history="1">
+            <w:r>
+              <w:rPr>
+                <w:rStyle w:val="Hyperlink"/>
+                <w:noProof/>
+              </w:rPr>
+              <w:t>2.3.2</w:t>
+            </w:r>
+            <w:r>
+              <w:rPr>
+                <w:rFonts w:eastAsiaTheme="minorEastAsia"/>
+                <w:noProof/>
+                <w:lang w:eastAsia="de-CH"/>
+              </w:rPr>
+              <w:tab/>
+            </w:r>
+            <w:r>
+              <w:rPr>
+                <w:rStyle w:val="Hyperlink"/>
+                <w:noProof/>
+              </w:rPr>
+              <w:t>Die Servicemodelle einer Cloud</w:t>
+            </w:r>
+            <w:r>
+              <w:rPr>
+                <w:noProof/>
+                <w:webHidden/>
+              </w:rPr>
+              <w:tab/>
+            </w:r>
+            <w:r>
+              <w:rPr>
+                <w:noProof/>
+                <w:webHidden/>
+              </w:rPr>
+              <w:fldChar w:fldCharType="begin"/>
+            </w:r>
+            <w:r>
+              <w:rPr>
+                <w:noProof/>
+                <w:webHidden/>
+              </w:rPr>
+              <w:instrText xml:space="preserve"> PAGEREF _Toc507236293 \h </w:instrText>
+            </w:r>
+            <w:r>
+              <w:rPr>
+                <w:noProof/>
+                <w:webHidden/>
+              </w:rPr>
+            </w:r>
+            <w:r>
+              <w:rPr>
+                <w:noProof/>
+                <w:webHidden/>
+              </w:rPr>
+              <w:fldChar w:fldCharType="separate"/>
+            </w:r>
+            <w:r>
+              <w:rPr>
+                <w:noProof/>
+                <w:webHidden/>
+              </w:rPr>
+              <w:t>5</w:t>
+            </w:r>
+            <w:r>
+              <w:rPr>
+                <w:noProof/>
+                <w:webHidden/>
+              </w:rPr>
+              <w:fldChar w:fldCharType="end"/>
+            </w:r>
+          </w:hyperlink>
+        </w:p>
+        <w:p>
+          <w:pPr>
+            <w:pStyle w:val="TOC3"/>
+            <w:tabs>
+              <w:tab w:val="left" w:pos="1320"/>
+              <w:tab w:val="right" w:leader="dot" w:pos="9062"/>
+            </w:tabs>
+            <w:rPr>
+              <w:rFonts w:eastAsiaTheme="minorEastAsia"/>
+              <w:noProof/>
+              <w:lang w:eastAsia="de-CH"/>
+            </w:rPr>
+          </w:pPr>
+          <w:hyperlink w:anchor="_Toc507236294" w:history="1">
+            <w:r>
+              <w:rPr>
+                <w:rStyle w:val="Hyperlink"/>
+                <w:noProof/>
+              </w:rPr>
+              <w:t>2.3.3</w:t>
+            </w:r>
+            <w:r>
+              <w:rPr>
+                <w:rFonts w:eastAsiaTheme="minorEastAsia"/>
+                <w:noProof/>
+                <w:lang w:eastAsia="de-CH"/>
+              </w:rPr>
+              <w:tab/>
+            </w:r>
+            <w:r>
+              <w:rPr>
+                <w:rStyle w:val="Hyperlink"/>
+                <w:noProof/>
+              </w:rPr>
+              <w:t>Der typische Aufbau einer Virtualisierungsinfrastruktur</w:t>
+            </w:r>
+            <w:r>
+              <w:rPr>
+                <w:noProof/>
+                <w:webHidden/>
+              </w:rPr>
+              <w:tab/>
+            </w:r>
+            <w:r>
+              <w:rPr>
+                <w:noProof/>
+                <w:webHidden/>
+              </w:rPr>
+              <w:fldChar w:fldCharType="begin"/>
+            </w:r>
+            <w:r>
+              <w:rPr>
+                <w:noProof/>
+                <w:webHidden/>
+              </w:rPr>
+              <w:instrText xml:space="preserve"> PAGEREF _Toc507236294 \h </w:instrText>
+            </w:r>
+            <w:r>
+              <w:rPr>
+                <w:noProof/>
+                <w:webHidden/>
+              </w:rPr>
+            </w:r>
+            <w:r>
+              <w:rPr>
+                <w:noProof/>
+                <w:webHidden/>
+              </w:rPr>
+              <w:fldChar w:fldCharType="separate"/>
+            </w:r>
+            <w:r>
+              <w:rPr>
+                <w:noProof/>
+                <w:webHidden/>
+              </w:rPr>
+              <w:t>6</w:t>
+            </w:r>
+            <w:r>
+              <w:rPr>
+                <w:noProof/>
+                <w:webHidden/>
+              </w:rPr>
+              <w:fldChar w:fldCharType="end"/>
+            </w:r>
+          </w:hyperlink>
+        </w:p>
+        <w:p>
+          <w:pPr>
+            <w:pStyle w:val="TOC3"/>
+            <w:tabs>
+              <w:tab w:val="left" w:pos="1320"/>
+              <w:tab w:val="right" w:leader="dot" w:pos="9062"/>
+            </w:tabs>
+            <w:rPr>
+              <w:rFonts w:eastAsiaTheme="minorEastAsia"/>
+              <w:noProof/>
+              <w:lang w:eastAsia="de-CH"/>
+            </w:rPr>
+          </w:pPr>
+          <w:hyperlink w:anchor="_Toc507236295" w:history="1">
+            <w:r>
+              <w:rPr>
+                <w:rStyle w:val="Hyperlink"/>
+                <w:noProof/>
+              </w:rPr>
+              <w:t>2.3.4</w:t>
+            </w:r>
+            <w:r>
+              <w:rPr>
+                <w:rFonts w:eastAsiaTheme="minorEastAsia"/>
+                <w:noProof/>
+                <w:lang w:eastAsia="de-CH"/>
+              </w:rPr>
+              <w:tab/>
+            </w:r>
+            <w:r>
+              <w:rPr>
+                <w:rStyle w:val="Hyperlink"/>
+                <w:noProof/>
+              </w:rPr>
+              <w:t>Die Skalierungsarten</w:t>
+            </w:r>
+            <w:r>
+              <w:rPr>
+                <w:noProof/>
+                <w:webHidden/>
+              </w:rPr>
+              <w:tab/>
+            </w:r>
+            <w:r>
+              <w:rPr>
+                <w:noProof/>
+                <w:webHidden/>
+              </w:rPr>
+              <w:fldChar w:fldCharType="begin"/>
+            </w:r>
+            <w:r>
+              <w:rPr>
+                <w:noProof/>
+                <w:webHidden/>
+              </w:rPr>
+              <w:instrText xml:space="preserve"> PAGEREF _Toc507236295 \h </w:instrText>
+            </w:r>
+            <w:r>
+              <w:rPr>
+                <w:noProof/>
+                <w:webHidden/>
+              </w:rPr>
+            </w:r>
+            <w:r>
+              <w:rPr>
+                <w:noProof/>
+                <w:webHidden/>
+              </w:rPr>
+              <w:fldChar w:fldCharType="separate"/>
+            </w:r>
+            <w:r>
+              <w:rPr>
+                <w:noProof/>
+                <w:webHidden/>
+              </w:rPr>
+              <w:t>6</w:t>
+            </w:r>
+            <w:r>
+              <w:rPr>
+                <w:noProof/>
+                <w:webHidden/>
+              </w:rPr>
+              <w:fldChar w:fldCharType="end"/>
+            </w:r>
+          </w:hyperlink>
+        </w:p>
+        <w:p>
+          <w:pPr>
+            <w:pStyle w:val="TOC3"/>
+            <w:tabs>
+              <w:tab w:val="left" w:pos="1320"/>
+              <w:tab w:val="right" w:leader="dot" w:pos="9062"/>
+            </w:tabs>
+            <w:rPr>
+              <w:rFonts w:eastAsiaTheme="minorEastAsia"/>
+              <w:noProof/>
+              <w:lang w:eastAsia="de-CH"/>
+            </w:rPr>
+          </w:pPr>
+          <w:hyperlink w:anchor="_Toc507236296" w:history="1">
+            <w:r>
+              <w:rPr>
+                <w:rStyle w:val="Hyperlink"/>
+                <w:noProof/>
+              </w:rPr>
+              <w:t>2.3.5</w:t>
+            </w:r>
+            <w:r>
+              <w:rPr>
+                <w:rFonts w:eastAsiaTheme="minorEastAsia"/>
+                <w:noProof/>
+                <w:lang w:eastAsia="de-CH"/>
+              </w:rPr>
+              <w:tab/>
+            </w:r>
+            <w:r>
+              <w:rPr>
+                <w:rStyle w:val="Hyperlink"/>
+                <w:noProof/>
+              </w:rPr>
+              <w:t>Ein typischer Loadbalancer</w:t>
+            </w:r>
+            <w:r>
+              <w:rPr>
+                <w:noProof/>
+                <w:webHidden/>
+              </w:rPr>
+              <w:tab/>
+            </w:r>
+            <w:r>
+              <w:rPr>
+                <w:noProof/>
+                <w:webHidden/>
+              </w:rPr>
+              <w:fldChar w:fldCharType="begin"/>
+            </w:r>
+            <w:r>
+              <w:rPr>
+                <w:noProof/>
+                <w:webHidden/>
+              </w:rPr>
+              <w:instrText xml:space="preserve"> PAGEREF _Toc507236296 \h </w:instrText>
+            </w:r>
+            <w:r>
+              <w:rPr>
+                <w:noProof/>
+                <w:webHidden/>
+              </w:rPr>
+            </w:r>
+            <w:r>
+              <w:rPr>
+                <w:noProof/>
+                <w:webHidden/>
+              </w:rPr>
+              <w:fldChar w:fldCharType="separate"/>
+            </w:r>
+            <w:r>
+              <w:rPr>
+                <w:noProof/>
+                <w:webHidden/>
+              </w:rPr>
+              <w:t>7</w:t>
+            </w:r>
+            <w:r>
+              <w:rPr>
+                <w:noProof/>
+                <w:webHidden/>
+              </w:rPr>
+              <w:fldChar w:fldCharType="end"/>
+            </w:r>
+          </w:hyperlink>
+        </w:p>
+        <w:p>
+          <w:pPr>
+            <w:pStyle w:val="TOC3"/>
+            <w:tabs>
+              <w:tab w:val="left" w:pos="1320"/>
+              <w:tab w:val="right" w:leader="dot" w:pos="9062"/>
+            </w:tabs>
+            <w:rPr>
+              <w:rFonts w:eastAsiaTheme="minorEastAsia"/>
+              <w:noProof/>
+              <w:lang w:eastAsia="de-CH"/>
+            </w:rPr>
+          </w:pPr>
+          <w:hyperlink w:anchor="_Toc507236297" w:history="1">
+            <w:r>
+              <w:rPr>
+                <w:rStyle w:val="Hyperlink"/>
+                <w:noProof/>
+              </w:rPr>
+              <w:t>2.3.6</w:t>
+            </w:r>
+            <w:r>
+              <w:rPr>
+                <w:rFonts w:eastAsiaTheme="minorEastAsia"/>
+                <w:noProof/>
+                <w:lang w:eastAsia="de-CH"/>
+              </w:rPr>
+              <w:tab/>
+            </w:r>
+            <w:r>
+              <w:rPr>
+                <w:rStyle w:val="Hyperlink"/>
+                <w:noProof/>
+              </w:rPr>
+              <w:t>Aufgaben und Übungen</w:t>
+            </w:r>
+            <w:r>
+              <w:rPr>
+                <w:noProof/>
+                <w:webHidden/>
+              </w:rPr>
+              <w:tab/>
+            </w:r>
+            <w:r>
+              <w:rPr>
+                <w:noProof/>
+                <w:webHidden/>
+              </w:rPr>
+              <w:fldChar w:fldCharType="begin"/>
+            </w:r>
+            <w:r>
+              <w:rPr>
+                <w:noProof/>
+                <w:webHidden/>
+              </w:rPr>
+              <w:instrText xml:space="preserve"> PAGEREF _Toc507236297 \h </w:instrText>
+            </w:r>
+            <w:r>
+              <w:rPr>
+                <w:noProof/>
+                <w:webHidden/>
+              </w:rPr>
+            </w:r>
+            <w:r>
+              <w:rPr>
+                <w:noProof/>
+                <w:webHidden/>
+              </w:rPr>
+              <w:fldChar w:fldCharType="separate"/>
+            </w:r>
+            <w:r>
+              <w:rPr>
+                <w:noProof/>
+                <w:webHidden/>
+              </w:rPr>
+              <w:t>8</w:t>
+            </w:r>
+            <w:r>
+              <w:rPr>
+                <w:noProof/>
+                <w:webHidden/>
+              </w:rPr>
+              <w:fldChar w:fldCharType="end"/>
+            </w:r>
+          </w:hyperlink>
+        </w:p>
+        <w:p>
+          <w:pPr>
+            <w:pStyle w:val="TOC1"/>
+            <w:rPr>
+              <w:rFonts w:eastAsiaTheme="minorEastAsia"/>
+              <w:noProof/>
+              <w:lang w:eastAsia="de-CH"/>
+            </w:rPr>
+          </w:pPr>
+          <w:hyperlink w:anchor="_Toc507236298" w:history="1">
+            <w:r>
+              <w:rPr>
+                <w:rStyle w:val="Hyperlink"/>
+                <w:noProof/>
+              </w:rPr>
+              <w:t>3</w:t>
+            </w:r>
+            <w:r>
+              <w:rPr>
+                <w:rFonts w:eastAsiaTheme="minorEastAsia"/>
+                <w:noProof/>
+                <w:lang w:eastAsia="de-CH"/>
+              </w:rPr>
+              <w:tab/>
+            </w:r>
+            <w:r>
+              <w:rPr>
+                <w:rStyle w:val="Hyperlink"/>
+                <w:noProof/>
+              </w:rPr>
+              <w:t>Woche 2</w:t>
+            </w:r>
+            <w:r>
+              <w:rPr>
+                <w:noProof/>
+                <w:webHidden/>
+              </w:rPr>
+              <w:tab/>
+            </w:r>
+            <w:r>
+              <w:rPr>
+                <w:noProof/>
+                <w:webHidden/>
+              </w:rPr>
+              <w:fldChar w:fldCharType="begin"/>
+            </w:r>
+            <w:r>
+              <w:rPr>
+                <w:noProof/>
+                <w:webHidden/>
+              </w:rPr>
+              <w:instrText xml:space="preserve"> PAGEREF _Toc507236298 \h </w:instrText>
+            </w:r>
+            <w:r>
+              <w:rPr>
+                <w:noProof/>
+                <w:webHidden/>
+              </w:rPr>
+            </w:r>
+            <w:r>
+              <w:rPr>
+                <w:noProof/>
+                <w:webHidden/>
+              </w:rPr>
+              <w:fldChar w:fldCharType="separate"/>
+            </w:r>
+            <w:r>
+              <w:rPr>
+                <w:noProof/>
+                <w:webHidden/>
+              </w:rPr>
+              <w:t>9</w:t>
             </w:r>
             <w:r>
               <w:rPr>
@@ -1018,7 +2218,7 @@
       </w:pPr>
       <w:bookmarkStart w:id="1" w:name="_Toc430435984"/>
       <w:bookmarkStart w:id="2" w:name="_Toc431304092"/>
-      <w:bookmarkStart w:id="3" w:name="_Toc506746896"/>
+      <w:bookmarkStart w:id="3" w:name="_Toc507236280"/>
       <w:r>
         <w:lastRenderedPageBreak/>
         <w:t>Einleitung</w:t>
@@ -1034,7 +2234,7 @@
       <w:bookmarkStart w:id="4" w:name="_Toc430422362"/>
       <w:bookmarkStart w:id="5" w:name="_Toc430435985"/>
       <w:bookmarkStart w:id="6" w:name="_Toc431304093"/>
-      <w:bookmarkStart w:id="7" w:name="_Toc506746897"/>
+      <w:bookmarkStart w:id="7" w:name="_Toc507236281"/>
       <w:r>
         <w:t>Einleitung</w:t>
       </w:r>
@@ -1063,7 +2263,7 @@
       <w:bookmarkStart w:id="8" w:name="_Toc430422363"/>
       <w:bookmarkStart w:id="9" w:name="_Toc430435986"/>
       <w:bookmarkStart w:id="10" w:name="_Toc431304094"/>
-      <w:bookmarkStart w:id="11" w:name="_Toc506746898"/>
+      <w:bookmarkStart w:id="11" w:name="_Toc507236282"/>
       <w:r>
         <w:t>Lernziele</w:t>
       </w:r>
@@ -1148,7 +2348,7 @@
       <w:bookmarkStart w:id="12" w:name="_Toc430422364"/>
       <w:bookmarkStart w:id="13" w:name="_Toc430435987"/>
       <w:bookmarkStart w:id="14" w:name="_Toc431304095"/>
-      <w:bookmarkStart w:id="15" w:name="_Toc506746899"/>
+      <w:bookmarkStart w:id="15" w:name="_Toc507236283"/>
       <w:r>
         <w:t>Prüfungen</w:t>
       </w:r>
@@ -1167,7 +2367,7 @@
       <w:pPr>
         <w:pStyle w:val="Heading1"/>
       </w:pPr>
-      <w:bookmarkStart w:id="16" w:name="_Toc506746900"/>
+      <w:bookmarkStart w:id="16" w:name="_Toc507236284"/>
       <w:r>
         <w:lastRenderedPageBreak/>
         <w:t>Woche 1</w:t>
@@ -1175,14 +2375,1370 @@
       <w:bookmarkEnd w:id="16"/>
     </w:p>
     <w:p>
-      <w:r>
-        <w:t>TODO</w:t>
-      </w:r>
+      <w:pPr>
+        <w:pStyle w:val="Heading2"/>
+      </w:pPr>
+      <w:bookmarkStart w:id="17" w:name="_Toc507236285"/>
+      <w:r>
+        <w:t>Allgemeines</w:t>
+      </w:r>
+      <w:bookmarkEnd w:id="17"/>
+    </w:p>
+    <w:p>
+      <w:pPr>
+        <w:pStyle w:val="Heading3"/>
+      </w:pPr>
+      <w:bookmarkStart w:id="18" w:name="_Toc507236286"/>
+      <w:r>
+        <w:t>Über dem Dozenten</w:t>
+      </w:r>
+      <w:bookmarkEnd w:id="18"/>
+    </w:p>
+    <w:p>
+      <w:r>
+        <w:rPr>
+          <w:noProof/>
+        </w:rPr>
+        <w:drawing>
+          <wp:inline distT="0" distB="0" distL="0" distR="0" wp14:anchorId="150EE3B1" wp14:editId="59B8F4B8">
+            <wp:extent cx="5760720" cy="2647315"/>
+            <wp:effectExtent l="0" t="0" r="0" b="635"/>
+            <wp:docPr id="1" name="Picture 1"/>
+            <wp:cNvGraphicFramePr>
+              <a:graphicFrameLocks xmlns:a="http://schemas.openxmlformats.org/drawingml/2006/main" noChangeAspect="1"/>
+            </wp:cNvGraphicFramePr>
+            <a:graphic xmlns:a="http://schemas.openxmlformats.org/drawingml/2006/main">
+              <a:graphicData uri="http://schemas.openxmlformats.org/drawingml/2006/picture">
+                <pic:pic xmlns:pic="http://schemas.openxmlformats.org/drawingml/2006/picture">
+                  <pic:nvPicPr>
+                    <pic:cNvPr id="1" name=""/>
+                    <pic:cNvPicPr/>
+                  </pic:nvPicPr>
+                  <pic:blipFill>
+                    <a:blip r:embed="rId9"/>
+                    <a:stretch>
+                      <a:fillRect/>
+                    </a:stretch>
+                  </pic:blipFill>
+                  <pic:spPr>
+                    <a:xfrm>
+                      <a:off x="0" y="0"/>
+                      <a:ext cx="5760720" cy="2647315"/>
+                    </a:xfrm>
+                    <a:prstGeom prst="rect">
+                      <a:avLst/>
+                    </a:prstGeom>
+                  </pic:spPr>
+                </pic:pic>
+              </a:graphicData>
+            </a:graphic>
+          </wp:inline>
+        </w:drawing>
+      </w:r>
+    </w:p>
+    <w:p>
+      <w:pPr>
+        <w:pStyle w:val="Heading3"/>
+      </w:pPr>
+      <w:bookmarkStart w:id="19" w:name="_Toc507236287"/>
+      <w:r>
+        <w:t>Der normale Betrieb</w:t>
+      </w:r>
+      <w:bookmarkEnd w:id="19"/>
+    </w:p>
+    <w:p>
+      <w:r>
+        <w:rPr>
+          <w:noProof/>
+        </w:rPr>
+        <w:drawing>
+          <wp:inline distT="0" distB="0" distL="0" distR="0" wp14:anchorId="5FDB1896" wp14:editId="5F965113">
+            <wp:extent cx="5760720" cy="2798445"/>
+            <wp:effectExtent l="0" t="0" r="0" b="1905"/>
+            <wp:docPr id="2" name="Picture 2"/>
+            <wp:cNvGraphicFramePr>
+              <a:graphicFrameLocks xmlns:a="http://schemas.openxmlformats.org/drawingml/2006/main" noChangeAspect="1"/>
+            </wp:cNvGraphicFramePr>
+            <a:graphic xmlns:a="http://schemas.openxmlformats.org/drawingml/2006/main">
+              <a:graphicData uri="http://schemas.openxmlformats.org/drawingml/2006/picture">
+                <pic:pic xmlns:pic="http://schemas.openxmlformats.org/drawingml/2006/picture">
+                  <pic:nvPicPr>
+                    <pic:cNvPr id="1" name=""/>
+                    <pic:cNvPicPr/>
+                  </pic:nvPicPr>
+                  <pic:blipFill>
+                    <a:blip r:embed="rId10"/>
+                    <a:stretch>
+                      <a:fillRect/>
+                    </a:stretch>
+                  </pic:blipFill>
+                  <pic:spPr>
+                    <a:xfrm>
+                      <a:off x="0" y="0"/>
+                      <a:ext cx="5760720" cy="2798445"/>
+                    </a:xfrm>
+                    <a:prstGeom prst="rect">
+                      <a:avLst/>
+                    </a:prstGeom>
+                  </pic:spPr>
+                </pic:pic>
+              </a:graphicData>
+            </a:graphic>
+          </wp:inline>
+        </w:drawing>
+      </w:r>
+    </w:p>
+    <w:p>
+      <w:r>
+        <w:t xml:space="preserve">Jeder Wochenblock richtet sich </w:t>
+      </w:r>
+      <w:proofErr w:type="gramStart"/>
+      <w:r>
+        <w:t>nach folgendem</w:t>
+      </w:r>
+      <w:proofErr w:type="gramEnd"/>
+      <w:r>
+        <w:t xml:space="preserve"> Muster</w:t>
+      </w:r>
+      <w:r>
+        <w:t>:</w:t>
+      </w:r>
+    </w:p>
+    <w:p>
+      <w:pPr>
+        <w:pStyle w:val="ListParagraph"/>
+        <w:numPr>
+          <w:ilvl w:val="0"/>
+          <w:numId w:val="3"/>
+        </w:numPr>
+      </w:pPr>
+      <w:r>
+        <w:t>Unterrichtsblock (2 Lektionen Theorie)</w:t>
+      </w:r>
+      <w:r>
+        <w:t xml:space="preserve">: </w:t>
+      </w:r>
+      <w:r>
+        <w:t>Dieser Unterricht wird in Referatsform gehalten. Sie können ihn attraktiver gestalten wenn</w:t>
+      </w:r>
+    </w:p>
+    <w:p>
+      <w:pPr>
+        <w:pStyle w:val="ListParagraph"/>
+        <w:numPr>
+          <w:ilvl w:val="1"/>
+          <w:numId w:val="3"/>
+        </w:numPr>
+      </w:pPr>
+      <w:r>
+        <w:t xml:space="preserve">Sie </w:t>
+      </w:r>
+      <w:proofErr w:type="spellStart"/>
+      <w:r>
+        <w:t>den</w:t>
+      </w:r>
+      <w:proofErr w:type="spellEnd"/>
+      <w:r>
+        <w:t xml:space="preserve"> zu behandelnden Stoff bereits aufgearbeitet haben.</w:t>
+      </w:r>
+    </w:p>
+    <w:p>
+      <w:pPr>
+        <w:pStyle w:val="ListParagraph"/>
+        <w:numPr>
+          <w:ilvl w:val="1"/>
+          <w:numId w:val="3"/>
+        </w:numPr>
+      </w:pPr>
+      <w:r>
+        <w:t>Fragen zum Stoff stellen.</w:t>
+      </w:r>
+    </w:p>
+    <w:p>
+      <w:pPr>
+        <w:pStyle w:val="ListParagraph"/>
+        <w:numPr>
+          <w:ilvl w:val="0"/>
+          <w:numId w:val="3"/>
+        </w:numPr>
+      </w:pPr>
+      <w:r>
+        <w:t>Übungsblockblock (1 Lektion Einzelarbeit)</w:t>
+      </w:r>
+      <w:r>
+        <w:t xml:space="preserve">: </w:t>
+      </w:r>
+      <w:r>
+        <w:t>In diesem Block erhalten Sie jeweils eine Aufgabe, die sie bearbeiten werden. Sie benötigen hierfür</w:t>
+      </w:r>
+      <w:r>
+        <w:t xml:space="preserve"> </w:t>
+      </w:r>
+      <w:r>
+        <w:t>einen Computer mit Internetanbindung und eine virtuelle Maschine mit einem Linux.</w:t>
+      </w:r>
+    </w:p>
+    <w:p>
+      <w:pPr>
+        <w:pStyle w:val="ListParagraph"/>
+        <w:numPr>
+          <w:ilvl w:val="0"/>
+          <w:numId w:val="3"/>
+        </w:numPr>
+      </w:pPr>
+      <w:r>
+        <w:t>Die Hausaufgaben</w:t>
+      </w:r>
+      <w:r>
+        <w:t xml:space="preserve">: </w:t>
+      </w:r>
+      <w:r>
+        <w:t>Die Hausaufg</w:t>
+      </w:r>
+      <w:r>
+        <w:t>aben bauen üblicherweise auf den</w:t>
+      </w:r>
+      <w:r>
+        <w:t xml:space="preserve"> Übungsaufgaben auf. Sie sind eine Vertiefung</w:t>
+      </w:r>
+      <w:r>
+        <w:t xml:space="preserve"> </w:t>
+      </w:r>
+      <w:r>
+        <w:t>und Vorbereitung auf die Prüfung.</w:t>
+      </w:r>
+      <w:r>
+        <w:t xml:space="preserve"> </w:t>
+      </w:r>
+      <w:r>
+        <w:t>Wenn sie die Aufgaben gut lösen, sollten sie wesentlich bessere</w:t>
+      </w:r>
+      <w:r>
+        <w:t xml:space="preserve"> </w:t>
+      </w:r>
+      <w:r>
+        <w:t>Noten im Assessment haben.</w:t>
+      </w:r>
+    </w:p>
+    <w:p>
+      <w:r>
+        <w:t>Sie finden an folgenden Orten die Informationen über dieses Modul:</w:t>
+      </w:r>
+    </w:p>
+    <w:p>
+      <w:pPr>
+        <w:pStyle w:val="ListParagraph"/>
+        <w:numPr>
+          <w:ilvl w:val="0"/>
+          <w:numId w:val="4"/>
+        </w:numPr>
+      </w:pPr>
+      <w:r>
+        <w:lastRenderedPageBreak/>
+        <w:t>Im AD</w:t>
+      </w:r>
+    </w:p>
+    <w:p>
+      <w:pPr>
+        <w:pStyle w:val="ListParagraph"/>
+        <w:numPr>
+          <w:ilvl w:val="0"/>
+          <w:numId w:val="4"/>
+        </w:numPr>
+      </w:pPr>
+      <w:r>
+        <w:t>Drehbuch</w:t>
+      </w:r>
+    </w:p>
+    <w:p>
+      <w:pPr>
+        <w:pStyle w:val="ListParagraph"/>
+        <w:numPr>
+          <w:ilvl w:val="0"/>
+          <w:numId w:val="4"/>
+        </w:numPr>
+      </w:pPr>
+      <w:r>
+        <w:t>Wenn Sie weitere Qu</w:t>
+      </w:r>
+      <w:r>
+        <w:t>ellen benötigen, sind sie in den Abgegebenen Unterlagen verlinkt oder aber</w:t>
+      </w:r>
+      <w:r>
+        <w:t xml:space="preserve"> </w:t>
+      </w:r>
+      <w:r>
+        <w:t>sie sind direkt in das PDF-Dokument eingebettet.</w:t>
+      </w:r>
+    </w:p>
+    <w:p>
+      <w:r>
+        <w:t xml:space="preserve">Die </w:t>
+      </w:r>
+      <w:proofErr w:type="spellStart"/>
+      <w:r>
+        <w:t>Slides</w:t>
+      </w:r>
+      <w:proofErr w:type="spellEnd"/>
+      <w:r>
+        <w:t xml:space="preserve"> befinden sich jeweils mindestens 3 Arbeitstage vor der Lektion in der Ablage (im “AD”).</w:t>
+      </w:r>
+      <w:r>
+        <w:t xml:space="preserve"> </w:t>
+      </w:r>
+      <w:r>
+        <w:t>Die Aufgaben gliedern sich immer gleich:</w:t>
+      </w:r>
+    </w:p>
+    <w:p>
+      <w:pPr>
+        <w:pStyle w:val="ListParagraph"/>
+        <w:numPr>
+          <w:ilvl w:val="0"/>
+          <w:numId w:val="5"/>
+        </w:numPr>
+      </w:pPr>
+      <w:r>
+        <w:t>Sie arbeiten den Stoff jeweils vor.</w:t>
+      </w:r>
+    </w:p>
+    <w:p>
+      <w:pPr>
+        <w:pStyle w:val="ListParagraph"/>
+        <w:numPr>
+          <w:ilvl w:val="0"/>
+          <w:numId w:val="5"/>
+        </w:numPr>
+      </w:pPr>
+      <w:r>
+        <w:t>Sie lösen die Übung (Wenn sie in der Lektion nicht bis zum Ende kommen).</w:t>
+      </w:r>
+    </w:p>
+    <w:p>
+      <w:pPr>
+        <w:pStyle w:val="ListParagraph"/>
+        <w:numPr>
+          <w:ilvl w:val="0"/>
+          <w:numId w:val="5"/>
+        </w:numPr>
+      </w:pPr>
+      <w:r>
+        <w:t>Sie lösen die Aufgaben.</w:t>
+      </w:r>
+    </w:p>
+    <w:p>
+      <w:pPr>
+        <w:pStyle w:val="ListParagraph"/>
+        <w:numPr>
+          <w:ilvl w:val="0"/>
+          <w:numId w:val="5"/>
+        </w:numPr>
+      </w:pPr>
+      <w:r>
+        <w:t>Das erste Assessment ist ohne Hilfsmittel.</w:t>
+      </w:r>
+    </w:p>
+    <w:p>
+      <w:pPr>
+        <w:pStyle w:val="Heading3"/>
+      </w:pPr>
+      <w:bookmarkStart w:id="20" w:name="_Toc507236288"/>
+      <w:r>
+        <w:t>Was dürfen sie erwarten</w:t>
+      </w:r>
+      <w:bookmarkEnd w:id="20"/>
+    </w:p>
+    <w:p>
+      <w:r>
+        <w:rPr>
+          <w:noProof/>
+        </w:rPr>
+        <w:drawing>
+          <wp:inline distT="0" distB="0" distL="0" distR="0" wp14:anchorId="1E2D1B62" wp14:editId="4714E162">
+            <wp:extent cx="5760720" cy="2872105"/>
+            <wp:effectExtent l="0" t="0" r="0" b="4445"/>
+            <wp:docPr id="3" name="Picture 3"/>
+            <wp:cNvGraphicFramePr>
+              <a:graphicFrameLocks xmlns:a="http://schemas.openxmlformats.org/drawingml/2006/main" noChangeAspect="1"/>
+            </wp:cNvGraphicFramePr>
+            <a:graphic xmlns:a="http://schemas.openxmlformats.org/drawingml/2006/main">
+              <a:graphicData uri="http://schemas.openxmlformats.org/drawingml/2006/picture">
+                <pic:pic xmlns:pic="http://schemas.openxmlformats.org/drawingml/2006/picture">
+                  <pic:nvPicPr>
+                    <pic:cNvPr id="1" name=""/>
+                    <pic:cNvPicPr/>
+                  </pic:nvPicPr>
+                  <pic:blipFill>
+                    <a:blip r:embed="rId11"/>
+                    <a:stretch>
+                      <a:fillRect/>
+                    </a:stretch>
+                  </pic:blipFill>
+                  <pic:spPr>
+                    <a:xfrm>
+                      <a:off x="0" y="0"/>
+                      <a:ext cx="5760720" cy="2872105"/>
+                    </a:xfrm>
+                    <a:prstGeom prst="rect">
+                      <a:avLst/>
+                    </a:prstGeom>
+                  </pic:spPr>
+                </pic:pic>
+              </a:graphicData>
+            </a:graphic>
+          </wp:inline>
+        </w:drawing>
+      </w:r>
+    </w:p>
+    <w:p>
+      <w:r>
+        <w:t>Gewisse Dinge sind für die folgenden Lektionen vorausgesetzt:</w:t>
+      </w:r>
+    </w:p>
+    <w:p>
+      <w:pPr>
+        <w:pStyle w:val="ListParagraph"/>
+        <w:numPr>
+          <w:ilvl w:val="0"/>
+          <w:numId w:val="6"/>
+        </w:numPr>
+      </w:pPr>
+      <w:r>
+        <w:t>Sie können Programme in Java (</w:t>
+      </w:r>
+      <w:proofErr w:type="spellStart"/>
+      <w:r>
+        <w:t>M</w:t>
+      </w:r>
+      <w:r>
+        <w:t>ultithreaded</w:t>
+      </w:r>
+      <w:proofErr w:type="spellEnd"/>
+      <w:r>
+        <w:t>) schreiben. Dies bedeutet, Sie kennen die Grundlagen von Threads, Sem</w:t>
+      </w:r>
+      <w:r>
+        <w:t>a</w:t>
+      </w:r>
+      <w:r>
+        <w:t>phoren, Monitoren, Synchronisation und Interprozess-Kommunikation.</w:t>
+      </w:r>
+    </w:p>
+    <w:p>
+      <w:pPr>
+        <w:pStyle w:val="ListParagraph"/>
+        <w:numPr>
+          <w:ilvl w:val="0"/>
+          <w:numId w:val="6"/>
+        </w:numPr>
+      </w:pPr>
+      <w:r>
+        <w:t>Ein funktionsfähiges Arbeitsgerät. Es funktionieren alle gängigen Betriebssysteme wie Mac, Windows oder Linux. Es ist gut 8GB RAM zu haben (die Übungen laufen auch mit 4 aber holpriger)</w:t>
+      </w:r>
+    </w:p>
+    <w:p>
+      <w:pPr>
+        <w:pStyle w:val="ListParagraph"/>
+        <w:numPr>
+          <w:ilvl w:val="0"/>
+          <w:numId w:val="6"/>
+        </w:numPr>
+      </w:pPr>
+      <w:r>
+        <w:t>Sie können sich unter Linux und Windows bewegen und kennen die rudimentären Befehle.</w:t>
+      </w:r>
+    </w:p>
+    <w:p>
+      <w:pPr>
+        <w:pStyle w:val="ListParagraph"/>
+        <w:numPr>
+          <w:ilvl w:val="0"/>
+          <w:numId w:val="6"/>
+        </w:numPr>
+      </w:pPr>
+      <w:r>
+        <w:t>Elementare Netzwerkkenntnisse (speziell im Umfeld von HTTP(S)).</w:t>
+      </w:r>
+    </w:p>
+    <w:p>
+      <w:pPr>
+        <w:pStyle w:val="Heading2"/>
+      </w:pPr>
+      <w:bookmarkStart w:id="21" w:name="_Toc507236289"/>
+      <w:r>
+        <w:lastRenderedPageBreak/>
+        <w:t>Spass mit Netzwerken</w:t>
+      </w:r>
+      <w:bookmarkEnd w:id="21"/>
+    </w:p>
+    <w:p>
+      <w:pPr>
+        <w:pStyle w:val="Heading3"/>
+      </w:pPr>
+      <w:bookmarkStart w:id="22" w:name="_Toc507236290"/>
+      <w:r>
+        <w:t>Ein anderes «Normdokument»</w:t>
+      </w:r>
+      <w:bookmarkEnd w:id="22"/>
+    </w:p>
+    <w:p>
+      <w:r>
+        <w:rPr>
+          <w:noProof/>
+        </w:rPr>
+        <w:drawing>
+          <wp:inline distT="0" distB="0" distL="0" distR="0" wp14:anchorId="70030297" wp14:editId="1AFE3008">
+            <wp:extent cx="5760720" cy="2244090"/>
+            <wp:effectExtent l="0" t="0" r="0" b="3810"/>
+            <wp:docPr id="4" name="Picture 4"/>
+            <wp:cNvGraphicFramePr>
+              <a:graphicFrameLocks xmlns:a="http://schemas.openxmlformats.org/drawingml/2006/main" noChangeAspect="1"/>
+            </wp:cNvGraphicFramePr>
+            <a:graphic xmlns:a="http://schemas.openxmlformats.org/drawingml/2006/main">
+              <a:graphicData uri="http://schemas.openxmlformats.org/drawingml/2006/picture">
+                <pic:pic xmlns:pic="http://schemas.openxmlformats.org/drawingml/2006/picture">
+                  <pic:nvPicPr>
+                    <pic:cNvPr id="1" name=""/>
+                    <pic:cNvPicPr/>
+                  </pic:nvPicPr>
+                  <pic:blipFill>
+                    <a:blip r:embed="rId12"/>
+                    <a:stretch>
+                      <a:fillRect/>
+                    </a:stretch>
+                  </pic:blipFill>
+                  <pic:spPr>
+                    <a:xfrm>
+                      <a:off x="0" y="0"/>
+                      <a:ext cx="5760720" cy="2244090"/>
+                    </a:xfrm>
+                    <a:prstGeom prst="rect">
+                      <a:avLst/>
+                    </a:prstGeom>
+                  </pic:spPr>
+                </pic:pic>
+              </a:graphicData>
+            </a:graphic>
+          </wp:inline>
+        </w:drawing>
+      </w:r>
+    </w:p>
+    <w:p>
+      <w:r>
+        <w:t>Der vorliegende Auszug stammt aus dem Normen-Dokument RFC1925. Nicht alle Normen sind gleich ernst gemeint und es ist sicher von Bedeutung zu wissen, dass obiges Dokument am 1. April eingereicht worden ist.</w:t>
+      </w:r>
+    </w:p>
+    <w:p>
+      <w:pPr>
+        <w:pStyle w:val="Heading2"/>
+      </w:pPr>
+      <w:bookmarkStart w:id="23" w:name="_Toc507236291"/>
+      <w:r>
+        <w:t>Einführung</w:t>
+      </w:r>
+      <w:bookmarkEnd w:id="23"/>
+    </w:p>
+    <w:p>
+      <w:pPr>
+        <w:pStyle w:val="Heading3"/>
+      </w:pPr>
+      <w:bookmarkStart w:id="24" w:name="_Toc507236292"/>
+      <w:r>
+        <w:t>Was ist eine Cloud</w:t>
+      </w:r>
+      <w:bookmarkEnd w:id="24"/>
+    </w:p>
+    <w:p>
+      <w:r>
+        <w:rPr>
+          <w:noProof/>
+        </w:rPr>
+        <w:drawing>
+          <wp:inline distT="0" distB="0" distL="0" distR="0" wp14:anchorId="1A20ACF0" wp14:editId="6EF91BC6">
+            <wp:extent cx="5760720" cy="1612265"/>
+            <wp:effectExtent l="0" t="0" r="0" b="6985"/>
+            <wp:docPr id="5" name="Picture 5"/>
+            <wp:cNvGraphicFramePr>
+              <a:graphicFrameLocks xmlns:a="http://schemas.openxmlformats.org/drawingml/2006/main" noChangeAspect="1"/>
+            </wp:cNvGraphicFramePr>
+            <a:graphic xmlns:a="http://schemas.openxmlformats.org/drawingml/2006/main">
+              <a:graphicData uri="http://schemas.openxmlformats.org/drawingml/2006/picture">
+                <pic:pic xmlns:pic="http://schemas.openxmlformats.org/drawingml/2006/picture">
+                  <pic:nvPicPr>
+                    <pic:cNvPr id="1" name=""/>
+                    <pic:cNvPicPr/>
+                  </pic:nvPicPr>
+                  <pic:blipFill>
+                    <a:blip r:embed="rId13"/>
+                    <a:stretch>
+                      <a:fillRect/>
+                    </a:stretch>
+                  </pic:blipFill>
+                  <pic:spPr>
+                    <a:xfrm>
+                      <a:off x="0" y="0"/>
+                      <a:ext cx="5760720" cy="1612265"/>
+                    </a:xfrm>
+                    <a:prstGeom prst="rect">
+                      <a:avLst/>
+                    </a:prstGeom>
+                  </pic:spPr>
+                </pic:pic>
+              </a:graphicData>
+            </a:graphic>
+          </wp:inline>
+        </w:drawing>
+      </w:r>
+    </w:p>
+    <w:p>
+      <w:r>
+        <w:t>Nach NIST wird eine Cloud definiert wie folgt:</w:t>
+      </w:r>
+    </w:p>
+    <w:p>
+      <w:pPr>
+        <w:pStyle w:val="ListParagraph"/>
+        <w:numPr>
+          <w:ilvl w:val="0"/>
+          <w:numId w:val="7"/>
+        </w:numPr>
+      </w:pPr>
+      <w:r>
+        <w:t>Selbstbedienung (auch Selbstzuweisung): Das Bereitstellen Ressourcen (z.B. CPUs, Disk-Kapazität, Arbeitsspeicher) läuft automatisch ohne Interaktion mit dem Service Provider ab.</w:t>
+      </w:r>
+    </w:p>
+    <w:p>
+      <w:pPr>
+        <w:pStyle w:val="ListParagraph"/>
+        <w:numPr>
+          <w:ilvl w:val="0"/>
+          <w:numId w:val="7"/>
+        </w:numPr>
+      </w:pPr>
+      <w:r>
+        <w:t>Weitgehender Netzwerk-Zugriff: Die Services sind mit Standard-Mechanismen über das Netz verfügbar</w:t>
+      </w:r>
+    </w:p>
+    <w:p>
+      <w:pPr>
+        <w:pStyle w:val="ListParagraph"/>
+        <w:numPr>
+          <w:ilvl w:val="0"/>
+          <w:numId w:val="7"/>
+        </w:numPr>
+      </w:pPr>
+      <w:r>
+        <w:t>Ressourcen-Pooling: Die Ressourcen werden vom Anbieter gebündelt in Pools. Die Benützer können Ressourcen aus diesen Pools beziehen ohne dass sie wissen, wo genau sich die Ressourcen Befinden.</w:t>
+      </w:r>
+    </w:p>
+    <w:p>
+      <w:pPr>
+        <w:pStyle w:val="ListParagraph"/>
+        <w:numPr>
+          <w:ilvl w:val="0"/>
+          <w:numId w:val="7"/>
+        </w:numPr>
+      </w:pPr>
+      <w:r>
+        <w:t>Schnelle Elastizität: Services können schnell bezogen und auch wieder zurückgegeben werden.</w:t>
+      </w:r>
+    </w:p>
+    <w:p>
+      <w:pPr>
+        <w:pStyle w:val="ListParagraph"/>
+        <w:numPr>
+          <w:ilvl w:val="0"/>
+          <w:numId w:val="7"/>
+        </w:numPr>
+      </w:pPr>
+      <w:r>
+        <w:t>Gemessene Ressourcennutzung: Die Ressourcennutzung wird gemessen und überwacht.</w:t>
+      </w:r>
+    </w:p>
+    <w:p>
+      <w:pPr>
+        <w:pStyle w:val="Heading3"/>
+      </w:pPr>
+      <w:bookmarkStart w:id="25" w:name="_Toc507236293"/>
+      <w:r>
+        <w:t>Die Servicemodelle einer Cloud</w:t>
+      </w:r>
+      <w:bookmarkEnd w:id="25"/>
+    </w:p>
+    <w:p>
+      <w:r>
+        <w:rPr>
+          <w:noProof/>
+        </w:rPr>
+        <w:drawing>
+          <wp:inline distT="0" distB="0" distL="0" distR="0" wp14:anchorId="4ED9CCB4" wp14:editId="2EB0D9F2">
+            <wp:extent cx="5760720" cy="939165"/>
+            <wp:effectExtent l="0" t="0" r="0" b="0"/>
+            <wp:docPr id="6" name="Picture 6"/>
+            <wp:cNvGraphicFramePr>
+              <a:graphicFrameLocks xmlns:a="http://schemas.openxmlformats.org/drawingml/2006/main" noChangeAspect="1"/>
+            </wp:cNvGraphicFramePr>
+            <a:graphic xmlns:a="http://schemas.openxmlformats.org/drawingml/2006/main">
+              <a:graphicData uri="http://schemas.openxmlformats.org/drawingml/2006/picture">
+                <pic:pic xmlns:pic="http://schemas.openxmlformats.org/drawingml/2006/picture">
+                  <pic:nvPicPr>
+                    <pic:cNvPr id="1" name=""/>
+                    <pic:cNvPicPr/>
+                  </pic:nvPicPr>
+                  <pic:blipFill>
+                    <a:blip r:embed="rId14"/>
+                    <a:stretch>
+                      <a:fillRect/>
+                    </a:stretch>
+                  </pic:blipFill>
+                  <pic:spPr>
+                    <a:xfrm>
+                      <a:off x="0" y="0"/>
+                      <a:ext cx="5760720" cy="939165"/>
+                    </a:xfrm>
+                    <a:prstGeom prst="rect">
+                      <a:avLst/>
+                    </a:prstGeom>
+                  </pic:spPr>
+                </pic:pic>
+              </a:graphicData>
+            </a:graphic>
+          </wp:inline>
+        </w:drawing>
+      </w:r>
+    </w:p>
+    <w:p>
+      <w:pPr>
+        <w:pStyle w:val="ListParagraph"/>
+        <w:numPr>
+          <w:ilvl w:val="0"/>
+          <w:numId w:val="8"/>
+        </w:numPr>
+      </w:pPr>
+      <w:r>
+        <w:lastRenderedPageBreak/>
+        <w:t xml:space="preserve">Infrastructure </w:t>
+      </w:r>
+      <w:proofErr w:type="spellStart"/>
+      <w:r>
+        <w:t>as</w:t>
+      </w:r>
+      <w:proofErr w:type="spellEnd"/>
+      <w:r>
+        <w:t xml:space="preserve"> a Service (IaaS): Es werden nur die Hardware-Ressourcen zur Verfügung gestellt (CPU, RAM, Disk). Für Betriebssysteme oder Software ist der Kunde zuständig. Manchmal wird auch das Bereitstellen eines Betriebssystems hinzugerechnet.</w:t>
+      </w:r>
+    </w:p>
+    <w:p>
+      <w:pPr>
+        <w:pStyle w:val="ListParagraph"/>
+        <w:numPr>
+          <w:ilvl w:val="0"/>
+          <w:numId w:val="8"/>
+        </w:numPr>
+      </w:pPr>
+      <w:proofErr w:type="spellStart"/>
+      <w:r>
+        <w:t>Platform</w:t>
+      </w:r>
+      <w:proofErr w:type="spellEnd"/>
+      <w:r>
+        <w:t xml:space="preserve"> </w:t>
+      </w:r>
+      <w:proofErr w:type="spellStart"/>
+      <w:r>
+        <w:t>as</w:t>
+      </w:r>
+      <w:proofErr w:type="spellEnd"/>
+      <w:r>
+        <w:t xml:space="preserve"> a Service (PaaS): Es wird eine Infrastruktur (siehe IaaS) und mindestens das Betriebssystem bereitgestellt. Typischerweise können auch generische Dienste wie ein SQL-Server oder ein Webserver vorinstalliert sein. Umstritten ist, ob auch die Lizenzen dazu gehören (NIST schweigt sich hierüber aus)</w:t>
+      </w:r>
+    </w:p>
+    <w:p>
+      <w:pPr>
+        <w:pStyle w:val="ListParagraph"/>
+        <w:numPr>
+          <w:ilvl w:val="0"/>
+          <w:numId w:val="8"/>
+        </w:numPr>
+      </w:pPr>
+      <w:r>
+        <w:t xml:space="preserve">Software </w:t>
+      </w:r>
+      <w:proofErr w:type="spellStart"/>
+      <w:r>
+        <w:t>as</w:t>
+      </w:r>
+      <w:proofErr w:type="spellEnd"/>
+      <w:r>
+        <w:t xml:space="preserve"> a Service (SaaS): Weitergehendes bereitstellen einer fertig vorkonfigurierten Software.</w:t>
+      </w:r>
+    </w:p>
+    <w:p>
+      <w:pPr>
+        <w:pStyle w:val="Heading3"/>
+      </w:pPr>
+      <w:bookmarkStart w:id="26" w:name="_Toc507236294"/>
+      <w:r>
+        <w:t xml:space="preserve">Der typische Aufbau einer </w:t>
+      </w:r>
+      <w:proofErr w:type="spellStart"/>
+      <w:r>
+        <w:t>Virtualisierungsinfrastruktur</w:t>
+      </w:r>
+      <w:bookmarkEnd w:id="26"/>
+      <w:proofErr w:type="spellEnd"/>
+    </w:p>
+    <w:p>
+      <w:r>
+        <w:rPr>
+          <w:noProof/>
+        </w:rPr>
+        <w:drawing>
+          <wp:inline distT="0" distB="0" distL="0" distR="0" wp14:anchorId="70549A8B" wp14:editId="63191BCE">
+            <wp:extent cx="5760720" cy="2808605"/>
+            <wp:effectExtent l="0" t="0" r="0" b="0"/>
+            <wp:docPr id="7" name="Picture 7"/>
+            <wp:cNvGraphicFramePr>
+              <a:graphicFrameLocks xmlns:a="http://schemas.openxmlformats.org/drawingml/2006/main" noChangeAspect="1"/>
+            </wp:cNvGraphicFramePr>
+            <a:graphic xmlns:a="http://schemas.openxmlformats.org/drawingml/2006/main">
+              <a:graphicData uri="http://schemas.openxmlformats.org/drawingml/2006/picture">
+                <pic:pic xmlns:pic="http://schemas.openxmlformats.org/drawingml/2006/picture">
+                  <pic:nvPicPr>
+                    <pic:cNvPr id="1" name=""/>
+                    <pic:cNvPicPr/>
+                  </pic:nvPicPr>
+                  <pic:blipFill>
+                    <a:blip r:embed="rId15"/>
+                    <a:stretch>
+                      <a:fillRect/>
+                    </a:stretch>
+                  </pic:blipFill>
+                  <pic:spPr>
+                    <a:xfrm>
+                      <a:off x="0" y="0"/>
+                      <a:ext cx="5760720" cy="2808605"/>
+                    </a:xfrm>
+                    <a:prstGeom prst="rect">
+                      <a:avLst/>
+                    </a:prstGeom>
+                  </pic:spPr>
+                </pic:pic>
+              </a:graphicData>
+            </a:graphic>
+          </wp:inline>
+        </w:drawing>
+      </w:r>
+    </w:p>
+    <w:p>
+      <w:r>
+        <w:t xml:space="preserve">Die typische </w:t>
+      </w:r>
+      <w:proofErr w:type="spellStart"/>
+      <w:r>
+        <w:t>Virtualisierungsinfrastruktur</w:t>
+      </w:r>
+      <w:proofErr w:type="spellEnd"/>
+      <w:r>
+        <w:t xml:space="preserve"> wird (nach Lehrbuch) aufgebaut wie auf der Grafik gezeigt. Das ist aber aus heutiger Sicht nicht mehr zeitgemäss. Heute werden möglichst günstige Server/Computer verwendet. Der Interne Datenspeicher wird für die virtuellen Maschinen (VMs) verwendet. Eine komplizierte Replikation sorgt dafür, dass Daten zeitnah auch auf anderen Hosts zur Verfügung stehen.</w:t>
+      </w:r>
+    </w:p>
+    <w:p>
+      <w:pPr>
+        <w:pStyle w:val="Heading3"/>
+      </w:pPr>
+      <w:bookmarkStart w:id="27" w:name="_Toc507236295"/>
+      <w:r>
+        <w:t>Die Skalierungsarten</w:t>
+      </w:r>
+      <w:bookmarkEnd w:id="27"/>
+    </w:p>
+    <w:p>
+      <w:r>
+        <w:rPr>
+          <w:noProof/>
+        </w:rPr>
+        <w:drawing>
+          <wp:inline distT="0" distB="0" distL="0" distR="0" wp14:anchorId="4DBFC45D" wp14:editId="65274B56">
+            <wp:extent cx="5760720" cy="1610360"/>
+            <wp:effectExtent l="0" t="0" r="0" b="8890"/>
+            <wp:docPr id="8" name="Picture 8"/>
+            <wp:cNvGraphicFramePr>
+              <a:graphicFrameLocks xmlns:a="http://schemas.openxmlformats.org/drawingml/2006/main" noChangeAspect="1"/>
+            </wp:cNvGraphicFramePr>
+            <a:graphic xmlns:a="http://schemas.openxmlformats.org/drawingml/2006/main">
+              <a:graphicData uri="http://schemas.openxmlformats.org/drawingml/2006/picture">
+                <pic:pic xmlns:pic="http://schemas.openxmlformats.org/drawingml/2006/picture">
+                  <pic:nvPicPr>
+                    <pic:cNvPr id="1" name=""/>
+                    <pic:cNvPicPr/>
+                  </pic:nvPicPr>
+                  <pic:blipFill>
+                    <a:blip r:embed="rId16"/>
+                    <a:stretch>
+                      <a:fillRect/>
+                    </a:stretch>
+                  </pic:blipFill>
+                  <pic:spPr>
+                    <a:xfrm>
+                      <a:off x="0" y="0"/>
+                      <a:ext cx="5760720" cy="1610360"/>
+                    </a:xfrm>
+                    <a:prstGeom prst="rect">
+                      <a:avLst/>
+                    </a:prstGeom>
+                  </pic:spPr>
+                </pic:pic>
+              </a:graphicData>
+            </a:graphic>
+          </wp:inline>
+        </w:drawing>
+      </w:r>
+    </w:p>
+    <w:p>
+      <w:r>
+        <w:t>Die typischen Skalierungsarten aus Softwaresicht sind:</w:t>
+      </w:r>
+    </w:p>
+    <w:p>
+      <w:pPr>
+        <w:pStyle w:val="ListParagraph"/>
+        <w:numPr>
+          <w:ilvl w:val="0"/>
+          <w:numId w:val="9"/>
+        </w:numPr>
+      </w:pPr>
+      <w:r>
+        <w:t>Vertikale Skalierung (</w:t>
+      </w:r>
+      <w:proofErr w:type="spellStart"/>
+      <w:r>
+        <w:t>engl</w:t>
+      </w:r>
+      <w:proofErr w:type="spellEnd"/>
+      <w:r>
+        <w:t xml:space="preserve"> </w:t>
+      </w:r>
+      <w:proofErr w:type="spellStart"/>
+      <w:r>
+        <w:t>scale</w:t>
+      </w:r>
+      <w:proofErr w:type="spellEnd"/>
+      <w:r>
+        <w:t xml:space="preserve"> </w:t>
+      </w:r>
+      <w:proofErr w:type="spellStart"/>
+      <w:r>
+        <w:t>up</w:t>
+      </w:r>
+      <w:proofErr w:type="spellEnd"/>
+      <w:r>
+        <w:t>): Ein (einzelner) Rechner wird mit mehr Ressourcen versehen (z.B. Mehr CPUs, mehr Arbeitsspeicher oder mehr Diskplatz). Auch ein Leistungsmässiges skalieren (schnellere CPUs oder SSD statt konventionellen Festplatten) fällt in diese Kategorie.</w:t>
+      </w:r>
+    </w:p>
+    <w:p>
+      <w:pPr>
+        <w:pStyle w:val="ListParagraph"/>
+        <w:numPr>
+          <w:ilvl w:val="0"/>
+          <w:numId w:val="9"/>
+        </w:numPr>
+      </w:pPr>
+      <w:r>
+        <w:t xml:space="preserve">Horizontale Skalierung (engl. </w:t>
+      </w:r>
+      <w:proofErr w:type="spellStart"/>
+      <w:r>
+        <w:t>scale</w:t>
+      </w:r>
+      <w:proofErr w:type="spellEnd"/>
+      <w:r>
+        <w:t xml:space="preserve"> out): Es werden zusätzliche Rechner hinzugefügt um einzelne Aufgaben darauf auszulagern (typ. einfach)</w:t>
+      </w:r>
+      <w:r>
+        <w:t xml:space="preserve"> </w:t>
+      </w:r>
+      <w:r>
+        <w:t>oder die selbe Dienstleistung mehrfach anzubieten (typ. herausfordernd).</w:t>
+      </w:r>
+    </w:p>
+    <w:p>
+      <w:r>
+        <w:lastRenderedPageBreak/>
+        <w:t>Eine vertikale Skalierung gerät normalerweise schnell an seine Grenzen. Server können nur mit einer</w:t>
+      </w:r>
+      <w:r>
+        <w:t xml:space="preserve"> </w:t>
+      </w:r>
+      <w:r>
+        <w:t>begrenzten Anzahl CPUs (wegen der Steckplätze), RAM (auch wegen der Steckplätze) und Festplatten</w:t>
+      </w:r>
+      <w:r>
+        <w:t xml:space="preserve"> </w:t>
+      </w:r>
+      <w:r>
+        <w:t>ausgerüstet werden (wobei es am einfachsten ist grosse Festplatten anzuschliessen).</w:t>
+      </w:r>
+    </w:p>
+    <w:p>
+      <w:r>
+        <w:t>Ein</w:t>
+      </w:r>
+      <w:r>
+        <w:t>e</w:t>
+      </w:r>
+      <w:r>
+        <w:t xml:space="preserve"> grosse Disk bietet grosse Probleme, die gemeinhin nicht erwartet werden. Eine Festplatte von 1TB Grösse dauert bei einer vollständigen Übertragung über ein 1Gb Netzwerk (z.B. bei einem vollständigen</w:t>
+      </w:r>
+      <w:r>
+        <w:t xml:space="preserve"> </w:t>
+      </w:r>
+      <w:r>
+        <w:t>Backup) rund 2.5h (Idealannahme). Stellen sie sich die Datenmengen vor, die während eines</w:t>
+      </w:r>
+      <w:r>
+        <w:t xml:space="preserve"> </w:t>
+      </w:r>
+      <w:r>
+        <w:t xml:space="preserve">Wochenendes (dann werden typischerweise die </w:t>
+      </w:r>
+      <w:proofErr w:type="spellStart"/>
+      <w:r>
+        <w:t>Full</w:t>
+      </w:r>
+      <w:proofErr w:type="spellEnd"/>
+      <w:r>
+        <w:t>-Backups gemacht) gesichert werden können.</w:t>
+      </w:r>
+    </w:p>
+    <w:p>
+      <w:r>
+        <w:t>Virtuelle Maschinen sind typischerweise klein (aus Effizienzgründen).</w:t>
+      </w:r>
+    </w:p>
+    <w:p>
+      <w:pPr>
+        <w:pStyle w:val="Heading3"/>
+      </w:pPr>
+      <w:bookmarkStart w:id="28" w:name="_Toc507236296"/>
+      <w:r>
+        <w:t>Ein typischer Loadbalancer</w:t>
+      </w:r>
+      <w:bookmarkEnd w:id="28"/>
+    </w:p>
+    <w:p>
+      <w:r>
+        <w:rPr>
+          <w:noProof/>
+        </w:rPr>
+        <w:drawing>
+          <wp:inline distT="0" distB="0" distL="0" distR="0" wp14:anchorId="1C38989A" wp14:editId="772AF6B7">
+            <wp:extent cx="5760720" cy="2278380"/>
+            <wp:effectExtent l="0" t="0" r="0" b="7620"/>
+            <wp:docPr id="9" name="Picture 9"/>
+            <wp:cNvGraphicFramePr>
+              <a:graphicFrameLocks xmlns:a="http://schemas.openxmlformats.org/drawingml/2006/main" noChangeAspect="1"/>
+            </wp:cNvGraphicFramePr>
+            <a:graphic xmlns:a="http://schemas.openxmlformats.org/drawingml/2006/main">
+              <a:graphicData uri="http://schemas.openxmlformats.org/drawingml/2006/picture">
+                <pic:pic xmlns:pic="http://schemas.openxmlformats.org/drawingml/2006/picture">
+                  <pic:nvPicPr>
+                    <pic:cNvPr id="1" name=""/>
+                    <pic:cNvPicPr/>
+                  </pic:nvPicPr>
+                  <pic:blipFill>
+                    <a:blip r:embed="rId17"/>
+                    <a:stretch>
+                      <a:fillRect/>
+                    </a:stretch>
+                  </pic:blipFill>
+                  <pic:spPr>
+                    <a:xfrm>
+                      <a:off x="0" y="0"/>
+                      <a:ext cx="5760720" cy="2278380"/>
+                    </a:xfrm>
+                    <a:prstGeom prst="rect">
+                      <a:avLst/>
+                    </a:prstGeom>
+                  </pic:spPr>
+                </pic:pic>
+              </a:graphicData>
+            </a:graphic>
+          </wp:inline>
+        </w:drawing>
+      </w:r>
+    </w:p>
+    <w:p>
+      <w:r>
+        <w:t>Ein typischer Loadbalancer verteilt die Last auf mehrere Backend-Geräte (typischerweise Server). Hierbei hat er mehrere Eigenschaften:</w:t>
+      </w:r>
+    </w:p>
+    <w:p>
+      <w:pPr>
+        <w:pStyle w:val="ListParagraph"/>
+        <w:numPr>
+          <w:ilvl w:val="0"/>
+          <w:numId w:val="10"/>
+        </w:numPr>
+      </w:pPr>
+      <w:r>
+        <w:t xml:space="preserve">Verteilungsstrategie: Nach welcher Strategie werden neu ankommende Verbindungen verteilt. Typische Strategien sind “Round </w:t>
+      </w:r>
+      <w:proofErr w:type="spellStart"/>
+      <w:r>
+        <w:t>robin</w:t>
+      </w:r>
+      <w:proofErr w:type="spellEnd"/>
+      <w:r>
+        <w:t>” (via DNS oder direkt) oder “</w:t>
+      </w:r>
+      <w:proofErr w:type="spellStart"/>
+      <w:r>
+        <w:t>load</w:t>
+      </w:r>
+      <w:proofErr w:type="spellEnd"/>
+      <w:r>
+        <w:t xml:space="preserve"> </w:t>
+      </w:r>
+      <w:proofErr w:type="spellStart"/>
+      <w:r>
+        <w:t>distribution</w:t>
+      </w:r>
+      <w:proofErr w:type="spellEnd"/>
+      <w:r>
+        <w:t>”</w:t>
+      </w:r>
+    </w:p>
+    <w:p>
+      <w:pPr>
+        <w:pStyle w:val="ListParagraph"/>
+        <w:numPr>
+          <w:ilvl w:val="0"/>
+          <w:numId w:val="10"/>
+        </w:numPr>
+      </w:pPr>
+      <w:proofErr w:type="spellStart"/>
+      <w:r>
+        <w:t>Sheduling</w:t>
+      </w:r>
+      <w:proofErr w:type="spellEnd"/>
+      <w:r>
+        <w:t xml:space="preserve"> Disziplinen: Nach welchem Grundsatz werden </w:t>
+      </w:r>
+      <w:proofErr w:type="spellStart"/>
+      <w:r>
+        <w:t>Backends</w:t>
+      </w:r>
+      <w:proofErr w:type="spellEnd"/>
+      <w:r>
+        <w:t xml:space="preserve"> zugeteilt. Typische Strategien sind hier beispielsweise FIFO (First In First Out) oder </w:t>
+      </w:r>
+      <w:proofErr w:type="spellStart"/>
+      <w:r>
+        <w:t>Earliest</w:t>
+      </w:r>
+      <w:proofErr w:type="spellEnd"/>
+      <w:r>
+        <w:t xml:space="preserve"> Deadline First.</w:t>
+      </w:r>
+    </w:p>
+    <w:p>
+      <w:pPr>
+        <w:pStyle w:val="ListParagraph"/>
+        <w:numPr>
+          <w:ilvl w:val="0"/>
+          <w:numId w:val="10"/>
+        </w:numPr>
+      </w:pPr>
+      <w:r>
+        <w:t>Persistenz: Wie werden eingehende Verbindungen von bekannten Clients identifiziert, damit sie immer an das Selbe Backend geleitet werden. Das kann nach Protokollkriterien erfolgen (z.B. Senderadresse) oder nach Inhalt (z.B. ein spezielles Cookie ist gesetzt).</w:t>
+      </w:r>
+    </w:p>
+    <w:p>
+      <w:pPr>
+        <w:pStyle w:val="ListParagraph"/>
+        <w:numPr>
+          <w:ilvl w:val="0"/>
+          <w:numId w:val="10"/>
+        </w:numPr>
+      </w:pPr>
+      <w:r>
+        <w:t>Monitoring</w:t>
+      </w:r>
+      <w:r>
+        <w:t xml:space="preserve">: </w:t>
+      </w:r>
+      <w:r>
+        <w:t xml:space="preserve">Wie werden die </w:t>
+      </w:r>
+      <w:proofErr w:type="spellStart"/>
+      <w:r>
+        <w:t>Backends</w:t>
+      </w:r>
+      <w:proofErr w:type="spellEnd"/>
+      <w:r>
+        <w:t xml:space="preserve"> überwacht. Über einen simplen Ping, nimmt er TCP-Verbindungen auf einem bestimmten Port an oder über eine vollständige Pr</w:t>
+      </w:r>
+      <w:r>
+        <w:t>üfung respektive Statusabfrage.</w:t>
+      </w:r>
+    </w:p>
+    <w:p>
+      <w:r>
+        <w:t>Das sind aber nur die Grundlegenden Eigenschaften. Fortschrittlichere Geräte können auch arbeiten wie intelligentes Routing oder Authentisierung übernehmen. Das si</w:t>
+      </w:r>
+      <w:r>
+        <w:t>nd aber beides streng genommen E</w:t>
+      </w:r>
+      <w:r>
+        <w:t>igenschaften eines sogenannten Reverse-</w:t>
+      </w:r>
+      <w:proofErr w:type="spellStart"/>
+      <w:r>
+        <w:t>Proxies</w:t>
+      </w:r>
+      <w:proofErr w:type="spellEnd"/>
+      <w:r>
+        <w:t>.</w:t>
+      </w:r>
+    </w:p>
+    <w:p>
+      <w:r>
+        <w:t xml:space="preserve">Wir legen den Fokus auf sogenannte </w:t>
+      </w:r>
+      <w:proofErr w:type="spellStart"/>
+      <w:r>
+        <w:t>Serverside</w:t>
+      </w:r>
+      <w:proofErr w:type="spellEnd"/>
+      <w:r>
+        <w:t xml:space="preserve">-Loadbalancer. Die </w:t>
+      </w:r>
+      <w:proofErr w:type="spellStart"/>
+      <w:r>
+        <w:t>Clientside-Lodabalancer</w:t>
+      </w:r>
+      <w:proofErr w:type="spellEnd"/>
+      <w:r>
+        <w:t xml:space="preserve"> spielen nur eine extrem untergeordnete Rolle in der Praxis.</w:t>
+      </w:r>
+    </w:p>
+    <w:p>
+      <w:pPr>
+        <w:pStyle w:val="Heading3"/>
+      </w:pPr>
+      <w:bookmarkStart w:id="29" w:name="_Toc507236297"/>
+      <w:r>
+        <w:lastRenderedPageBreak/>
+        <w:t>Aufgaben und Übungen</w:t>
+      </w:r>
+      <w:bookmarkEnd w:id="29"/>
+    </w:p>
+    <w:p>
+      <w:r>
+        <w:rPr>
+          <w:noProof/>
+        </w:rPr>
+        <w:drawing>
+          <wp:inline distT="0" distB="0" distL="0" distR="0" wp14:anchorId="2BB91546" wp14:editId="12226E65">
+            <wp:extent cx="5760720" cy="1569085"/>
+            <wp:effectExtent l="0" t="0" r="0" b="0"/>
+            <wp:docPr id="10" name="Picture 10"/>
+            <wp:cNvGraphicFramePr>
+              <a:graphicFrameLocks xmlns:a="http://schemas.openxmlformats.org/drawingml/2006/main" noChangeAspect="1"/>
+            </wp:cNvGraphicFramePr>
+            <a:graphic xmlns:a="http://schemas.openxmlformats.org/drawingml/2006/main">
+              <a:graphicData uri="http://schemas.openxmlformats.org/drawingml/2006/picture">
+                <pic:pic xmlns:pic="http://schemas.openxmlformats.org/drawingml/2006/picture">
+                  <pic:nvPicPr>
+                    <pic:cNvPr id="1" name=""/>
+                    <pic:cNvPicPr/>
+                  </pic:nvPicPr>
+                  <pic:blipFill>
+                    <a:blip r:embed="rId18"/>
+                    <a:stretch>
+                      <a:fillRect/>
+                    </a:stretch>
+                  </pic:blipFill>
+                  <pic:spPr>
+                    <a:xfrm>
+                      <a:off x="0" y="0"/>
+                      <a:ext cx="5760720" cy="1569085"/>
+                    </a:xfrm>
+                    <a:prstGeom prst="rect">
+                      <a:avLst/>
+                    </a:prstGeom>
+                  </pic:spPr>
+                </pic:pic>
+              </a:graphicData>
+            </a:graphic>
+          </wp:inline>
+        </w:drawing>
+      </w:r>
+    </w:p>
+    <w:p>
+      <w:r>
+        <w:t>Sorgen Sie dafür, dass Ihre Arbeitsmittel nächstes Mal einsatzbereit sind.</w:t>
+      </w:r>
+    </w:p>
+    <w:p>
+      <w:r>
+        <w:rPr>
+          <w:noProof/>
+        </w:rPr>
+        <w:drawing>
+          <wp:inline distT="0" distB="0" distL="0" distR="0" wp14:anchorId="6BD1CE06" wp14:editId="56F1276F">
+            <wp:extent cx="5760720" cy="1270000"/>
+            <wp:effectExtent l="0" t="0" r="0" b="6350"/>
+            <wp:docPr id="11" name="Picture 11"/>
+            <wp:cNvGraphicFramePr>
+              <a:graphicFrameLocks xmlns:a="http://schemas.openxmlformats.org/drawingml/2006/main" noChangeAspect="1"/>
+            </wp:cNvGraphicFramePr>
+            <a:graphic xmlns:a="http://schemas.openxmlformats.org/drawingml/2006/main">
+              <a:graphicData uri="http://schemas.openxmlformats.org/drawingml/2006/picture">
+                <pic:pic xmlns:pic="http://schemas.openxmlformats.org/drawingml/2006/picture">
+                  <pic:nvPicPr>
+                    <pic:cNvPr id="1" name=""/>
+                    <pic:cNvPicPr/>
+                  </pic:nvPicPr>
+                  <pic:blipFill>
+                    <a:blip r:embed="rId19"/>
+                    <a:stretch>
+                      <a:fillRect/>
+                    </a:stretch>
+                  </pic:blipFill>
+                  <pic:spPr>
+                    <a:xfrm>
+                      <a:off x="0" y="0"/>
+                      <a:ext cx="5760720" cy="1270000"/>
+                    </a:xfrm>
+                    <a:prstGeom prst="rect">
+                      <a:avLst/>
+                    </a:prstGeom>
+                  </pic:spPr>
+                </pic:pic>
+              </a:graphicData>
+            </a:graphic>
+          </wp:inline>
+        </w:drawing>
+      </w:r>
+    </w:p>
+    <w:p/>
+    <w:p>
+      <w:pPr>
+        <w:pStyle w:val="Heading1"/>
+      </w:pPr>
+      <w:bookmarkStart w:id="30" w:name="_Toc507236298"/>
+      <w:r>
+        <w:lastRenderedPageBreak/>
+        <w:t>Woche 2</w:t>
+      </w:r>
+      <w:bookmarkEnd w:id="30"/>
     </w:p>
     <w:p/>
     <w:sectPr>
-      <w:headerReference w:type="default" r:id="rId9"/>
-      <w:footerReference w:type="default" r:id="rId10"/>
+      <w:headerReference w:type="default" r:id="rId20"/>
+      <w:footerReference w:type="default" r:id="rId21"/>
       <w:pgSz w:w="11906" w:h="16838"/>
       <w:pgMar w:top="1417" w:right="1417" w:bottom="1134" w:left="1417" w:header="708" w:footer="708" w:gutter="0"/>
       <w:pgNumType w:start="0"/>
@@ -1318,7 +3874,7 @@
       <w:rPr>
         <w:noProof/>
       </w:rPr>
-      <w:t>3</w:t>
+      <w:t>9</w:t>
     </w:r>
     <w:r>
       <w:rPr>
@@ -1360,7 +3916,7 @@
       <w:rPr>
         <w:noProof/>
       </w:rPr>
-      <w:t>3</w:t>
+      <w:t>9</w:t>
     </w:r>
     <w:r>
       <w:rPr>
@@ -1425,6 +3981,571 @@
 <file path=word/numbering.xml><?xml version="1.0" encoding="utf-8"?>
 <w:numbering xmlns:wpc="http://schemas.microsoft.com/office/word/2010/wordprocessingCanvas" xmlns:cx="http://schemas.microsoft.com/office/drawing/2014/chartex" xmlns:cx1="http://schemas.microsoft.com/office/drawing/2015/9/8/chartex" xmlns:cx2="http://schemas.microsoft.com/office/drawing/2015/10/21/chartex" xmlns:cx3="http://schemas.microsoft.com/office/drawing/2016/5/9/chartex" xmlns:cx4="http://schemas.microsoft.com/office/drawing/2016/5/10/chartex" xmlns:cx5="http://schemas.microsoft.com/office/drawing/2016/5/11/chartex" xmlns:cx6="http://schemas.microsoft.com/office/drawing/2016/5/12/chartex" xmlns:cx7="http://schemas.microsoft.com/office/drawing/2016/5/13/chartex" xmlns:cx8="http://schemas.microsoft.com/office/drawing/2016/5/14/chartex" xmlns:mc="http://schemas.openxmlformats.org/markup-compatibility/2006" xmlns:aink="http://schemas.microsoft.com/office/drawing/2016/ink" xmlns:am3d="http://schemas.microsoft.com/office/drawing/2017/model3d" xmlns:o="urn:schemas-microsoft-com:office:office" xmlns:r="http://schemas.openxmlformats.org/officeDocument/2006/relationships" xmlns:m="http://schemas.openxmlformats.org/officeDocument/2006/math" xmlns:v="urn:schemas-microsoft-com:vml" xmlns:wp14="http://schemas.microsoft.com/office/word/2010/wordprocessingDrawing" xmlns:wp="http://schemas.openxmlformats.org/drawingml/2006/wordprocessingDrawing" xmlns:w10="urn:schemas-microsoft-com:office:word" xmlns:w="http://schemas.openxmlformats.org/wordprocessingml/2006/main" xmlns:w14="http://schemas.microsoft.com/office/word/2010/wordml" xmlns:w15="http://schemas.microsoft.com/office/word/2012/wordml" xmlns:w16cid="http://schemas.microsoft.com/office/word/2016/wordml/cid" xmlns:w16se="http://schemas.microsoft.com/office/word/2015/wordml/symex" xmlns:wpg="http://schemas.microsoft.com/office/word/2010/wordprocessingGroup" xmlns:wpi="http://schemas.microsoft.com/office/word/2010/wordprocessingInk" xmlns:wne="http://schemas.microsoft.com/office/word/2006/wordml" xmlns:wps="http://schemas.microsoft.com/office/word/2010/wordprocessingShape" mc:Ignorable="w14 w15 w16se w16cid wp14">
   <w:abstractNum w:abstractNumId="0" w15:restartNumberingAfterBreak="0">
+    <w:nsid w:val="10425F28"/>
+    <w:multiLevelType w:val="hybridMultilevel"/>
+    <w:tmpl w:val="9BA0D68A"/>
+    <w:lvl w:ilvl="0" w:tplc="08070001">
+      <w:start w:val="1"/>
+      <w:numFmt w:val="bullet"/>
+      <w:lvlText w:val=""/>
+      <w:lvlJc w:val="left"/>
+      <w:pPr>
+        <w:ind w:left="720" w:hanging="360"/>
+      </w:pPr>
+      <w:rPr>
+        <w:rFonts w:ascii="Symbol" w:hAnsi="Symbol" w:hint="default"/>
+      </w:rPr>
+    </w:lvl>
+    <w:lvl w:ilvl="1" w:tplc="08070003" w:tentative="1">
+      <w:start w:val="1"/>
+      <w:numFmt w:val="bullet"/>
+      <w:lvlText w:val="o"/>
+      <w:lvlJc w:val="left"/>
+      <w:pPr>
+        <w:ind w:left="1440" w:hanging="360"/>
+      </w:pPr>
+      <w:rPr>
+        <w:rFonts w:ascii="Courier New" w:hAnsi="Courier New" w:cs="Courier New" w:hint="default"/>
+      </w:rPr>
+    </w:lvl>
+    <w:lvl w:ilvl="2" w:tplc="08070005" w:tentative="1">
+      <w:start w:val="1"/>
+      <w:numFmt w:val="bullet"/>
+      <w:lvlText w:val=""/>
+      <w:lvlJc w:val="left"/>
+      <w:pPr>
+        <w:ind w:left="2160" w:hanging="360"/>
+      </w:pPr>
+      <w:rPr>
+        <w:rFonts w:ascii="Wingdings" w:hAnsi="Wingdings" w:hint="default"/>
+      </w:rPr>
+    </w:lvl>
+    <w:lvl w:ilvl="3" w:tplc="08070001" w:tentative="1">
+      <w:start w:val="1"/>
+      <w:numFmt w:val="bullet"/>
+      <w:lvlText w:val=""/>
+      <w:lvlJc w:val="left"/>
+      <w:pPr>
+        <w:ind w:left="2880" w:hanging="360"/>
+      </w:pPr>
+      <w:rPr>
+        <w:rFonts w:ascii="Symbol" w:hAnsi="Symbol" w:hint="default"/>
+      </w:rPr>
+    </w:lvl>
+    <w:lvl w:ilvl="4" w:tplc="08070003" w:tentative="1">
+      <w:start w:val="1"/>
+      <w:numFmt w:val="bullet"/>
+      <w:lvlText w:val="o"/>
+      <w:lvlJc w:val="left"/>
+      <w:pPr>
+        <w:ind w:left="3600" w:hanging="360"/>
+      </w:pPr>
+      <w:rPr>
+        <w:rFonts w:ascii="Courier New" w:hAnsi="Courier New" w:cs="Courier New" w:hint="default"/>
+      </w:rPr>
+    </w:lvl>
+    <w:lvl w:ilvl="5" w:tplc="08070005" w:tentative="1">
+      <w:start w:val="1"/>
+      <w:numFmt w:val="bullet"/>
+      <w:lvlText w:val=""/>
+      <w:lvlJc w:val="left"/>
+      <w:pPr>
+        <w:ind w:left="4320" w:hanging="360"/>
+      </w:pPr>
+      <w:rPr>
+        <w:rFonts w:ascii="Wingdings" w:hAnsi="Wingdings" w:hint="default"/>
+      </w:rPr>
+    </w:lvl>
+    <w:lvl w:ilvl="6" w:tplc="08070001" w:tentative="1">
+      <w:start w:val="1"/>
+      <w:numFmt w:val="bullet"/>
+      <w:lvlText w:val=""/>
+      <w:lvlJc w:val="left"/>
+      <w:pPr>
+        <w:ind w:left="5040" w:hanging="360"/>
+      </w:pPr>
+      <w:rPr>
+        <w:rFonts w:ascii="Symbol" w:hAnsi="Symbol" w:hint="default"/>
+      </w:rPr>
+    </w:lvl>
+    <w:lvl w:ilvl="7" w:tplc="08070003" w:tentative="1">
+      <w:start w:val="1"/>
+      <w:numFmt w:val="bullet"/>
+      <w:lvlText w:val="o"/>
+      <w:lvlJc w:val="left"/>
+      <w:pPr>
+        <w:ind w:left="5760" w:hanging="360"/>
+      </w:pPr>
+      <w:rPr>
+        <w:rFonts w:ascii="Courier New" w:hAnsi="Courier New" w:cs="Courier New" w:hint="default"/>
+      </w:rPr>
+    </w:lvl>
+    <w:lvl w:ilvl="8" w:tplc="08070005" w:tentative="1">
+      <w:start w:val="1"/>
+      <w:numFmt w:val="bullet"/>
+      <w:lvlText w:val=""/>
+      <w:lvlJc w:val="left"/>
+      <w:pPr>
+        <w:ind w:left="6480" w:hanging="360"/>
+      </w:pPr>
+      <w:rPr>
+        <w:rFonts w:ascii="Wingdings" w:hAnsi="Wingdings" w:hint="default"/>
+      </w:rPr>
+    </w:lvl>
+  </w:abstractNum>
+  <w:abstractNum w:abstractNumId="1" w15:restartNumberingAfterBreak="0">
+    <w:nsid w:val="133335AA"/>
+    <w:multiLevelType w:val="hybridMultilevel"/>
+    <w:tmpl w:val="D0143856"/>
+    <w:lvl w:ilvl="0" w:tplc="08070001">
+      <w:start w:val="1"/>
+      <w:numFmt w:val="bullet"/>
+      <w:lvlText w:val=""/>
+      <w:lvlJc w:val="left"/>
+      <w:pPr>
+        <w:ind w:left="720" w:hanging="360"/>
+      </w:pPr>
+      <w:rPr>
+        <w:rFonts w:ascii="Symbol" w:hAnsi="Symbol" w:hint="default"/>
+      </w:rPr>
+    </w:lvl>
+    <w:lvl w:ilvl="1" w:tplc="08070003">
+      <w:start w:val="1"/>
+      <w:numFmt w:val="bullet"/>
+      <w:lvlText w:val="o"/>
+      <w:lvlJc w:val="left"/>
+      <w:pPr>
+        <w:ind w:left="1440" w:hanging="360"/>
+      </w:pPr>
+      <w:rPr>
+        <w:rFonts w:ascii="Courier New" w:hAnsi="Courier New" w:cs="Courier New" w:hint="default"/>
+      </w:rPr>
+    </w:lvl>
+    <w:lvl w:ilvl="2" w:tplc="08070005" w:tentative="1">
+      <w:start w:val="1"/>
+      <w:numFmt w:val="bullet"/>
+      <w:lvlText w:val=""/>
+      <w:lvlJc w:val="left"/>
+      <w:pPr>
+        <w:ind w:left="2160" w:hanging="360"/>
+      </w:pPr>
+      <w:rPr>
+        <w:rFonts w:ascii="Wingdings" w:hAnsi="Wingdings" w:hint="default"/>
+      </w:rPr>
+    </w:lvl>
+    <w:lvl w:ilvl="3" w:tplc="08070001" w:tentative="1">
+      <w:start w:val="1"/>
+      <w:numFmt w:val="bullet"/>
+      <w:lvlText w:val=""/>
+      <w:lvlJc w:val="left"/>
+      <w:pPr>
+        <w:ind w:left="2880" w:hanging="360"/>
+      </w:pPr>
+      <w:rPr>
+        <w:rFonts w:ascii="Symbol" w:hAnsi="Symbol" w:hint="default"/>
+      </w:rPr>
+    </w:lvl>
+    <w:lvl w:ilvl="4" w:tplc="08070003" w:tentative="1">
+      <w:start w:val="1"/>
+      <w:numFmt w:val="bullet"/>
+      <w:lvlText w:val="o"/>
+      <w:lvlJc w:val="left"/>
+      <w:pPr>
+        <w:ind w:left="3600" w:hanging="360"/>
+      </w:pPr>
+      <w:rPr>
+        <w:rFonts w:ascii="Courier New" w:hAnsi="Courier New" w:cs="Courier New" w:hint="default"/>
+      </w:rPr>
+    </w:lvl>
+    <w:lvl w:ilvl="5" w:tplc="08070005" w:tentative="1">
+      <w:start w:val="1"/>
+      <w:numFmt w:val="bullet"/>
+      <w:lvlText w:val=""/>
+      <w:lvlJc w:val="left"/>
+      <w:pPr>
+        <w:ind w:left="4320" w:hanging="360"/>
+      </w:pPr>
+      <w:rPr>
+        <w:rFonts w:ascii="Wingdings" w:hAnsi="Wingdings" w:hint="default"/>
+      </w:rPr>
+    </w:lvl>
+    <w:lvl w:ilvl="6" w:tplc="08070001" w:tentative="1">
+      <w:start w:val="1"/>
+      <w:numFmt w:val="bullet"/>
+      <w:lvlText w:val=""/>
+      <w:lvlJc w:val="left"/>
+      <w:pPr>
+        <w:ind w:left="5040" w:hanging="360"/>
+      </w:pPr>
+      <w:rPr>
+        <w:rFonts w:ascii="Symbol" w:hAnsi="Symbol" w:hint="default"/>
+      </w:rPr>
+    </w:lvl>
+    <w:lvl w:ilvl="7" w:tplc="08070003" w:tentative="1">
+      <w:start w:val="1"/>
+      <w:numFmt w:val="bullet"/>
+      <w:lvlText w:val="o"/>
+      <w:lvlJc w:val="left"/>
+      <w:pPr>
+        <w:ind w:left="5760" w:hanging="360"/>
+      </w:pPr>
+      <w:rPr>
+        <w:rFonts w:ascii="Courier New" w:hAnsi="Courier New" w:cs="Courier New" w:hint="default"/>
+      </w:rPr>
+    </w:lvl>
+    <w:lvl w:ilvl="8" w:tplc="08070005" w:tentative="1">
+      <w:start w:val="1"/>
+      <w:numFmt w:val="bullet"/>
+      <w:lvlText w:val=""/>
+      <w:lvlJc w:val="left"/>
+      <w:pPr>
+        <w:ind w:left="6480" w:hanging="360"/>
+      </w:pPr>
+      <w:rPr>
+        <w:rFonts w:ascii="Wingdings" w:hAnsi="Wingdings" w:hint="default"/>
+      </w:rPr>
+    </w:lvl>
+  </w:abstractNum>
+  <w:abstractNum w:abstractNumId="2" w15:restartNumberingAfterBreak="0">
+    <w:nsid w:val="25D76F30"/>
+    <w:multiLevelType w:val="hybridMultilevel"/>
+    <w:tmpl w:val="CCB00C08"/>
+    <w:lvl w:ilvl="0" w:tplc="08070001">
+      <w:start w:val="1"/>
+      <w:numFmt w:val="bullet"/>
+      <w:lvlText w:val=""/>
+      <w:lvlJc w:val="left"/>
+      <w:pPr>
+        <w:ind w:left="720" w:hanging="360"/>
+      </w:pPr>
+      <w:rPr>
+        <w:rFonts w:ascii="Symbol" w:hAnsi="Symbol" w:hint="default"/>
+      </w:rPr>
+    </w:lvl>
+    <w:lvl w:ilvl="1" w:tplc="08070003" w:tentative="1">
+      <w:start w:val="1"/>
+      <w:numFmt w:val="bullet"/>
+      <w:lvlText w:val="o"/>
+      <w:lvlJc w:val="left"/>
+      <w:pPr>
+        <w:ind w:left="1440" w:hanging="360"/>
+      </w:pPr>
+      <w:rPr>
+        <w:rFonts w:ascii="Courier New" w:hAnsi="Courier New" w:cs="Courier New" w:hint="default"/>
+      </w:rPr>
+    </w:lvl>
+    <w:lvl w:ilvl="2" w:tplc="08070005" w:tentative="1">
+      <w:start w:val="1"/>
+      <w:numFmt w:val="bullet"/>
+      <w:lvlText w:val=""/>
+      <w:lvlJc w:val="left"/>
+      <w:pPr>
+        <w:ind w:left="2160" w:hanging="360"/>
+      </w:pPr>
+      <w:rPr>
+        <w:rFonts w:ascii="Wingdings" w:hAnsi="Wingdings" w:hint="default"/>
+      </w:rPr>
+    </w:lvl>
+    <w:lvl w:ilvl="3" w:tplc="08070001" w:tentative="1">
+      <w:start w:val="1"/>
+      <w:numFmt w:val="bullet"/>
+      <w:lvlText w:val=""/>
+      <w:lvlJc w:val="left"/>
+      <w:pPr>
+        <w:ind w:left="2880" w:hanging="360"/>
+      </w:pPr>
+      <w:rPr>
+        <w:rFonts w:ascii="Symbol" w:hAnsi="Symbol" w:hint="default"/>
+      </w:rPr>
+    </w:lvl>
+    <w:lvl w:ilvl="4" w:tplc="08070003" w:tentative="1">
+      <w:start w:val="1"/>
+      <w:numFmt w:val="bullet"/>
+      <w:lvlText w:val="o"/>
+      <w:lvlJc w:val="left"/>
+      <w:pPr>
+        <w:ind w:left="3600" w:hanging="360"/>
+      </w:pPr>
+      <w:rPr>
+        <w:rFonts w:ascii="Courier New" w:hAnsi="Courier New" w:cs="Courier New" w:hint="default"/>
+      </w:rPr>
+    </w:lvl>
+    <w:lvl w:ilvl="5" w:tplc="08070005" w:tentative="1">
+      <w:start w:val="1"/>
+      <w:numFmt w:val="bullet"/>
+      <w:lvlText w:val=""/>
+      <w:lvlJc w:val="left"/>
+      <w:pPr>
+        <w:ind w:left="4320" w:hanging="360"/>
+      </w:pPr>
+      <w:rPr>
+        <w:rFonts w:ascii="Wingdings" w:hAnsi="Wingdings" w:hint="default"/>
+      </w:rPr>
+    </w:lvl>
+    <w:lvl w:ilvl="6" w:tplc="08070001" w:tentative="1">
+      <w:start w:val="1"/>
+      <w:numFmt w:val="bullet"/>
+      <w:lvlText w:val=""/>
+      <w:lvlJc w:val="left"/>
+      <w:pPr>
+        <w:ind w:left="5040" w:hanging="360"/>
+      </w:pPr>
+      <w:rPr>
+        <w:rFonts w:ascii="Symbol" w:hAnsi="Symbol" w:hint="default"/>
+      </w:rPr>
+    </w:lvl>
+    <w:lvl w:ilvl="7" w:tplc="08070003" w:tentative="1">
+      <w:start w:val="1"/>
+      <w:numFmt w:val="bullet"/>
+      <w:lvlText w:val="o"/>
+      <w:lvlJc w:val="left"/>
+      <w:pPr>
+        <w:ind w:left="5760" w:hanging="360"/>
+      </w:pPr>
+      <w:rPr>
+        <w:rFonts w:ascii="Courier New" w:hAnsi="Courier New" w:cs="Courier New" w:hint="default"/>
+      </w:rPr>
+    </w:lvl>
+    <w:lvl w:ilvl="8" w:tplc="08070005" w:tentative="1">
+      <w:start w:val="1"/>
+      <w:numFmt w:val="bullet"/>
+      <w:lvlText w:val=""/>
+      <w:lvlJc w:val="left"/>
+      <w:pPr>
+        <w:ind w:left="6480" w:hanging="360"/>
+      </w:pPr>
+      <w:rPr>
+        <w:rFonts w:ascii="Wingdings" w:hAnsi="Wingdings" w:hint="default"/>
+      </w:rPr>
+    </w:lvl>
+  </w:abstractNum>
+  <w:abstractNum w:abstractNumId="3" w15:restartNumberingAfterBreak="0">
+    <w:nsid w:val="3ADF4DAC"/>
+    <w:multiLevelType w:val="hybridMultilevel"/>
+    <w:tmpl w:val="008EAC1A"/>
+    <w:lvl w:ilvl="0" w:tplc="08070001">
+      <w:start w:val="1"/>
+      <w:numFmt w:val="bullet"/>
+      <w:lvlText w:val=""/>
+      <w:lvlJc w:val="left"/>
+      <w:pPr>
+        <w:ind w:left="720" w:hanging="360"/>
+      </w:pPr>
+      <w:rPr>
+        <w:rFonts w:ascii="Symbol" w:hAnsi="Symbol" w:hint="default"/>
+      </w:rPr>
+    </w:lvl>
+    <w:lvl w:ilvl="1" w:tplc="08070003" w:tentative="1">
+      <w:start w:val="1"/>
+      <w:numFmt w:val="bullet"/>
+      <w:lvlText w:val="o"/>
+      <w:lvlJc w:val="left"/>
+      <w:pPr>
+        <w:ind w:left="1440" w:hanging="360"/>
+      </w:pPr>
+      <w:rPr>
+        <w:rFonts w:ascii="Courier New" w:hAnsi="Courier New" w:cs="Courier New" w:hint="default"/>
+      </w:rPr>
+    </w:lvl>
+    <w:lvl w:ilvl="2" w:tplc="08070005" w:tentative="1">
+      <w:start w:val="1"/>
+      <w:numFmt w:val="bullet"/>
+      <w:lvlText w:val=""/>
+      <w:lvlJc w:val="left"/>
+      <w:pPr>
+        <w:ind w:left="2160" w:hanging="360"/>
+      </w:pPr>
+      <w:rPr>
+        <w:rFonts w:ascii="Wingdings" w:hAnsi="Wingdings" w:hint="default"/>
+      </w:rPr>
+    </w:lvl>
+    <w:lvl w:ilvl="3" w:tplc="08070001" w:tentative="1">
+      <w:start w:val="1"/>
+      <w:numFmt w:val="bullet"/>
+      <w:lvlText w:val=""/>
+      <w:lvlJc w:val="left"/>
+      <w:pPr>
+        <w:ind w:left="2880" w:hanging="360"/>
+      </w:pPr>
+      <w:rPr>
+        <w:rFonts w:ascii="Symbol" w:hAnsi="Symbol" w:hint="default"/>
+      </w:rPr>
+    </w:lvl>
+    <w:lvl w:ilvl="4" w:tplc="08070003" w:tentative="1">
+      <w:start w:val="1"/>
+      <w:numFmt w:val="bullet"/>
+      <w:lvlText w:val="o"/>
+      <w:lvlJc w:val="left"/>
+      <w:pPr>
+        <w:ind w:left="3600" w:hanging="360"/>
+      </w:pPr>
+      <w:rPr>
+        <w:rFonts w:ascii="Courier New" w:hAnsi="Courier New" w:cs="Courier New" w:hint="default"/>
+      </w:rPr>
+    </w:lvl>
+    <w:lvl w:ilvl="5" w:tplc="08070005" w:tentative="1">
+      <w:start w:val="1"/>
+      <w:numFmt w:val="bullet"/>
+      <w:lvlText w:val=""/>
+      <w:lvlJc w:val="left"/>
+      <w:pPr>
+        <w:ind w:left="4320" w:hanging="360"/>
+      </w:pPr>
+      <w:rPr>
+        <w:rFonts w:ascii="Wingdings" w:hAnsi="Wingdings" w:hint="default"/>
+      </w:rPr>
+    </w:lvl>
+    <w:lvl w:ilvl="6" w:tplc="08070001" w:tentative="1">
+      <w:start w:val="1"/>
+      <w:numFmt w:val="bullet"/>
+      <w:lvlText w:val=""/>
+      <w:lvlJc w:val="left"/>
+      <w:pPr>
+        <w:ind w:left="5040" w:hanging="360"/>
+      </w:pPr>
+      <w:rPr>
+        <w:rFonts w:ascii="Symbol" w:hAnsi="Symbol" w:hint="default"/>
+      </w:rPr>
+    </w:lvl>
+    <w:lvl w:ilvl="7" w:tplc="08070003" w:tentative="1">
+      <w:start w:val="1"/>
+      <w:numFmt w:val="bullet"/>
+      <w:lvlText w:val="o"/>
+      <w:lvlJc w:val="left"/>
+      <w:pPr>
+        <w:ind w:left="5760" w:hanging="360"/>
+      </w:pPr>
+      <w:rPr>
+        <w:rFonts w:ascii="Courier New" w:hAnsi="Courier New" w:cs="Courier New" w:hint="default"/>
+      </w:rPr>
+    </w:lvl>
+    <w:lvl w:ilvl="8" w:tplc="08070005" w:tentative="1">
+      <w:start w:val="1"/>
+      <w:numFmt w:val="bullet"/>
+      <w:lvlText w:val=""/>
+      <w:lvlJc w:val="left"/>
+      <w:pPr>
+        <w:ind w:left="6480" w:hanging="360"/>
+      </w:pPr>
+      <w:rPr>
+        <w:rFonts w:ascii="Wingdings" w:hAnsi="Wingdings" w:hint="default"/>
+      </w:rPr>
+    </w:lvl>
+  </w:abstractNum>
+  <w:abstractNum w:abstractNumId="4" w15:restartNumberingAfterBreak="0">
+    <w:nsid w:val="3E0507F1"/>
+    <w:multiLevelType w:val="hybridMultilevel"/>
+    <w:tmpl w:val="C61A81BC"/>
+    <w:lvl w:ilvl="0" w:tplc="08070001">
+      <w:start w:val="1"/>
+      <w:numFmt w:val="bullet"/>
+      <w:lvlText w:val=""/>
+      <w:lvlJc w:val="left"/>
+      <w:pPr>
+        <w:ind w:left="720" w:hanging="360"/>
+      </w:pPr>
+      <w:rPr>
+        <w:rFonts w:ascii="Symbol" w:hAnsi="Symbol" w:hint="default"/>
+      </w:rPr>
+    </w:lvl>
+    <w:lvl w:ilvl="1" w:tplc="08070003" w:tentative="1">
+      <w:start w:val="1"/>
+      <w:numFmt w:val="bullet"/>
+      <w:lvlText w:val="o"/>
+      <w:lvlJc w:val="left"/>
+      <w:pPr>
+        <w:ind w:left="1440" w:hanging="360"/>
+      </w:pPr>
+      <w:rPr>
+        <w:rFonts w:ascii="Courier New" w:hAnsi="Courier New" w:cs="Courier New" w:hint="default"/>
+      </w:rPr>
+    </w:lvl>
+    <w:lvl w:ilvl="2" w:tplc="08070005" w:tentative="1">
+      <w:start w:val="1"/>
+      <w:numFmt w:val="bullet"/>
+      <w:lvlText w:val=""/>
+      <w:lvlJc w:val="left"/>
+      <w:pPr>
+        <w:ind w:left="2160" w:hanging="360"/>
+      </w:pPr>
+      <w:rPr>
+        <w:rFonts w:ascii="Wingdings" w:hAnsi="Wingdings" w:hint="default"/>
+      </w:rPr>
+    </w:lvl>
+    <w:lvl w:ilvl="3" w:tplc="08070001" w:tentative="1">
+      <w:start w:val="1"/>
+      <w:numFmt w:val="bullet"/>
+      <w:lvlText w:val=""/>
+      <w:lvlJc w:val="left"/>
+      <w:pPr>
+        <w:ind w:left="2880" w:hanging="360"/>
+      </w:pPr>
+      <w:rPr>
+        <w:rFonts w:ascii="Symbol" w:hAnsi="Symbol" w:hint="default"/>
+      </w:rPr>
+    </w:lvl>
+    <w:lvl w:ilvl="4" w:tplc="08070003" w:tentative="1">
+      <w:start w:val="1"/>
+      <w:numFmt w:val="bullet"/>
+      <w:lvlText w:val="o"/>
+      <w:lvlJc w:val="left"/>
+      <w:pPr>
+        <w:ind w:left="3600" w:hanging="360"/>
+      </w:pPr>
+      <w:rPr>
+        <w:rFonts w:ascii="Courier New" w:hAnsi="Courier New" w:cs="Courier New" w:hint="default"/>
+      </w:rPr>
+    </w:lvl>
+    <w:lvl w:ilvl="5" w:tplc="08070005" w:tentative="1">
+      <w:start w:val="1"/>
+      <w:numFmt w:val="bullet"/>
+      <w:lvlText w:val=""/>
+      <w:lvlJc w:val="left"/>
+      <w:pPr>
+        <w:ind w:left="4320" w:hanging="360"/>
+      </w:pPr>
+      <w:rPr>
+        <w:rFonts w:ascii="Wingdings" w:hAnsi="Wingdings" w:hint="default"/>
+      </w:rPr>
+    </w:lvl>
+    <w:lvl w:ilvl="6" w:tplc="08070001" w:tentative="1">
+      <w:start w:val="1"/>
+      <w:numFmt w:val="bullet"/>
+      <w:lvlText w:val=""/>
+      <w:lvlJc w:val="left"/>
+      <w:pPr>
+        <w:ind w:left="5040" w:hanging="360"/>
+      </w:pPr>
+      <w:rPr>
+        <w:rFonts w:ascii="Symbol" w:hAnsi="Symbol" w:hint="default"/>
+      </w:rPr>
+    </w:lvl>
+    <w:lvl w:ilvl="7" w:tplc="08070003" w:tentative="1">
+      <w:start w:val="1"/>
+      <w:numFmt w:val="bullet"/>
+      <w:lvlText w:val="o"/>
+      <w:lvlJc w:val="left"/>
+      <w:pPr>
+        <w:ind w:left="5760" w:hanging="360"/>
+      </w:pPr>
+      <w:rPr>
+        <w:rFonts w:ascii="Courier New" w:hAnsi="Courier New" w:cs="Courier New" w:hint="default"/>
+      </w:rPr>
+    </w:lvl>
+    <w:lvl w:ilvl="8" w:tplc="08070005" w:tentative="1">
+      <w:start w:val="1"/>
+      <w:numFmt w:val="bullet"/>
+      <w:lvlText w:val=""/>
+      <w:lvlJc w:val="left"/>
+      <w:pPr>
+        <w:ind w:left="6480" w:hanging="360"/>
+      </w:pPr>
+      <w:rPr>
+        <w:rFonts w:ascii="Wingdings" w:hAnsi="Wingdings" w:hint="default"/>
+      </w:rPr>
+    </w:lvl>
+  </w:abstractNum>
+  <w:abstractNum w:abstractNumId="5" w15:restartNumberingAfterBreak="0">
     <w:nsid w:val="419F3DA0"/>
     <w:multiLevelType w:val="hybridMultilevel"/>
     <w:tmpl w:val="A588D5EA"/>
@@ -1537,7 +4658,120 @@
       </w:rPr>
     </w:lvl>
   </w:abstractNum>
-  <w:abstractNum w:abstractNumId="1" w15:restartNumberingAfterBreak="0">
+  <w:abstractNum w:abstractNumId="6" w15:restartNumberingAfterBreak="0">
+    <w:nsid w:val="453668E0"/>
+    <w:multiLevelType w:val="hybridMultilevel"/>
+    <w:tmpl w:val="6252721A"/>
+    <w:lvl w:ilvl="0" w:tplc="08070001">
+      <w:start w:val="1"/>
+      <w:numFmt w:val="bullet"/>
+      <w:lvlText w:val=""/>
+      <w:lvlJc w:val="left"/>
+      <w:pPr>
+        <w:ind w:left="720" w:hanging="360"/>
+      </w:pPr>
+      <w:rPr>
+        <w:rFonts w:ascii="Symbol" w:hAnsi="Symbol" w:hint="default"/>
+      </w:rPr>
+    </w:lvl>
+    <w:lvl w:ilvl="1" w:tplc="08070003" w:tentative="1">
+      <w:start w:val="1"/>
+      <w:numFmt w:val="bullet"/>
+      <w:lvlText w:val="o"/>
+      <w:lvlJc w:val="left"/>
+      <w:pPr>
+        <w:ind w:left="1440" w:hanging="360"/>
+      </w:pPr>
+      <w:rPr>
+        <w:rFonts w:ascii="Courier New" w:hAnsi="Courier New" w:cs="Courier New" w:hint="default"/>
+      </w:rPr>
+    </w:lvl>
+    <w:lvl w:ilvl="2" w:tplc="08070005" w:tentative="1">
+      <w:start w:val="1"/>
+      <w:numFmt w:val="bullet"/>
+      <w:lvlText w:val=""/>
+      <w:lvlJc w:val="left"/>
+      <w:pPr>
+        <w:ind w:left="2160" w:hanging="360"/>
+      </w:pPr>
+      <w:rPr>
+        <w:rFonts w:ascii="Wingdings" w:hAnsi="Wingdings" w:hint="default"/>
+      </w:rPr>
+    </w:lvl>
+    <w:lvl w:ilvl="3" w:tplc="08070001" w:tentative="1">
+      <w:start w:val="1"/>
+      <w:numFmt w:val="bullet"/>
+      <w:lvlText w:val=""/>
+      <w:lvlJc w:val="left"/>
+      <w:pPr>
+        <w:ind w:left="2880" w:hanging="360"/>
+      </w:pPr>
+      <w:rPr>
+        <w:rFonts w:ascii="Symbol" w:hAnsi="Symbol" w:hint="default"/>
+      </w:rPr>
+    </w:lvl>
+    <w:lvl w:ilvl="4" w:tplc="08070003" w:tentative="1">
+      <w:start w:val="1"/>
+      <w:numFmt w:val="bullet"/>
+      <w:lvlText w:val="o"/>
+      <w:lvlJc w:val="left"/>
+      <w:pPr>
+        <w:ind w:left="3600" w:hanging="360"/>
+      </w:pPr>
+      <w:rPr>
+        <w:rFonts w:ascii="Courier New" w:hAnsi="Courier New" w:cs="Courier New" w:hint="default"/>
+      </w:rPr>
+    </w:lvl>
+    <w:lvl w:ilvl="5" w:tplc="08070005" w:tentative="1">
+      <w:start w:val="1"/>
+      <w:numFmt w:val="bullet"/>
+      <w:lvlText w:val=""/>
+      <w:lvlJc w:val="left"/>
+      <w:pPr>
+        <w:ind w:left="4320" w:hanging="360"/>
+      </w:pPr>
+      <w:rPr>
+        <w:rFonts w:ascii="Wingdings" w:hAnsi="Wingdings" w:hint="default"/>
+      </w:rPr>
+    </w:lvl>
+    <w:lvl w:ilvl="6" w:tplc="08070001" w:tentative="1">
+      <w:start w:val="1"/>
+      <w:numFmt w:val="bullet"/>
+      <w:lvlText w:val=""/>
+      <w:lvlJc w:val="left"/>
+      <w:pPr>
+        <w:ind w:left="5040" w:hanging="360"/>
+      </w:pPr>
+      <w:rPr>
+        <w:rFonts w:ascii="Symbol" w:hAnsi="Symbol" w:hint="default"/>
+      </w:rPr>
+    </w:lvl>
+    <w:lvl w:ilvl="7" w:tplc="08070003" w:tentative="1">
+      <w:start w:val="1"/>
+      <w:numFmt w:val="bullet"/>
+      <w:lvlText w:val="o"/>
+      <w:lvlJc w:val="left"/>
+      <w:pPr>
+        <w:ind w:left="5760" w:hanging="360"/>
+      </w:pPr>
+      <w:rPr>
+        <w:rFonts w:ascii="Courier New" w:hAnsi="Courier New" w:cs="Courier New" w:hint="default"/>
+      </w:rPr>
+    </w:lvl>
+    <w:lvl w:ilvl="8" w:tplc="08070005" w:tentative="1">
+      <w:start w:val="1"/>
+      <w:numFmt w:val="bullet"/>
+      <w:lvlText w:val=""/>
+      <w:lvlJc w:val="left"/>
+      <w:pPr>
+        <w:ind w:left="6480" w:hanging="360"/>
+      </w:pPr>
+      <w:rPr>
+        <w:rFonts w:ascii="Wingdings" w:hAnsi="Wingdings" w:hint="default"/>
+      </w:rPr>
+    </w:lvl>
+  </w:abstractNum>
+  <w:abstractNum w:abstractNumId="7" w15:restartNumberingAfterBreak="0">
     <w:nsid w:val="48674EA4"/>
     <w:multiLevelType w:val="multilevel"/>
     <w:tmpl w:val="08070025"/>
@@ -1632,11 +4866,261 @@
       </w:pPr>
     </w:lvl>
   </w:abstractNum>
+  <w:abstractNum w:abstractNumId="8" w15:restartNumberingAfterBreak="0">
+    <w:nsid w:val="7B78771E"/>
+    <w:multiLevelType w:val="hybridMultilevel"/>
+    <w:tmpl w:val="0F4637F6"/>
+    <w:lvl w:ilvl="0" w:tplc="08070001">
+      <w:start w:val="1"/>
+      <w:numFmt w:val="bullet"/>
+      <w:lvlText w:val=""/>
+      <w:lvlJc w:val="left"/>
+      <w:pPr>
+        <w:ind w:left="720" w:hanging="360"/>
+      </w:pPr>
+      <w:rPr>
+        <w:rFonts w:ascii="Symbol" w:hAnsi="Symbol" w:hint="default"/>
+      </w:rPr>
+    </w:lvl>
+    <w:lvl w:ilvl="1" w:tplc="08070003" w:tentative="1">
+      <w:start w:val="1"/>
+      <w:numFmt w:val="bullet"/>
+      <w:lvlText w:val="o"/>
+      <w:lvlJc w:val="left"/>
+      <w:pPr>
+        <w:ind w:left="1440" w:hanging="360"/>
+      </w:pPr>
+      <w:rPr>
+        <w:rFonts w:ascii="Courier New" w:hAnsi="Courier New" w:cs="Courier New" w:hint="default"/>
+      </w:rPr>
+    </w:lvl>
+    <w:lvl w:ilvl="2" w:tplc="08070005" w:tentative="1">
+      <w:start w:val="1"/>
+      <w:numFmt w:val="bullet"/>
+      <w:lvlText w:val=""/>
+      <w:lvlJc w:val="left"/>
+      <w:pPr>
+        <w:ind w:left="2160" w:hanging="360"/>
+      </w:pPr>
+      <w:rPr>
+        <w:rFonts w:ascii="Wingdings" w:hAnsi="Wingdings" w:hint="default"/>
+      </w:rPr>
+    </w:lvl>
+    <w:lvl w:ilvl="3" w:tplc="08070001" w:tentative="1">
+      <w:start w:val="1"/>
+      <w:numFmt w:val="bullet"/>
+      <w:lvlText w:val=""/>
+      <w:lvlJc w:val="left"/>
+      <w:pPr>
+        <w:ind w:left="2880" w:hanging="360"/>
+      </w:pPr>
+      <w:rPr>
+        <w:rFonts w:ascii="Symbol" w:hAnsi="Symbol" w:hint="default"/>
+      </w:rPr>
+    </w:lvl>
+    <w:lvl w:ilvl="4" w:tplc="08070003" w:tentative="1">
+      <w:start w:val="1"/>
+      <w:numFmt w:val="bullet"/>
+      <w:lvlText w:val="o"/>
+      <w:lvlJc w:val="left"/>
+      <w:pPr>
+        <w:ind w:left="3600" w:hanging="360"/>
+      </w:pPr>
+      <w:rPr>
+        <w:rFonts w:ascii="Courier New" w:hAnsi="Courier New" w:cs="Courier New" w:hint="default"/>
+      </w:rPr>
+    </w:lvl>
+    <w:lvl w:ilvl="5" w:tplc="08070005" w:tentative="1">
+      <w:start w:val="1"/>
+      <w:numFmt w:val="bullet"/>
+      <w:lvlText w:val=""/>
+      <w:lvlJc w:val="left"/>
+      <w:pPr>
+        <w:ind w:left="4320" w:hanging="360"/>
+      </w:pPr>
+      <w:rPr>
+        <w:rFonts w:ascii="Wingdings" w:hAnsi="Wingdings" w:hint="default"/>
+      </w:rPr>
+    </w:lvl>
+    <w:lvl w:ilvl="6" w:tplc="08070001" w:tentative="1">
+      <w:start w:val="1"/>
+      <w:numFmt w:val="bullet"/>
+      <w:lvlText w:val=""/>
+      <w:lvlJc w:val="left"/>
+      <w:pPr>
+        <w:ind w:left="5040" w:hanging="360"/>
+      </w:pPr>
+      <w:rPr>
+        <w:rFonts w:ascii="Symbol" w:hAnsi="Symbol" w:hint="default"/>
+      </w:rPr>
+    </w:lvl>
+    <w:lvl w:ilvl="7" w:tplc="08070003" w:tentative="1">
+      <w:start w:val="1"/>
+      <w:numFmt w:val="bullet"/>
+      <w:lvlText w:val="o"/>
+      <w:lvlJc w:val="left"/>
+      <w:pPr>
+        <w:ind w:left="5760" w:hanging="360"/>
+      </w:pPr>
+      <w:rPr>
+        <w:rFonts w:ascii="Courier New" w:hAnsi="Courier New" w:cs="Courier New" w:hint="default"/>
+      </w:rPr>
+    </w:lvl>
+    <w:lvl w:ilvl="8" w:tplc="08070005" w:tentative="1">
+      <w:start w:val="1"/>
+      <w:numFmt w:val="bullet"/>
+      <w:lvlText w:val=""/>
+      <w:lvlJc w:val="left"/>
+      <w:pPr>
+        <w:ind w:left="6480" w:hanging="360"/>
+      </w:pPr>
+      <w:rPr>
+        <w:rFonts w:ascii="Wingdings" w:hAnsi="Wingdings" w:hint="default"/>
+      </w:rPr>
+    </w:lvl>
+  </w:abstractNum>
+  <w:abstractNum w:abstractNumId="9" w15:restartNumberingAfterBreak="0">
+    <w:nsid w:val="7EF022AE"/>
+    <w:multiLevelType w:val="hybridMultilevel"/>
+    <w:tmpl w:val="52E0C75C"/>
+    <w:lvl w:ilvl="0" w:tplc="08070001">
+      <w:start w:val="1"/>
+      <w:numFmt w:val="bullet"/>
+      <w:lvlText w:val=""/>
+      <w:lvlJc w:val="left"/>
+      <w:pPr>
+        <w:ind w:left="720" w:hanging="360"/>
+      </w:pPr>
+      <w:rPr>
+        <w:rFonts w:ascii="Symbol" w:hAnsi="Symbol" w:hint="default"/>
+      </w:rPr>
+    </w:lvl>
+    <w:lvl w:ilvl="1" w:tplc="08070003" w:tentative="1">
+      <w:start w:val="1"/>
+      <w:numFmt w:val="bullet"/>
+      <w:lvlText w:val="o"/>
+      <w:lvlJc w:val="left"/>
+      <w:pPr>
+        <w:ind w:left="1440" w:hanging="360"/>
+      </w:pPr>
+      <w:rPr>
+        <w:rFonts w:ascii="Courier New" w:hAnsi="Courier New" w:cs="Courier New" w:hint="default"/>
+      </w:rPr>
+    </w:lvl>
+    <w:lvl w:ilvl="2" w:tplc="08070005" w:tentative="1">
+      <w:start w:val="1"/>
+      <w:numFmt w:val="bullet"/>
+      <w:lvlText w:val=""/>
+      <w:lvlJc w:val="left"/>
+      <w:pPr>
+        <w:ind w:left="2160" w:hanging="360"/>
+      </w:pPr>
+      <w:rPr>
+        <w:rFonts w:ascii="Wingdings" w:hAnsi="Wingdings" w:hint="default"/>
+      </w:rPr>
+    </w:lvl>
+    <w:lvl w:ilvl="3" w:tplc="08070001" w:tentative="1">
+      <w:start w:val="1"/>
+      <w:numFmt w:val="bullet"/>
+      <w:lvlText w:val=""/>
+      <w:lvlJc w:val="left"/>
+      <w:pPr>
+        <w:ind w:left="2880" w:hanging="360"/>
+      </w:pPr>
+      <w:rPr>
+        <w:rFonts w:ascii="Symbol" w:hAnsi="Symbol" w:hint="default"/>
+      </w:rPr>
+    </w:lvl>
+    <w:lvl w:ilvl="4" w:tplc="08070003" w:tentative="1">
+      <w:start w:val="1"/>
+      <w:numFmt w:val="bullet"/>
+      <w:lvlText w:val="o"/>
+      <w:lvlJc w:val="left"/>
+      <w:pPr>
+        <w:ind w:left="3600" w:hanging="360"/>
+      </w:pPr>
+      <w:rPr>
+        <w:rFonts w:ascii="Courier New" w:hAnsi="Courier New" w:cs="Courier New" w:hint="default"/>
+      </w:rPr>
+    </w:lvl>
+    <w:lvl w:ilvl="5" w:tplc="08070005" w:tentative="1">
+      <w:start w:val="1"/>
+      <w:numFmt w:val="bullet"/>
+      <w:lvlText w:val=""/>
+      <w:lvlJc w:val="left"/>
+      <w:pPr>
+        <w:ind w:left="4320" w:hanging="360"/>
+      </w:pPr>
+      <w:rPr>
+        <w:rFonts w:ascii="Wingdings" w:hAnsi="Wingdings" w:hint="default"/>
+      </w:rPr>
+    </w:lvl>
+    <w:lvl w:ilvl="6" w:tplc="08070001" w:tentative="1">
+      <w:start w:val="1"/>
+      <w:numFmt w:val="bullet"/>
+      <w:lvlText w:val=""/>
+      <w:lvlJc w:val="left"/>
+      <w:pPr>
+        <w:ind w:left="5040" w:hanging="360"/>
+      </w:pPr>
+      <w:rPr>
+        <w:rFonts w:ascii="Symbol" w:hAnsi="Symbol" w:hint="default"/>
+      </w:rPr>
+    </w:lvl>
+    <w:lvl w:ilvl="7" w:tplc="08070003" w:tentative="1">
+      <w:start w:val="1"/>
+      <w:numFmt w:val="bullet"/>
+      <w:lvlText w:val="o"/>
+      <w:lvlJc w:val="left"/>
+      <w:pPr>
+        <w:ind w:left="5760" w:hanging="360"/>
+      </w:pPr>
+      <w:rPr>
+        <w:rFonts w:ascii="Courier New" w:hAnsi="Courier New" w:cs="Courier New" w:hint="default"/>
+      </w:rPr>
+    </w:lvl>
+    <w:lvl w:ilvl="8" w:tplc="08070005" w:tentative="1">
+      <w:start w:val="1"/>
+      <w:numFmt w:val="bullet"/>
+      <w:lvlText w:val=""/>
+      <w:lvlJc w:val="left"/>
+      <w:pPr>
+        <w:ind w:left="6480" w:hanging="360"/>
+      </w:pPr>
+      <w:rPr>
+        <w:rFonts w:ascii="Wingdings" w:hAnsi="Wingdings" w:hint="default"/>
+      </w:rPr>
+    </w:lvl>
+  </w:abstractNum>
   <w:num w:numId="1">
+    <w:abstractNumId w:val="7"/>
+  </w:num>
+  <w:num w:numId="2">
+    <w:abstractNumId w:val="5"/>
+  </w:num>
+  <w:num w:numId="3">
     <w:abstractNumId w:val="1"/>
   </w:num>
-  <w:num w:numId="2">
+  <w:num w:numId="4">
+    <w:abstractNumId w:val="8"/>
+  </w:num>
+  <w:num w:numId="5">
+    <w:abstractNumId w:val="9"/>
+  </w:num>
+  <w:num w:numId="6">
+    <w:abstractNumId w:val="3"/>
+  </w:num>
+  <w:num w:numId="7">
     <w:abstractNumId w:val="0"/>
+  </w:num>
+  <w:num w:numId="8">
+    <w:abstractNumId w:val="6"/>
+  </w:num>
+  <w:num w:numId="9">
+    <w:abstractNumId w:val="4"/>
+  </w:num>
+  <w:num w:numId="10">
+    <w:abstractNumId w:val="2"/>
   </w:num>
 </w:numbering>
 </file>
@@ -2902,7 +6386,7 @@
 </file>
 
 <file path=customXml/itemProps2.xml><?xml version="1.0" encoding="utf-8"?>
-<ds:datastoreItem xmlns:ds="http://schemas.openxmlformats.org/officeDocument/2006/customXml" ds:itemID="{375629E1-CCA1-46B5-8277-7211BFEEE156}">
+<ds:datastoreItem xmlns:ds="http://schemas.openxmlformats.org/officeDocument/2006/customXml" ds:itemID="{64BF248B-E6A0-4505-8D4D-59EC17BE39B3}">
   <ds:schemaRefs>
     <ds:schemaRef ds:uri="http://schemas.openxmlformats.org/officeDocument/2006/bibliography"/>
   </ds:schemaRefs>

</xml_diff>

<commit_message>
Fix a typo in apm
</commit_message>
<xml_diff>
--- a/Module/apm/00_Moduldokumentation.docx
+++ b/Module/apm/00_Moduldokumentation.docx
@@ -579,7 +579,7 @@
           <w:r>
             <w:fldChar w:fldCharType="separate"/>
           </w:r>
-          <w:hyperlink w:anchor="_Toc507236280" w:history="1">
+          <w:hyperlink w:anchor="_Toc507246323" w:history="1">
             <w:r>
               <w:rPr>
                 <w:rStyle w:val="Hyperlink"/>
@@ -621,7 +621,7 @@
                 <w:noProof/>
                 <w:webHidden/>
               </w:rPr>
-              <w:instrText xml:space="preserve"> PAGEREF _Toc507236280 \h </w:instrText>
+              <w:instrText xml:space="preserve"> PAGEREF _Toc507246323 \h </w:instrText>
             </w:r>
             <w:r>
               <w:rPr>
@@ -665,7 +665,7 @@
               <w:lang w:eastAsia="de-CH"/>
             </w:rPr>
           </w:pPr>
-          <w:hyperlink w:anchor="_Toc507236281" w:history="1">
+          <w:hyperlink w:anchor="_Toc507246324" w:history="1">
             <w:r>
               <w:rPr>
                 <w:rStyle w:val="Hyperlink"/>
@@ -707,7 +707,7 @@
                 <w:noProof/>
                 <w:webHidden/>
               </w:rPr>
-              <w:instrText xml:space="preserve"> PAGEREF _Toc507236281 \h </w:instrText>
+              <w:instrText xml:space="preserve"> PAGEREF _Toc507246324 \h </w:instrText>
             </w:r>
             <w:r>
               <w:rPr>
@@ -751,7 +751,7 @@
               <w:lang w:eastAsia="de-CH"/>
             </w:rPr>
           </w:pPr>
-          <w:hyperlink w:anchor="_Toc507236282" w:history="1">
+          <w:hyperlink w:anchor="_Toc507246325" w:history="1">
             <w:r>
               <w:rPr>
                 <w:rStyle w:val="Hyperlink"/>
@@ -793,7 +793,7 @@
                 <w:noProof/>
                 <w:webHidden/>
               </w:rPr>
-              <w:instrText xml:space="preserve"> PAGEREF _Toc507236282 \h </w:instrText>
+              <w:instrText xml:space="preserve"> PAGEREF _Toc507246325 \h </w:instrText>
             </w:r>
             <w:r>
               <w:rPr>
@@ -837,7 +837,7 @@
               <w:lang w:eastAsia="de-CH"/>
             </w:rPr>
           </w:pPr>
-          <w:hyperlink w:anchor="_Toc507236283" w:history="1">
+          <w:hyperlink w:anchor="_Toc507246326" w:history="1">
             <w:r>
               <w:rPr>
                 <w:rStyle w:val="Hyperlink"/>
@@ -879,7 +879,7 @@
                 <w:noProof/>
                 <w:webHidden/>
               </w:rPr>
-              <w:instrText xml:space="preserve"> PAGEREF _Toc507236283 \h </w:instrText>
+              <w:instrText xml:space="preserve"> PAGEREF _Toc507246326 \h </w:instrText>
             </w:r>
             <w:r>
               <w:rPr>
@@ -919,7 +919,7 @@
               <w:lang w:eastAsia="de-CH"/>
             </w:rPr>
           </w:pPr>
-          <w:hyperlink w:anchor="_Toc507236284" w:history="1">
+          <w:hyperlink w:anchor="_Toc507246327" w:history="1">
             <w:r>
               <w:rPr>
                 <w:rStyle w:val="Hyperlink"/>
@@ -961,7 +961,7 @@
                 <w:noProof/>
                 <w:webHidden/>
               </w:rPr>
-              <w:instrText xml:space="preserve"> PAGEREF _Toc507236284 \h </w:instrText>
+              <w:instrText xml:space="preserve"> PAGEREF _Toc507246327 \h </w:instrText>
             </w:r>
             <w:r>
               <w:rPr>
@@ -1005,7 +1005,7 @@
               <w:lang w:eastAsia="de-CH"/>
             </w:rPr>
           </w:pPr>
-          <w:hyperlink w:anchor="_Toc507236285" w:history="1">
+          <w:hyperlink w:anchor="_Toc507246328" w:history="1">
             <w:r>
               <w:rPr>
                 <w:rStyle w:val="Hyperlink"/>
@@ -1047,7 +1047,7 @@
                 <w:noProof/>
                 <w:webHidden/>
               </w:rPr>
-              <w:instrText xml:space="preserve"> PAGEREF _Toc507236285 \h </w:instrText>
+              <w:instrText xml:space="preserve"> PAGEREF _Toc507246328 \h </w:instrText>
             </w:r>
             <w:r>
               <w:rPr>
@@ -1091,7 +1091,7 @@
               <w:lang w:eastAsia="de-CH"/>
             </w:rPr>
           </w:pPr>
-          <w:hyperlink w:anchor="_Toc507236286" w:history="1">
+          <w:hyperlink w:anchor="_Toc507246329" w:history="1">
             <w:r>
               <w:rPr>
                 <w:rStyle w:val="Hyperlink"/>
@@ -1133,7 +1133,7 @@
                 <w:noProof/>
                 <w:webHidden/>
               </w:rPr>
-              <w:instrText xml:space="preserve"> PAGEREF _Toc507236286 \h </w:instrText>
+              <w:instrText xml:space="preserve"> PAGEREF _Toc507246329 \h </w:instrText>
             </w:r>
             <w:r>
               <w:rPr>
@@ -1177,7 +1177,7 @@
               <w:lang w:eastAsia="de-CH"/>
             </w:rPr>
           </w:pPr>
-          <w:hyperlink w:anchor="_Toc507236287" w:history="1">
+          <w:hyperlink w:anchor="_Toc507246330" w:history="1">
             <w:r>
               <w:rPr>
                 <w:rStyle w:val="Hyperlink"/>
@@ -1219,7 +1219,7 @@
                 <w:noProof/>
                 <w:webHidden/>
               </w:rPr>
-              <w:instrText xml:space="preserve"> PAGEREF _Toc507236287 \h </w:instrText>
+              <w:instrText xml:space="preserve"> PAGEREF _Toc507246330 \h </w:instrText>
             </w:r>
             <w:r>
               <w:rPr>
@@ -1263,7 +1263,7 @@
               <w:lang w:eastAsia="de-CH"/>
             </w:rPr>
           </w:pPr>
-          <w:hyperlink w:anchor="_Toc507236288" w:history="1">
+          <w:hyperlink w:anchor="_Toc507246331" w:history="1">
             <w:r>
               <w:rPr>
                 <w:rStyle w:val="Hyperlink"/>
@@ -1305,7 +1305,7 @@
                 <w:noProof/>
                 <w:webHidden/>
               </w:rPr>
-              <w:instrText xml:space="preserve"> PAGEREF _Toc507236288 \h </w:instrText>
+              <w:instrText xml:space="preserve"> PAGEREF _Toc507246331 \h </w:instrText>
             </w:r>
             <w:r>
               <w:rPr>
@@ -1349,7 +1349,7 @@
               <w:lang w:eastAsia="de-CH"/>
             </w:rPr>
           </w:pPr>
-          <w:hyperlink w:anchor="_Toc507236289" w:history="1">
+          <w:hyperlink w:anchor="_Toc507246332" w:history="1">
             <w:r>
               <w:rPr>
                 <w:rStyle w:val="Hyperlink"/>
@@ -1391,7 +1391,7 @@
                 <w:noProof/>
                 <w:webHidden/>
               </w:rPr>
-              <w:instrText xml:space="preserve"> PAGEREF _Toc507236289 \h </w:instrText>
+              <w:instrText xml:space="preserve"> PAGEREF _Toc507246332 \h </w:instrText>
             </w:r>
             <w:r>
               <w:rPr>
@@ -1435,7 +1435,7 @@
               <w:lang w:eastAsia="de-CH"/>
             </w:rPr>
           </w:pPr>
-          <w:hyperlink w:anchor="_Toc507236290" w:history="1">
+          <w:hyperlink w:anchor="_Toc507246333" w:history="1">
             <w:r>
               <w:rPr>
                 <w:rStyle w:val="Hyperlink"/>
@@ -1477,7 +1477,7 @@
                 <w:noProof/>
                 <w:webHidden/>
               </w:rPr>
-              <w:instrText xml:space="preserve"> PAGEREF _Toc507236290 \h </w:instrText>
+              <w:instrText xml:space="preserve"> PAGEREF _Toc507246333 \h </w:instrText>
             </w:r>
             <w:r>
               <w:rPr>
@@ -1521,7 +1521,7 @@
               <w:lang w:eastAsia="de-CH"/>
             </w:rPr>
           </w:pPr>
-          <w:hyperlink w:anchor="_Toc507236291" w:history="1">
+          <w:hyperlink w:anchor="_Toc507246334" w:history="1">
             <w:r>
               <w:rPr>
                 <w:rStyle w:val="Hyperlink"/>
@@ -1563,7 +1563,7 @@
                 <w:noProof/>
                 <w:webHidden/>
               </w:rPr>
-              <w:instrText xml:space="preserve"> PAGEREF _Toc507236291 \h </w:instrText>
+              <w:instrText xml:space="preserve"> PAGEREF _Toc507246334 \h </w:instrText>
             </w:r>
             <w:r>
               <w:rPr>
@@ -1607,7 +1607,7 @@
               <w:lang w:eastAsia="de-CH"/>
             </w:rPr>
           </w:pPr>
-          <w:hyperlink w:anchor="_Toc507236292" w:history="1">
+          <w:hyperlink w:anchor="_Toc507246335" w:history="1">
             <w:r>
               <w:rPr>
                 <w:rStyle w:val="Hyperlink"/>
@@ -1649,7 +1649,7 @@
                 <w:noProof/>
                 <w:webHidden/>
               </w:rPr>
-              <w:instrText xml:space="preserve"> PAGEREF _Toc507236292 \h </w:instrText>
+              <w:instrText xml:space="preserve"> PAGEREF _Toc507246335 \h </w:instrText>
             </w:r>
             <w:r>
               <w:rPr>
@@ -1693,7 +1693,7 @@
               <w:lang w:eastAsia="de-CH"/>
             </w:rPr>
           </w:pPr>
-          <w:hyperlink w:anchor="_Toc507236293" w:history="1">
+          <w:hyperlink w:anchor="_Toc507246336" w:history="1">
             <w:r>
               <w:rPr>
                 <w:rStyle w:val="Hyperlink"/>
@@ -1735,7 +1735,7 @@
                 <w:noProof/>
                 <w:webHidden/>
               </w:rPr>
-              <w:instrText xml:space="preserve"> PAGEREF _Toc507236293 \h </w:instrText>
+              <w:instrText xml:space="preserve"> PAGEREF _Toc507246336 \h </w:instrText>
             </w:r>
             <w:r>
               <w:rPr>
@@ -1779,7 +1779,7 @@
               <w:lang w:eastAsia="de-CH"/>
             </w:rPr>
           </w:pPr>
-          <w:hyperlink w:anchor="_Toc507236294" w:history="1">
+          <w:hyperlink w:anchor="_Toc507246337" w:history="1">
             <w:r>
               <w:rPr>
                 <w:rStyle w:val="Hyperlink"/>
@@ -1821,7 +1821,7 @@
                 <w:noProof/>
                 <w:webHidden/>
               </w:rPr>
-              <w:instrText xml:space="preserve"> PAGEREF _Toc507236294 \h </w:instrText>
+              <w:instrText xml:space="preserve"> PAGEREF _Toc507246337 \h </w:instrText>
             </w:r>
             <w:r>
               <w:rPr>
@@ -1865,7 +1865,7 @@
               <w:lang w:eastAsia="de-CH"/>
             </w:rPr>
           </w:pPr>
-          <w:hyperlink w:anchor="_Toc507236295" w:history="1">
+          <w:hyperlink w:anchor="_Toc507246338" w:history="1">
             <w:r>
               <w:rPr>
                 <w:rStyle w:val="Hyperlink"/>
@@ -1907,7 +1907,7 @@
                 <w:noProof/>
                 <w:webHidden/>
               </w:rPr>
-              <w:instrText xml:space="preserve"> PAGEREF _Toc507236295 \h </w:instrText>
+              <w:instrText xml:space="preserve"> PAGEREF _Toc507246338 \h </w:instrText>
             </w:r>
             <w:r>
               <w:rPr>
@@ -1951,7 +1951,7 @@
               <w:lang w:eastAsia="de-CH"/>
             </w:rPr>
           </w:pPr>
-          <w:hyperlink w:anchor="_Toc507236296" w:history="1">
+          <w:hyperlink w:anchor="_Toc507246339" w:history="1">
             <w:r>
               <w:rPr>
                 <w:rStyle w:val="Hyperlink"/>
@@ -1993,7 +1993,7 @@
                 <w:noProof/>
                 <w:webHidden/>
               </w:rPr>
-              <w:instrText xml:space="preserve"> PAGEREF _Toc507236296 \h </w:instrText>
+              <w:instrText xml:space="preserve"> PAGEREF _Toc507246339 \h </w:instrText>
             </w:r>
             <w:r>
               <w:rPr>
@@ -2037,7 +2037,7 @@
               <w:lang w:eastAsia="de-CH"/>
             </w:rPr>
           </w:pPr>
-          <w:hyperlink w:anchor="_Toc507236297" w:history="1">
+          <w:hyperlink w:anchor="_Toc507246340" w:history="1">
             <w:r>
               <w:rPr>
                 <w:rStyle w:val="Hyperlink"/>
@@ -2079,7 +2079,7 @@
                 <w:noProof/>
                 <w:webHidden/>
               </w:rPr>
-              <w:instrText xml:space="preserve"> PAGEREF _Toc507236297 \h </w:instrText>
+              <w:instrText xml:space="preserve"> PAGEREF _Toc507246340 \h </w:instrText>
             </w:r>
             <w:r>
               <w:rPr>
@@ -2119,7 +2119,7 @@
               <w:lang w:eastAsia="de-CH"/>
             </w:rPr>
           </w:pPr>
-          <w:hyperlink w:anchor="_Toc507236298" w:history="1">
+          <w:hyperlink w:anchor="_Toc507246341" w:history="1">
             <w:r>
               <w:rPr>
                 <w:rStyle w:val="Hyperlink"/>
@@ -2161,7 +2161,7 @@
                 <w:noProof/>
                 <w:webHidden/>
               </w:rPr>
-              <w:instrText xml:space="preserve"> PAGEREF _Toc507236298 \h </w:instrText>
+              <w:instrText xml:space="preserve"> PAGEREF _Toc507246341 \h </w:instrText>
             </w:r>
             <w:r>
               <w:rPr>
@@ -2218,7 +2218,7 @@
       </w:pPr>
       <w:bookmarkStart w:id="1" w:name="_Toc430435984"/>
       <w:bookmarkStart w:id="2" w:name="_Toc431304092"/>
-      <w:bookmarkStart w:id="3" w:name="_Toc507236280"/>
+      <w:bookmarkStart w:id="3" w:name="_Toc507246323"/>
       <w:r>
         <w:lastRenderedPageBreak/>
         <w:t>Einleitung</w:t>
@@ -2234,7 +2234,7 @@
       <w:bookmarkStart w:id="4" w:name="_Toc430422362"/>
       <w:bookmarkStart w:id="5" w:name="_Toc430435985"/>
       <w:bookmarkStart w:id="6" w:name="_Toc431304093"/>
-      <w:bookmarkStart w:id="7" w:name="_Toc507236281"/>
+      <w:bookmarkStart w:id="7" w:name="_Toc507246324"/>
       <w:r>
         <w:t>Einleitung</w:t>
       </w:r>
@@ -2263,7 +2263,7 @@
       <w:bookmarkStart w:id="8" w:name="_Toc430422363"/>
       <w:bookmarkStart w:id="9" w:name="_Toc430435986"/>
       <w:bookmarkStart w:id="10" w:name="_Toc431304094"/>
-      <w:bookmarkStart w:id="11" w:name="_Toc507236282"/>
+      <w:bookmarkStart w:id="11" w:name="_Toc507246325"/>
       <w:r>
         <w:t>Lernziele</w:t>
       </w:r>
@@ -2348,7 +2348,7 @@
       <w:bookmarkStart w:id="12" w:name="_Toc430422364"/>
       <w:bookmarkStart w:id="13" w:name="_Toc430435987"/>
       <w:bookmarkStart w:id="14" w:name="_Toc431304095"/>
-      <w:bookmarkStart w:id="15" w:name="_Toc507236283"/>
+      <w:bookmarkStart w:id="15" w:name="_Toc507246326"/>
       <w:r>
         <w:t>Prüfungen</w:t>
       </w:r>
@@ -2359,7 +2359,7 @@
     </w:p>
     <w:p>
       <w:r>
-        <w:t>TODO</w:t>
+        <w:t>Die Modulnote setzt sich zu 100% aus zwei Semesterprüfungen zu je 50% zusammen.</w:t>
       </w:r>
     </w:p>
     <w:p/>
@@ -2367,7 +2367,7 @@
       <w:pPr>
         <w:pStyle w:val="Heading1"/>
       </w:pPr>
-      <w:bookmarkStart w:id="16" w:name="_Toc507236284"/>
+      <w:bookmarkStart w:id="16" w:name="_Toc507246327"/>
       <w:r>
         <w:lastRenderedPageBreak/>
         <w:t>Woche 1</w:t>
@@ -2378,7 +2378,7 @@
       <w:pPr>
         <w:pStyle w:val="Heading2"/>
       </w:pPr>
-      <w:bookmarkStart w:id="17" w:name="_Toc507236285"/>
+      <w:bookmarkStart w:id="17" w:name="_Toc507246328"/>
       <w:r>
         <w:t>Allgemeines</w:t>
       </w:r>
@@ -2388,7 +2388,7 @@
       <w:pPr>
         <w:pStyle w:val="Heading3"/>
       </w:pPr>
-      <w:bookmarkStart w:id="18" w:name="_Toc507236286"/>
+      <w:bookmarkStart w:id="18" w:name="_Toc507246329"/>
       <w:r>
         <w:t>Über dem Dozenten</w:t>
       </w:r>
@@ -2440,7 +2440,7 @@
       <w:pPr>
         <w:pStyle w:val="Heading3"/>
       </w:pPr>
-      <w:bookmarkStart w:id="19" w:name="_Toc507236287"/>
+      <w:bookmarkStart w:id="19" w:name="_Toc507246330"/>
       <w:r>
         <w:t>Der normale Betrieb</w:t>
       </w:r>
@@ -2742,7 +2742,7 @@
       <w:pPr>
         <w:pStyle w:val="Heading3"/>
       </w:pPr>
-      <w:bookmarkStart w:id="20" w:name="_Toc507236288"/>
+      <w:bookmarkStart w:id="20" w:name="_Toc507246331"/>
       <w:r>
         <w:t>Was dürfen sie erwarten</w:t>
       </w:r>
@@ -2808,20 +2808,11 @@
       </w:r>
       <w:proofErr w:type="spellStart"/>
       <w:r>
-        <w:t>M</w:t>
-      </w:r>
-      <w:r>
-        <w:t>ultithreaded</w:t>
+        <w:t>Multithreaded</w:t>
       </w:r>
       <w:proofErr w:type="spellEnd"/>
       <w:r>
-        <w:t>) schreiben. Dies bedeutet, Sie kennen die Grundlagen von Threads, Sem</w:t>
-      </w:r>
-      <w:r>
-        <w:t>a</w:t>
-      </w:r>
-      <w:r>
-        <w:t>phoren, Monitoren, Synchronisation und Interprozess-Kommunikation.</w:t>
+        <w:t>) schreiben. Dies bedeutet, Sie kennen die Grundlagen von Threads, Semaphoren, Monitoren, Synchronisation und Interprozess-Kommunikation.</w:t>
       </w:r>
     </w:p>
     <w:p>
@@ -2864,7 +2855,7 @@
       <w:pPr>
         <w:pStyle w:val="Heading2"/>
       </w:pPr>
-      <w:bookmarkStart w:id="21" w:name="_Toc507236289"/>
+      <w:bookmarkStart w:id="21" w:name="_Toc507246332"/>
       <w:r>
         <w:lastRenderedPageBreak/>
         <w:t>Spass mit Netzwerken</w:t>
@@ -2875,7 +2866,7 @@
       <w:pPr>
         <w:pStyle w:val="Heading3"/>
       </w:pPr>
-      <w:bookmarkStart w:id="22" w:name="_Toc507236290"/>
+      <w:bookmarkStart w:id="22" w:name="_Toc507246333"/>
       <w:r>
         <w:t>Ein anderes «Normdokument»</w:t>
       </w:r>
@@ -2932,7 +2923,7 @@
       <w:pPr>
         <w:pStyle w:val="Heading2"/>
       </w:pPr>
-      <w:bookmarkStart w:id="23" w:name="_Toc507236291"/>
+      <w:bookmarkStart w:id="23" w:name="_Toc507246334"/>
       <w:r>
         <w:t>Einführung</w:t>
       </w:r>
@@ -2942,7 +2933,7 @@
       <w:pPr>
         <w:pStyle w:val="Heading3"/>
       </w:pPr>
-      <w:bookmarkStart w:id="24" w:name="_Toc507236292"/>
+      <w:bookmarkStart w:id="24" w:name="_Toc507246335"/>
       <w:r>
         <w:t>Was ist eine Cloud</w:t>
       </w:r>
@@ -3059,7 +3050,7 @@
       <w:pPr>
         <w:pStyle w:val="Heading3"/>
       </w:pPr>
-      <w:bookmarkStart w:id="25" w:name="_Toc507236293"/>
+      <w:bookmarkStart w:id="25" w:name="_Toc507246336"/>
       <w:r>
         <w:t>Die Servicemodelle einer Cloud</w:t>
       </w:r>
@@ -3177,7 +3168,7 @@
       <w:pPr>
         <w:pStyle w:val="Heading3"/>
       </w:pPr>
-      <w:bookmarkStart w:id="26" w:name="_Toc507236294"/>
+      <w:bookmarkStart w:id="26" w:name="_Toc507246337"/>
       <w:r>
         <w:t xml:space="preserve">Der typische Aufbau einer </w:t>
       </w:r>
@@ -3247,7 +3238,7 @@
       <w:pPr>
         <w:pStyle w:val="Heading3"/>
       </w:pPr>
-      <w:bookmarkStart w:id="27" w:name="_Toc507236295"/>
+      <w:bookmarkStart w:id="27" w:name="_Toc507246338"/>
       <w:r>
         <w:t>Die Skalierungsarten</w:t>
       </w:r>
@@ -3420,7 +3411,7 @@
       <w:pPr>
         <w:pStyle w:val="Heading3"/>
       </w:pPr>
-      <w:bookmarkStart w:id="28" w:name="_Toc507236296"/>
+      <w:bookmarkStart w:id="28" w:name="_Toc507246339"/>
       <w:r>
         <w:t>Ein typischer Loadbalancer</w:t>
       </w:r>
@@ -3563,13 +3554,7 @@
         </w:numPr>
       </w:pPr>
       <w:r>
-        <w:t>Monitoring</w:t>
-      </w:r>
-      <w:r>
-        <w:t xml:space="preserve">: </w:t>
-      </w:r>
-      <w:r>
-        <w:t xml:space="preserve">Wie werden die </w:t>
+        <w:t xml:space="preserve">Monitoring: Wie werden die </w:t>
       </w:r>
       <w:proofErr w:type="spellStart"/>
       <w:r>
@@ -3577,21 +3562,12 @@
       </w:r>
       <w:proofErr w:type="spellEnd"/>
       <w:r>
-        <w:t xml:space="preserve"> überwacht. Über einen simplen Ping, nimmt er TCP-Verbindungen auf einem bestimmten Port an oder über eine vollständige Pr</w:t>
-      </w:r>
-      <w:r>
-        <w:t>üfung respektive Statusabfrage.</w:t>
-      </w:r>
-    </w:p>
-    <w:p>
-      <w:r>
-        <w:t>Das sind aber nur die Grundlegenden Eigenschaften. Fortschrittlichere Geräte können auch arbeiten wie intelligentes Routing oder Authentisierung übernehmen. Das si</w:t>
-      </w:r>
-      <w:r>
-        <w:t>nd aber beides streng genommen E</w:t>
-      </w:r>
-      <w:r>
-        <w:t>igenschaften eines sogenannten Reverse-</w:t>
+        <w:t xml:space="preserve"> überwacht. Über einen simplen Ping, nimmt er TCP-Verbindungen auf einem bestimmten Port an oder über eine vollständige Prüfung respektive Statusabfrage.</w:t>
+      </w:r>
+    </w:p>
+    <w:p>
+      <w:r>
+        <w:t>Das sind aber nur die Grundlegenden Eigenschaften. Fortschrittlichere Geräte können auch arbeiten wie intelligentes Routing oder Authentisierung übernehmen. Das sind aber beides streng genommen Eigenschaften eines sogenannten Reverse-</w:t>
       </w:r>
       <w:proofErr w:type="spellStart"/>
       <w:r>
@@ -3627,7 +3603,7 @@
       <w:pPr>
         <w:pStyle w:val="Heading3"/>
       </w:pPr>
-      <w:bookmarkStart w:id="29" w:name="_Toc507236297"/>
+      <w:bookmarkStart w:id="29" w:name="_Toc507246340"/>
       <w:r>
         <w:lastRenderedPageBreak/>
         <w:t>Aufgaben und Übungen</w:t>
@@ -3728,7 +3704,7 @@
       <w:pPr>
         <w:pStyle w:val="Heading1"/>
       </w:pPr>
-      <w:bookmarkStart w:id="30" w:name="_Toc507236298"/>
+      <w:bookmarkStart w:id="30" w:name="_Toc507246341"/>
       <w:r>
         <w:lastRenderedPageBreak/>
         <w:t>Woche 2</w:t>
@@ -6386,7 +6362,7 @@
 </file>
 
 <file path=customXml/itemProps2.xml><?xml version="1.0" encoding="utf-8"?>
-<ds:datastoreItem xmlns:ds="http://schemas.openxmlformats.org/officeDocument/2006/customXml" ds:itemID="{64BF248B-E6A0-4505-8D4D-59EC17BE39B3}">
+<ds:datastoreItem xmlns:ds="http://schemas.openxmlformats.org/officeDocument/2006/customXml" ds:itemID="{06A81C6D-F324-497E-9B47-B0E85913CFCA}">
   <ds:schemaRefs>
     <ds:schemaRef ds:uri="http://schemas.openxmlformats.org/officeDocument/2006/bibliography"/>
   </ds:schemaRefs>

</xml_diff>

<commit_message>
Add the weekly apm, cuie and emoba content
</commit_message>
<xml_diff>
--- a/Module/apm/00_Moduldokumentation.docx
+++ b/Module/apm/00_Moduldokumentation.docx
@@ -505,6 +505,8 @@
             <w:t>Inhalt</w:t>
           </w:r>
         </w:p>
+        <w:bookmarkStart w:id="0" w:name="_GoBack"/>
+        <w:bookmarkEnd w:id="0"/>
         <w:p>
           <w:pPr>
             <w:pStyle w:val="TOC1"/>
@@ -523,7 +525,7 @@
           <w:r>
             <w:fldChar w:fldCharType="separate"/>
           </w:r>
-          <w:hyperlink w:anchor="_Toc507246323" w:history="1">
+          <w:hyperlink w:anchor="_Toc507833743" w:history="1">
             <w:r>
               <w:rPr>
                 <w:rStyle w:val="Hyperlink"/>
@@ -565,7 +567,7 @@
                 <w:noProof/>
                 <w:webHidden/>
               </w:rPr>
-              <w:instrText xml:space="preserve"> PAGEREF _Toc507246323 \h </w:instrText>
+              <w:instrText xml:space="preserve"> PAGEREF _Toc507833743 \h </w:instrText>
             </w:r>
             <w:r>
               <w:rPr>
@@ -609,7 +611,7 @@
               <w:lang w:eastAsia="de-CH"/>
             </w:rPr>
           </w:pPr>
-          <w:hyperlink w:anchor="_Toc507246324" w:history="1">
+          <w:hyperlink w:anchor="_Toc507833744" w:history="1">
             <w:r>
               <w:rPr>
                 <w:rStyle w:val="Hyperlink"/>
@@ -651,7 +653,7 @@
                 <w:noProof/>
                 <w:webHidden/>
               </w:rPr>
-              <w:instrText xml:space="preserve"> PAGEREF _Toc507246324 \h </w:instrText>
+              <w:instrText xml:space="preserve"> PAGEREF _Toc507833744 \h </w:instrText>
             </w:r>
             <w:r>
               <w:rPr>
@@ -695,7 +697,7 @@
               <w:lang w:eastAsia="de-CH"/>
             </w:rPr>
           </w:pPr>
-          <w:hyperlink w:anchor="_Toc507246325" w:history="1">
+          <w:hyperlink w:anchor="_Toc507833745" w:history="1">
             <w:r>
               <w:rPr>
                 <w:rStyle w:val="Hyperlink"/>
@@ -737,7 +739,7 @@
                 <w:noProof/>
                 <w:webHidden/>
               </w:rPr>
-              <w:instrText xml:space="preserve"> PAGEREF _Toc507246325 \h </w:instrText>
+              <w:instrText xml:space="preserve"> PAGEREF _Toc507833745 \h </w:instrText>
             </w:r>
             <w:r>
               <w:rPr>
@@ -781,7 +783,7 @@
               <w:lang w:eastAsia="de-CH"/>
             </w:rPr>
           </w:pPr>
-          <w:hyperlink w:anchor="_Toc507246326" w:history="1">
+          <w:hyperlink w:anchor="_Toc507833746" w:history="1">
             <w:r>
               <w:rPr>
                 <w:rStyle w:val="Hyperlink"/>
@@ -823,7 +825,7 @@
                 <w:noProof/>
                 <w:webHidden/>
               </w:rPr>
-              <w:instrText xml:space="preserve"> PAGEREF _Toc507246326 \h </w:instrText>
+              <w:instrText xml:space="preserve"> PAGEREF _Toc507833746 \h </w:instrText>
             </w:r>
             <w:r>
               <w:rPr>
@@ -863,7 +865,7 @@
               <w:lang w:eastAsia="de-CH"/>
             </w:rPr>
           </w:pPr>
-          <w:hyperlink w:anchor="_Toc507246327" w:history="1">
+          <w:hyperlink w:anchor="_Toc507833747" w:history="1">
             <w:r>
               <w:rPr>
                 <w:rStyle w:val="Hyperlink"/>
@@ -905,7 +907,7 @@
                 <w:noProof/>
                 <w:webHidden/>
               </w:rPr>
-              <w:instrText xml:space="preserve"> PAGEREF _Toc507246327 \h </w:instrText>
+              <w:instrText xml:space="preserve"> PAGEREF _Toc507833747 \h </w:instrText>
             </w:r>
             <w:r>
               <w:rPr>
@@ -949,7 +951,7 @@
               <w:lang w:eastAsia="de-CH"/>
             </w:rPr>
           </w:pPr>
-          <w:hyperlink w:anchor="_Toc507246328" w:history="1">
+          <w:hyperlink w:anchor="_Toc507833748" w:history="1">
             <w:r>
               <w:rPr>
                 <w:rStyle w:val="Hyperlink"/>
@@ -991,7 +993,7 @@
                 <w:noProof/>
                 <w:webHidden/>
               </w:rPr>
-              <w:instrText xml:space="preserve"> PAGEREF _Toc507246328 \h </w:instrText>
+              <w:instrText xml:space="preserve"> PAGEREF _Toc507833748 \h </w:instrText>
             </w:r>
             <w:r>
               <w:rPr>
@@ -1035,7 +1037,7 @@
               <w:lang w:eastAsia="de-CH"/>
             </w:rPr>
           </w:pPr>
-          <w:hyperlink w:anchor="_Toc507246329" w:history="1">
+          <w:hyperlink w:anchor="_Toc507833749" w:history="1">
             <w:r>
               <w:rPr>
                 <w:rStyle w:val="Hyperlink"/>
@@ -1077,7 +1079,7 @@
                 <w:noProof/>
                 <w:webHidden/>
               </w:rPr>
-              <w:instrText xml:space="preserve"> PAGEREF _Toc507246329 \h </w:instrText>
+              <w:instrText xml:space="preserve"> PAGEREF _Toc507833749 \h </w:instrText>
             </w:r>
             <w:r>
               <w:rPr>
@@ -1121,7 +1123,7 @@
               <w:lang w:eastAsia="de-CH"/>
             </w:rPr>
           </w:pPr>
-          <w:hyperlink w:anchor="_Toc507246330" w:history="1">
+          <w:hyperlink w:anchor="_Toc507833750" w:history="1">
             <w:r>
               <w:rPr>
                 <w:rStyle w:val="Hyperlink"/>
@@ -1163,7 +1165,7 @@
                 <w:noProof/>
                 <w:webHidden/>
               </w:rPr>
-              <w:instrText xml:space="preserve"> PAGEREF _Toc507246330 \h </w:instrText>
+              <w:instrText xml:space="preserve"> PAGEREF _Toc507833750 \h </w:instrText>
             </w:r>
             <w:r>
               <w:rPr>
@@ -1207,7 +1209,7 @@
               <w:lang w:eastAsia="de-CH"/>
             </w:rPr>
           </w:pPr>
-          <w:hyperlink w:anchor="_Toc507246331" w:history="1">
+          <w:hyperlink w:anchor="_Toc507833751" w:history="1">
             <w:r>
               <w:rPr>
                 <w:rStyle w:val="Hyperlink"/>
@@ -1249,7 +1251,7 @@
                 <w:noProof/>
                 <w:webHidden/>
               </w:rPr>
-              <w:instrText xml:space="preserve"> PAGEREF _Toc507246331 \h </w:instrText>
+              <w:instrText xml:space="preserve"> PAGEREF _Toc507833751 \h </w:instrText>
             </w:r>
             <w:r>
               <w:rPr>
@@ -1293,7 +1295,7 @@
               <w:lang w:eastAsia="de-CH"/>
             </w:rPr>
           </w:pPr>
-          <w:hyperlink w:anchor="_Toc507246332" w:history="1">
+          <w:hyperlink w:anchor="_Toc507833752" w:history="1">
             <w:r>
               <w:rPr>
                 <w:rStyle w:val="Hyperlink"/>
@@ -1335,7 +1337,7 @@
                 <w:noProof/>
                 <w:webHidden/>
               </w:rPr>
-              <w:instrText xml:space="preserve"> PAGEREF _Toc507246332 \h </w:instrText>
+              <w:instrText xml:space="preserve"> PAGEREF _Toc507833752 \h </w:instrText>
             </w:r>
             <w:r>
               <w:rPr>
@@ -1379,7 +1381,7 @@
               <w:lang w:eastAsia="de-CH"/>
             </w:rPr>
           </w:pPr>
-          <w:hyperlink w:anchor="_Toc507246333" w:history="1">
+          <w:hyperlink w:anchor="_Toc507833753" w:history="1">
             <w:r>
               <w:rPr>
                 <w:rStyle w:val="Hyperlink"/>
@@ -1421,7 +1423,7 @@
                 <w:noProof/>
                 <w:webHidden/>
               </w:rPr>
-              <w:instrText xml:space="preserve"> PAGEREF _Toc507246333 \h </w:instrText>
+              <w:instrText xml:space="preserve"> PAGEREF _Toc507833753 \h </w:instrText>
             </w:r>
             <w:r>
               <w:rPr>
@@ -1465,7 +1467,7 @@
               <w:lang w:eastAsia="de-CH"/>
             </w:rPr>
           </w:pPr>
-          <w:hyperlink w:anchor="_Toc507246334" w:history="1">
+          <w:hyperlink w:anchor="_Toc507833754" w:history="1">
             <w:r>
               <w:rPr>
                 <w:rStyle w:val="Hyperlink"/>
@@ -1507,7 +1509,7 @@
                 <w:noProof/>
                 <w:webHidden/>
               </w:rPr>
-              <w:instrText xml:space="preserve"> PAGEREF _Toc507246334 \h </w:instrText>
+              <w:instrText xml:space="preserve"> PAGEREF _Toc507833754 \h </w:instrText>
             </w:r>
             <w:r>
               <w:rPr>
@@ -1551,7 +1553,7 @@
               <w:lang w:eastAsia="de-CH"/>
             </w:rPr>
           </w:pPr>
-          <w:hyperlink w:anchor="_Toc507246335" w:history="1">
+          <w:hyperlink w:anchor="_Toc507833755" w:history="1">
             <w:r>
               <w:rPr>
                 <w:rStyle w:val="Hyperlink"/>
@@ -1593,7 +1595,7 @@
                 <w:noProof/>
                 <w:webHidden/>
               </w:rPr>
-              <w:instrText xml:space="preserve"> PAGEREF _Toc507246335 \h </w:instrText>
+              <w:instrText xml:space="preserve"> PAGEREF _Toc507833755 \h </w:instrText>
             </w:r>
             <w:r>
               <w:rPr>
@@ -1637,7 +1639,7 @@
               <w:lang w:eastAsia="de-CH"/>
             </w:rPr>
           </w:pPr>
-          <w:hyperlink w:anchor="_Toc507246336" w:history="1">
+          <w:hyperlink w:anchor="_Toc507833756" w:history="1">
             <w:r>
               <w:rPr>
                 <w:rStyle w:val="Hyperlink"/>
@@ -1679,7 +1681,7 @@
                 <w:noProof/>
                 <w:webHidden/>
               </w:rPr>
-              <w:instrText xml:space="preserve"> PAGEREF _Toc507246336 \h </w:instrText>
+              <w:instrText xml:space="preserve"> PAGEREF _Toc507833756 \h </w:instrText>
             </w:r>
             <w:r>
               <w:rPr>
@@ -1723,7 +1725,7 @@
               <w:lang w:eastAsia="de-CH"/>
             </w:rPr>
           </w:pPr>
-          <w:hyperlink w:anchor="_Toc507246337" w:history="1">
+          <w:hyperlink w:anchor="_Toc507833757" w:history="1">
             <w:r>
               <w:rPr>
                 <w:rStyle w:val="Hyperlink"/>
@@ -1765,7 +1767,7 @@
                 <w:noProof/>
                 <w:webHidden/>
               </w:rPr>
-              <w:instrText xml:space="preserve"> PAGEREF _Toc507246337 \h </w:instrText>
+              <w:instrText xml:space="preserve"> PAGEREF _Toc507833757 \h </w:instrText>
             </w:r>
             <w:r>
               <w:rPr>
@@ -1809,7 +1811,7 @@
               <w:lang w:eastAsia="de-CH"/>
             </w:rPr>
           </w:pPr>
-          <w:hyperlink w:anchor="_Toc507246338" w:history="1">
+          <w:hyperlink w:anchor="_Toc507833758" w:history="1">
             <w:r>
               <w:rPr>
                 <w:rStyle w:val="Hyperlink"/>
@@ -1851,7 +1853,7 @@
                 <w:noProof/>
                 <w:webHidden/>
               </w:rPr>
-              <w:instrText xml:space="preserve"> PAGEREF _Toc507246338 \h </w:instrText>
+              <w:instrText xml:space="preserve"> PAGEREF _Toc507833758 \h </w:instrText>
             </w:r>
             <w:r>
               <w:rPr>
@@ -1895,7 +1897,7 @@
               <w:lang w:eastAsia="de-CH"/>
             </w:rPr>
           </w:pPr>
-          <w:hyperlink w:anchor="_Toc507246339" w:history="1">
+          <w:hyperlink w:anchor="_Toc507833759" w:history="1">
             <w:r>
               <w:rPr>
                 <w:rStyle w:val="Hyperlink"/>
@@ -1937,7 +1939,7 @@
                 <w:noProof/>
                 <w:webHidden/>
               </w:rPr>
-              <w:instrText xml:space="preserve"> PAGEREF _Toc507246339 \h </w:instrText>
+              <w:instrText xml:space="preserve"> PAGEREF _Toc507833759 \h </w:instrText>
             </w:r>
             <w:r>
               <w:rPr>
@@ -1981,7 +1983,7 @@
               <w:lang w:eastAsia="de-CH"/>
             </w:rPr>
           </w:pPr>
-          <w:hyperlink w:anchor="_Toc507246340" w:history="1">
+          <w:hyperlink w:anchor="_Toc507833760" w:history="1">
             <w:r>
               <w:rPr>
                 <w:rStyle w:val="Hyperlink"/>
@@ -2023,7 +2025,7 @@
                 <w:noProof/>
                 <w:webHidden/>
               </w:rPr>
-              <w:instrText xml:space="preserve"> PAGEREF _Toc507246340 \h </w:instrText>
+              <w:instrText xml:space="preserve"> PAGEREF _Toc507833760 \h </w:instrText>
             </w:r>
             <w:r>
               <w:rPr>
@@ -2063,7 +2065,7 @@
               <w:lang w:eastAsia="de-CH"/>
             </w:rPr>
           </w:pPr>
-          <w:hyperlink w:anchor="_Toc507246341" w:history="1">
+          <w:hyperlink w:anchor="_Toc507833761" w:history="1">
             <w:r>
               <w:rPr>
                 <w:rStyle w:val="Hyperlink"/>
@@ -2105,7 +2107,7 @@
                 <w:noProof/>
                 <w:webHidden/>
               </w:rPr>
-              <w:instrText xml:space="preserve"> PAGEREF _Toc507246341 \h </w:instrText>
+              <w:instrText xml:space="preserve"> PAGEREF _Toc507833761 \h </w:instrText>
             </w:r>
             <w:r>
               <w:rPr>
@@ -2126,6 +2128,948 @@
                 <w:webHidden/>
               </w:rPr>
               <w:t>9</w:t>
+            </w:r>
+            <w:r>
+              <w:rPr>
+                <w:noProof/>
+                <w:webHidden/>
+              </w:rPr>
+              <w:fldChar w:fldCharType="end"/>
+            </w:r>
+          </w:hyperlink>
+        </w:p>
+        <w:p>
+          <w:pPr>
+            <w:pStyle w:val="TOC2"/>
+            <w:tabs>
+              <w:tab w:val="left" w:pos="880"/>
+              <w:tab w:val="right" w:leader="dot" w:pos="9062"/>
+            </w:tabs>
+            <w:rPr>
+              <w:rFonts w:eastAsiaTheme="minorEastAsia"/>
+              <w:noProof/>
+              <w:lang w:eastAsia="de-CH"/>
+            </w:rPr>
+          </w:pPr>
+          <w:hyperlink w:anchor="_Toc507833762" w:history="1">
+            <w:r>
+              <w:rPr>
+                <w:rStyle w:val="Hyperlink"/>
+                <w:noProof/>
+              </w:rPr>
+              <w:t>3.1</w:t>
+            </w:r>
+            <w:r>
+              <w:rPr>
+                <w:rFonts w:eastAsiaTheme="minorEastAsia"/>
+                <w:noProof/>
+                <w:lang w:eastAsia="de-CH"/>
+              </w:rPr>
+              <w:tab/>
+            </w:r>
+            <w:r>
+              <w:rPr>
+                <w:rStyle w:val="Hyperlink"/>
+                <w:noProof/>
+              </w:rPr>
+              <w:t>Inhalt</w:t>
+            </w:r>
+            <w:r>
+              <w:rPr>
+                <w:noProof/>
+                <w:webHidden/>
+              </w:rPr>
+              <w:tab/>
+            </w:r>
+            <w:r>
+              <w:rPr>
+                <w:noProof/>
+                <w:webHidden/>
+              </w:rPr>
+              <w:fldChar w:fldCharType="begin"/>
+            </w:r>
+            <w:r>
+              <w:rPr>
+                <w:noProof/>
+                <w:webHidden/>
+              </w:rPr>
+              <w:instrText xml:space="preserve"> PAGEREF _Toc507833762 \h </w:instrText>
+            </w:r>
+            <w:r>
+              <w:rPr>
+                <w:noProof/>
+                <w:webHidden/>
+              </w:rPr>
+            </w:r>
+            <w:r>
+              <w:rPr>
+                <w:noProof/>
+                <w:webHidden/>
+              </w:rPr>
+              <w:fldChar w:fldCharType="separate"/>
+            </w:r>
+            <w:r>
+              <w:rPr>
+                <w:noProof/>
+                <w:webHidden/>
+              </w:rPr>
+              <w:t>9</w:t>
+            </w:r>
+            <w:r>
+              <w:rPr>
+                <w:noProof/>
+                <w:webHidden/>
+              </w:rPr>
+              <w:fldChar w:fldCharType="end"/>
+            </w:r>
+          </w:hyperlink>
+        </w:p>
+        <w:p>
+          <w:pPr>
+            <w:pStyle w:val="TOC2"/>
+            <w:tabs>
+              <w:tab w:val="left" w:pos="880"/>
+              <w:tab w:val="right" w:leader="dot" w:pos="9062"/>
+            </w:tabs>
+            <w:rPr>
+              <w:rFonts w:eastAsiaTheme="minorEastAsia"/>
+              <w:noProof/>
+              <w:lang w:eastAsia="de-CH"/>
+            </w:rPr>
+          </w:pPr>
+          <w:hyperlink w:anchor="_Toc507833763" w:history="1">
+            <w:r>
+              <w:rPr>
+                <w:rStyle w:val="Hyperlink"/>
+                <w:noProof/>
+              </w:rPr>
+              <w:t>3.2</w:t>
+            </w:r>
+            <w:r>
+              <w:rPr>
+                <w:rFonts w:eastAsiaTheme="minorEastAsia"/>
+                <w:noProof/>
+                <w:lang w:eastAsia="de-CH"/>
+              </w:rPr>
+              <w:tab/>
+            </w:r>
+            <w:r>
+              <w:rPr>
+                <w:rStyle w:val="Hyperlink"/>
+                <w:noProof/>
+              </w:rPr>
+              <w:t>Repetition von Loadbalancer</w:t>
+            </w:r>
+            <w:r>
+              <w:rPr>
+                <w:noProof/>
+                <w:webHidden/>
+              </w:rPr>
+              <w:tab/>
+            </w:r>
+            <w:r>
+              <w:rPr>
+                <w:noProof/>
+                <w:webHidden/>
+              </w:rPr>
+              <w:fldChar w:fldCharType="begin"/>
+            </w:r>
+            <w:r>
+              <w:rPr>
+                <w:noProof/>
+                <w:webHidden/>
+              </w:rPr>
+              <w:instrText xml:space="preserve"> PAGEREF _Toc507833763 \h </w:instrText>
+            </w:r>
+            <w:r>
+              <w:rPr>
+                <w:noProof/>
+                <w:webHidden/>
+              </w:rPr>
+            </w:r>
+            <w:r>
+              <w:rPr>
+                <w:noProof/>
+                <w:webHidden/>
+              </w:rPr>
+              <w:fldChar w:fldCharType="separate"/>
+            </w:r>
+            <w:r>
+              <w:rPr>
+                <w:noProof/>
+                <w:webHidden/>
+              </w:rPr>
+              <w:t>9</w:t>
+            </w:r>
+            <w:r>
+              <w:rPr>
+                <w:noProof/>
+                <w:webHidden/>
+              </w:rPr>
+              <w:fldChar w:fldCharType="end"/>
+            </w:r>
+          </w:hyperlink>
+        </w:p>
+        <w:p>
+          <w:pPr>
+            <w:pStyle w:val="TOC2"/>
+            <w:tabs>
+              <w:tab w:val="left" w:pos="880"/>
+              <w:tab w:val="right" w:leader="dot" w:pos="9062"/>
+            </w:tabs>
+            <w:rPr>
+              <w:rFonts w:eastAsiaTheme="minorEastAsia"/>
+              <w:noProof/>
+              <w:lang w:eastAsia="de-CH"/>
+            </w:rPr>
+          </w:pPr>
+          <w:hyperlink w:anchor="_Toc507833764" w:history="1">
+            <w:r>
+              <w:rPr>
+                <w:rStyle w:val="Hyperlink"/>
+                <w:noProof/>
+              </w:rPr>
+              <w:t>3.3</w:t>
+            </w:r>
+            <w:r>
+              <w:rPr>
+                <w:rFonts w:eastAsiaTheme="minorEastAsia"/>
+                <w:noProof/>
+                <w:lang w:eastAsia="de-CH"/>
+              </w:rPr>
+              <w:tab/>
+            </w:r>
+            <w:r>
+              <w:rPr>
+                <w:rStyle w:val="Hyperlink"/>
+                <w:noProof/>
+              </w:rPr>
+              <w:t>Spass mit Netzwerken (Datamining in Clustern)</w:t>
+            </w:r>
+            <w:r>
+              <w:rPr>
+                <w:noProof/>
+                <w:webHidden/>
+              </w:rPr>
+              <w:tab/>
+            </w:r>
+            <w:r>
+              <w:rPr>
+                <w:noProof/>
+                <w:webHidden/>
+              </w:rPr>
+              <w:fldChar w:fldCharType="begin"/>
+            </w:r>
+            <w:r>
+              <w:rPr>
+                <w:noProof/>
+                <w:webHidden/>
+              </w:rPr>
+              <w:instrText xml:space="preserve"> PAGEREF _Toc507833764 \h </w:instrText>
+            </w:r>
+            <w:r>
+              <w:rPr>
+                <w:noProof/>
+                <w:webHidden/>
+              </w:rPr>
+            </w:r>
+            <w:r>
+              <w:rPr>
+                <w:noProof/>
+                <w:webHidden/>
+              </w:rPr>
+              <w:fldChar w:fldCharType="separate"/>
+            </w:r>
+            <w:r>
+              <w:rPr>
+                <w:noProof/>
+                <w:webHidden/>
+              </w:rPr>
+              <w:t>9</w:t>
+            </w:r>
+            <w:r>
+              <w:rPr>
+                <w:noProof/>
+                <w:webHidden/>
+              </w:rPr>
+              <w:fldChar w:fldCharType="end"/>
+            </w:r>
+          </w:hyperlink>
+        </w:p>
+        <w:p>
+          <w:pPr>
+            <w:pStyle w:val="TOC2"/>
+            <w:tabs>
+              <w:tab w:val="left" w:pos="880"/>
+              <w:tab w:val="right" w:leader="dot" w:pos="9062"/>
+            </w:tabs>
+            <w:rPr>
+              <w:rFonts w:eastAsiaTheme="minorEastAsia"/>
+              <w:noProof/>
+              <w:lang w:eastAsia="de-CH"/>
+            </w:rPr>
+          </w:pPr>
+          <w:hyperlink w:anchor="_Toc507833765" w:history="1">
+            <w:r>
+              <w:rPr>
+                <w:rStyle w:val="Hyperlink"/>
+                <w:noProof/>
+              </w:rPr>
+              <w:t>3.4</w:t>
+            </w:r>
+            <w:r>
+              <w:rPr>
+                <w:rFonts w:eastAsiaTheme="minorEastAsia"/>
+                <w:noProof/>
+                <w:lang w:eastAsia="de-CH"/>
+              </w:rPr>
+              <w:tab/>
+            </w:r>
+            <w:r>
+              <w:rPr>
+                <w:rStyle w:val="Hyperlink"/>
+                <w:noProof/>
+              </w:rPr>
+              <w:t>Ein Cluster</w:t>
+            </w:r>
+            <w:r>
+              <w:rPr>
+                <w:noProof/>
+                <w:webHidden/>
+              </w:rPr>
+              <w:tab/>
+            </w:r>
+            <w:r>
+              <w:rPr>
+                <w:noProof/>
+                <w:webHidden/>
+              </w:rPr>
+              <w:fldChar w:fldCharType="begin"/>
+            </w:r>
+            <w:r>
+              <w:rPr>
+                <w:noProof/>
+                <w:webHidden/>
+              </w:rPr>
+              <w:instrText xml:space="preserve"> PAGEREF _Toc507833765 \h </w:instrText>
+            </w:r>
+            <w:r>
+              <w:rPr>
+                <w:noProof/>
+                <w:webHidden/>
+              </w:rPr>
+            </w:r>
+            <w:r>
+              <w:rPr>
+                <w:noProof/>
+                <w:webHidden/>
+              </w:rPr>
+              <w:fldChar w:fldCharType="separate"/>
+            </w:r>
+            <w:r>
+              <w:rPr>
+                <w:noProof/>
+                <w:webHidden/>
+              </w:rPr>
+              <w:t>10</w:t>
+            </w:r>
+            <w:r>
+              <w:rPr>
+                <w:noProof/>
+                <w:webHidden/>
+              </w:rPr>
+              <w:fldChar w:fldCharType="end"/>
+            </w:r>
+          </w:hyperlink>
+        </w:p>
+        <w:p>
+          <w:pPr>
+            <w:pStyle w:val="TOC3"/>
+            <w:tabs>
+              <w:tab w:val="left" w:pos="1320"/>
+              <w:tab w:val="right" w:leader="dot" w:pos="9062"/>
+            </w:tabs>
+            <w:rPr>
+              <w:rFonts w:eastAsiaTheme="minorEastAsia"/>
+              <w:noProof/>
+              <w:lang w:eastAsia="de-CH"/>
+            </w:rPr>
+          </w:pPr>
+          <w:hyperlink w:anchor="_Toc507833766" w:history="1">
+            <w:r>
+              <w:rPr>
+                <w:rStyle w:val="Hyperlink"/>
+                <w:noProof/>
+              </w:rPr>
+              <w:t>3.4.1</w:t>
+            </w:r>
+            <w:r>
+              <w:rPr>
+                <w:rFonts w:eastAsiaTheme="minorEastAsia"/>
+                <w:noProof/>
+                <w:lang w:eastAsia="de-CH"/>
+              </w:rPr>
+              <w:tab/>
+            </w:r>
+            <w:r>
+              <w:rPr>
+                <w:rStyle w:val="Hyperlink"/>
+                <w:noProof/>
+              </w:rPr>
+              <w:t>Begrifflichkeiten in einem Cluster</w:t>
+            </w:r>
+            <w:r>
+              <w:rPr>
+                <w:noProof/>
+                <w:webHidden/>
+              </w:rPr>
+              <w:tab/>
+            </w:r>
+            <w:r>
+              <w:rPr>
+                <w:noProof/>
+                <w:webHidden/>
+              </w:rPr>
+              <w:fldChar w:fldCharType="begin"/>
+            </w:r>
+            <w:r>
+              <w:rPr>
+                <w:noProof/>
+                <w:webHidden/>
+              </w:rPr>
+              <w:instrText xml:space="preserve"> PAGEREF _Toc507833766 \h </w:instrText>
+            </w:r>
+            <w:r>
+              <w:rPr>
+                <w:noProof/>
+                <w:webHidden/>
+              </w:rPr>
+            </w:r>
+            <w:r>
+              <w:rPr>
+                <w:noProof/>
+                <w:webHidden/>
+              </w:rPr>
+              <w:fldChar w:fldCharType="separate"/>
+            </w:r>
+            <w:r>
+              <w:rPr>
+                <w:noProof/>
+                <w:webHidden/>
+              </w:rPr>
+              <w:t>10</w:t>
+            </w:r>
+            <w:r>
+              <w:rPr>
+                <w:noProof/>
+                <w:webHidden/>
+              </w:rPr>
+              <w:fldChar w:fldCharType="end"/>
+            </w:r>
+          </w:hyperlink>
+        </w:p>
+        <w:p>
+          <w:pPr>
+            <w:pStyle w:val="TOC3"/>
+            <w:tabs>
+              <w:tab w:val="left" w:pos="1320"/>
+              <w:tab w:val="right" w:leader="dot" w:pos="9062"/>
+            </w:tabs>
+            <w:rPr>
+              <w:rFonts w:eastAsiaTheme="minorEastAsia"/>
+              <w:noProof/>
+              <w:lang w:eastAsia="de-CH"/>
+            </w:rPr>
+          </w:pPr>
+          <w:hyperlink w:anchor="_Toc507833767" w:history="1">
+            <w:r>
+              <w:rPr>
+                <w:rStyle w:val="Hyperlink"/>
+                <w:noProof/>
+              </w:rPr>
+              <w:t>3.4.2</w:t>
+            </w:r>
+            <w:r>
+              <w:rPr>
+                <w:rFonts w:eastAsiaTheme="minorEastAsia"/>
+                <w:noProof/>
+                <w:lang w:eastAsia="de-CH"/>
+              </w:rPr>
+              <w:tab/>
+            </w:r>
+            <w:r>
+              <w:rPr>
+                <w:rStyle w:val="Hyperlink"/>
+                <w:noProof/>
+              </w:rPr>
+              <w:t>Typische Eigenschaften eines Clusters</w:t>
+            </w:r>
+            <w:r>
+              <w:rPr>
+                <w:noProof/>
+                <w:webHidden/>
+              </w:rPr>
+              <w:tab/>
+            </w:r>
+            <w:r>
+              <w:rPr>
+                <w:noProof/>
+                <w:webHidden/>
+              </w:rPr>
+              <w:fldChar w:fldCharType="begin"/>
+            </w:r>
+            <w:r>
+              <w:rPr>
+                <w:noProof/>
+                <w:webHidden/>
+              </w:rPr>
+              <w:instrText xml:space="preserve"> PAGEREF _Toc507833767 \h </w:instrText>
+            </w:r>
+            <w:r>
+              <w:rPr>
+                <w:noProof/>
+                <w:webHidden/>
+              </w:rPr>
+            </w:r>
+            <w:r>
+              <w:rPr>
+                <w:noProof/>
+                <w:webHidden/>
+              </w:rPr>
+              <w:fldChar w:fldCharType="separate"/>
+            </w:r>
+            <w:r>
+              <w:rPr>
+                <w:noProof/>
+                <w:webHidden/>
+              </w:rPr>
+              <w:t>10</w:t>
+            </w:r>
+            <w:r>
+              <w:rPr>
+                <w:noProof/>
+                <w:webHidden/>
+              </w:rPr>
+              <w:fldChar w:fldCharType="end"/>
+            </w:r>
+          </w:hyperlink>
+        </w:p>
+        <w:p>
+          <w:pPr>
+            <w:pStyle w:val="TOC3"/>
+            <w:tabs>
+              <w:tab w:val="left" w:pos="1320"/>
+              <w:tab w:val="right" w:leader="dot" w:pos="9062"/>
+            </w:tabs>
+            <w:rPr>
+              <w:rFonts w:eastAsiaTheme="minorEastAsia"/>
+              <w:noProof/>
+              <w:lang w:eastAsia="de-CH"/>
+            </w:rPr>
+          </w:pPr>
+          <w:hyperlink w:anchor="_Toc507833768" w:history="1">
+            <w:r>
+              <w:rPr>
+                <w:rStyle w:val="Hyperlink"/>
+                <w:noProof/>
+              </w:rPr>
+              <w:t>3.4.3</w:t>
+            </w:r>
+            <w:r>
+              <w:rPr>
+                <w:rFonts w:eastAsiaTheme="minorEastAsia"/>
+                <w:noProof/>
+                <w:lang w:eastAsia="de-CH"/>
+              </w:rPr>
+              <w:tab/>
+            </w:r>
+            <w:r>
+              <w:rPr>
+                <w:rStyle w:val="Hyperlink"/>
+                <w:noProof/>
+              </w:rPr>
+              <w:t>Typische Speichersysteme eines Clusters</w:t>
+            </w:r>
+            <w:r>
+              <w:rPr>
+                <w:noProof/>
+                <w:webHidden/>
+              </w:rPr>
+              <w:tab/>
+            </w:r>
+            <w:r>
+              <w:rPr>
+                <w:noProof/>
+                <w:webHidden/>
+              </w:rPr>
+              <w:fldChar w:fldCharType="begin"/>
+            </w:r>
+            <w:r>
+              <w:rPr>
+                <w:noProof/>
+                <w:webHidden/>
+              </w:rPr>
+              <w:instrText xml:space="preserve"> PAGEREF _Toc507833768 \h </w:instrText>
+            </w:r>
+            <w:r>
+              <w:rPr>
+                <w:noProof/>
+                <w:webHidden/>
+              </w:rPr>
+            </w:r>
+            <w:r>
+              <w:rPr>
+                <w:noProof/>
+                <w:webHidden/>
+              </w:rPr>
+              <w:fldChar w:fldCharType="separate"/>
+            </w:r>
+            <w:r>
+              <w:rPr>
+                <w:noProof/>
+                <w:webHidden/>
+              </w:rPr>
+              <w:t>11</w:t>
+            </w:r>
+            <w:r>
+              <w:rPr>
+                <w:noProof/>
+                <w:webHidden/>
+              </w:rPr>
+              <w:fldChar w:fldCharType="end"/>
+            </w:r>
+          </w:hyperlink>
+        </w:p>
+        <w:p>
+          <w:pPr>
+            <w:pStyle w:val="TOC3"/>
+            <w:tabs>
+              <w:tab w:val="left" w:pos="1320"/>
+              <w:tab w:val="right" w:leader="dot" w:pos="9062"/>
+            </w:tabs>
+            <w:rPr>
+              <w:rFonts w:eastAsiaTheme="minorEastAsia"/>
+              <w:noProof/>
+              <w:lang w:eastAsia="de-CH"/>
+            </w:rPr>
+          </w:pPr>
+          <w:hyperlink w:anchor="_Toc507833769" w:history="1">
+            <w:r>
+              <w:rPr>
+                <w:rStyle w:val="Hyperlink"/>
+                <w:noProof/>
+              </w:rPr>
+              <w:t>3.4.4</w:t>
+            </w:r>
+            <w:r>
+              <w:rPr>
+                <w:rFonts w:eastAsiaTheme="minorEastAsia"/>
+                <w:noProof/>
+                <w:lang w:eastAsia="de-CH"/>
+              </w:rPr>
+              <w:tab/>
+            </w:r>
+            <w:r>
+              <w:rPr>
+                <w:rStyle w:val="Hyperlink"/>
+                <w:noProof/>
+              </w:rPr>
+              <w:t>Klassifizierung von Hypervisoren</w:t>
+            </w:r>
+            <w:r>
+              <w:rPr>
+                <w:noProof/>
+                <w:webHidden/>
+              </w:rPr>
+              <w:tab/>
+            </w:r>
+            <w:r>
+              <w:rPr>
+                <w:noProof/>
+                <w:webHidden/>
+              </w:rPr>
+              <w:fldChar w:fldCharType="begin"/>
+            </w:r>
+            <w:r>
+              <w:rPr>
+                <w:noProof/>
+                <w:webHidden/>
+              </w:rPr>
+              <w:instrText xml:space="preserve"> PAGEREF _Toc507833769 \h </w:instrText>
+            </w:r>
+            <w:r>
+              <w:rPr>
+                <w:noProof/>
+                <w:webHidden/>
+              </w:rPr>
+            </w:r>
+            <w:r>
+              <w:rPr>
+                <w:noProof/>
+                <w:webHidden/>
+              </w:rPr>
+              <w:fldChar w:fldCharType="separate"/>
+            </w:r>
+            <w:r>
+              <w:rPr>
+                <w:noProof/>
+                <w:webHidden/>
+              </w:rPr>
+              <w:t>11</w:t>
+            </w:r>
+            <w:r>
+              <w:rPr>
+                <w:noProof/>
+                <w:webHidden/>
+              </w:rPr>
+              <w:fldChar w:fldCharType="end"/>
+            </w:r>
+          </w:hyperlink>
+        </w:p>
+        <w:p>
+          <w:pPr>
+            <w:pStyle w:val="TOC3"/>
+            <w:tabs>
+              <w:tab w:val="left" w:pos="1320"/>
+              <w:tab w:val="right" w:leader="dot" w:pos="9062"/>
+            </w:tabs>
+            <w:rPr>
+              <w:rFonts w:eastAsiaTheme="minorEastAsia"/>
+              <w:noProof/>
+              <w:lang w:eastAsia="de-CH"/>
+            </w:rPr>
+          </w:pPr>
+          <w:hyperlink w:anchor="_Toc507833770" w:history="1">
+            <w:r>
+              <w:rPr>
+                <w:rStyle w:val="Hyperlink"/>
+                <w:noProof/>
+              </w:rPr>
+              <w:t>3.4.5</w:t>
+            </w:r>
+            <w:r>
+              <w:rPr>
+                <w:rFonts w:eastAsiaTheme="minorEastAsia"/>
+                <w:noProof/>
+                <w:lang w:eastAsia="de-CH"/>
+              </w:rPr>
+              <w:tab/>
+            </w:r>
+            <w:r>
+              <w:rPr>
+                <w:rStyle w:val="Hyperlink"/>
+                <w:noProof/>
+              </w:rPr>
+              <w:t>Auswirkungen der Virtualisierung auf Applikationen</w:t>
+            </w:r>
+            <w:r>
+              <w:rPr>
+                <w:noProof/>
+                <w:webHidden/>
+              </w:rPr>
+              <w:tab/>
+            </w:r>
+            <w:r>
+              <w:rPr>
+                <w:noProof/>
+                <w:webHidden/>
+              </w:rPr>
+              <w:fldChar w:fldCharType="begin"/>
+            </w:r>
+            <w:r>
+              <w:rPr>
+                <w:noProof/>
+                <w:webHidden/>
+              </w:rPr>
+              <w:instrText xml:space="preserve"> PAGEREF _Toc507833770 \h </w:instrText>
+            </w:r>
+            <w:r>
+              <w:rPr>
+                <w:noProof/>
+                <w:webHidden/>
+              </w:rPr>
+            </w:r>
+            <w:r>
+              <w:rPr>
+                <w:noProof/>
+                <w:webHidden/>
+              </w:rPr>
+              <w:fldChar w:fldCharType="separate"/>
+            </w:r>
+            <w:r>
+              <w:rPr>
+                <w:noProof/>
+                <w:webHidden/>
+              </w:rPr>
+              <w:t>12</w:t>
+            </w:r>
+            <w:r>
+              <w:rPr>
+                <w:noProof/>
+                <w:webHidden/>
+              </w:rPr>
+              <w:fldChar w:fldCharType="end"/>
+            </w:r>
+          </w:hyperlink>
+        </w:p>
+        <w:p>
+          <w:pPr>
+            <w:pStyle w:val="TOC2"/>
+            <w:tabs>
+              <w:tab w:val="left" w:pos="880"/>
+              <w:tab w:val="right" w:leader="dot" w:pos="9062"/>
+            </w:tabs>
+            <w:rPr>
+              <w:rFonts w:eastAsiaTheme="minorEastAsia"/>
+              <w:noProof/>
+              <w:lang w:eastAsia="de-CH"/>
+            </w:rPr>
+          </w:pPr>
+          <w:hyperlink w:anchor="_Toc507833771" w:history="1">
+            <w:r>
+              <w:rPr>
+                <w:rStyle w:val="Hyperlink"/>
+                <w:noProof/>
+              </w:rPr>
+              <w:t>3.5</w:t>
+            </w:r>
+            <w:r>
+              <w:rPr>
+                <w:rFonts w:eastAsiaTheme="minorEastAsia"/>
+                <w:noProof/>
+                <w:lang w:eastAsia="de-CH"/>
+              </w:rPr>
+              <w:tab/>
+            </w:r>
+            <w:r>
+              <w:rPr>
+                <w:rStyle w:val="Hyperlink"/>
+                <w:noProof/>
+              </w:rPr>
+              <w:t>Aufgaben und Übungen</w:t>
+            </w:r>
+            <w:r>
+              <w:rPr>
+                <w:noProof/>
+                <w:webHidden/>
+              </w:rPr>
+              <w:tab/>
+            </w:r>
+            <w:r>
+              <w:rPr>
+                <w:noProof/>
+                <w:webHidden/>
+              </w:rPr>
+              <w:fldChar w:fldCharType="begin"/>
+            </w:r>
+            <w:r>
+              <w:rPr>
+                <w:noProof/>
+                <w:webHidden/>
+              </w:rPr>
+              <w:instrText xml:space="preserve"> PAGEREF _Toc507833771 \h </w:instrText>
+            </w:r>
+            <w:r>
+              <w:rPr>
+                <w:noProof/>
+                <w:webHidden/>
+              </w:rPr>
+            </w:r>
+            <w:r>
+              <w:rPr>
+                <w:noProof/>
+                <w:webHidden/>
+              </w:rPr>
+              <w:fldChar w:fldCharType="separate"/>
+            </w:r>
+            <w:r>
+              <w:rPr>
+                <w:noProof/>
+                <w:webHidden/>
+              </w:rPr>
+              <w:t>12</w:t>
+            </w:r>
+            <w:r>
+              <w:rPr>
+                <w:noProof/>
+                <w:webHidden/>
+              </w:rPr>
+              <w:fldChar w:fldCharType="end"/>
+            </w:r>
+          </w:hyperlink>
+        </w:p>
+        <w:p>
+          <w:pPr>
+            <w:pStyle w:val="TOC1"/>
+            <w:rPr>
+              <w:rFonts w:eastAsiaTheme="minorEastAsia"/>
+              <w:noProof/>
+              <w:lang w:eastAsia="de-CH"/>
+            </w:rPr>
+          </w:pPr>
+          <w:hyperlink w:anchor="_Toc507833772" w:history="1">
+            <w:r>
+              <w:rPr>
+                <w:rStyle w:val="Hyperlink"/>
+                <w:noProof/>
+              </w:rPr>
+              <w:t>4</w:t>
+            </w:r>
+            <w:r>
+              <w:rPr>
+                <w:rFonts w:eastAsiaTheme="minorEastAsia"/>
+                <w:noProof/>
+                <w:lang w:eastAsia="de-CH"/>
+              </w:rPr>
+              <w:tab/>
+            </w:r>
+            <w:r>
+              <w:rPr>
+                <w:rStyle w:val="Hyperlink"/>
+                <w:noProof/>
+              </w:rPr>
+              <w:t>Woche 3</w:t>
+            </w:r>
+            <w:r>
+              <w:rPr>
+                <w:noProof/>
+                <w:webHidden/>
+              </w:rPr>
+              <w:tab/>
+            </w:r>
+            <w:r>
+              <w:rPr>
+                <w:noProof/>
+                <w:webHidden/>
+              </w:rPr>
+              <w:fldChar w:fldCharType="begin"/>
+            </w:r>
+            <w:r>
+              <w:rPr>
+                <w:noProof/>
+                <w:webHidden/>
+              </w:rPr>
+              <w:instrText xml:space="preserve"> PAGEREF _Toc507833772 \h </w:instrText>
+            </w:r>
+            <w:r>
+              <w:rPr>
+                <w:noProof/>
+                <w:webHidden/>
+              </w:rPr>
+            </w:r>
+            <w:r>
+              <w:rPr>
+                <w:noProof/>
+                <w:webHidden/>
+              </w:rPr>
+              <w:fldChar w:fldCharType="separate"/>
+            </w:r>
+            <w:r>
+              <w:rPr>
+                <w:noProof/>
+                <w:webHidden/>
+              </w:rPr>
+              <w:t>13</w:t>
             </w:r>
             <w:r>
               <w:rPr>
@@ -2160,32 +3104,32 @@
       <w:pPr>
         <w:pStyle w:val="Heading1"/>
       </w:pPr>
-      <w:bookmarkStart w:id="0" w:name="_Toc430435984"/>
-      <w:bookmarkStart w:id="1" w:name="_Toc431304092"/>
-      <w:bookmarkStart w:id="2" w:name="_Toc507246323"/>
+      <w:bookmarkStart w:id="1" w:name="_Toc430435984"/>
+      <w:bookmarkStart w:id="2" w:name="_Toc431304092"/>
+      <w:bookmarkStart w:id="3" w:name="_Toc507833743"/>
       <w:r>
         <w:lastRenderedPageBreak/>
         <w:t>Einleitung</w:t>
       </w:r>
-      <w:bookmarkEnd w:id="0"/>
       <w:bookmarkEnd w:id="1"/>
       <w:bookmarkEnd w:id="2"/>
+      <w:bookmarkEnd w:id="3"/>
     </w:p>
     <w:p>
       <w:pPr>
         <w:pStyle w:val="Heading2"/>
       </w:pPr>
-      <w:bookmarkStart w:id="3" w:name="_Toc430422362"/>
-      <w:bookmarkStart w:id="4" w:name="_Toc430435985"/>
-      <w:bookmarkStart w:id="5" w:name="_Toc431304093"/>
-      <w:bookmarkStart w:id="6" w:name="_Toc507246324"/>
+      <w:bookmarkStart w:id="4" w:name="_Toc430422362"/>
+      <w:bookmarkStart w:id="5" w:name="_Toc430435985"/>
+      <w:bookmarkStart w:id="6" w:name="_Toc431304093"/>
+      <w:bookmarkStart w:id="7" w:name="_Toc507833744"/>
       <w:r>
         <w:t>Einleitung</w:t>
       </w:r>
-      <w:bookmarkEnd w:id="3"/>
       <w:bookmarkEnd w:id="4"/>
       <w:bookmarkEnd w:id="5"/>
       <w:bookmarkEnd w:id="6"/>
+      <w:bookmarkEnd w:id="7"/>
     </w:p>
     <w:p>
       <w:r>
@@ -2202,17 +3146,17 @@
       <w:pPr>
         <w:pStyle w:val="Heading2"/>
       </w:pPr>
-      <w:bookmarkStart w:id="7" w:name="_Toc430422363"/>
-      <w:bookmarkStart w:id="8" w:name="_Toc430435986"/>
-      <w:bookmarkStart w:id="9" w:name="_Toc431304094"/>
-      <w:bookmarkStart w:id="10" w:name="_Toc507246325"/>
+      <w:bookmarkStart w:id="8" w:name="_Toc430422363"/>
+      <w:bookmarkStart w:id="9" w:name="_Toc430435986"/>
+      <w:bookmarkStart w:id="10" w:name="_Toc431304094"/>
+      <w:bookmarkStart w:id="11" w:name="_Toc507833745"/>
       <w:r>
         <w:t>Lernziele</w:t>
       </w:r>
-      <w:bookmarkEnd w:id="7"/>
       <w:bookmarkEnd w:id="8"/>
       <w:bookmarkEnd w:id="9"/>
       <w:bookmarkEnd w:id="10"/>
+      <w:bookmarkEnd w:id="11"/>
     </w:p>
     <w:p>
       <w:r>
@@ -2271,17 +3215,17 @@
       <w:pPr>
         <w:pStyle w:val="Heading2"/>
       </w:pPr>
-      <w:bookmarkStart w:id="11" w:name="_Toc430422364"/>
-      <w:bookmarkStart w:id="12" w:name="_Toc430435987"/>
-      <w:bookmarkStart w:id="13" w:name="_Toc431304095"/>
-      <w:bookmarkStart w:id="14" w:name="_Toc507246326"/>
+      <w:bookmarkStart w:id="12" w:name="_Toc430422364"/>
+      <w:bookmarkStart w:id="13" w:name="_Toc430435987"/>
+      <w:bookmarkStart w:id="14" w:name="_Toc431304095"/>
+      <w:bookmarkStart w:id="15" w:name="_Toc507833746"/>
       <w:r>
         <w:t>Prüfungen</w:t>
       </w:r>
-      <w:bookmarkEnd w:id="11"/>
       <w:bookmarkEnd w:id="12"/>
       <w:bookmarkEnd w:id="13"/>
       <w:bookmarkEnd w:id="14"/>
+      <w:bookmarkEnd w:id="15"/>
     </w:p>
     <w:p>
       <w:r>
@@ -2293,32 +3237,32 @@
       <w:pPr>
         <w:pStyle w:val="Heading1"/>
       </w:pPr>
-      <w:bookmarkStart w:id="15" w:name="_Toc507246327"/>
+      <w:bookmarkStart w:id="16" w:name="_Toc507833747"/>
       <w:r>
         <w:lastRenderedPageBreak/>
         <w:t>Woche 1</w:t>
       </w:r>
-      <w:bookmarkEnd w:id="15"/>
+      <w:bookmarkEnd w:id="16"/>
     </w:p>
     <w:p>
       <w:pPr>
         <w:pStyle w:val="Heading2"/>
       </w:pPr>
-      <w:bookmarkStart w:id="16" w:name="_Toc507246328"/>
+      <w:bookmarkStart w:id="17" w:name="_Toc507833748"/>
       <w:r>
         <w:t>Allgemeines</w:t>
       </w:r>
-      <w:bookmarkEnd w:id="16"/>
+      <w:bookmarkEnd w:id="17"/>
     </w:p>
     <w:p>
       <w:pPr>
         <w:pStyle w:val="Heading3"/>
       </w:pPr>
-      <w:bookmarkStart w:id="17" w:name="_Toc507246329"/>
+      <w:bookmarkStart w:id="18" w:name="_Toc507833749"/>
       <w:r>
         <w:t>Über dem Dozenten</w:t>
       </w:r>
-      <w:bookmarkEnd w:id="17"/>
+      <w:bookmarkEnd w:id="18"/>
     </w:p>
     <w:p>
       <w:r>
@@ -2366,11 +3310,11 @@
       <w:pPr>
         <w:pStyle w:val="Heading3"/>
       </w:pPr>
-      <w:bookmarkStart w:id="18" w:name="_Toc507246330"/>
+      <w:bookmarkStart w:id="19" w:name="_Toc507833750"/>
       <w:r>
         <w:t>Der normale Betrieb</w:t>
       </w:r>
-      <w:bookmarkEnd w:id="18"/>
+      <w:bookmarkEnd w:id="19"/>
     </w:p>
     <w:p>
       <w:r>
@@ -2650,11 +3594,11 @@
       <w:pPr>
         <w:pStyle w:val="Heading3"/>
       </w:pPr>
-      <w:bookmarkStart w:id="19" w:name="_Toc507246331"/>
+      <w:bookmarkStart w:id="20" w:name="_Toc507833751"/>
       <w:r>
         <w:t>Was dürfen sie erwarten</w:t>
       </w:r>
-      <w:bookmarkEnd w:id="19"/>
+      <w:bookmarkEnd w:id="20"/>
     </w:p>
     <w:p>
       <w:r>
@@ -2755,22 +3699,22 @@
       <w:pPr>
         <w:pStyle w:val="Heading2"/>
       </w:pPr>
-      <w:bookmarkStart w:id="20" w:name="_Toc507246332"/>
+      <w:bookmarkStart w:id="21" w:name="_Toc507833752"/>
       <w:r>
         <w:lastRenderedPageBreak/>
         <w:t>Spass mit Netzwerken</w:t>
       </w:r>
-      <w:bookmarkEnd w:id="20"/>
+      <w:bookmarkEnd w:id="21"/>
     </w:p>
     <w:p>
       <w:pPr>
         <w:pStyle w:val="Heading3"/>
       </w:pPr>
-      <w:bookmarkStart w:id="21" w:name="_Toc507246333"/>
+      <w:bookmarkStart w:id="22" w:name="_Toc507833753"/>
       <w:r>
         <w:t>Ein anderes «Normdokument»</w:t>
       </w:r>
-      <w:bookmarkEnd w:id="21"/>
+      <w:bookmarkEnd w:id="22"/>
     </w:p>
     <w:p>
       <w:r>
@@ -2823,21 +3767,21 @@
       <w:pPr>
         <w:pStyle w:val="Heading2"/>
       </w:pPr>
-      <w:bookmarkStart w:id="22" w:name="_Toc507246334"/>
+      <w:bookmarkStart w:id="23" w:name="_Toc507833754"/>
       <w:r>
         <w:t>Einführung</w:t>
       </w:r>
-      <w:bookmarkEnd w:id="22"/>
+      <w:bookmarkEnd w:id="23"/>
     </w:p>
     <w:p>
       <w:pPr>
         <w:pStyle w:val="Heading3"/>
       </w:pPr>
-      <w:bookmarkStart w:id="23" w:name="_Toc507246335"/>
+      <w:bookmarkStart w:id="24" w:name="_Toc507833755"/>
       <w:r>
         <w:t>Was ist eine Cloud</w:t>
       </w:r>
-      <w:bookmarkEnd w:id="23"/>
+      <w:bookmarkEnd w:id="24"/>
     </w:p>
     <w:p>
       <w:r>
@@ -2950,11 +3894,11 @@
       <w:pPr>
         <w:pStyle w:val="Heading3"/>
       </w:pPr>
-      <w:bookmarkStart w:id="24" w:name="_Toc507246336"/>
+      <w:bookmarkStart w:id="25" w:name="_Toc507833756"/>
       <w:r>
         <w:t>Die Servicemodelle einer Cloud</w:t>
       </w:r>
-      <w:bookmarkEnd w:id="24"/>
+      <w:bookmarkEnd w:id="25"/>
     </w:p>
     <w:p>
       <w:r>
@@ -3039,11 +3983,11 @@
       <w:pPr>
         <w:pStyle w:val="Heading3"/>
       </w:pPr>
-      <w:bookmarkStart w:id="25" w:name="_Toc507246337"/>
+      <w:bookmarkStart w:id="26" w:name="_Toc507833757"/>
       <w:r>
         <w:t>Der typische Aufbau einer Virtualisierungsinfrastruktur</w:t>
       </w:r>
-      <w:bookmarkEnd w:id="25"/>
+      <w:bookmarkEnd w:id="26"/>
     </w:p>
     <w:p>
       <w:r>
@@ -3096,11 +4040,11 @@
       <w:pPr>
         <w:pStyle w:val="Heading3"/>
       </w:pPr>
-      <w:bookmarkStart w:id="26" w:name="_Toc507246338"/>
+      <w:bookmarkStart w:id="27" w:name="_Toc507833758"/>
       <w:r>
         <w:t>Die Skalierungsarten</w:t>
       </w:r>
-      <w:bookmarkEnd w:id="26"/>
+      <w:bookmarkEnd w:id="27"/>
     </w:p>
     <w:p>
       <w:r>
@@ -3229,11 +4173,11 @@
       <w:pPr>
         <w:pStyle w:val="Heading3"/>
       </w:pPr>
-      <w:bookmarkStart w:id="27" w:name="_Toc507246339"/>
+      <w:bookmarkStart w:id="28" w:name="_Toc507833759"/>
       <w:r>
         <w:t>Ein typischer Loadbalancer</w:t>
       </w:r>
-      <w:bookmarkEnd w:id="27"/>
+      <w:bookmarkEnd w:id="28"/>
     </w:p>
     <w:p>
       <w:r>
@@ -3344,12 +4288,12 @@
       <w:pPr>
         <w:pStyle w:val="Heading3"/>
       </w:pPr>
-      <w:bookmarkStart w:id="28" w:name="_Toc507246340"/>
+      <w:bookmarkStart w:id="29" w:name="_Toc507833760"/>
       <w:r>
         <w:lastRenderedPageBreak/>
         <w:t>Aufgaben und Übungen</w:t>
       </w:r>
-      <w:bookmarkEnd w:id="28"/>
+      <w:bookmarkEnd w:id="29"/>
     </w:p>
     <w:p>
       <w:r>
@@ -3445,21 +4389,824 @@
       <w:pPr>
         <w:pStyle w:val="Heading1"/>
       </w:pPr>
-      <w:bookmarkStart w:id="29" w:name="_Toc507246341"/>
+      <w:bookmarkStart w:id="30" w:name="_Toc507833761"/>
       <w:r>
         <w:lastRenderedPageBreak/>
         <w:t>Woche 2</w:t>
       </w:r>
-      <w:bookmarkEnd w:id="29"/>
+      <w:bookmarkEnd w:id="30"/>
+    </w:p>
+    <w:p>
+      <w:pPr>
+        <w:pStyle w:val="Heading2"/>
+      </w:pPr>
+      <w:bookmarkStart w:id="31" w:name="_Toc507833762"/>
+      <w:r>
+        <w:t>Inhalt</w:t>
+      </w:r>
+      <w:bookmarkEnd w:id="31"/>
+    </w:p>
+    <w:p>
+      <w:r>
+        <w:rPr>
+          <w:noProof/>
+        </w:rPr>
+        <w:drawing>
+          <wp:inline distT="0" distB="0" distL="0" distR="0" wp14:anchorId="39975147" wp14:editId="04B0B25A">
+            <wp:extent cx="5760720" cy="2162810"/>
+            <wp:effectExtent l="0" t="0" r="0" b="8890"/>
+            <wp:docPr id="14" name="Picture 14"/>
+            <wp:cNvGraphicFramePr>
+              <a:graphicFrameLocks xmlns:a="http://schemas.openxmlformats.org/drawingml/2006/main" noChangeAspect="1"/>
+            </wp:cNvGraphicFramePr>
+            <a:graphic xmlns:a="http://schemas.openxmlformats.org/drawingml/2006/main">
+              <a:graphicData uri="http://schemas.openxmlformats.org/drawingml/2006/picture">
+                <pic:pic xmlns:pic="http://schemas.openxmlformats.org/drawingml/2006/picture">
+                  <pic:nvPicPr>
+                    <pic:cNvPr id="1" name=""/>
+                    <pic:cNvPicPr/>
+                  </pic:nvPicPr>
+                  <pic:blipFill>
+                    <a:blip r:embed="rId20"/>
+                    <a:stretch>
+                      <a:fillRect/>
+                    </a:stretch>
+                  </pic:blipFill>
+                  <pic:spPr>
+                    <a:xfrm>
+                      <a:off x="0" y="0"/>
+                      <a:ext cx="5760720" cy="2162810"/>
+                    </a:xfrm>
+                    <a:prstGeom prst="rect">
+                      <a:avLst/>
+                    </a:prstGeom>
+                  </pic:spPr>
+                </pic:pic>
+              </a:graphicData>
+            </a:graphic>
+          </wp:inline>
+        </w:drawing>
+      </w:r>
+    </w:p>
+    <w:p>
+      <w:pPr>
+        <w:pStyle w:val="Heading2"/>
+      </w:pPr>
+      <w:bookmarkStart w:id="32" w:name="_Toc507833763"/>
+      <w:r>
+        <w:t>Repetition von Loadbalancer</w:t>
+      </w:r>
+      <w:bookmarkEnd w:id="32"/>
+    </w:p>
+    <w:p>
+      <w:r>
+        <w:rPr>
+          <w:noProof/>
+        </w:rPr>
+        <w:drawing>
+          <wp:inline distT="0" distB="0" distL="0" distR="0" wp14:anchorId="015461BF" wp14:editId="40E8BCEB">
+            <wp:extent cx="5760720" cy="1300480"/>
+            <wp:effectExtent l="0" t="0" r="0" b="0"/>
+            <wp:docPr id="15" name="Picture 15"/>
+            <wp:cNvGraphicFramePr>
+              <a:graphicFrameLocks xmlns:a="http://schemas.openxmlformats.org/drawingml/2006/main" noChangeAspect="1"/>
+            </wp:cNvGraphicFramePr>
+            <a:graphic xmlns:a="http://schemas.openxmlformats.org/drawingml/2006/main">
+              <a:graphicData uri="http://schemas.openxmlformats.org/drawingml/2006/picture">
+                <pic:pic xmlns:pic="http://schemas.openxmlformats.org/drawingml/2006/picture">
+                  <pic:nvPicPr>
+                    <pic:cNvPr id="1" name=""/>
+                    <pic:cNvPicPr/>
+                  </pic:nvPicPr>
+                  <pic:blipFill>
+                    <a:blip r:embed="rId21"/>
+                    <a:stretch>
+                      <a:fillRect/>
+                    </a:stretch>
+                  </pic:blipFill>
+                  <pic:spPr>
+                    <a:xfrm>
+                      <a:off x="0" y="0"/>
+                      <a:ext cx="5760720" cy="1300480"/>
+                    </a:xfrm>
+                    <a:prstGeom prst="rect">
+                      <a:avLst/>
+                    </a:prstGeom>
+                  </pic:spPr>
+                </pic:pic>
+              </a:graphicData>
+            </a:graphic>
+          </wp:inline>
+        </w:drawing>
+      </w:r>
+    </w:p>
+    <w:p>
+      <w:pPr>
+        <w:pStyle w:val="ListParagraph"/>
+        <w:numPr>
+          <w:ilvl w:val="0"/>
+          <w:numId w:val="11"/>
+        </w:numPr>
+      </w:pPr>
+      <w:r>
+        <w:t>Loadbalancer können geclustert werden.</w:t>
+      </w:r>
+    </w:p>
+    <w:p>
+      <w:pPr>
+        <w:pStyle w:val="ListParagraph"/>
+        <w:numPr>
+          <w:ilvl w:val="0"/>
+          <w:numId w:val="11"/>
+        </w:numPr>
+      </w:pPr>
+      <w:r>
+        <w:t>Loadbalancer können “sticky” oder “non-sticky” verwendet werden</w:t>
+      </w:r>
+    </w:p>
+    <w:p>
+      <w:pPr>
+        <w:pStyle w:val="ListParagraph"/>
+        <w:numPr>
+          <w:ilvl w:val="0"/>
+          <w:numId w:val="11"/>
+        </w:numPr>
+      </w:pPr>
+      <w:r>
+        <w:t>Loadbalancer können die (verschlüsselte) Verbindung terminieren.</w:t>
+      </w:r>
+    </w:p>
+    <w:p>
+      <w:pPr>
+        <w:pStyle w:val="ListParagraph"/>
+        <w:numPr>
+          <w:ilvl w:val="0"/>
+          <w:numId w:val="11"/>
+        </w:numPr>
+      </w:pPr>
+      <w:r>
+        <w:t>Loadbalancer können (tun dies typischerweise aber nicht) auch Caching-Funktionen übernehmen.</w:t>
+      </w:r>
+    </w:p>
+    <w:p>
+      <w:pPr>
+        <w:pStyle w:val="Heading2"/>
+      </w:pPr>
+      <w:bookmarkStart w:id="33" w:name="_Toc507833764"/>
+      <w:r>
+        <w:t>Spass mit Netzwerken (Datamining in Clustern)</w:t>
+      </w:r>
+      <w:bookmarkEnd w:id="33"/>
+    </w:p>
+    <w:p>
+      <w:r>
+        <w:rPr>
+          <w:noProof/>
+        </w:rPr>
+        <w:drawing>
+          <wp:inline distT="0" distB="0" distL="0" distR="0" wp14:anchorId="47D85532" wp14:editId="652034D7">
+            <wp:extent cx="5760720" cy="2361565"/>
+            <wp:effectExtent l="0" t="0" r="0" b="635"/>
+            <wp:docPr id="16" name="Picture 16"/>
+            <wp:cNvGraphicFramePr>
+              <a:graphicFrameLocks xmlns:a="http://schemas.openxmlformats.org/drawingml/2006/main" noChangeAspect="1"/>
+            </wp:cNvGraphicFramePr>
+            <a:graphic xmlns:a="http://schemas.openxmlformats.org/drawingml/2006/main">
+              <a:graphicData uri="http://schemas.openxmlformats.org/drawingml/2006/picture">
+                <pic:pic xmlns:pic="http://schemas.openxmlformats.org/drawingml/2006/picture">
+                  <pic:nvPicPr>
+                    <pic:cNvPr id="1" name=""/>
+                    <pic:cNvPicPr/>
+                  </pic:nvPicPr>
+                  <pic:blipFill>
+                    <a:blip r:embed="rId22"/>
+                    <a:stretch>
+                      <a:fillRect/>
+                    </a:stretch>
+                  </pic:blipFill>
+                  <pic:spPr>
+                    <a:xfrm>
+                      <a:off x="0" y="0"/>
+                      <a:ext cx="5760720" cy="2361565"/>
+                    </a:xfrm>
+                    <a:prstGeom prst="rect">
+                      <a:avLst/>
+                    </a:prstGeom>
+                  </pic:spPr>
+                </pic:pic>
+              </a:graphicData>
+            </a:graphic>
+          </wp:inline>
+        </w:drawing>
+      </w:r>
+    </w:p>
+    <w:p>
+      <w:r>
+        <w:t>Beim Datamining in BigData werden fast schon “magische Zusammenhänge” ersichtlich. Diese Zusammenhänge können falsch oder auch richtig sein. Auf jeden Fall bieten sie derzeit noch Stoff für viele absurde Geschichten.</w:t>
+      </w:r>
+    </w:p>
+    <w:p>
+      <w:pPr>
+        <w:pStyle w:val="Heading2"/>
+      </w:pPr>
+      <w:bookmarkStart w:id="34" w:name="_Toc507833765"/>
+      <w:r>
+        <w:lastRenderedPageBreak/>
+        <w:t>Ein Cluster</w:t>
+      </w:r>
+      <w:bookmarkEnd w:id="34"/>
+    </w:p>
+    <w:p>
+      <w:pPr>
+        <w:pStyle w:val="Heading3"/>
+      </w:pPr>
+      <w:bookmarkStart w:id="35" w:name="_Toc507833766"/>
+      <w:r>
+        <w:t>Begrifflichkeiten in einem Cluster</w:t>
+      </w:r>
+      <w:bookmarkEnd w:id="35"/>
+    </w:p>
+    <w:p>
+      <w:r>
+        <w:rPr>
+          <w:noProof/>
+        </w:rPr>
+        <w:drawing>
+          <wp:inline distT="0" distB="0" distL="0" distR="0" wp14:anchorId="1BA59F06" wp14:editId="70DA4F07">
+            <wp:extent cx="5760720" cy="1897380"/>
+            <wp:effectExtent l="0" t="0" r="0" b="7620"/>
+            <wp:docPr id="17" name="Picture 17"/>
+            <wp:cNvGraphicFramePr>
+              <a:graphicFrameLocks xmlns:a="http://schemas.openxmlformats.org/drawingml/2006/main" noChangeAspect="1"/>
+            </wp:cNvGraphicFramePr>
+            <a:graphic xmlns:a="http://schemas.openxmlformats.org/drawingml/2006/main">
+              <a:graphicData uri="http://schemas.openxmlformats.org/drawingml/2006/picture">
+                <pic:pic xmlns:pic="http://schemas.openxmlformats.org/drawingml/2006/picture">
+                  <pic:nvPicPr>
+                    <pic:cNvPr id="1" name=""/>
+                    <pic:cNvPicPr/>
+                  </pic:nvPicPr>
+                  <pic:blipFill>
+                    <a:blip r:embed="rId23"/>
+                    <a:stretch>
+                      <a:fillRect/>
+                    </a:stretch>
+                  </pic:blipFill>
+                  <pic:spPr>
+                    <a:xfrm>
+                      <a:off x="0" y="0"/>
+                      <a:ext cx="5760720" cy="1897380"/>
+                    </a:xfrm>
+                    <a:prstGeom prst="rect">
+                      <a:avLst/>
+                    </a:prstGeom>
+                  </pic:spPr>
+                </pic:pic>
+              </a:graphicData>
+            </a:graphic>
+          </wp:inline>
+        </w:drawing>
+      </w:r>
+    </w:p>
+    <w:p>
+      <w:pPr>
+        <w:pStyle w:val="Heading3"/>
+      </w:pPr>
+      <w:bookmarkStart w:id="36" w:name="_Toc507833767"/>
+      <w:r>
+        <w:t>Typische Eigenschaften eines Clusters</w:t>
+      </w:r>
+      <w:bookmarkEnd w:id="36"/>
+    </w:p>
+    <w:p>
+      <w:r>
+        <w:rPr>
+          <w:noProof/>
+        </w:rPr>
+        <w:drawing>
+          <wp:inline distT="0" distB="0" distL="0" distR="0" wp14:anchorId="73BFDD0E" wp14:editId="5B48F2C7">
+            <wp:extent cx="5760720" cy="1539875"/>
+            <wp:effectExtent l="0" t="0" r="0" b="3175"/>
+            <wp:docPr id="18" name="Picture 18"/>
+            <wp:cNvGraphicFramePr>
+              <a:graphicFrameLocks xmlns:a="http://schemas.openxmlformats.org/drawingml/2006/main" noChangeAspect="1"/>
+            </wp:cNvGraphicFramePr>
+            <a:graphic xmlns:a="http://schemas.openxmlformats.org/drawingml/2006/main">
+              <a:graphicData uri="http://schemas.openxmlformats.org/drawingml/2006/picture">
+                <pic:pic xmlns:pic="http://schemas.openxmlformats.org/drawingml/2006/picture">
+                  <pic:nvPicPr>
+                    <pic:cNvPr id="1" name=""/>
+                    <pic:cNvPicPr/>
+                  </pic:nvPicPr>
+                  <pic:blipFill>
+                    <a:blip r:embed="rId24"/>
+                    <a:stretch>
+                      <a:fillRect/>
+                    </a:stretch>
+                  </pic:blipFill>
+                  <pic:spPr>
+                    <a:xfrm>
+                      <a:off x="0" y="0"/>
+                      <a:ext cx="5760720" cy="1539875"/>
+                    </a:xfrm>
+                    <a:prstGeom prst="rect">
+                      <a:avLst/>
+                    </a:prstGeom>
+                  </pic:spPr>
+                </pic:pic>
+              </a:graphicData>
+            </a:graphic>
+          </wp:inline>
+        </w:drawing>
+      </w:r>
+    </w:p>
+    <w:p>
+      <w:r>
+        <w:t>Die Ursprünge der Virtualisierung liegen in den alten Mainframe-Zeiten. Häufig wird IBM mit der Virtual Machine Facility/370 (1972) als Urvater der heutigen Virtualisierung bezeichnet.</w:t>
+      </w:r>
+    </w:p>
+    <w:p>
+      <w:r>
+        <w:t>Ein Virtualisierungs</w:t>
+      </w:r>
+      <w:r>
+        <w:t>-C</w:t>
+      </w:r>
+      <w:r>
+        <w:t>luster sind lose (meist über Netzwerk) gekoppelte Rechner, die zwecks Ressourcen-Pooling zusammenarbeiten. Das Ressourcen-Pooling kann verwendet werden zum:</w:t>
+      </w:r>
+    </w:p>
+    <w:p>
+      <w:pPr>
+        <w:pStyle w:val="ListParagraph"/>
+        <w:numPr>
+          <w:ilvl w:val="0"/>
+          <w:numId w:val="12"/>
+        </w:numPr>
+      </w:pPr>
+      <w:r>
+        <w:t>Erhöhen der Verfügbarkeit von Gästen. Hierbei wird unterschieden zwischen:</w:t>
+      </w:r>
+    </w:p>
+    <w:p>
+      <w:pPr>
+        <w:pStyle w:val="ListParagraph"/>
+        <w:numPr>
+          <w:ilvl w:val="1"/>
+          <w:numId w:val="12"/>
+        </w:numPr>
+      </w:pPr>
+      <w:r>
+        <w:t>Fault Tolerance (Ein Guest läuft zweifach auf zwei unabhängigen Hosts synchron)</w:t>
+      </w:r>
+    </w:p>
+    <w:p>
+      <w:pPr>
+        <w:pStyle w:val="ListParagraph"/>
+        <w:numPr>
+          <w:ilvl w:val="1"/>
+          <w:numId w:val="12"/>
+        </w:numPr>
+      </w:pPr>
+      <w:r>
+        <w:t>High Availability (Beim Ausfall eines Hosts werden seine Virtuellen Maschinen auf einem anderen Host gestartet)</w:t>
+      </w:r>
+    </w:p>
+    <w:p>
+      <w:pPr>
+        <w:pStyle w:val="ListParagraph"/>
+        <w:numPr>
+          <w:ilvl w:val="0"/>
+          <w:numId w:val="12"/>
+        </w:numPr>
+      </w:pPr>
+      <w:r>
+        <w:t xml:space="preserve">Pooling der Ressourcen der </w:t>
+      </w:r>
+      <w:r>
+        <w:t xml:space="preserve">Hosts (speziell Disk-Kapazität). </w:t>
+      </w:r>
+      <w:r>
+        <w:t>Die Diskkapazität ist nicht die einzige Form des Poolings. Da viele Betriebssysteme identische Speicherblöcke haben, werden auch identische Speicherbereiche (Disk oder RAM) von verschiedenen Virtuellen Maschinen zusammengelegt. Man spricht hierbei von “Deduplizierung”. Die Deduplizierung hat in der Vergangenheit auch dafür gesorgt, dass Übergriffe auf andere virtuelle Maschinen möglich wurden.</w:t>
+      </w:r>
+    </w:p>
+    <w:p>
+      <w:r>
+        <w:t>Primäres Ziel von Virtualisierung ist typischerweise die Kostenersparnis</w:t>
+      </w:r>
+    </w:p>
+    <w:p>
+      <w:pPr>
+        <w:pStyle w:val="Heading3"/>
+      </w:pPr>
+      <w:bookmarkStart w:id="37" w:name="_Toc507833768"/>
+      <w:r>
+        <w:lastRenderedPageBreak/>
+        <w:t>Typische Speichersysteme eines Clusters</w:t>
+      </w:r>
+      <w:bookmarkEnd w:id="37"/>
+    </w:p>
+    <w:p>
+      <w:r>
+        <w:rPr>
+          <w:noProof/>
+        </w:rPr>
+        <w:drawing>
+          <wp:inline distT="0" distB="0" distL="0" distR="0" wp14:anchorId="059544DE" wp14:editId="64E0A818">
+            <wp:extent cx="5760720" cy="2614930"/>
+            <wp:effectExtent l="0" t="0" r="0" b="0"/>
+            <wp:docPr id="19" name="Picture 19"/>
+            <wp:cNvGraphicFramePr>
+              <a:graphicFrameLocks xmlns:a="http://schemas.openxmlformats.org/drawingml/2006/main" noChangeAspect="1"/>
+            </wp:cNvGraphicFramePr>
+            <a:graphic xmlns:a="http://schemas.openxmlformats.org/drawingml/2006/main">
+              <a:graphicData uri="http://schemas.openxmlformats.org/drawingml/2006/picture">
+                <pic:pic xmlns:pic="http://schemas.openxmlformats.org/drawingml/2006/picture">
+                  <pic:nvPicPr>
+                    <pic:cNvPr id="1" name=""/>
+                    <pic:cNvPicPr/>
+                  </pic:nvPicPr>
+                  <pic:blipFill>
+                    <a:blip r:embed="rId25"/>
+                    <a:stretch>
+                      <a:fillRect/>
+                    </a:stretch>
+                  </pic:blipFill>
+                  <pic:spPr>
+                    <a:xfrm>
+                      <a:off x="0" y="0"/>
+                      <a:ext cx="5760720" cy="2614930"/>
+                    </a:xfrm>
+                    <a:prstGeom prst="rect">
+                      <a:avLst/>
+                    </a:prstGeom>
+                  </pic:spPr>
+                </pic:pic>
+              </a:graphicData>
+            </a:graphic>
+          </wp:inline>
+        </w:drawing>
+      </w:r>
+    </w:p>
+    <w:p>
+      <w:r>
+        <w:t>Ein Virtualisierungs-Cluster kann verschiedene Speichersysteme verwenden:</w:t>
+      </w:r>
+    </w:p>
+    <w:p>
+      <w:pPr>
+        <w:pStyle w:val="ListParagraph"/>
+        <w:numPr>
+          <w:ilvl w:val="0"/>
+          <w:numId w:val="13"/>
+        </w:numPr>
+      </w:pPr>
+      <w:r>
+        <w:t>Traditionellerweise wird ein replizierter SAN (Storage Attached network) verwendet. Ein SAN ist ein Blockspeicher, angeschlossen über ein dediziertes [möglicherweise spezialisiertes] Netzwerk.</w:t>
+      </w:r>
+    </w:p>
+    <w:p>
+      <w:pPr>
+        <w:pStyle w:val="ListParagraph"/>
+        <w:numPr>
+          <w:ilvl w:val="0"/>
+          <w:numId w:val="13"/>
+        </w:numPr>
+      </w:pPr>
+      <w:r>
+        <w:t>Aus Kostengründen und Einfachheit wird manchmal auch ein repliziertes NAS (Network Attached Storage) verwendet. Ein NAS ist ein Filespeicher, der auch zum Speichern von Word-Dokumenten verwendet werden kann.</w:t>
+      </w:r>
+    </w:p>
+    <w:p>
+      <w:pPr>
+        <w:pStyle w:val="ListParagraph"/>
+        <w:numPr>
+          <w:ilvl w:val="0"/>
+          <w:numId w:val="13"/>
+        </w:numPr>
+      </w:pPr>
+      <w:r>
+        <w:t>Hardcore-Virtualisierer verwenden den lokalen Speicher (in den Host eingebaute Disklaufwerke) und sorgen dafür, dass dieser Speicher auf ei</w:t>
+      </w:r>
+      <w:r>
+        <w:t>ne</w:t>
+      </w:r>
+      <w:r>
+        <w:t>n Backup-Host repliziert wird.</w:t>
+      </w:r>
+    </w:p>
+    <w:p>
+      <w:r>
+        <w:t>Primäres Ziel von Virtualisierung ist typischerweise die Kostenersparnis</w:t>
+      </w:r>
+    </w:p>
+    <w:p>
+      <w:r>
+        <w:t>Die Disksubsysteme haben manchmal auch unterschiedliche Q</w:t>
+      </w:r>
+      <w:r>
+        <w:t>u</w:t>
+      </w:r>
+      <w:r>
+        <w:t>alitäten. So wird beispielsweise auf dem Host möglicherweise der Zugriff auf die Disk durch einen Cache-Speicher unterstützt. Die Disksysteme können schnelle SSDs, Server-Festplatten oder langsame Consumer-Festplatten sein.</w:t>
+      </w:r>
+    </w:p>
+    <w:p>
+      <w:pPr>
+        <w:pStyle w:val="Heading3"/>
+      </w:pPr>
+      <w:bookmarkStart w:id="38" w:name="_Toc507833769"/>
+      <w:r>
+        <w:t>Klassifizierung von Hypervisoren</w:t>
+      </w:r>
+      <w:bookmarkEnd w:id="38"/>
+    </w:p>
+    <w:p>
+      <w:r>
+        <w:rPr>
+          <w:noProof/>
+        </w:rPr>
+        <w:drawing>
+          <wp:inline distT="0" distB="0" distL="0" distR="0" wp14:anchorId="11255FB7" wp14:editId="78ABEBDC">
+            <wp:extent cx="5760720" cy="2618740"/>
+            <wp:effectExtent l="0" t="0" r="0" b="0"/>
+            <wp:docPr id="20" name="Picture 20"/>
+            <wp:cNvGraphicFramePr>
+              <a:graphicFrameLocks xmlns:a="http://schemas.openxmlformats.org/drawingml/2006/main" noChangeAspect="1"/>
+            </wp:cNvGraphicFramePr>
+            <a:graphic xmlns:a="http://schemas.openxmlformats.org/drawingml/2006/main">
+              <a:graphicData uri="http://schemas.openxmlformats.org/drawingml/2006/picture">
+                <pic:pic xmlns:pic="http://schemas.openxmlformats.org/drawingml/2006/picture">
+                  <pic:nvPicPr>
+                    <pic:cNvPr id="1" name=""/>
+                    <pic:cNvPicPr/>
+                  </pic:nvPicPr>
+                  <pic:blipFill>
+                    <a:blip r:embed="rId26"/>
+                    <a:stretch>
+                      <a:fillRect/>
+                    </a:stretch>
+                  </pic:blipFill>
+                  <pic:spPr>
+                    <a:xfrm>
+                      <a:off x="0" y="0"/>
+                      <a:ext cx="5760720" cy="2618740"/>
+                    </a:xfrm>
+                    <a:prstGeom prst="rect">
+                      <a:avLst/>
+                    </a:prstGeom>
+                  </pic:spPr>
+                </pic:pic>
+              </a:graphicData>
+            </a:graphic>
+          </wp:inline>
+        </w:drawing>
+      </w:r>
+    </w:p>
+    <w:p/>
+    <w:p>
+      <w:r>
+        <w:lastRenderedPageBreak/>
+        <w:t>Hypervisoren werden in verschiedene Typen aufgeteilt:</w:t>
+      </w:r>
+    </w:p>
+    <w:p>
+      <w:pPr>
+        <w:pStyle w:val="ListParagraph"/>
+        <w:numPr>
+          <w:ilvl w:val="0"/>
+          <w:numId w:val="14"/>
+        </w:numPr>
+      </w:pPr>
+      <w:r>
+        <w:t xml:space="preserve">Typ-1 oder Bare Betal Hypervisor: Der Hypervistor läuft direkt auf der Hardware und hat kein Gastbetriebssystem. Typische </w:t>
+      </w:r>
+      <w:r>
+        <w:t>Vertreter hier sind ESXi von VMw</w:t>
+      </w:r>
+      <w:r>
+        <w:t>are oder der XEN-Hypervisor.</w:t>
+      </w:r>
+    </w:p>
+    <w:p>
+      <w:pPr>
+        <w:pStyle w:val="ListParagraph"/>
+        <w:numPr>
+          <w:ilvl w:val="0"/>
+          <w:numId w:val="14"/>
+        </w:numPr>
+      </w:pPr>
+      <w:r>
+        <w:t>Typ-2 Hypervisoren: Der Hypervisor läuft auf einem Gastbetriebssystem und verwendet dessen Ressourcen. Typische Vertreter hier sind Virtual Box von Oracle oder die Parallels-Lösung der Macbooks.</w:t>
+      </w:r>
+    </w:p>
+    <w:p>
+      <w:pPr>
+        <w:pStyle w:val="ListParagraph"/>
+        <w:numPr>
+          <w:ilvl w:val="0"/>
+          <w:numId w:val="14"/>
+        </w:numPr>
+      </w:pPr>
+      <w:r>
+        <w:t>Container (streng genommen kein richtiger Hypervisor): Die Virtuellen Maschinen verwenden das Betriebssystem des Hosts. Häufig wir hier Dockers als typischer Vertreter genannt.</w:t>
+      </w:r>
+    </w:p>
+    <w:p>
+      <w:r>
+        <w:t>Primäres Ziel von Virtualisierung ist typischerweise die Kostenersparnis.</w:t>
+      </w:r>
+    </w:p>
+    <w:p>
+      <w:pPr>
+        <w:pStyle w:val="Heading3"/>
+      </w:pPr>
+      <w:bookmarkStart w:id="39" w:name="_Toc507833770"/>
+      <w:r>
+        <w:t>Auswirkungen der Virtualisierung auf Applikationen</w:t>
+      </w:r>
+      <w:bookmarkEnd w:id="39"/>
+    </w:p>
+    <w:p>
+      <w:r>
+        <w:rPr>
+          <w:noProof/>
+        </w:rPr>
+        <w:drawing>
+          <wp:inline distT="0" distB="0" distL="0" distR="0" wp14:anchorId="6EA0E838" wp14:editId="021C455F">
+            <wp:extent cx="5760720" cy="930275"/>
+            <wp:effectExtent l="0" t="0" r="0" b="3175"/>
+            <wp:docPr id="21" name="Picture 21"/>
+            <wp:cNvGraphicFramePr>
+              <a:graphicFrameLocks xmlns:a="http://schemas.openxmlformats.org/drawingml/2006/main" noChangeAspect="1"/>
+            </wp:cNvGraphicFramePr>
+            <a:graphic xmlns:a="http://schemas.openxmlformats.org/drawingml/2006/main">
+              <a:graphicData uri="http://schemas.openxmlformats.org/drawingml/2006/picture">
+                <pic:pic xmlns:pic="http://schemas.openxmlformats.org/drawingml/2006/picture">
+                  <pic:nvPicPr>
+                    <pic:cNvPr id="1" name=""/>
+                    <pic:cNvPicPr/>
+                  </pic:nvPicPr>
+                  <pic:blipFill>
+                    <a:blip r:embed="rId27"/>
+                    <a:stretch>
+                      <a:fillRect/>
+                    </a:stretch>
+                  </pic:blipFill>
+                  <pic:spPr>
+                    <a:xfrm>
+                      <a:off x="0" y="0"/>
+                      <a:ext cx="5760720" cy="930275"/>
+                    </a:xfrm>
+                    <a:prstGeom prst="rect">
+                      <a:avLst/>
+                    </a:prstGeom>
+                  </pic:spPr>
+                </pic:pic>
+              </a:graphicData>
+            </a:graphic>
+          </wp:inline>
+        </w:drawing>
+      </w:r>
+    </w:p>
+    <w:p>
+      <w:pPr>
+        <w:pStyle w:val="ListParagraph"/>
+        <w:numPr>
+          <w:ilvl w:val="0"/>
+          <w:numId w:val="15"/>
+        </w:numPr>
+      </w:pPr>
+      <w:r>
+        <w:t>Ressourcen sind unterschiedlich verfügbar.</w:t>
+      </w:r>
+    </w:p>
+    <w:p>
+      <w:pPr>
+        <w:pStyle w:val="ListParagraph"/>
+        <w:numPr>
+          <w:ilvl w:val="0"/>
+          <w:numId w:val="15"/>
+        </w:numPr>
+      </w:pPr>
+      <w:r>
+        <w:t>Die Latenzzeit und Transferleistung von Ressourcen kann abhängig von der Auslastung des Hosts oder von der Verfügbarkeit einzelner Komponenten abhängen</w:t>
+      </w:r>
+    </w:p>
+    <w:p>
+      <w:pPr>
+        <w:pStyle w:val="Heading2"/>
+      </w:pPr>
+      <w:bookmarkStart w:id="40" w:name="_Toc507833771"/>
+      <w:r>
+        <w:t>Aufgaben und Übungen</w:t>
+      </w:r>
+      <w:bookmarkEnd w:id="40"/>
+    </w:p>
+    <w:p>
+      <w:r>
+        <w:rPr>
+          <w:noProof/>
+        </w:rPr>
+        <w:drawing>
+          <wp:inline distT="0" distB="0" distL="0" distR="0" wp14:anchorId="02F94733" wp14:editId="3FB3983E">
+            <wp:extent cx="5760720" cy="661035"/>
+            <wp:effectExtent l="0" t="0" r="0" b="5715"/>
+            <wp:docPr id="12" name="Picture 12"/>
+            <wp:cNvGraphicFramePr>
+              <a:graphicFrameLocks xmlns:a="http://schemas.openxmlformats.org/drawingml/2006/main" noChangeAspect="1"/>
+            </wp:cNvGraphicFramePr>
+            <a:graphic xmlns:a="http://schemas.openxmlformats.org/drawingml/2006/main">
+              <a:graphicData uri="http://schemas.openxmlformats.org/drawingml/2006/picture">
+                <pic:pic xmlns:pic="http://schemas.openxmlformats.org/drawingml/2006/picture">
+                  <pic:nvPicPr>
+                    <pic:cNvPr id="1" name=""/>
+                    <pic:cNvPicPr/>
+                  </pic:nvPicPr>
+                  <pic:blipFill>
+                    <a:blip r:embed="rId28"/>
+                    <a:stretch>
+                      <a:fillRect/>
+                    </a:stretch>
+                  </pic:blipFill>
+                  <pic:spPr>
+                    <a:xfrm>
+                      <a:off x="0" y="0"/>
+                      <a:ext cx="5760720" cy="661035"/>
+                    </a:xfrm>
+                    <a:prstGeom prst="rect">
+                      <a:avLst/>
+                    </a:prstGeom>
+                  </pic:spPr>
+                </pic:pic>
+              </a:graphicData>
+            </a:graphic>
+          </wp:inline>
+        </w:drawing>
+      </w:r>
+    </w:p>
+    <w:p>
+      <w:r>
+        <w:rPr>
+          <w:noProof/>
+        </w:rPr>
+        <w:drawing>
+          <wp:inline distT="0" distB="0" distL="0" distR="0" wp14:anchorId="141B15EB" wp14:editId="32B7C9F0">
+            <wp:extent cx="5760720" cy="1305560"/>
+            <wp:effectExtent l="0" t="0" r="0" b="8890"/>
+            <wp:docPr id="13" name="Picture 13"/>
+            <wp:cNvGraphicFramePr>
+              <a:graphicFrameLocks xmlns:a="http://schemas.openxmlformats.org/drawingml/2006/main" noChangeAspect="1"/>
+            </wp:cNvGraphicFramePr>
+            <a:graphic xmlns:a="http://schemas.openxmlformats.org/drawingml/2006/main">
+              <a:graphicData uri="http://schemas.openxmlformats.org/drawingml/2006/picture">
+                <pic:pic xmlns:pic="http://schemas.openxmlformats.org/drawingml/2006/picture">
+                  <pic:nvPicPr>
+                    <pic:cNvPr id="1" name=""/>
+                    <pic:cNvPicPr/>
+                  </pic:nvPicPr>
+                  <pic:blipFill>
+                    <a:blip r:embed="rId29"/>
+                    <a:stretch>
+                      <a:fillRect/>
+                    </a:stretch>
+                  </pic:blipFill>
+                  <pic:spPr>
+                    <a:xfrm>
+                      <a:off x="0" y="0"/>
+                      <a:ext cx="5760720" cy="1305560"/>
+                    </a:xfrm>
+                    <a:prstGeom prst="rect">
+                      <a:avLst/>
+                    </a:prstGeom>
+                  </pic:spPr>
+                </pic:pic>
+              </a:graphicData>
+            </a:graphic>
+          </wp:inline>
+        </w:drawing>
+      </w:r>
+    </w:p>
+    <w:p/>
+    <w:p>
+      <w:pPr>
+        <w:pStyle w:val="Heading1"/>
+      </w:pPr>
+      <w:bookmarkStart w:id="41" w:name="_Toc507833772"/>
+      <w:r>
+        <w:lastRenderedPageBreak/>
+        <w:t>Woche 3</w:t>
+      </w:r>
+      <w:bookmarkEnd w:id="41"/>
     </w:p>
     <w:p/>
     <w:sectPr>
-      <w:headerReference w:type="even" r:id="rId20"/>
-      <w:headerReference w:type="default" r:id="rId21"/>
-      <w:footerReference w:type="even" r:id="rId22"/>
-      <w:footerReference w:type="default" r:id="rId23"/>
-      <w:headerReference w:type="first" r:id="rId24"/>
-      <w:footerReference w:type="first" r:id="rId25"/>
+      <w:headerReference w:type="even" r:id="rId30"/>
+      <w:headerReference w:type="default" r:id="rId31"/>
+      <w:footerReference w:type="even" r:id="rId32"/>
+      <w:footerReference w:type="default" r:id="rId33"/>
+      <w:headerReference w:type="first" r:id="rId34"/>
+      <w:footerReference w:type="first" r:id="rId35"/>
       <w:pgSz w:w="11906" w:h="16838"/>
       <w:pgMar w:top="1417" w:right="1417" w:bottom="1134" w:left="1417" w:header="708" w:footer="708" w:gutter="0"/>
       <w:pgNumType w:start="0"/>
@@ -3547,8 +5294,6 @@
       </w:rPr>
       <w:fldChar w:fldCharType="end"/>
     </w:r>
-    <w:bookmarkStart w:id="30" w:name="_GoBack"/>
-    <w:bookmarkEnd w:id="30"/>
     <w:r>
       <w:rPr>
         <w:noProof/>
@@ -3649,7 +5394,7 @@
       <w:rPr>
         <w:noProof/>
       </w:rPr>
-      <w:t>9</w:t>
+      <w:t>13</w:t>
     </w:r>
     <w:r>
       <w:rPr>
@@ -3744,6 +5489,119 @@
 <file path=word/numbering.xml><?xml version="1.0" encoding="utf-8"?>
 <w:numbering xmlns:wpc="http://schemas.microsoft.com/office/word/2010/wordprocessingCanvas" xmlns:cx="http://schemas.microsoft.com/office/drawing/2014/chartex" xmlns:cx1="http://schemas.microsoft.com/office/drawing/2015/9/8/chartex" xmlns:cx2="http://schemas.microsoft.com/office/drawing/2015/10/21/chartex" xmlns:cx3="http://schemas.microsoft.com/office/drawing/2016/5/9/chartex" xmlns:cx4="http://schemas.microsoft.com/office/drawing/2016/5/10/chartex" xmlns:cx5="http://schemas.microsoft.com/office/drawing/2016/5/11/chartex" xmlns:cx6="http://schemas.microsoft.com/office/drawing/2016/5/12/chartex" xmlns:cx7="http://schemas.microsoft.com/office/drawing/2016/5/13/chartex" xmlns:cx8="http://schemas.microsoft.com/office/drawing/2016/5/14/chartex" xmlns:mc="http://schemas.openxmlformats.org/markup-compatibility/2006" xmlns:aink="http://schemas.microsoft.com/office/drawing/2016/ink" xmlns:am3d="http://schemas.microsoft.com/office/drawing/2017/model3d" xmlns:o="urn:schemas-microsoft-com:office:office" xmlns:r="http://schemas.openxmlformats.org/officeDocument/2006/relationships" xmlns:m="http://schemas.openxmlformats.org/officeDocument/2006/math" xmlns:v="urn:schemas-microsoft-com:vml" xmlns:wp14="http://schemas.microsoft.com/office/word/2010/wordprocessingDrawing" xmlns:wp="http://schemas.openxmlformats.org/drawingml/2006/wordprocessingDrawing" xmlns:w10="urn:schemas-microsoft-com:office:word" xmlns:w="http://schemas.openxmlformats.org/wordprocessingml/2006/main" xmlns:w14="http://schemas.microsoft.com/office/word/2010/wordml" xmlns:w15="http://schemas.microsoft.com/office/word/2012/wordml" xmlns:w16cid="http://schemas.microsoft.com/office/word/2016/wordml/cid" xmlns:w16se="http://schemas.microsoft.com/office/word/2015/wordml/symex" xmlns:wpg="http://schemas.microsoft.com/office/word/2010/wordprocessingGroup" xmlns:wpi="http://schemas.microsoft.com/office/word/2010/wordprocessingInk" xmlns:wne="http://schemas.microsoft.com/office/word/2006/wordml" xmlns:wps="http://schemas.microsoft.com/office/word/2010/wordprocessingShape" mc:Ignorable="w14 w15 w16se w16cid wp14">
   <w:abstractNum w:abstractNumId="0" w15:restartNumberingAfterBreak="0">
+    <w:nsid w:val="0EA803A9"/>
+    <w:multiLevelType w:val="hybridMultilevel"/>
+    <w:tmpl w:val="23FA9B6C"/>
+    <w:lvl w:ilvl="0" w:tplc="08070001">
+      <w:start w:val="1"/>
+      <w:numFmt w:val="bullet"/>
+      <w:lvlText w:val=""/>
+      <w:lvlJc w:val="left"/>
+      <w:pPr>
+        <w:ind w:left="720" w:hanging="360"/>
+      </w:pPr>
+      <w:rPr>
+        <w:rFonts w:ascii="Symbol" w:hAnsi="Symbol" w:hint="default"/>
+      </w:rPr>
+    </w:lvl>
+    <w:lvl w:ilvl="1" w:tplc="08070003" w:tentative="1">
+      <w:start w:val="1"/>
+      <w:numFmt w:val="bullet"/>
+      <w:lvlText w:val="o"/>
+      <w:lvlJc w:val="left"/>
+      <w:pPr>
+        <w:ind w:left="1440" w:hanging="360"/>
+      </w:pPr>
+      <w:rPr>
+        <w:rFonts w:ascii="Courier New" w:hAnsi="Courier New" w:cs="Courier New" w:hint="default"/>
+      </w:rPr>
+    </w:lvl>
+    <w:lvl w:ilvl="2" w:tplc="08070005" w:tentative="1">
+      <w:start w:val="1"/>
+      <w:numFmt w:val="bullet"/>
+      <w:lvlText w:val=""/>
+      <w:lvlJc w:val="left"/>
+      <w:pPr>
+        <w:ind w:left="2160" w:hanging="360"/>
+      </w:pPr>
+      <w:rPr>
+        <w:rFonts w:ascii="Wingdings" w:hAnsi="Wingdings" w:hint="default"/>
+      </w:rPr>
+    </w:lvl>
+    <w:lvl w:ilvl="3" w:tplc="08070001" w:tentative="1">
+      <w:start w:val="1"/>
+      <w:numFmt w:val="bullet"/>
+      <w:lvlText w:val=""/>
+      <w:lvlJc w:val="left"/>
+      <w:pPr>
+        <w:ind w:left="2880" w:hanging="360"/>
+      </w:pPr>
+      <w:rPr>
+        <w:rFonts w:ascii="Symbol" w:hAnsi="Symbol" w:hint="default"/>
+      </w:rPr>
+    </w:lvl>
+    <w:lvl w:ilvl="4" w:tplc="08070003" w:tentative="1">
+      <w:start w:val="1"/>
+      <w:numFmt w:val="bullet"/>
+      <w:lvlText w:val="o"/>
+      <w:lvlJc w:val="left"/>
+      <w:pPr>
+        <w:ind w:left="3600" w:hanging="360"/>
+      </w:pPr>
+      <w:rPr>
+        <w:rFonts w:ascii="Courier New" w:hAnsi="Courier New" w:cs="Courier New" w:hint="default"/>
+      </w:rPr>
+    </w:lvl>
+    <w:lvl w:ilvl="5" w:tplc="08070005" w:tentative="1">
+      <w:start w:val="1"/>
+      <w:numFmt w:val="bullet"/>
+      <w:lvlText w:val=""/>
+      <w:lvlJc w:val="left"/>
+      <w:pPr>
+        <w:ind w:left="4320" w:hanging="360"/>
+      </w:pPr>
+      <w:rPr>
+        <w:rFonts w:ascii="Wingdings" w:hAnsi="Wingdings" w:hint="default"/>
+      </w:rPr>
+    </w:lvl>
+    <w:lvl w:ilvl="6" w:tplc="08070001" w:tentative="1">
+      <w:start w:val="1"/>
+      <w:numFmt w:val="bullet"/>
+      <w:lvlText w:val=""/>
+      <w:lvlJc w:val="left"/>
+      <w:pPr>
+        <w:ind w:left="5040" w:hanging="360"/>
+      </w:pPr>
+      <w:rPr>
+        <w:rFonts w:ascii="Symbol" w:hAnsi="Symbol" w:hint="default"/>
+      </w:rPr>
+    </w:lvl>
+    <w:lvl w:ilvl="7" w:tplc="08070003" w:tentative="1">
+      <w:start w:val="1"/>
+      <w:numFmt w:val="bullet"/>
+      <w:lvlText w:val="o"/>
+      <w:lvlJc w:val="left"/>
+      <w:pPr>
+        <w:ind w:left="5760" w:hanging="360"/>
+      </w:pPr>
+      <w:rPr>
+        <w:rFonts w:ascii="Courier New" w:hAnsi="Courier New" w:cs="Courier New" w:hint="default"/>
+      </w:rPr>
+    </w:lvl>
+    <w:lvl w:ilvl="8" w:tplc="08070005" w:tentative="1">
+      <w:start w:val="1"/>
+      <w:numFmt w:val="bullet"/>
+      <w:lvlText w:val=""/>
+      <w:lvlJc w:val="left"/>
+      <w:pPr>
+        <w:ind w:left="6480" w:hanging="360"/>
+      </w:pPr>
+      <w:rPr>
+        <w:rFonts w:ascii="Wingdings" w:hAnsi="Wingdings" w:hint="default"/>
+      </w:rPr>
+    </w:lvl>
+  </w:abstractNum>
+  <w:abstractNum w:abstractNumId="1" w15:restartNumberingAfterBreak="0">
     <w:nsid w:val="10425F28"/>
     <w:multiLevelType w:val="hybridMultilevel"/>
     <w:tmpl w:val="9BA0D68A"/>
@@ -3856,7 +5714,7 @@
       </w:rPr>
     </w:lvl>
   </w:abstractNum>
-  <w:abstractNum w:abstractNumId="1" w15:restartNumberingAfterBreak="0">
+  <w:abstractNum w:abstractNumId="2" w15:restartNumberingAfterBreak="0">
     <w:nsid w:val="133335AA"/>
     <w:multiLevelType w:val="hybridMultilevel"/>
     <w:tmpl w:val="D0143856"/>
@@ -3969,7 +5827,120 @@
       </w:rPr>
     </w:lvl>
   </w:abstractNum>
-  <w:abstractNum w:abstractNumId="2" w15:restartNumberingAfterBreak="0">
+  <w:abstractNum w:abstractNumId="3" w15:restartNumberingAfterBreak="0">
+    <w:nsid w:val="21B31180"/>
+    <w:multiLevelType w:val="hybridMultilevel"/>
+    <w:tmpl w:val="1BEA2CBA"/>
+    <w:lvl w:ilvl="0" w:tplc="08070001">
+      <w:start w:val="1"/>
+      <w:numFmt w:val="bullet"/>
+      <w:lvlText w:val=""/>
+      <w:lvlJc w:val="left"/>
+      <w:pPr>
+        <w:ind w:left="720" w:hanging="360"/>
+      </w:pPr>
+      <w:rPr>
+        <w:rFonts w:ascii="Symbol" w:hAnsi="Symbol" w:hint="default"/>
+      </w:rPr>
+    </w:lvl>
+    <w:lvl w:ilvl="1" w:tplc="08070003" w:tentative="1">
+      <w:start w:val="1"/>
+      <w:numFmt w:val="bullet"/>
+      <w:lvlText w:val="o"/>
+      <w:lvlJc w:val="left"/>
+      <w:pPr>
+        <w:ind w:left="1440" w:hanging="360"/>
+      </w:pPr>
+      <w:rPr>
+        <w:rFonts w:ascii="Courier New" w:hAnsi="Courier New" w:cs="Courier New" w:hint="default"/>
+      </w:rPr>
+    </w:lvl>
+    <w:lvl w:ilvl="2" w:tplc="08070005" w:tentative="1">
+      <w:start w:val="1"/>
+      <w:numFmt w:val="bullet"/>
+      <w:lvlText w:val=""/>
+      <w:lvlJc w:val="left"/>
+      <w:pPr>
+        <w:ind w:left="2160" w:hanging="360"/>
+      </w:pPr>
+      <w:rPr>
+        <w:rFonts w:ascii="Wingdings" w:hAnsi="Wingdings" w:hint="default"/>
+      </w:rPr>
+    </w:lvl>
+    <w:lvl w:ilvl="3" w:tplc="08070001" w:tentative="1">
+      <w:start w:val="1"/>
+      <w:numFmt w:val="bullet"/>
+      <w:lvlText w:val=""/>
+      <w:lvlJc w:val="left"/>
+      <w:pPr>
+        <w:ind w:left="2880" w:hanging="360"/>
+      </w:pPr>
+      <w:rPr>
+        <w:rFonts w:ascii="Symbol" w:hAnsi="Symbol" w:hint="default"/>
+      </w:rPr>
+    </w:lvl>
+    <w:lvl w:ilvl="4" w:tplc="08070003" w:tentative="1">
+      <w:start w:val="1"/>
+      <w:numFmt w:val="bullet"/>
+      <w:lvlText w:val="o"/>
+      <w:lvlJc w:val="left"/>
+      <w:pPr>
+        <w:ind w:left="3600" w:hanging="360"/>
+      </w:pPr>
+      <w:rPr>
+        <w:rFonts w:ascii="Courier New" w:hAnsi="Courier New" w:cs="Courier New" w:hint="default"/>
+      </w:rPr>
+    </w:lvl>
+    <w:lvl w:ilvl="5" w:tplc="08070005" w:tentative="1">
+      <w:start w:val="1"/>
+      <w:numFmt w:val="bullet"/>
+      <w:lvlText w:val=""/>
+      <w:lvlJc w:val="left"/>
+      <w:pPr>
+        <w:ind w:left="4320" w:hanging="360"/>
+      </w:pPr>
+      <w:rPr>
+        <w:rFonts w:ascii="Wingdings" w:hAnsi="Wingdings" w:hint="default"/>
+      </w:rPr>
+    </w:lvl>
+    <w:lvl w:ilvl="6" w:tplc="08070001" w:tentative="1">
+      <w:start w:val="1"/>
+      <w:numFmt w:val="bullet"/>
+      <w:lvlText w:val=""/>
+      <w:lvlJc w:val="left"/>
+      <w:pPr>
+        <w:ind w:left="5040" w:hanging="360"/>
+      </w:pPr>
+      <w:rPr>
+        <w:rFonts w:ascii="Symbol" w:hAnsi="Symbol" w:hint="default"/>
+      </w:rPr>
+    </w:lvl>
+    <w:lvl w:ilvl="7" w:tplc="08070003" w:tentative="1">
+      <w:start w:val="1"/>
+      <w:numFmt w:val="bullet"/>
+      <w:lvlText w:val="o"/>
+      <w:lvlJc w:val="left"/>
+      <w:pPr>
+        <w:ind w:left="5760" w:hanging="360"/>
+      </w:pPr>
+      <w:rPr>
+        <w:rFonts w:ascii="Courier New" w:hAnsi="Courier New" w:cs="Courier New" w:hint="default"/>
+      </w:rPr>
+    </w:lvl>
+    <w:lvl w:ilvl="8" w:tplc="08070005" w:tentative="1">
+      <w:start w:val="1"/>
+      <w:numFmt w:val="bullet"/>
+      <w:lvlText w:val=""/>
+      <w:lvlJc w:val="left"/>
+      <w:pPr>
+        <w:ind w:left="6480" w:hanging="360"/>
+      </w:pPr>
+      <w:rPr>
+        <w:rFonts w:ascii="Wingdings" w:hAnsi="Wingdings" w:hint="default"/>
+      </w:rPr>
+    </w:lvl>
+  </w:abstractNum>
+  <w:abstractNum w:abstractNumId="4" w15:restartNumberingAfterBreak="0">
     <w:nsid w:val="25D76F30"/>
     <w:multiLevelType w:val="hybridMultilevel"/>
     <w:tmpl w:val="CCB00C08"/>
@@ -4082,7 +6053,120 @@
       </w:rPr>
     </w:lvl>
   </w:abstractNum>
-  <w:abstractNum w:abstractNumId="3" w15:restartNumberingAfterBreak="0">
+  <w:abstractNum w:abstractNumId="5" w15:restartNumberingAfterBreak="0">
+    <w:nsid w:val="38F26986"/>
+    <w:multiLevelType w:val="hybridMultilevel"/>
+    <w:tmpl w:val="306E5D14"/>
+    <w:lvl w:ilvl="0" w:tplc="08070001">
+      <w:start w:val="1"/>
+      <w:numFmt w:val="bullet"/>
+      <w:lvlText w:val=""/>
+      <w:lvlJc w:val="left"/>
+      <w:pPr>
+        <w:ind w:left="720" w:hanging="360"/>
+      </w:pPr>
+      <w:rPr>
+        <w:rFonts w:ascii="Symbol" w:hAnsi="Symbol" w:hint="default"/>
+      </w:rPr>
+    </w:lvl>
+    <w:lvl w:ilvl="1" w:tplc="08070003" w:tentative="1">
+      <w:start w:val="1"/>
+      <w:numFmt w:val="bullet"/>
+      <w:lvlText w:val="o"/>
+      <w:lvlJc w:val="left"/>
+      <w:pPr>
+        <w:ind w:left="1440" w:hanging="360"/>
+      </w:pPr>
+      <w:rPr>
+        <w:rFonts w:ascii="Courier New" w:hAnsi="Courier New" w:cs="Courier New" w:hint="default"/>
+      </w:rPr>
+    </w:lvl>
+    <w:lvl w:ilvl="2" w:tplc="08070005" w:tentative="1">
+      <w:start w:val="1"/>
+      <w:numFmt w:val="bullet"/>
+      <w:lvlText w:val=""/>
+      <w:lvlJc w:val="left"/>
+      <w:pPr>
+        <w:ind w:left="2160" w:hanging="360"/>
+      </w:pPr>
+      <w:rPr>
+        <w:rFonts w:ascii="Wingdings" w:hAnsi="Wingdings" w:hint="default"/>
+      </w:rPr>
+    </w:lvl>
+    <w:lvl w:ilvl="3" w:tplc="08070001" w:tentative="1">
+      <w:start w:val="1"/>
+      <w:numFmt w:val="bullet"/>
+      <w:lvlText w:val=""/>
+      <w:lvlJc w:val="left"/>
+      <w:pPr>
+        <w:ind w:left="2880" w:hanging="360"/>
+      </w:pPr>
+      <w:rPr>
+        <w:rFonts w:ascii="Symbol" w:hAnsi="Symbol" w:hint="default"/>
+      </w:rPr>
+    </w:lvl>
+    <w:lvl w:ilvl="4" w:tplc="08070003" w:tentative="1">
+      <w:start w:val="1"/>
+      <w:numFmt w:val="bullet"/>
+      <w:lvlText w:val="o"/>
+      <w:lvlJc w:val="left"/>
+      <w:pPr>
+        <w:ind w:left="3600" w:hanging="360"/>
+      </w:pPr>
+      <w:rPr>
+        <w:rFonts w:ascii="Courier New" w:hAnsi="Courier New" w:cs="Courier New" w:hint="default"/>
+      </w:rPr>
+    </w:lvl>
+    <w:lvl w:ilvl="5" w:tplc="08070005" w:tentative="1">
+      <w:start w:val="1"/>
+      <w:numFmt w:val="bullet"/>
+      <w:lvlText w:val=""/>
+      <w:lvlJc w:val="left"/>
+      <w:pPr>
+        <w:ind w:left="4320" w:hanging="360"/>
+      </w:pPr>
+      <w:rPr>
+        <w:rFonts w:ascii="Wingdings" w:hAnsi="Wingdings" w:hint="default"/>
+      </w:rPr>
+    </w:lvl>
+    <w:lvl w:ilvl="6" w:tplc="08070001" w:tentative="1">
+      <w:start w:val="1"/>
+      <w:numFmt w:val="bullet"/>
+      <w:lvlText w:val=""/>
+      <w:lvlJc w:val="left"/>
+      <w:pPr>
+        <w:ind w:left="5040" w:hanging="360"/>
+      </w:pPr>
+      <w:rPr>
+        <w:rFonts w:ascii="Symbol" w:hAnsi="Symbol" w:hint="default"/>
+      </w:rPr>
+    </w:lvl>
+    <w:lvl w:ilvl="7" w:tplc="08070003" w:tentative="1">
+      <w:start w:val="1"/>
+      <w:numFmt w:val="bullet"/>
+      <w:lvlText w:val="o"/>
+      <w:lvlJc w:val="left"/>
+      <w:pPr>
+        <w:ind w:left="5760" w:hanging="360"/>
+      </w:pPr>
+      <w:rPr>
+        <w:rFonts w:ascii="Courier New" w:hAnsi="Courier New" w:cs="Courier New" w:hint="default"/>
+      </w:rPr>
+    </w:lvl>
+    <w:lvl w:ilvl="8" w:tplc="08070005" w:tentative="1">
+      <w:start w:val="1"/>
+      <w:numFmt w:val="bullet"/>
+      <w:lvlText w:val=""/>
+      <w:lvlJc w:val="left"/>
+      <w:pPr>
+        <w:ind w:left="6480" w:hanging="360"/>
+      </w:pPr>
+      <w:rPr>
+        <w:rFonts w:ascii="Wingdings" w:hAnsi="Wingdings" w:hint="default"/>
+      </w:rPr>
+    </w:lvl>
+  </w:abstractNum>
+  <w:abstractNum w:abstractNumId="6" w15:restartNumberingAfterBreak="0">
     <w:nsid w:val="3ADF4DAC"/>
     <w:multiLevelType w:val="hybridMultilevel"/>
     <w:tmpl w:val="008EAC1A"/>
@@ -4195,7 +6279,7 @@
       </w:rPr>
     </w:lvl>
   </w:abstractNum>
-  <w:abstractNum w:abstractNumId="4" w15:restartNumberingAfterBreak="0">
+  <w:abstractNum w:abstractNumId="7" w15:restartNumberingAfterBreak="0">
     <w:nsid w:val="3E0507F1"/>
     <w:multiLevelType w:val="hybridMultilevel"/>
     <w:tmpl w:val="C61A81BC"/>
@@ -4308,7 +6392,7 @@
       </w:rPr>
     </w:lvl>
   </w:abstractNum>
-  <w:abstractNum w:abstractNumId="5" w15:restartNumberingAfterBreak="0">
+  <w:abstractNum w:abstractNumId="8" w15:restartNumberingAfterBreak="0">
     <w:nsid w:val="419F3DA0"/>
     <w:multiLevelType w:val="hybridMultilevel"/>
     <w:tmpl w:val="A588D5EA"/>
@@ -4421,7 +6505,7 @@
       </w:rPr>
     </w:lvl>
   </w:abstractNum>
-  <w:abstractNum w:abstractNumId="6" w15:restartNumberingAfterBreak="0">
+  <w:abstractNum w:abstractNumId="9" w15:restartNumberingAfterBreak="0">
     <w:nsid w:val="453668E0"/>
     <w:multiLevelType w:val="hybridMultilevel"/>
     <w:tmpl w:val="6252721A"/>
@@ -4534,7 +6618,7 @@
       </w:rPr>
     </w:lvl>
   </w:abstractNum>
-  <w:abstractNum w:abstractNumId="7" w15:restartNumberingAfterBreak="0">
+  <w:abstractNum w:abstractNumId="10" w15:restartNumberingAfterBreak="0">
     <w:nsid w:val="48674EA4"/>
     <w:multiLevelType w:val="multilevel"/>
     <w:tmpl w:val="08070025"/>
@@ -4629,7 +6713,233 @@
       </w:pPr>
     </w:lvl>
   </w:abstractNum>
-  <w:abstractNum w:abstractNumId="8" w15:restartNumberingAfterBreak="0">
+  <w:abstractNum w:abstractNumId="11" w15:restartNumberingAfterBreak="0">
+    <w:nsid w:val="58032181"/>
+    <w:multiLevelType w:val="hybridMultilevel"/>
+    <w:tmpl w:val="19DA359E"/>
+    <w:lvl w:ilvl="0" w:tplc="08070001">
+      <w:start w:val="1"/>
+      <w:numFmt w:val="bullet"/>
+      <w:lvlText w:val=""/>
+      <w:lvlJc w:val="left"/>
+      <w:pPr>
+        <w:ind w:left="720" w:hanging="360"/>
+      </w:pPr>
+      <w:rPr>
+        <w:rFonts w:ascii="Symbol" w:hAnsi="Symbol" w:hint="default"/>
+      </w:rPr>
+    </w:lvl>
+    <w:lvl w:ilvl="1" w:tplc="08070003">
+      <w:start w:val="1"/>
+      <w:numFmt w:val="bullet"/>
+      <w:lvlText w:val="o"/>
+      <w:lvlJc w:val="left"/>
+      <w:pPr>
+        <w:ind w:left="1440" w:hanging="360"/>
+      </w:pPr>
+      <w:rPr>
+        <w:rFonts w:ascii="Courier New" w:hAnsi="Courier New" w:cs="Courier New" w:hint="default"/>
+      </w:rPr>
+    </w:lvl>
+    <w:lvl w:ilvl="2" w:tplc="08070005" w:tentative="1">
+      <w:start w:val="1"/>
+      <w:numFmt w:val="bullet"/>
+      <w:lvlText w:val=""/>
+      <w:lvlJc w:val="left"/>
+      <w:pPr>
+        <w:ind w:left="2160" w:hanging="360"/>
+      </w:pPr>
+      <w:rPr>
+        <w:rFonts w:ascii="Wingdings" w:hAnsi="Wingdings" w:hint="default"/>
+      </w:rPr>
+    </w:lvl>
+    <w:lvl w:ilvl="3" w:tplc="08070001" w:tentative="1">
+      <w:start w:val="1"/>
+      <w:numFmt w:val="bullet"/>
+      <w:lvlText w:val=""/>
+      <w:lvlJc w:val="left"/>
+      <w:pPr>
+        <w:ind w:left="2880" w:hanging="360"/>
+      </w:pPr>
+      <w:rPr>
+        <w:rFonts w:ascii="Symbol" w:hAnsi="Symbol" w:hint="default"/>
+      </w:rPr>
+    </w:lvl>
+    <w:lvl w:ilvl="4" w:tplc="08070003" w:tentative="1">
+      <w:start w:val="1"/>
+      <w:numFmt w:val="bullet"/>
+      <w:lvlText w:val="o"/>
+      <w:lvlJc w:val="left"/>
+      <w:pPr>
+        <w:ind w:left="3600" w:hanging="360"/>
+      </w:pPr>
+      <w:rPr>
+        <w:rFonts w:ascii="Courier New" w:hAnsi="Courier New" w:cs="Courier New" w:hint="default"/>
+      </w:rPr>
+    </w:lvl>
+    <w:lvl w:ilvl="5" w:tplc="08070005" w:tentative="1">
+      <w:start w:val="1"/>
+      <w:numFmt w:val="bullet"/>
+      <w:lvlText w:val=""/>
+      <w:lvlJc w:val="left"/>
+      <w:pPr>
+        <w:ind w:left="4320" w:hanging="360"/>
+      </w:pPr>
+      <w:rPr>
+        <w:rFonts w:ascii="Wingdings" w:hAnsi="Wingdings" w:hint="default"/>
+      </w:rPr>
+    </w:lvl>
+    <w:lvl w:ilvl="6" w:tplc="08070001" w:tentative="1">
+      <w:start w:val="1"/>
+      <w:numFmt w:val="bullet"/>
+      <w:lvlText w:val=""/>
+      <w:lvlJc w:val="left"/>
+      <w:pPr>
+        <w:ind w:left="5040" w:hanging="360"/>
+      </w:pPr>
+      <w:rPr>
+        <w:rFonts w:ascii="Symbol" w:hAnsi="Symbol" w:hint="default"/>
+      </w:rPr>
+    </w:lvl>
+    <w:lvl w:ilvl="7" w:tplc="08070003" w:tentative="1">
+      <w:start w:val="1"/>
+      <w:numFmt w:val="bullet"/>
+      <w:lvlText w:val="o"/>
+      <w:lvlJc w:val="left"/>
+      <w:pPr>
+        <w:ind w:left="5760" w:hanging="360"/>
+      </w:pPr>
+      <w:rPr>
+        <w:rFonts w:ascii="Courier New" w:hAnsi="Courier New" w:cs="Courier New" w:hint="default"/>
+      </w:rPr>
+    </w:lvl>
+    <w:lvl w:ilvl="8" w:tplc="08070005" w:tentative="1">
+      <w:start w:val="1"/>
+      <w:numFmt w:val="bullet"/>
+      <w:lvlText w:val=""/>
+      <w:lvlJc w:val="left"/>
+      <w:pPr>
+        <w:ind w:left="6480" w:hanging="360"/>
+      </w:pPr>
+      <w:rPr>
+        <w:rFonts w:ascii="Wingdings" w:hAnsi="Wingdings" w:hint="default"/>
+      </w:rPr>
+    </w:lvl>
+  </w:abstractNum>
+  <w:abstractNum w:abstractNumId="12" w15:restartNumberingAfterBreak="0">
+    <w:nsid w:val="74C7433F"/>
+    <w:multiLevelType w:val="hybridMultilevel"/>
+    <w:tmpl w:val="FF785934"/>
+    <w:lvl w:ilvl="0" w:tplc="08070001">
+      <w:start w:val="1"/>
+      <w:numFmt w:val="bullet"/>
+      <w:lvlText w:val=""/>
+      <w:lvlJc w:val="left"/>
+      <w:pPr>
+        <w:ind w:left="720" w:hanging="360"/>
+      </w:pPr>
+      <w:rPr>
+        <w:rFonts w:ascii="Symbol" w:hAnsi="Symbol" w:hint="default"/>
+      </w:rPr>
+    </w:lvl>
+    <w:lvl w:ilvl="1" w:tplc="08070003" w:tentative="1">
+      <w:start w:val="1"/>
+      <w:numFmt w:val="bullet"/>
+      <w:lvlText w:val="o"/>
+      <w:lvlJc w:val="left"/>
+      <w:pPr>
+        <w:ind w:left="1440" w:hanging="360"/>
+      </w:pPr>
+      <w:rPr>
+        <w:rFonts w:ascii="Courier New" w:hAnsi="Courier New" w:cs="Courier New" w:hint="default"/>
+      </w:rPr>
+    </w:lvl>
+    <w:lvl w:ilvl="2" w:tplc="08070005" w:tentative="1">
+      <w:start w:val="1"/>
+      <w:numFmt w:val="bullet"/>
+      <w:lvlText w:val=""/>
+      <w:lvlJc w:val="left"/>
+      <w:pPr>
+        <w:ind w:left="2160" w:hanging="360"/>
+      </w:pPr>
+      <w:rPr>
+        <w:rFonts w:ascii="Wingdings" w:hAnsi="Wingdings" w:hint="default"/>
+      </w:rPr>
+    </w:lvl>
+    <w:lvl w:ilvl="3" w:tplc="08070001" w:tentative="1">
+      <w:start w:val="1"/>
+      <w:numFmt w:val="bullet"/>
+      <w:lvlText w:val=""/>
+      <w:lvlJc w:val="left"/>
+      <w:pPr>
+        <w:ind w:left="2880" w:hanging="360"/>
+      </w:pPr>
+      <w:rPr>
+        <w:rFonts w:ascii="Symbol" w:hAnsi="Symbol" w:hint="default"/>
+      </w:rPr>
+    </w:lvl>
+    <w:lvl w:ilvl="4" w:tplc="08070003" w:tentative="1">
+      <w:start w:val="1"/>
+      <w:numFmt w:val="bullet"/>
+      <w:lvlText w:val="o"/>
+      <w:lvlJc w:val="left"/>
+      <w:pPr>
+        <w:ind w:left="3600" w:hanging="360"/>
+      </w:pPr>
+      <w:rPr>
+        <w:rFonts w:ascii="Courier New" w:hAnsi="Courier New" w:cs="Courier New" w:hint="default"/>
+      </w:rPr>
+    </w:lvl>
+    <w:lvl w:ilvl="5" w:tplc="08070005" w:tentative="1">
+      <w:start w:val="1"/>
+      <w:numFmt w:val="bullet"/>
+      <w:lvlText w:val=""/>
+      <w:lvlJc w:val="left"/>
+      <w:pPr>
+        <w:ind w:left="4320" w:hanging="360"/>
+      </w:pPr>
+      <w:rPr>
+        <w:rFonts w:ascii="Wingdings" w:hAnsi="Wingdings" w:hint="default"/>
+      </w:rPr>
+    </w:lvl>
+    <w:lvl w:ilvl="6" w:tplc="08070001" w:tentative="1">
+      <w:start w:val="1"/>
+      <w:numFmt w:val="bullet"/>
+      <w:lvlText w:val=""/>
+      <w:lvlJc w:val="left"/>
+      <w:pPr>
+        <w:ind w:left="5040" w:hanging="360"/>
+      </w:pPr>
+      <w:rPr>
+        <w:rFonts w:ascii="Symbol" w:hAnsi="Symbol" w:hint="default"/>
+      </w:rPr>
+    </w:lvl>
+    <w:lvl w:ilvl="7" w:tplc="08070003" w:tentative="1">
+      <w:start w:val="1"/>
+      <w:numFmt w:val="bullet"/>
+      <w:lvlText w:val="o"/>
+      <w:lvlJc w:val="left"/>
+      <w:pPr>
+        <w:ind w:left="5760" w:hanging="360"/>
+      </w:pPr>
+      <w:rPr>
+        <w:rFonts w:ascii="Courier New" w:hAnsi="Courier New" w:cs="Courier New" w:hint="default"/>
+      </w:rPr>
+    </w:lvl>
+    <w:lvl w:ilvl="8" w:tplc="08070005" w:tentative="1">
+      <w:start w:val="1"/>
+      <w:numFmt w:val="bullet"/>
+      <w:lvlText w:val=""/>
+      <w:lvlJc w:val="left"/>
+      <w:pPr>
+        <w:ind w:left="6480" w:hanging="360"/>
+      </w:pPr>
+      <w:rPr>
+        <w:rFonts w:ascii="Wingdings" w:hAnsi="Wingdings" w:hint="default"/>
+      </w:rPr>
+    </w:lvl>
+  </w:abstractNum>
+  <w:abstractNum w:abstractNumId="13" w15:restartNumberingAfterBreak="0">
     <w:nsid w:val="7B78771E"/>
     <w:multiLevelType w:val="hybridMultilevel"/>
     <w:tmpl w:val="0F4637F6"/>
@@ -4742,7 +7052,7 @@
       </w:rPr>
     </w:lvl>
   </w:abstractNum>
-  <w:abstractNum w:abstractNumId="9" w15:restartNumberingAfterBreak="0">
+  <w:abstractNum w:abstractNumId="14" w15:restartNumberingAfterBreak="0">
     <w:nsid w:val="7EF022AE"/>
     <w:multiLevelType w:val="hybridMultilevel"/>
     <w:tmpl w:val="52E0C75C"/>
@@ -4856,34 +7166,49 @@
     </w:lvl>
   </w:abstractNum>
   <w:num w:numId="1">
+    <w:abstractNumId w:val="10"/>
+  </w:num>
+  <w:num w:numId="2">
+    <w:abstractNumId w:val="8"/>
+  </w:num>
+  <w:num w:numId="3">
+    <w:abstractNumId w:val="2"/>
+  </w:num>
+  <w:num w:numId="4">
+    <w:abstractNumId w:val="13"/>
+  </w:num>
+  <w:num w:numId="5">
+    <w:abstractNumId w:val="14"/>
+  </w:num>
+  <w:num w:numId="6">
+    <w:abstractNumId w:val="6"/>
+  </w:num>
+  <w:num w:numId="7">
+    <w:abstractNumId w:val="1"/>
+  </w:num>
+  <w:num w:numId="8">
+    <w:abstractNumId w:val="9"/>
+  </w:num>
+  <w:num w:numId="9">
     <w:abstractNumId w:val="7"/>
   </w:num>
-  <w:num w:numId="2">
-    <w:abstractNumId w:val="5"/>
+  <w:num w:numId="10">
+    <w:abstractNumId w:val="4"/>
   </w:num>
-  <w:num w:numId="3">
-    <w:abstractNumId w:val="1"/>
-  </w:num>
-  <w:num w:numId="4">
-    <w:abstractNumId w:val="8"/>
-  </w:num>
-  <w:num w:numId="5">
-    <w:abstractNumId w:val="9"/>
-  </w:num>
-  <w:num w:numId="6">
+  <w:num w:numId="11">
     <w:abstractNumId w:val="3"/>
   </w:num>
-  <w:num w:numId="7">
+  <w:num w:numId="12">
+    <w:abstractNumId w:val="11"/>
+  </w:num>
+  <w:num w:numId="13">
+    <w:abstractNumId w:val="12"/>
+  </w:num>
+  <w:num w:numId="14">
     <w:abstractNumId w:val="0"/>
   </w:num>
-  <w:num w:numId="8">
-    <w:abstractNumId w:val="6"/>
-  </w:num>
-  <w:num w:numId="9">
-    <w:abstractNumId w:val="4"/>
-  </w:num>
-  <w:num w:numId="10">
-    <w:abstractNumId w:val="2"/>
+  <w:num w:numId="15">
+    <w:abstractNumId w:val="5"/>
   </w:num>
 </w:numbering>
 </file>
@@ -6149,7 +8474,7 @@
 </file>
 
 <file path=customXml/itemProps2.xml><?xml version="1.0" encoding="utf-8"?>
-<ds:datastoreItem xmlns:ds="http://schemas.openxmlformats.org/officeDocument/2006/customXml" ds:itemID="{DE61B568-87B1-4811-8B9C-7B84CDC5BB01}">
+<ds:datastoreItem xmlns:ds="http://schemas.openxmlformats.org/officeDocument/2006/customXml" ds:itemID="{0D258A1A-7D9F-4A50-9C71-6C80DCEA1635}">
   <ds:schemaRefs>
     <ds:schemaRef ds:uri="http://schemas.openxmlformats.org/officeDocument/2006/bibliography"/>
   </ds:schemaRefs>

</xml_diff>

<commit_message>
Add the weekly apm and emoba content
</commit_message>
<xml_diff>
--- a/Module/apm/00_Moduldokumentation.docx
+++ b/Module/apm/00_Moduldokumentation.docx
@@ -89,7 +89,7 @@
                                     <w:color w:val="5B9BD5" w:themeColor="accent1"/>
                                     <w:sz w:val="64"/>
                                     <w:szCs w:val="64"/>
-                                    <w:lang w:val="de-CH"/>
+                                    <w:lang w:val="en-GB"/>
                                   </w:rPr>
                                 </w:pPr>
                                 <w:sdt>
@@ -123,28 +123,16 @@
                                   <w:rPr>
                                     <w:sz w:val="40"/>
                                     <w:szCs w:val="40"/>
+                                    <w:lang w:val="en-GB"/>
                                   </w:rPr>
                                 </w:pPr>
                                 <w:r>
                                   <w:rPr>
                                     <w:sz w:val="40"/>
                                     <w:szCs w:val="40"/>
+                                    <w:lang w:val="en-GB"/>
                                   </w:rPr>
-                                  <w:t xml:space="preserve">Modul </w:t>
-                                </w:r>
-                                <w:r>
-                                  <w:rPr>
-                                    <w:sz w:val="40"/>
-                                    <w:szCs w:val="40"/>
-                                  </w:rPr>
-                                  <w:t>Application Performance Management</w:t>
-                                </w:r>
-                                <w:r>
-                                  <w:rPr>
-                                    <w:sz w:val="40"/>
-                                    <w:szCs w:val="40"/>
-                                  </w:rPr>
-                                  <w:t xml:space="preserve"> (apm)</w:t>
+                                  <w:t>Modul Application Performance Management (apm)</w:t>
                                 </w:r>
                               </w:p>
                               <w:p>
@@ -199,7 +187,7 @@
                               <w:color w:val="5B9BD5" w:themeColor="accent1"/>
                               <w:sz w:val="64"/>
                               <w:szCs w:val="64"/>
-                              <w:lang w:val="de-CH"/>
+                              <w:lang w:val="en-GB"/>
                             </w:rPr>
                           </w:pPr>
                           <w:sdt>
@@ -233,28 +221,16 @@
                             <w:rPr>
                               <w:sz w:val="40"/>
                               <w:szCs w:val="40"/>
+                              <w:lang w:val="en-GB"/>
                             </w:rPr>
                           </w:pPr>
                           <w:r>
                             <w:rPr>
                               <w:sz w:val="40"/>
                               <w:szCs w:val="40"/>
+                              <w:lang w:val="en-GB"/>
                             </w:rPr>
-                            <w:t xml:space="preserve">Modul </w:t>
-                          </w:r>
-                          <w:r>
-                            <w:rPr>
-                              <w:sz w:val="40"/>
-                              <w:szCs w:val="40"/>
-                            </w:rPr>
-                            <w:t>Application Performance Management</w:t>
-                          </w:r>
-                          <w:r>
-                            <w:rPr>
-                              <w:sz w:val="40"/>
-                              <w:szCs w:val="40"/>
-                            </w:rPr>
-                            <w:t xml:space="preserve"> (apm)</w:t>
+                            <w:t>Modul Application Performance Management (apm)</w:t>
                           </w:r>
                         </w:p>
                         <w:p>
@@ -513,7 +489,7 @@
             <w:rPr>
               <w:rFonts w:eastAsiaTheme="minorEastAsia"/>
               <w:noProof/>
-              <w:lang w:eastAsia="de-CH"/>
+              <w:lang w:val="en-CH" w:eastAsia="en-CH"/>
             </w:rPr>
           </w:pPr>
           <w:r>
@@ -525,7 +501,7 @@
           <w:r>
             <w:fldChar w:fldCharType="separate"/>
           </w:r>
-          <w:hyperlink w:anchor="_Toc507833743" w:history="1">
+          <w:hyperlink w:anchor="_Toc508201832" w:history="1">
             <w:r>
               <w:rPr>
                 <w:rStyle w:val="Hyperlink"/>
@@ -537,7 +513,7 @@
               <w:rPr>
                 <w:rFonts w:eastAsiaTheme="minorEastAsia"/>
                 <w:noProof/>
-                <w:lang w:eastAsia="de-CH"/>
+                <w:lang w:val="en-CH" w:eastAsia="en-CH"/>
               </w:rPr>
               <w:tab/>
             </w:r>
@@ -567,7 +543,7 @@
                 <w:noProof/>
                 <w:webHidden/>
               </w:rPr>
-              <w:instrText xml:space="preserve"> PAGEREF _Toc507833743 \h </w:instrText>
+              <w:instrText xml:space="preserve"> PAGEREF _Toc508201832 \h </w:instrText>
             </w:r>
             <w:r>
               <w:rPr>
@@ -587,7 +563,7 @@
                 <w:noProof/>
                 <w:webHidden/>
               </w:rPr>
-              <w:t>2</w:t>
+              <w:t>3</w:t>
             </w:r>
             <w:r>
               <w:rPr>
@@ -608,10 +584,10 @@
             <w:rPr>
               <w:rFonts w:eastAsiaTheme="minorEastAsia"/>
               <w:noProof/>
-              <w:lang w:eastAsia="de-CH"/>
+              <w:lang w:val="en-CH" w:eastAsia="en-CH"/>
             </w:rPr>
           </w:pPr>
-          <w:hyperlink w:anchor="_Toc507833744" w:history="1">
+          <w:hyperlink w:anchor="_Toc508201833" w:history="1">
             <w:r>
               <w:rPr>
                 <w:rStyle w:val="Hyperlink"/>
@@ -623,7 +599,7 @@
               <w:rPr>
                 <w:rFonts w:eastAsiaTheme="minorEastAsia"/>
                 <w:noProof/>
-                <w:lang w:eastAsia="de-CH"/>
+                <w:lang w:val="en-CH" w:eastAsia="en-CH"/>
               </w:rPr>
               <w:tab/>
             </w:r>
@@ -653,7 +629,7 @@
                 <w:noProof/>
                 <w:webHidden/>
               </w:rPr>
-              <w:instrText xml:space="preserve"> PAGEREF _Toc507833744 \h </w:instrText>
+              <w:instrText xml:space="preserve"> PAGEREF _Toc508201833 \h </w:instrText>
             </w:r>
             <w:r>
               <w:rPr>
@@ -673,7 +649,7 @@
                 <w:noProof/>
                 <w:webHidden/>
               </w:rPr>
-              <w:t>2</w:t>
+              <w:t>3</w:t>
             </w:r>
             <w:r>
               <w:rPr>
@@ -694,10 +670,10 @@
             <w:rPr>
               <w:rFonts w:eastAsiaTheme="minorEastAsia"/>
               <w:noProof/>
-              <w:lang w:eastAsia="de-CH"/>
+              <w:lang w:val="en-CH" w:eastAsia="en-CH"/>
             </w:rPr>
           </w:pPr>
-          <w:hyperlink w:anchor="_Toc507833745" w:history="1">
+          <w:hyperlink w:anchor="_Toc508201834" w:history="1">
             <w:r>
               <w:rPr>
                 <w:rStyle w:val="Hyperlink"/>
@@ -709,7 +685,7 @@
               <w:rPr>
                 <w:rFonts w:eastAsiaTheme="minorEastAsia"/>
                 <w:noProof/>
-                <w:lang w:eastAsia="de-CH"/>
+                <w:lang w:val="en-CH" w:eastAsia="en-CH"/>
               </w:rPr>
               <w:tab/>
             </w:r>
@@ -739,7 +715,7 @@
                 <w:noProof/>
                 <w:webHidden/>
               </w:rPr>
-              <w:instrText xml:space="preserve"> PAGEREF _Toc507833745 \h </w:instrText>
+              <w:instrText xml:space="preserve"> PAGEREF _Toc508201834 \h </w:instrText>
             </w:r>
             <w:r>
               <w:rPr>
@@ -759,7 +735,7 @@
                 <w:noProof/>
                 <w:webHidden/>
               </w:rPr>
-              <w:t>2</w:t>
+              <w:t>3</w:t>
             </w:r>
             <w:r>
               <w:rPr>
@@ -780,10 +756,10 @@
             <w:rPr>
               <w:rFonts w:eastAsiaTheme="minorEastAsia"/>
               <w:noProof/>
-              <w:lang w:eastAsia="de-CH"/>
+              <w:lang w:val="en-CH" w:eastAsia="en-CH"/>
             </w:rPr>
           </w:pPr>
-          <w:hyperlink w:anchor="_Toc507833746" w:history="1">
+          <w:hyperlink w:anchor="_Toc508201835" w:history="1">
             <w:r>
               <w:rPr>
                 <w:rStyle w:val="Hyperlink"/>
@@ -795,7 +771,7 @@
               <w:rPr>
                 <w:rFonts w:eastAsiaTheme="minorEastAsia"/>
                 <w:noProof/>
-                <w:lang w:eastAsia="de-CH"/>
+                <w:lang w:val="en-CH" w:eastAsia="en-CH"/>
               </w:rPr>
               <w:tab/>
             </w:r>
@@ -825,7 +801,7 @@
                 <w:noProof/>
                 <w:webHidden/>
               </w:rPr>
-              <w:instrText xml:space="preserve"> PAGEREF _Toc507833746 \h </w:instrText>
+              <w:instrText xml:space="preserve"> PAGEREF _Toc508201835 \h </w:instrText>
             </w:r>
             <w:r>
               <w:rPr>
@@ -845,7 +821,7 @@
                 <w:noProof/>
                 <w:webHidden/>
               </w:rPr>
-              <w:t>2</w:t>
+              <w:t>3</w:t>
             </w:r>
             <w:r>
               <w:rPr>
@@ -862,10 +838,10 @@
             <w:rPr>
               <w:rFonts w:eastAsiaTheme="minorEastAsia"/>
               <w:noProof/>
-              <w:lang w:eastAsia="de-CH"/>
+              <w:lang w:val="en-CH" w:eastAsia="en-CH"/>
             </w:rPr>
           </w:pPr>
-          <w:hyperlink w:anchor="_Toc507833747" w:history="1">
+          <w:hyperlink w:anchor="_Toc508201836" w:history="1">
             <w:r>
               <w:rPr>
                 <w:rStyle w:val="Hyperlink"/>
@@ -877,7 +853,7 @@
               <w:rPr>
                 <w:rFonts w:eastAsiaTheme="minorEastAsia"/>
                 <w:noProof/>
-                <w:lang w:eastAsia="de-CH"/>
+                <w:lang w:val="en-CH" w:eastAsia="en-CH"/>
               </w:rPr>
               <w:tab/>
             </w:r>
@@ -907,7 +883,7 @@
                 <w:noProof/>
                 <w:webHidden/>
               </w:rPr>
-              <w:instrText xml:space="preserve"> PAGEREF _Toc507833747 \h </w:instrText>
+              <w:instrText xml:space="preserve"> PAGEREF _Toc508201836 \h </w:instrText>
             </w:r>
             <w:r>
               <w:rPr>
@@ -927,7 +903,7 @@
                 <w:noProof/>
                 <w:webHidden/>
               </w:rPr>
-              <w:t>3</w:t>
+              <w:t>4</w:t>
             </w:r>
             <w:r>
               <w:rPr>
@@ -948,10 +924,10 @@
             <w:rPr>
               <w:rFonts w:eastAsiaTheme="minorEastAsia"/>
               <w:noProof/>
-              <w:lang w:eastAsia="de-CH"/>
+              <w:lang w:val="en-CH" w:eastAsia="en-CH"/>
             </w:rPr>
           </w:pPr>
-          <w:hyperlink w:anchor="_Toc507833748" w:history="1">
+          <w:hyperlink w:anchor="_Toc508201837" w:history="1">
             <w:r>
               <w:rPr>
                 <w:rStyle w:val="Hyperlink"/>
@@ -963,7 +939,7 @@
               <w:rPr>
                 <w:rFonts w:eastAsiaTheme="minorEastAsia"/>
                 <w:noProof/>
-                <w:lang w:eastAsia="de-CH"/>
+                <w:lang w:val="en-CH" w:eastAsia="en-CH"/>
               </w:rPr>
               <w:tab/>
             </w:r>
@@ -993,7 +969,7 @@
                 <w:noProof/>
                 <w:webHidden/>
               </w:rPr>
-              <w:instrText xml:space="preserve"> PAGEREF _Toc507833748 \h </w:instrText>
+              <w:instrText xml:space="preserve"> PAGEREF _Toc508201837 \h </w:instrText>
             </w:r>
             <w:r>
               <w:rPr>
@@ -1013,7 +989,7 @@
                 <w:noProof/>
                 <w:webHidden/>
               </w:rPr>
-              <w:t>3</w:t>
+              <w:t>4</w:t>
             </w:r>
             <w:r>
               <w:rPr>
@@ -1034,10 +1010,10 @@
             <w:rPr>
               <w:rFonts w:eastAsiaTheme="minorEastAsia"/>
               <w:noProof/>
-              <w:lang w:eastAsia="de-CH"/>
+              <w:lang w:val="en-CH" w:eastAsia="en-CH"/>
             </w:rPr>
           </w:pPr>
-          <w:hyperlink w:anchor="_Toc507833749" w:history="1">
+          <w:hyperlink w:anchor="_Toc508201838" w:history="1">
             <w:r>
               <w:rPr>
                 <w:rStyle w:val="Hyperlink"/>
@@ -1049,7 +1025,7 @@
               <w:rPr>
                 <w:rFonts w:eastAsiaTheme="minorEastAsia"/>
                 <w:noProof/>
-                <w:lang w:eastAsia="de-CH"/>
+                <w:lang w:val="en-CH" w:eastAsia="en-CH"/>
               </w:rPr>
               <w:tab/>
             </w:r>
@@ -1079,7 +1055,7 @@
                 <w:noProof/>
                 <w:webHidden/>
               </w:rPr>
-              <w:instrText xml:space="preserve"> PAGEREF _Toc507833749 \h </w:instrText>
+              <w:instrText xml:space="preserve"> PAGEREF _Toc508201838 \h </w:instrText>
             </w:r>
             <w:r>
               <w:rPr>
@@ -1099,7 +1075,7 @@
                 <w:noProof/>
                 <w:webHidden/>
               </w:rPr>
-              <w:t>3</w:t>
+              <w:t>4</w:t>
             </w:r>
             <w:r>
               <w:rPr>
@@ -1120,10 +1096,10 @@
             <w:rPr>
               <w:rFonts w:eastAsiaTheme="minorEastAsia"/>
               <w:noProof/>
-              <w:lang w:eastAsia="de-CH"/>
+              <w:lang w:val="en-CH" w:eastAsia="en-CH"/>
             </w:rPr>
           </w:pPr>
-          <w:hyperlink w:anchor="_Toc507833750" w:history="1">
+          <w:hyperlink w:anchor="_Toc508201839" w:history="1">
             <w:r>
               <w:rPr>
                 <w:rStyle w:val="Hyperlink"/>
@@ -1135,7 +1111,7 @@
               <w:rPr>
                 <w:rFonts w:eastAsiaTheme="minorEastAsia"/>
                 <w:noProof/>
-                <w:lang w:eastAsia="de-CH"/>
+                <w:lang w:val="en-CH" w:eastAsia="en-CH"/>
               </w:rPr>
               <w:tab/>
             </w:r>
@@ -1165,7 +1141,7 @@
                 <w:noProof/>
                 <w:webHidden/>
               </w:rPr>
-              <w:instrText xml:space="preserve"> PAGEREF _Toc507833750 \h </w:instrText>
+              <w:instrText xml:space="preserve"> PAGEREF _Toc508201839 \h </w:instrText>
             </w:r>
             <w:r>
               <w:rPr>
@@ -1185,7 +1161,7 @@
                 <w:noProof/>
                 <w:webHidden/>
               </w:rPr>
-              <w:t>3</w:t>
+              <w:t>4</w:t>
             </w:r>
             <w:r>
               <w:rPr>
@@ -1206,10 +1182,10 @@
             <w:rPr>
               <w:rFonts w:eastAsiaTheme="minorEastAsia"/>
               <w:noProof/>
-              <w:lang w:eastAsia="de-CH"/>
+              <w:lang w:val="en-CH" w:eastAsia="en-CH"/>
             </w:rPr>
           </w:pPr>
-          <w:hyperlink w:anchor="_Toc507833751" w:history="1">
+          <w:hyperlink w:anchor="_Toc508201840" w:history="1">
             <w:r>
               <w:rPr>
                 <w:rStyle w:val="Hyperlink"/>
@@ -1221,7 +1197,7 @@
               <w:rPr>
                 <w:rFonts w:eastAsiaTheme="minorEastAsia"/>
                 <w:noProof/>
-                <w:lang w:eastAsia="de-CH"/>
+                <w:lang w:val="en-CH" w:eastAsia="en-CH"/>
               </w:rPr>
               <w:tab/>
             </w:r>
@@ -1251,7 +1227,7 @@
                 <w:noProof/>
                 <w:webHidden/>
               </w:rPr>
-              <w:instrText xml:space="preserve"> PAGEREF _Toc507833751 \h </w:instrText>
+              <w:instrText xml:space="preserve"> PAGEREF _Toc508201840 \h </w:instrText>
             </w:r>
             <w:r>
               <w:rPr>
@@ -1271,7 +1247,7 @@
                 <w:noProof/>
                 <w:webHidden/>
               </w:rPr>
-              <w:t>4</w:t>
+              <w:t>5</w:t>
             </w:r>
             <w:r>
               <w:rPr>
@@ -1292,10 +1268,10 @@
             <w:rPr>
               <w:rFonts w:eastAsiaTheme="minorEastAsia"/>
               <w:noProof/>
-              <w:lang w:eastAsia="de-CH"/>
+              <w:lang w:val="en-CH" w:eastAsia="en-CH"/>
             </w:rPr>
           </w:pPr>
-          <w:hyperlink w:anchor="_Toc507833752" w:history="1">
+          <w:hyperlink w:anchor="_Toc508201841" w:history="1">
             <w:r>
               <w:rPr>
                 <w:rStyle w:val="Hyperlink"/>
@@ -1307,7 +1283,7 @@
               <w:rPr>
                 <w:rFonts w:eastAsiaTheme="minorEastAsia"/>
                 <w:noProof/>
-                <w:lang w:eastAsia="de-CH"/>
+                <w:lang w:val="en-CH" w:eastAsia="en-CH"/>
               </w:rPr>
               <w:tab/>
             </w:r>
@@ -1337,7 +1313,7 @@
                 <w:noProof/>
                 <w:webHidden/>
               </w:rPr>
-              <w:instrText xml:space="preserve"> PAGEREF _Toc507833752 \h </w:instrText>
+              <w:instrText xml:space="preserve"> PAGEREF _Toc508201841 \h </w:instrText>
             </w:r>
             <w:r>
               <w:rPr>
@@ -1357,7 +1333,7 @@
                 <w:noProof/>
                 <w:webHidden/>
               </w:rPr>
-              <w:t>5</w:t>
+              <w:t>6</w:t>
             </w:r>
             <w:r>
               <w:rPr>
@@ -1378,10 +1354,10 @@
             <w:rPr>
               <w:rFonts w:eastAsiaTheme="minorEastAsia"/>
               <w:noProof/>
-              <w:lang w:eastAsia="de-CH"/>
+              <w:lang w:val="en-CH" w:eastAsia="en-CH"/>
             </w:rPr>
           </w:pPr>
-          <w:hyperlink w:anchor="_Toc507833753" w:history="1">
+          <w:hyperlink w:anchor="_Toc508201842" w:history="1">
             <w:r>
               <w:rPr>
                 <w:rStyle w:val="Hyperlink"/>
@@ -1393,7 +1369,7 @@
               <w:rPr>
                 <w:rFonts w:eastAsiaTheme="minorEastAsia"/>
                 <w:noProof/>
-                <w:lang w:eastAsia="de-CH"/>
+                <w:lang w:val="en-CH" w:eastAsia="en-CH"/>
               </w:rPr>
               <w:tab/>
             </w:r>
@@ -1423,7 +1399,7 @@
                 <w:noProof/>
                 <w:webHidden/>
               </w:rPr>
-              <w:instrText xml:space="preserve"> PAGEREF _Toc507833753 \h </w:instrText>
+              <w:instrText xml:space="preserve"> PAGEREF _Toc508201842 \h </w:instrText>
             </w:r>
             <w:r>
               <w:rPr>
@@ -1443,7 +1419,7 @@
                 <w:noProof/>
                 <w:webHidden/>
               </w:rPr>
-              <w:t>5</w:t>
+              <w:t>6</w:t>
             </w:r>
             <w:r>
               <w:rPr>
@@ -1464,10 +1440,10 @@
             <w:rPr>
               <w:rFonts w:eastAsiaTheme="minorEastAsia"/>
               <w:noProof/>
-              <w:lang w:eastAsia="de-CH"/>
+              <w:lang w:val="en-CH" w:eastAsia="en-CH"/>
             </w:rPr>
           </w:pPr>
-          <w:hyperlink w:anchor="_Toc507833754" w:history="1">
+          <w:hyperlink w:anchor="_Toc508201843" w:history="1">
             <w:r>
               <w:rPr>
                 <w:rStyle w:val="Hyperlink"/>
@@ -1479,7 +1455,7 @@
               <w:rPr>
                 <w:rFonts w:eastAsiaTheme="minorEastAsia"/>
                 <w:noProof/>
-                <w:lang w:eastAsia="de-CH"/>
+                <w:lang w:val="en-CH" w:eastAsia="en-CH"/>
               </w:rPr>
               <w:tab/>
             </w:r>
@@ -1509,7 +1485,7 @@
                 <w:noProof/>
                 <w:webHidden/>
               </w:rPr>
-              <w:instrText xml:space="preserve"> PAGEREF _Toc507833754 \h </w:instrText>
+              <w:instrText xml:space="preserve"> PAGEREF _Toc508201843 \h </w:instrText>
             </w:r>
             <w:r>
               <w:rPr>
@@ -1529,7 +1505,7 @@
                 <w:noProof/>
                 <w:webHidden/>
               </w:rPr>
-              <w:t>5</w:t>
+              <w:t>6</w:t>
             </w:r>
             <w:r>
               <w:rPr>
@@ -1550,10 +1526,10 @@
             <w:rPr>
               <w:rFonts w:eastAsiaTheme="minorEastAsia"/>
               <w:noProof/>
-              <w:lang w:eastAsia="de-CH"/>
+              <w:lang w:val="en-CH" w:eastAsia="en-CH"/>
             </w:rPr>
           </w:pPr>
-          <w:hyperlink w:anchor="_Toc507833755" w:history="1">
+          <w:hyperlink w:anchor="_Toc508201844" w:history="1">
             <w:r>
               <w:rPr>
                 <w:rStyle w:val="Hyperlink"/>
@@ -1565,7 +1541,7 @@
               <w:rPr>
                 <w:rFonts w:eastAsiaTheme="minorEastAsia"/>
                 <w:noProof/>
-                <w:lang w:eastAsia="de-CH"/>
+                <w:lang w:val="en-CH" w:eastAsia="en-CH"/>
               </w:rPr>
               <w:tab/>
             </w:r>
@@ -1595,7 +1571,7 @@
                 <w:noProof/>
                 <w:webHidden/>
               </w:rPr>
-              <w:instrText xml:space="preserve"> PAGEREF _Toc507833755 \h </w:instrText>
+              <w:instrText xml:space="preserve"> PAGEREF _Toc508201844 \h </w:instrText>
             </w:r>
             <w:r>
               <w:rPr>
@@ -1615,7 +1591,7 @@
                 <w:noProof/>
                 <w:webHidden/>
               </w:rPr>
-              <w:t>5</w:t>
+              <w:t>6</w:t>
             </w:r>
             <w:r>
               <w:rPr>
@@ -1636,10 +1612,10 @@
             <w:rPr>
               <w:rFonts w:eastAsiaTheme="minorEastAsia"/>
               <w:noProof/>
-              <w:lang w:eastAsia="de-CH"/>
+              <w:lang w:val="en-CH" w:eastAsia="en-CH"/>
             </w:rPr>
           </w:pPr>
-          <w:hyperlink w:anchor="_Toc507833756" w:history="1">
+          <w:hyperlink w:anchor="_Toc508201845" w:history="1">
             <w:r>
               <w:rPr>
                 <w:rStyle w:val="Hyperlink"/>
@@ -1651,7 +1627,7 @@
               <w:rPr>
                 <w:rFonts w:eastAsiaTheme="minorEastAsia"/>
                 <w:noProof/>
-                <w:lang w:eastAsia="de-CH"/>
+                <w:lang w:val="en-CH" w:eastAsia="en-CH"/>
               </w:rPr>
               <w:tab/>
             </w:r>
@@ -1681,7 +1657,7 @@
                 <w:noProof/>
                 <w:webHidden/>
               </w:rPr>
-              <w:instrText xml:space="preserve"> PAGEREF _Toc507833756 \h </w:instrText>
+              <w:instrText xml:space="preserve"> PAGEREF _Toc508201845 \h </w:instrText>
             </w:r>
             <w:r>
               <w:rPr>
@@ -1701,7 +1677,7 @@
                 <w:noProof/>
                 <w:webHidden/>
               </w:rPr>
-              <w:t>5</w:t>
+              <w:t>6</w:t>
             </w:r>
             <w:r>
               <w:rPr>
@@ -1722,10 +1698,10 @@
             <w:rPr>
               <w:rFonts w:eastAsiaTheme="minorEastAsia"/>
               <w:noProof/>
-              <w:lang w:eastAsia="de-CH"/>
+              <w:lang w:val="en-CH" w:eastAsia="en-CH"/>
             </w:rPr>
           </w:pPr>
-          <w:hyperlink w:anchor="_Toc507833757" w:history="1">
+          <w:hyperlink w:anchor="_Toc508201846" w:history="1">
             <w:r>
               <w:rPr>
                 <w:rStyle w:val="Hyperlink"/>
@@ -1737,7 +1713,7 @@
               <w:rPr>
                 <w:rFonts w:eastAsiaTheme="minorEastAsia"/>
                 <w:noProof/>
-                <w:lang w:eastAsia="de-CH"/>
+                <w:lang w:val="en-CH" w:eastAsia="en-CH"/>
               </w:rPr>
               <w:tab/>
             </w:r>
@@ -1767,7 +1743,7 @@
                 <w:noProof/>
                 <w:webHidden/>
               </w:rPr>
-              <w:instrText xml:space="preserve"> PAGEREF _Toc507833757 \h </w:instrText>
+              <w:instrText xml:space="preserve"> PAGEREF _Toc508201846 \h </w:instrText>
             </w:r>
             <w:r>
               <w:rPr>
@@ -1787,7 +1763,7 @@
                 <w:noProof/>
                 <w:webHidden/>
               </w:rPr>
-              <w:t>6</w:t>
+              <w:t>7</w:t>
             </w:r>
             <w:r>
               <w:rPr>
@@ -1808,10 +1784,10 @@
             <w:rPr>
               <w:rFonts w:eastAsiaTheme="minorEastAsia"/>
               <w:noProof/>
-              <w:lang w:eastAsia="de-CH"/>
+              <w:lang w:val="en-CH" w:eastAsia="en-CH"/>
             </w:rPr>
           </w:pPr>
-          <w:hyperlink w:anchor="_Toc507833758" w:history="1">
+          <w:hyperlink w:anchor="_Toc508201847" w:history="1">
             <w:r>
               <w:rPr>
                 <w:rStyle w:val="Hyperlink"/>
@@ -1823,7 +1799,7 @@
               <w:rPr>
                 <w:rFonts w:eastAsiaTheme="minorEastAsia"/>
                 <w:noProof/>
-                <w:lang w:eastAsia="de-CH"/>
+                <w:lang w:val="en-CH" w:eastAsia="en-CH"/>
               </w:rPr>
               <w:tab/>
             </w:r>
@@ -1853,7 +1829,7 @@
                 <w:noProof/>
                 <w:webHidden/>
               </w:rPr>
-              <w:instrText xml:space="preserve"> PAGEREF _Toc507833758 \h </w:instrText>
+              <w:instrText xml:space="preserve"> PAGEREF _Toc508201847 \h </w:instrText>
             </w:r>
             <w:r>
               <w:rPr>
@@ -1873,7 +1849,7 @@
                 <w:noProof/>
                 <w:webHidden/>
               </w:rPr>
-              <w:t>6</w:t>
+              <w:t>7</w:t>
             </w:r>
             <w:r>
               <w:rPr>
@@ -1894,10 +1870,10 @@
             <w:rPr>
               <w:rFonts w:eastAsiaTheme="minorEastAsia"/>
               <w:noProof/>
-              <w:lang w:eastAsia="de-CH"/>
+              <w:lang w:val="en-CH" w:eastAsia="en-CH"/>
             </w:rPr>
           </w:pPr>
-          <w:hyperlink w:anchor="_Toc507833759" w:history="1">
+          <w:hyperlink w:anchor="_Toc508201848" w:history="1">
             <w:r>
               <w:rPr>
                 <w:rStyle w:val="Hyperlink"/>
@@ -1909,7 +1885,7 @@
               <w:rPr>
                 <w:rFonts w:eastAsiaTheme="minorEastAsia"/>
                 <w:noProof/>
-                <w:lang w:eastAsia="de-CH"/>
+                <w:lang w:val="en-CH" w:eastAsia="en-CH"/>
               </w:rPr>
               <w:tab/>
             </w:r>
@@ -1939,7 +1915,7 @@
                 <w:noProof/>
                 <w:webHidden/>
               </w:rPr>
-              <w:instrText xml:space="preserve"> PAGEREF _Toc507833759 \h </w:instrText>
+              <w:instrText xml:space="preserve"> PAGEREF _Toc508201848 \h </w:instrText>
             </w:r>
             <w:r>
               <w:rPr>
@@ -1959,7 +1935,7 @@
                 <w:noProof/>
                 <w:webHidden/>
               </w:rPr>
-              <w:t>7</w:t>
+              <w:t>8</w:t>
             </w:r>
             <w:r>
               <w:rPr>
@@ -1980,10 +1956,10 @@
             <w:rPr>
               <w:rFonts w:eastAsiaTheme="minorEastAsia"/>
               <w:noProof/>
-              <w:lang w:eastAsia="de-CH"/>
+              <w:lang w:val="en-CH" w:eastAsia="en-CH"/>
             </w:rPr>
           </w:pPr>
-          <w:hyperlink w:anchor="_Toc507833760" w:history="1">
+          <w:hyperlink w:anchor="_Toc508201849" w:history="1">
             <w:r>
               <w:rPr>
                 <w:rStyle w:val="Hyperlink"/>
@@ -1995,7 +1971,7 @@
               <w:rPr>
                 <w:rFonts w:eastAsiaTheme="minorEastAsia"/>
                 <w:noProof/>
-                <w:lang w:eastAsia="de-CH"/>
+                <w:lang w:val="en-CH" w:eastAsia="en-CH"/>
               </w:rPr>
               <w:tab/>
             </w:r>
@@ -2025,7 +2001,7 @@
                 <w:noProof/>
                 <w:webHidden/>
               </w:rPr>
-              <w:instrText xml:space="preserve"> PAGEREF _Toc507833760 \h </w:instrText>
+              <w:instrText xml:space="preserve"> PAGEREF _Toc508201849 \h </w:instrText>
             </w:r>
             <w:r>
               <w:rPr>
@@ -2045,7 +2021,7 @@
                 <w:noProof/>
                 <w:webHidden/>
               </w:rPr>
-              <w:t>8</w:t>
+              <w:t>9</w:t>
             </w:r>
             <w:r>
               <w:rPr>
@@ -2062,10 +2038,10 @@
             <w:rPr>
               <w:rFonts w:eastAsiaTheme="minorEastAsia"/>
               <w:noProof/>
-              <w:lang w:eastAsia="de-CH"/>
+              <w:lang w:val="en-CH" w:eastAsia="en-CH"/>
             </w:rPr>
           </w:pPr>
-          <w:hyperlink w:anchor="_Toc507833761" w:history="1">
+          <w:hyperlink w:anchor="_Toc508201850" w:history="1">
             <w:r>
               <w:rPr>
                 <w:rStyle w:val="Hyperlink"/>
@@ -2077,7 +2053,7 @@
               <w:rPr>
                 <w:rFonts w:eastAsiaTheme="minorEastAsia"/>
                 <w:noProof/>
-                <w:lang w:eastAsia="de-CH"/>
+                <w:lang w:val="en-CH" w:eastAsia="en-CH"/>
               </w:rPr>
               <w:tab/>
             </w:r>
@@ -2107,7 +2083,7 @@
                 <w:noProof/>
                 <w:webHidden/>
               </w:rPr>
-              <w:instrText xml:space="preserve"> PAGEREF _Toc507833761 \h </w:instrText>
+              <w:instrText xml:space="preserve"> PAGEREF _Toc508201850 \h </w:instrText>
             </w:r>
             <w:r>
               <w:rPr>
@@ -2127,7 +2103,7 @@
                 <w:noProof/>
                 <w:webHidden/>
               </w:rPr>
-              <w:t>9</w:t>
+              <w:t>10</w:t>
             </w:r>
             <w:r>
               <w:rPr>
@@ -2148,10 +2124,10 @@
             <w:rPr>
               <w:rFonts w:eastAsiaTheme="minorEastAsia"/>
               <w:noProof/>
-              <w:lang w:eastAsia="de-CH"/>
+              <w:lang w:val="en-CH" w:eastAsia="en-CH"/>
             </w:rPr>
           </w:pPr>
-          <w:hyperlink w:anchor="_Toc507833762" w:history="1">
+          <w:hyperlink w:anchor="_Toc508201851" w:history="1">
             <w:r>
               <w:rPr>
                 <w:rStyle w:val="Hyperlink"/>
@@ -2163,7 +2139,7 @@
               <w:rPr>
                 <w:rFonts w:eastAsiaTheme="minorEastAsia"/>
                 <w:noProof/>
-                <w:lang w:eastAsia="de-CH"/>
+                <w:lang w:val="en-CH" w:eastAsia="en-CH"/>
               </w:rPr>
               <w:tab/>
             </w:r>
@@ -2193,7 +2169,7 @@
                 <w:noProof/>
                 <w:webHidden/>
               </w:rPr>
-              <w:instrText xml:space="preserve"> PAGEREF _Toc507833762 \h </w:instrText>
+              <w:instrText xml:space="preserve"> PAGEREF _Toc508201851 \h </w:instrText>
             </w:r>
             <w:r>
               <w:rPr>
@@ -2213,7 +2189,7 @@
                 <w:noProof/>
                 <w:webHidden/>
               </w:rPr>
-              <w:t>9</w:t>
+              <w:t>10</w:t>
             </w:r>
             <w:r>
               <w:rPr>
@@ -2234,10 +2210,10 @@
             <w:rPr>
               <w:rFonts w:eastAsiaTheme="minorEastAsia"/>
               <w:noProof/>
-              <w:lang w:eastAsia="de-CH"/>
+              <w:lang w:val="en-CH" w:eastAsia="en-CH"/>
             </w:rPr>
           </w:pPr>
-          <w:hyperlink w:anchor="_Toc507833763" w:history="1">
+          <w:hyperlink w:anchor="_Toc508201852" w:history="1">
             <w:r>
               <w:rPr>
                 <w:rStyle w:val="Hyperlink"/>
@@ -2249,7 +2225,7 @@
               <w:rPr>
                 <w:rFonts w:eastAsiaTheme="minorEastAsia"/>
                 <w:noProof/>
-                <w:lang w:eastAsia="de-CH"/>
+                <w:lang w:val="en-CH" w:eastAsia="en-CH"/>
               </w:rPr>
               <w:tab/>
             </w:r>
@@ -2279,7 +2255,7 @@
                 <w:noProof/>
                 <w:webHidden/>
               </w:rPr>
-              <w:instrText xml:space="preserve"> PAGEREF _Toc507833763 \h </w:instrText>
+              <w:instrText xml:space="preserve"> PAGEREF _Toc508201852 \h </w:instrText>
             </w:r>
             <w:r>
               <w:rPr>
@@ -2299,7 +2275,7 @@
                 <w:noProof/>
                 <w:webHidden/>
               </w:rPr>
-              <w:t>9</w:t>
+              <w:t>10</w:t>
             </w:r>
             <w:r>
               <w:rPr>
@@ -2320,10 +2296,10 @@
             <w:rPr>
               <w:rFonts w:eastAsiaTheme="minorEastAsia"/>
               <w:noProof/>
-              <w:lang w:eastAsia="de-CH"/>
+              <w:lang w:val="en-CH" w:eastAsia="en-CH"/>
             </w:rPr>
           </w:pPr>
-          <w:hyperlink w:anchor="_Toc507833764" w:history="1">
+          <w:hyperlink w:anchor="_Toc508201853" w:history="1">
             <w:r>
               <w:rPr>
                 <w:rStyle w:val="Hyperlink"/>
@@ -2335,7 +2311,7 @@
               <w:rPr>
                 <w:rFonts w:eastAsiaTheme="minorEastAsia"/>
                 <w:noProof/>
-                <w:lang w:eastAsia="de-CH"/>
+                <w:lang w:val="en-CH" w:eastAsia="en-CH"/>
               </w:rPr>
               <w:tab/>
             </w:r>
@@ -2365,7 +2341,7 @@
                 <w:noProof/>
                 <w:webHidden/>
               </w:rPr>
-              <w:instrText xml:space="preserve"> PAGEREF _Toc507833764 \h </w:instrText>
+              <w:instrText xml:space="preserve"> PAGEREF _Toc508201853 \h </w:instrText>
             </w:r>
             <w:r>
               <w:rPr>
@@ -2385,7 +2361,7 @@
                 <w:noProof/>
                 <w:webHidden/>
               </w:rPr>
-              <w:t>9</w:t>
+              <w:t>10</w:t>
             </w:r>
             <w:r>
               <w:rPr>
@@ -2406,10 +2382,10 @@
             <w:rPr>
               <w:rFonts w:eastAsiaTheme="minorEastAsia"/>
               <w:noProof/>
-              <w:lang w:eastAsia="de-CH"/>
+              <w:lang w:val="en-CH" w:eastAsia="en-CH"/>
             </w:rPr>
           </w:pPr>
-          <w:hyperlink w:anchor="_Toc507833765" w:history="1">
+          <w:hyperlink w:anchor="_Toc508201854" w:history="1">
             <w:r>
               <w:rPr>
                 <w:rStyle w:val="Hyperlink"/>
@@ -2421,7 +2397,7 @@
               <w:rPr>
                 <w:rFonts w:eastAsiaTheme="minorEastAsia"/>
                 <w:noProof/>
-                <w:lang w:eastAsia="de-CH"/>
+                <w:lang w:val="en-CH" w:eastAsia="en-CH"/>
               </w:rPr>
               <w:tab/>
             </w:r>
@@ -2451,7 +2427,7 @@
                 <w:noProof/>
                 <w:webHidden/>
               </w:rPr>
-              <w:instrText xml:space="preserve"> PAGEREF _Toc507833765 \h </w:instrText>
+              <w:instrText xml:space="preserve"> PAGEREF _Toc508201854 \h </w:instrText>
             </w:r>
             <w:r>
               <w:rPr>
@@ -2471,7 +2447,7 @@
                 <w:noProof/>
                 <w:webHidden/>
               </w:rPr>
-              <w:t>10</w:t>
+              <w:t>11</w:t>
             </w:r>
             <w:r>
               <w:rPr>
@@ -2492,10 +2468,10 @@
             <w:rPr>
               <w:rFonts w:eastAsiaTheme="minorEastAsia"/>
               <w:noProof/>
-              <w:lang w:eastAsia="de-CH"/>
+              <w:lang w:val="en-CH" w:eastAsia="en-CH"/>
             </w:rPr>
           </w:pPr>
-          <w:hyperlink w:anchor="_Toc507833766" w:history="1">
+          <w:hyperlink w:anchor="_Toc508201855" w:history="1">
             <w:r>
               <w:rPr>
                 <w:rStyle w:val="Hyperlink"/>
@@ -2507,7 +2483,7 @@
               <w:rPr>
                 <w:rFonts w:eastAsiaTheme="minorEastAsia"/>
                 <w:noProof/>
-                <w:lang w:eastAsia="de-CH"/>
+                <w:lang w:val="en-CH" w:eastAsia="en-CH"/>
               </w:rPr>
               <w:tab/>
             </w:r>
@@ -2537,7 +2513,7 @@
                 <w:noProof/>
                 <w:webHidden/>
               </w:rPr>
-              <w:instrText xml:space="preserve"> PAGEREF _Toc507833766 \h </w:instrText>
+              <w:instrText xml:space="preserve"> PAGEREF _Toc508201855 \h </w:instrText>
             </w:r>
             <w:r>
               <w:rPr>
@@ -2557,7 +2533,7 @@
                 <w:noProof/>
                 <w:webHidden/>
               </w:rPr>
-              <w:t>10</w:t>
+              <w:t>11</w:t>
             </w:r>
             <w:r>
               <w:rPr>
@@ -2578,10 +2554,10 @@
             <w:rPr>
               <w:rFonts w:eastAsiaTheme="minorEastAsia"/>
               <w:noProof/>
-              <w:lang w:eastAsia="de-CH"/>
+              <w:lang w:val="en-CH" w:eastAsia="en-CH"/>
             </w:rPr>
           </w:pPr>
-          <w:hyperlink w:anchor="_Toc507833767" w:history="1">
+          <w:hyperlink w:anchor="_Toc508201856" w:history="1">
             <w:r>
               <w:rPr>
                 <w:rStyle w:val="Hyperlink"/>
@@ -2593,7 +2569,7 @@
               <w:rPr>
                 <w:rFonts w:eastAsiaTheme="minorEastAsia"/>
                 <w:noProof/>
-                <w:lang w:eastAsia="de-CH"/>
+                <w:lang w:val="en-CH" w:eastAsia="en-CH"/>
               </w:rPr>
               <w:tab/>
             </w:r>
@@ -2623,7 +2599,7 @@
                 <w:noProof/>
                 <w:webHidden/>
               </w:rPr>
-              <w:instrText xml:space="preserve"> PAGEREF _Toc507833767 \h </w:instrText>
+              <w:instrText xml:space="preserve"> PAGEREF _Toc508201856 \h </w:instrText>
             </w:r>
             <w:r>
               <w:rPr>
@@ -2643,7 +2619,7 @@
                 <w:noProof/>
                 <w:webHidden/>
               </w:rPr>
-              <w:t>10</w:t>
+              <w:t>11</w:t>
             </w:r>
             <w:r>
               <w:rPr>
@@ -2664,10 +2640,10 @@
             <w:rPr>
               <w:rFonts w:eastAsiaTheme="minorEastAsia"/>
               <w:noProof/>
-              <w:lang w:eastAsia="de-CH"/>
+              <w:lang w:val="en-CH" w:eastAsia="en-CH"/>
             </w:rPr>
           </w:pPr>
-          <w:hyperlink w:anchor="_Toc507833768" w:history="1">
+          <w:hyperlink w:anchor="_Toc508201857" w:history="1">
             <w:r>
               <w:rPr>
                 <w:rStyle w:val="Hyperlink"/>
@@ -2679,7 +2655,7 @@
               <w:rPr>
                 <w:rFonts w:eastAsiaTheme="minorEastAsia"/>
                 <w:noProof/>
-                <w:lang w:eastAsia="de-CH"/>
+                <w:lang w:val="en-CH" w:eastAsia="en-CH"/>
               </w:rPr>
               <w:tab/>
             </w:r>
@@ -2709,7 +2685,7 @@
                 <w:noProof/>
                 <w:webHidden/>
               </w:rPr>
-              <w:instrText xml:space="preserve"> PAGEREF _Toc507833768 \h </w:instrText>
+              <w:instrText xml:space="preserve"> PAGEREF _Toc508201857 \h </w:instrText>
             </w:r>
             <w:r>
               <w:rPr>
@@ -2729,7 +2705,7 @@
                 <w:noProof/>
                 <w:webHidden/>
               </w:rPr>
-              <w:t>11</w:t>
+              <w:t>12</w:t>
             </w:r>
             <w:r>
               <w:rPr>
@@ -2750,10 +2726,10 @@
             <w:rPr>
               <w:rFonts w:eastAsiaTheme="minorEastAsia"/>
               <w:noProof/>
-              <w:lang w:eastAsia="de-CH"/>
+              <w:lang w:val="en-CH" w:eastAsia="en-CH"/>
             </w:rPr>
           </w:pPr>
-          <w:hyperlink w:anchor="_Toc507833769" w:history="1">
+          <w:hyperlink w:anchor="_Toc508201858" w:history="1">
             <w:r>
               <w:rPr>
                 <w:rStyle w:val="Hyperlink"/>
@@ -2765,7 +2741,7 @@
               <w:rPr>
                 <w:rFonts w:eastAsiaTheme="minorEastAsia"/>
                 <w:noProof/>
-                <w:lang w:eastAsia="de-CH"/>
+                <w:lang w:val="en-CH" w:eastAsia="en-CH"/>
               </w:rPr>
               <w:tab/>
             </w:r>
@@ -2795,7 +2771,7 @@
                 <w:noProof/>
                 <w:webHidden/>
               </w:rPr>
-              <w:instrText xml:space="preserve"> PAGEREF _Toc507833769 \h </w:instrText>
+              <w:instrText xml:space="preserve"> PAGEREF _Toc508201858 \h </w:instrText>
             </w:r>
             <w:r>
               <w:rPr>
@@ -2815,7 +2791,7 @@
                 <w:noProof/>
                 <w:webHidden/>
               </w:rPr>
-              <w:t>11</w:t>
+              <w:t>12</w:t>
             </w:r>
             <w:r>
               <w:rPr>
@@ -2836,10 +2812,10 @@
             <w:rPr>
               <w:rFonts w:eastAsiaTheme="minorEastAsia"/>
               <w:noProof/>
-              <w:lang w:eastAsia="de-CH"/>
+              <w:lang w:val="en-CH" w:eastAsia="en-CH"/>
             </w:rPr>
           </w:pPr>
-          <w:hyperlink w:anchor="_Toc507833770" w:history="1">
+          <w:hyperlink w:anchor="_Toc508201859" w:history="1">
             <w:r>
               <w:rPr>
                 <w:rStyle w:val="Hyperlink"/>
@@ -2851,7 +2827,7 @@
               <w:rPr>
                 <w:rFonts w:eastAsiaTheme="minorEastAsia"/>
                 <w:noProof/>
-                <w:lang w:eastAsia="de-CH"/>
+                <w:lang w:val="en-CH" w:eastAsia="en-CH"/>
               </w:rPr>
               <w:tab/>
             </w:r>
@@ -2881,7 +2857,7 @@
                 <w:noProof/>
                 <w:webHidden/>
               </w:rPr>
-              <w:instrText xml:space="preserve"> PAGEREF _Toc507833770 \h </w:instrText>
+              <w:instrText xml:space="preserve"> PAGEREF _Toc508201859 \h </w:instrText>
             </w:r>
             <w:r>
               <w:rPr>
@@ -2901,7 +2877,7 @@
                 <w:noProof/>
                 <w:webHidden/>
               </w:rPr>
-              <w:t>12</w:t>
+              <w:t>13</w:t>
             </w:r>
             <w:r>
               <w:rPr>
@@ -2922,10 +2898,10 @@
             <w:rPr>
               <w:rFonts w:eastAsiaTheme="minorEastAsia"/>
               <w:noProof/>
-              <w:lang w:eastAsia="de-CH"/>
+              <w:lang w:val="en-CH" w:eastAsia="en-CH"/>
             </w:rPr>
           </w:pPr>
-          <w:hyperlink w:anchor="_Toc507833771" w:history="1">
+          <w:hyperlink w:anchor="_Toc508201860" w:history="1">
             <w:r>
               <w:rPr>
                 <w:rStyle w:val="Hyperlink"/>
@@ -2937,7 +2913,7 @@
               <w:rPr>
                 <w:rFonts w:eastAsiaTheme="minorEastAsia"/>
                 <w:noProof/>
-                <w:lang w:eastAsia="de-CH"/>
+                <w:lang w:val="en-CH" w:eastAsia="en-CH"/>
               </w:rPr>
               <w:tab/>
             </w:r>
@@ -2967,7 +2943,7 @@
                 <w:noProof/>
                 <w:webHidden/>
               </w:rPr>
-              <w:instrText xml:space="preserve"> PAGEREF _Toc507833771 \h </w:instrText>
+              <w:instrText xml:space="preserve"> PAGEREF _Toc508201860 \h </w:instrText>
             </w:r>
             <w:r>
               <w:rPr>
@@ -2987,7 +2963,7 @@
                 <w:noProof/>
                 <w:webHidden/>
               </w:rPr>
-              <w:t>12</w:t>
+              <w:t>13</w:t>
             </w:r>
             <w:r>
               <w:rPr>
@@ -3004,10 +2980,10 @@
             <w:rPr>
               <w:rFonts w:eastAsiaTheme="minorEastAsia"/>
               <w:noProof/>
-              <w:lang w:eastAsia="de-CH"/>
+              <w:lang w:val="en-CH" w:eastAsia="en-CH"/>
             </w:rPr>
           </w:pPr>
-          <w:hyperlink w:anchor="_Toc507833772" w:history="1">
+          <w:hyperlink w:anchor="_Toc508201861" w:history="1">
             <w:r>
               <w:rPr>
                 <w:rStyle w:val="Hyperlink"/>
@@ -3019,7 +2995,7 @@
               <w:rPr>
                 <w:rFonts w:eastAsiaTheme="minorEastAsia"/>
                 <w:noProof/>
-                <w:lang w:eastAsia="de-CH"/>
+                <w:lang w:val="en-CH" w:eastAsia="en-CH"/>
               </w:rPr>
               <w:tab/>
             </w:r>
@@ -3049,7 +3025,7 @@
                 <w:noProof/>
                 <w:webHidden/>
               </w:rPr>
-              <w:instrText xml:space="preserve"> PAGEREF _Toc507833772 \h </w:instrText>
+              <w:instrText xml:space="preserve"> PAGEREF _Toc508201861 \h </w:instrText>
             </w:r>
             <w:r>
               <w:rPr>
@@ -3069,7 +3045,863 @@
                 <w:noProof/>
                 <w:webHidden/>
               </w:rPr>
-              <w:t>13</w:t>
+              <w:t>14</w:t>
+            </w:r>
+            <w:r>
+              <w:rPr>
+                <w:noProof/>
+                <w:webHidden/>
+              </w:rPr>
+              <w:fldChar w:fldCharType="end"/>
+            </w:r>
+          </w:hyperlink>
+        </w:p>
+        <w:p>
+          <w:pPr>
+            <w:pStyle w:val="TOC2"/>
+            <w:tabs>
+              <w:tab w:val="left" w:pos="880"/>
+              <w:tab w:val="right" w:leader="dot" w:pos="9062"/>
+            </w:tabs>
+            <w:rPr>
+              <w:rFonts w:eastAsiaTheme="minorEastAsia"/>
+              <w:noProof/>
+              <w:lang w:val="en-CH" w:eastAsia="en-CH"/>
+            </w:rPr>
+          </w:pPr>
+          <w:hyperlink w:anchor="_Toc508201862" w:history="1">
+            <w:r>
+              <w:rPr>
+                <w:rStyle w:val="Hyperlink"/>
+                <w:noProof/>
+              </w:rPr>
+              <w:t>4.1</w:t>
+            </w:r>
+            <w:r>
+              <w:rPr>
+                <w:rFonts w:eastAsiaTheme="minorEastAsia"/>
+                <w:noProof/>
+                <w:lang w:val="en-CH" w:eastAsia="en-CH"/>
+              </w:rPr>
+              <w:tab/>
+            </w:r>
+            <w:r>
+              <w:rPr>
+                <w:rStyle w:val="Hyperlink"/>
+                <w:noProof/>
+              </w:rPr>
+              <w:t>Repetition</w:t>
+            </w:r>
+            <w:r>
+              <w:rPr>
+                <w:noProof/>
+                <w:webHidden/>
+              </w:rPr>
+              <w:tab/>
+            </w:r>
+            <w:r>
+              <w:rPr>
+                <w:noProof/>
+                <w:webHidden/>
+              </w:rPr>
+              <w:fldChar w:fldCharType="begin"/>
+            </w:r>
+            <w:r>
+              <w:rPr>
+                <w:noProof/>
+                <w:webHidden/>
+              </w:rPr>
+              <w:instrText xml:space="preserve"> PAGEREF _Toc508201862 \h </w:instrText>
+            </w:r>
+            <w:r>
+              <w:rPr>
+                <w:noProof/>
+                <w:webHidden/>
+              </w:rPr>
+            </w:r>
+            <w:r>
+              <w:rPr>
+                <w:noProof/>
+                <w:webHidden/>
+              </w:rPr>
+              <w:fldChar w:fldCharType="separate"/>
+            </w:r>
+            <w:r>
+              <w:rPr>
+                <w:noProof/>
+                <w:webHidden/>
+              </w:rPr>
+              <w:t>14</w:t>
+            </w:r>
+            <w:r>
+              <w:rPr>
+                <w:noProof/>
+                <w:webHidden/>
+              </w:rPr>
+              <w:fldChar w:fldCharType="end"/>
+            </w:r>
+          </w:hyperlink>
+        </w:p>
+        <w:p>
+          <w:pPr>
+            <w:pStyle w:val="TOC2"/>
+            <w:tabs>
+              <w:tab w:val="left" w:pos="880"/>
+              <w:tab w:val="right" w:leader="dot" w:pos="9062"/>
+            </w:tabs>
+            <w:rPr>
+              <w:rFonts w:eastAsiaTheme="minorEastAsia"/>
+              <w:noProof/>
+              <w:lang w:val="en-CH" w:eastAsia="en-CH"/>
+            </w:rPr>
+          </w:pPr>
+          <w:hyperlink w:anchor="_Toc508201863" w:history="1">
+            <w:r>
+              <w:rPr>
+                <w:rStyle w:val="Hyperlink"/>
+                <w:noProof/>
+              </w:rPr>
+              <w:t>4.2</w:t>
+            </w:r>
+            <w:r>
+              <w:rPr>
+                <w:rFonts w:eastAsiaTheme="minorEastAsia"/>
+                <w:noProof/>
+                <w:lang w:val="en-CH" w:eastAsia="en-CH"/>
+              </w:rPr>
+              <w:tab/>
+            </w:r>
+            <w:r>
+              <w:rPr>
+                <w:rStyle w:val="Hyperlink"/>
+                <w:noProof/>
+              </w:rPr>
+              <w:t>Spass mit Netzwerken</w:t>
+            </w:r>
+            <w:r>
+              <w:rPr>
+                <w:noProof/>
+                <w:webHidden/>
+              </w:rPr>
+              <w:tab/>
+            </w:r>
+            <w:r>
+              <w:rPr>
+                <w:noProof/>
+                <w:webHidden/>
+              </w:rPr>
+              <w:fldChar w:fldCharType="begin"/>
+            </w:r>
+            <w:r>
+              <w:rPr>
+                <w:noProof/>
+                <w:webHidden/>
+              </w:rPr>
+              <w:instrText xml:space="preserve"> PAGEREF _Toc508201863 \h </w:instrText>
+            </w:r>
+            <w:r>
+              <w:rPr>
+                <w:noProof/>
+                <w:webHidden/>
+              </w:rPr>
+            </w:r>
+            <w:r>
+              <w:rPr>
+                <w:noProof/>
+                <w:webHidden/>
+              </w:rPr>
+              <w:fldChar w:fldCharType="separate"/>
+            </w:r>
+            <w:r>
+              <w:rPr>
+                <w:noProof/>
+                <w:webHidden/>
+              </w:rPr>
+              <w:t>14</w:t>
+            </w:r>
+            <w:r>
+              <w:rPr>
+                <w:noProof/>
+                <w:webHidden/>
+              </w:rPr>
+              <w:fldChar w:fldCharType="end"/>
+            </w:r>
+          </w:hyperlink>
+        </w:p>
+        <w:p>
+          <w:pPr>
+            <w:pStyle w:val="TOC2"/>
+            <w:tabs>
+              <w:tab w:val="left" w:pos="880"/>
+              <w:tab w:val="right" w:leader="dot" w:pos="9062"/>
+            </w:tabs>
+            <w:rPr>
+              <w:rFonts w:eastAsiaTheme="minorEastAsia"/>
+              <w:noProof/>
+              <w:lang w:val="en-CH" w:eastAsia="en-CH"/>
+            </w:rPr>
+          </w:pPr>
+          <w:hyperlink w:anchor="_Toc508201864" w:history="1">
+            <w:r>
+              <w:rPr>
+                <w:rStyle w:val="Hyperlink"/>
+                <w:noProof/>
+              </w:rPr>
+              <w:t>4.3</w:t>
+            </w:r>
+            <w:r>
+              <w:rPr>
+                <w:rFonts w:eastAsiaTheme="minorEastAsia"/>
+                <w:noProof/>
+                <w:lang w:val="en-CH" w:eastAsia="en-CH"/>
+              </w:rPr>
+              <w:tab/>
+            </w:r>
+            <w:r>
+              <w:rPr>
+                <w:rStyle w:val="Hyperlink"/>
+                <w:noProof/>
+              </w:rPr>
+              <w:t>Reproduzierbares Testen</w:t>
+            </w:r>
+            <w:r>
+              <w:rPr>
+                <w:noProof/>
+                <w:webHidden/>
+              </w:rPr>
+              <w:tab/>
+            </w:r>
+            <w:r>
+              <w:rPr>
+                <w:noProof/>
+                <w:webHidden/>
+              </w:rPr>
+              <w:fldChar w:fldCharType="begin"/>
+            </w:r>
+            <w:r>
+              <w:rPr>
+                <w:noProof/>
+                <w:webHidden/>
+              </w:rPr>
+              <w:instrText xml:space="preserve"> PAGEREF _Toc508201864 \h </w:instrText>
+            </w:r>
+            <w:r>
+              <w:rPr>
+                <w:noProof/>
+                <w:webHidden/>
+              </w:rPr>
+            </w:r>
+            <w:r>
+              <w:rPr>
+                <w:noProof/>
+                <w:webHidden/>
+              </w:rPr>
+              <w:fldChar w:fldCharType="separate"/>
+            </w:r>
+            <w:r>
+              <w:rPr>
+                <w:noProof/>
+                <w:webHidden/>
+              </w:rPr>
+              <w:t>14</w:t>
+            </w:r>
+            <w:r>
+              <w:rPr>
+                <w:noProof/>
+                <w:webHidden/>
+              </w:rPr>
+              <w:fldChar w:fldCharType="end"/>
+            </w:r>
+          </w:hyperlink>
+        </w:p>
+        <w:p>
+          <w:pPr>
+            <w:pStyle w:val="TOC2"/>
+            <w:tabs>
+              <w:tab w:val="left" w:pos="880"/>
+              <w:tab w:val="right" w:leader="dot" w:pos="9062"/>
+            </w:tabs>
+            <w:rPr>
+              <w:rFonts w:eastAsiaTheme="minorEastAsia"/>
+              <w:noProof/>
+              <w:lang w:val="en-CH" w:eastAsia="en-CH"/>
+            </w:rPr>
+          </w:pPr>
+          <w:hyperlink w:anchor="_Toc508201865" w:history="1">
+            <w:r>
+              <w:rPr>
+                <w:rStyle w:val="Hyperlink"/>
+                <w:noProof/>
+              </w:rPr>
+              <w:t>4.4</w:t>
+            </w:r>
+            <w:r>
+              <w:rPr>
+                <w:rFonts w:eastAsiaTheme="minorEastAsia"/>
+                <w:noProof/>
+                <w:lang w:val="en-CH" w:eastAsia="en-CH"/>
+              </w:rPr>
+              <w:tab/>
+            </w:r>
+            <w:r>
+              <w:rPr>
+                <w:rStyle w:val="Hyperlink"/>
+                <w:noProof/>
+              </w:rPr>
+              <w:t>Testen mit Apache JMeter</w:t>
+            </w:r>
+            <w:r>
+              <w:rPr>
+                <w:noProof/>
+                <w:webHidden/>
+              </w:rPr>
+              <w:tab/>
+            </w:r>
+            <w:r>
+              <w:rPr>
+                <w:noProof/>
+                <w:webHidden/>
+              </w:rPr>
+              <w:fldChar w:fldCharType="begin"/>
+            </w:r>
+            <w:r>
+              <w:rPr>
+                <w:noProof/>
+                <w:webHidden/>
+              </w:rPr>
+              <w:instrText xml:space="preserve"> PAGEREF _Toc508201865 \h </w:instrText>
+            </w:r>
+            <w:r>
+              <w:rPr>
+                <w:noProof/>
+                <w:webHidden/>
+              </w:rPr>
+            </w:r>
+            <w:r>
+              <w:rPr>
+                <w:noProof/>
+                <w:webHidden/>
+              </w:rPr>
+              <w:fldChar w:fldCharType="separate"/>
+            </w:r>
+            <w:r>
+              <w:rPr>
+                <w:noProof/>
+                <w:webHidden/>
+              </w:rPr>
+              <w:t>15</w:t>
+            </w:r>
+            <w:r>
+              <w:rPr>
+                <w:noProof/>
+                <w:webHidden/>
+              </w:rPr>
+              <w:fldChar w:fldCharType="end"/>
+            </w:r>
+          </w:hyperlink>
+        </w:p>
+        <w:p>
+          <w:pPr>
+            <w:pStyle w:val="TOC3"/>
+            <w:tabs>
+              <w:tab w:val="left" w:pos="1320"/>
+              <w:tab w:val="right" w:leader="dot" w:pos="9062"/>
+            </w:tabs>
+            <w:rPr>
+              <w:rFonts w:eastAsiaTheme="minorEastAsia"/>
+              <w:noProof/>
+              <w:lang w:val="en-CH" w:eastAsia="en-CH"/>
+            </w:rPr>
+          </w:pPr>
+          <w:hyperlink w:anchor="_Toc508201866" w:history="1">
+            <w:r>
+              <w:rPr>
+                <w:rStyle w:val="Hyperlink"/>
+                <w:noProof/>
+              </w:rPr>
+              <w:t>4.4.1</w:t>
+            </w:r>
+            <w:r>
+              <w:rPr>
+                <w:rFonts w:eastAsiaTheme="minorEastAsia"/>
+                <w:noProof/>
+                <w:lang w:val="en-CH" w:eastAsia="en-CH"/>
+              </w:rPr>
+              <w:tab/>
+            </w:r>
+            <w:r>
+              <w:rPr>
+                <w:rStyle w:val="Hyperlink"/>
+                <w:noProof/>
+              </w:rPr>
+              <w:t>Der Hauptbildschirm</w:t>
+            </w:r>
+            <w:r>
+              <w:rPr>
+                <w:noProof/>
+                <w:webHidden/>
+              </w:rPr>
+              <w:tab/>
+            </w:r>
+            <w:r>
+              <w:rPr>
+                <w:noProof/>
+                <w:webHidden/>
+              </w:rPr>
+              <w:fldChar w:fldCharType="begin"/>
+            </w:r>
+            <w:r>
+              <w:rPr>
+                <w:noProof/>
+                <w:webHidden/>
+              </w:rPr>
+              <w:instrText xml:space="preserve"> PAGEREF _Toc508201866 \h </w:instrText>
+            </w:r>
+            <w:r>
+              <w:rPr>
+                <w:noProof/>
+                <w:webHidden/>
+              </w:rPr>
+            </w:r>
+            <w:r>
+              <w:rPr>
+                <w:noProof/>
+                <w:webHidden/>
+              </w:rPr>
+              <w:fldChar w:fldCharType="separate"/>
+            </w:r>
+            <w:r>
+              <w:rPr>
+                <w:noProof/>
+                <w:webHidden/>
+              </w:rPr>
+              <w:t>15</w:t>
+            </w:r>
+            <w:r>
+              <w:rPr>
+                <w:noProof/>
+                <w:webHidden/>
+              </w:rPr>
+              <w:fldChar w:fldCharType="end"/>
+            </w:r>
+          </w:hyperlink>
+        </w:p>
+        <w:p>
+          <w:pPr>
+            <w:pStyle w:val="TOC3"/>
+            <w:tabs>
+              <w:tab w:val="left" w:pos="1320"/>
+              <w:tab w:val="right" w:leader="dot" w:pos="9062"/>
+            </w:tabs>
+            <w:rPr>
+              <w:rFonts w:eastAsiaTheme="minorEastAsia"/>
+              <w:noProof/>
+              <w:lang w:val="en-CH" w:eastAsia="en-CH"/>
+            </w:rPr>
+          </w:pPr>
+          <w:hyperlink w:anchor="_Toc508201867" w:history="1">
+            <w:r>
+              <w:rPr>
+                <w:rStyle w:val="Hyperlink"/>
+                <w:noProof/>
+              </w:rPr>
+              <w:t>4.4.2</w:t>
+            </w:r>
+            <w:r>
+              <w:rPr>
+                <w:rFonts w:eastAsiaTheme="minorEastAsia"/>
+                <w:noProof/>
+                <w:lang w:val="en-CH" w:eastAsia="en-CH"/>
+              </w:rPr>
+              <w:tab/>
+            </w:r>
+            <w:r>
+              <w:rPr>
+                <w:rStyle w:val="Hyperlink"/>
+                <w:noProof/>
+              </w:rPr>
+              <w:t>Überlegungen zum Testinhalt</w:t>
+            </w:r>
+            <w:r>
+              <w:rPr>
+                <w:noProof/>
+                <w:webHidden/>
+              </w:rPr>
+              <w:tab/>
+            </w:r>
+            <w:r>
+              <w:rPr>
+                <w:noProof/>
+                <w:webHidden/>
+              </w:rPr>
+              <w:fldChar w:fldCharType="begin"/>
+            </w:r>
+            <w:r>
+              <w:rPr>
+                <w:noProof/>
+                <w:webHidden/>
+              </w:rPr>
+              <w:instrText xml:space="preserve"> PAGEREF _Toc508201867 \h </w:instrText>
+            </w:r>
+            <w:r>
+              <w:rPr>
+                <w:noProof/>
+                <w:webHidden/>
+              </w:rPr>
+            </w:r>
+            <w:r>
+              <w:rPr>
+                <w:noProof/>
+                <w:webHidden/>
+              </w:rPr>
+              <w:fldChar w:fldCharType="separate"/>
+            </w:r>
+            <w:r>
+              <w:rPr>
+                <w:noProof/>
+                <w:webHidden/>
+              </w:rPr>
+              <w:t>15</w:t>
+            </w:r>
+            <w:r>
+              <w:rPr>
+                <w:noProof/>
+                <w:webHidden/>
+              </w:rPr>
+              <w:fldChar w:fldCharType="end"/>
+            </w:r>
+          </w:hyperlink>
+        </w:p>
+        <w:p>
+          <w:pPr>
+            <w:pStyle w:val="TOC3"/>
+            <w:tabs>
+              <w:tab w:val="left" w:pos="1320"/>
+              <w:tab w:val="right" w:leader="dot" w:pos="9062"/>
+            </w:tabs>
+            <w:rPr>
+              <w:rFonts w:eastAsiaTheme="minorEastAsia"/>
+              <w:noProof/>
+              <w:lang w:val="en-CH" w:eastAsia="en-CH"/>
+            </w:rPr>
+          </w:pPr>
+          <w:hyperlink w:anchor="_Toc508201868" w:history="1">
+            <w:r>
+              <w:rPr>
+                <w:rStyle w:val="Hyperlink"/>
+                <w:noProof/>
+              </w:rPr>
+              <w:t>4.4.3</w:t>
+            </w:r>
+            <w:r>
+              <w:rPr>
+                <w:rFonts w:eastAsiaTheme="minorEastAsia"/>
+                <w:noProof/>
+                <w:lang w:val="en-CH" w:eastAsia="en-CH"/>
+              </w:rPr>
+              <w:tab/>
+            </w:r>
+            <w:r>
+              <w:rPr>
+                <w:rStyle w:val="Hyperlink"/>
+                <w:noProof/>
+              </w:rPr>
+              <w:t>Überlegungen zur Testumgebung</w:t>
+            </w:r>
+            <w:r>
+              <w:rPr>
+                <w:noProof/>
+                <w:webHidden/>
+              </w:rPr>
+              <w:tab/>
+            </w:r>
+            <w:r>
+              <w:rPr>
+                <w:noProof/>
+                <w:webHidden/>
+              </w:rPr>
+              <w:fldChar w:fldCharType="begin"/>
+            </w:r>
+            <w:r>
+              <w:rPr>
+                <w:noProof/>
+                <w:webHidden/>
+              </w:rPr>
+              <w:instrText xml:space="preserve"> PAGEREF _Toc508201868 \h </w:instrText>
+            </w:r>
+            <w:r>
+              <w:rPr>
+                <w:noProof/>
+                <w:webHidden/>
+              </w:rPr>
+            </w:r>
+            <w:r>
+              <w:rPr>
+                <w:noProof/>
+                <w:webHidden/>
+              </w:rPr>
+              <w:fldChar w:fldCharType="separate"/>
+            </w:r>
+            <w:r>
+              <w:rPr>
+                <w:noProof/>
+                <w:webHidden/>
+              </w:rPr>
+              <w:t>16</w:t>
+            </w:r>
+            <w:r>
+              <w:rPr>
+                <w:noProof/>
+                <w:webHidden/>
+              </w:rPr>
+              <w:fldChar w:fldCharType="end"/>
+            </w:r>
+          </w:hyperlink>
+        </w:p>
+        <w:p>
+          <w:pPr>
+            <w:pStyle w:val="TOC2"/>
+            <w:tabs>
+              <w:tab w:val="left" w:pos="880"/>
+              <w:tab w:val="right" w:leader="dot" w:pos="9062"/>
+            </w:tabs>
+            <w:rPr>
+              <w:rFonts w:eastAsiaTheme="minorEastAsia"/>
+              <w:noProof/>
+              <w:lang w:val="en-CH" w:eastAsia="en-CH"/>
+            </w:rPr>
+          </w:pPr>
+          <w:hyperlink w:anchor="_Toc508201869" w:history="1">
+            <w:r>
+              <w:rPr>
+                <w:rStyle w:val="Hyperlink"/>
+                <w:noProof/>
+              </w:rPr>
+              <w:t>4.5</w:t>
+            </w:r>
+            <w:r>
+              <w:rPr>
+                <w:rFonts w:eastAsiaTheme="minorEastAsia"/>
+                <w:noProof/>
+                <w:lang w:val="en-CH" w:eastAsia="en-CH"/>
+              </w:rPr>
+              <w:tab/>
+            </w:r>
+            <w:r>
+              <w:rPr>
+                <w:rStyle w:val="Hyperlink"/>
+                <w:noProof/>
+              </w:rPr>
+              <w:t>Eine Klassenübung</w:t>
+            </w:r>
+            <w:r>
+              <w:rPr>
+                <w:noProof/>
+                <w:webHidden/>
+              </w:rPr>
+              <w:tab/>
+            </w:r>
+            <w:r>
+              <w:rPr>
+                <w:noProof/>
+                <w:webHidden/>
+              </w:rPr>
+              <w:fldChar w:fldCharType="begin"/>
+            </w:r>
+            <w:r>
+              <w:rPr>
+                <w:noProof/>
+                <w:webHidden/>
+              </w:rPr>
+              <w:instrText xml:space="preserve"> PAGEREF _Toc508201869 \h </w:instrText>
+            </w:r>
+            <w:r>
+              <w:rPr>
+                <w:noProof/>
+                <w:webHidden/>
+              </w:rPr>
+            </w:r>
+            <w:r>
+              <w:rPr>
+                <w:noProof/>
+                <w:webHidden/>
+              </w:rPr>
+              <w:fldChar w:fldCharType="separate"/>
+            </w:r>
+            <w:r>
+              <w:rPr>
+                <w:noProof/>
+                <w:webHidden/>
+              </w:rPr>
+              <w:t>16</w:t>
+            </w:r>
+            <w:r>
+              <w:rPr>
+                <w:noProof/>
+                <w:webHidden/>
+              </w:rPr>
+              <w:fldChar w:fldCharType="end"/>
+            </w:r>
+          </w:hyperlink>
+        </w:p>
+        <w:p>
+          <w:pPr>
+            <w:pStyle w:val="TOC2"/>
+            <w:tabs>
+              <w:tab w:val="left" w:pos="880"/>
+              <w:tab w:val="right" w:leader="dot" w:pos="9062"/>
+            </w:tabs>
+            <w:rPr>
+              <w:rFonts w:eastAsiaTheme="minorEastAsia"/>
+              <w:noProof/>
+              <w:lang w:val="en-CH" w:eastAsia="en-CH"/>
+            </w:rPr>
+          </w:pPr>
+          <w:hyperlink w:anchor="_Toc508201870" w:history="1">
+            <w:r>
+              <w:rPr>
+                <w:rStyle w:val="Hyperlink"/>
+                <w:noProof/>
+              </w:rPr>
+              <w:t>4.6</w:t>
+            </w:r>
+            <w:r>
+              <w:rPr>
+                <w:rFonts w:eastAsiaTheme="minorEastAsia"/>
+                <w:noProof/>
+                <w:lang w:val="en-CH" w:eastAsia="en-CH"/>
+              </w:rPr>
+              <w:tab/>
+            </w:r>
+            <w:r>
+              <w:rPr>
+                <w:rStyle w:val="Hyperlink"/>
+                <w:noProof/>
+              </w:rPr>
+              <w:t>Aufgaben und Übungen</w:t>
+            </w:r>
+            <w:r>
+              <w:rPr>
+                <w:noProof/>
+                <w:webHidden/>
+              </w:rPr>
+              <w:tab/>
+            </w:r>
+            <w:r>
+              <w:rPr>
+                <w:noProof/>
+                <w:webHidden/>
+              </w:rPr>
+              <w:fldChar w:fldCharType="begin"/>
+            </w:r>
+            <w:r>
+              <w:rPr>
+                <w:noProof/>
+                <w:webHidden/>
+              </w:rPr>
+              <w:instrText xml:space="preserve"> PAGEREF _Toc508201870 \h </w:instrText>
+            </w:r>
+            <w:r>
+              <w:rPr>
+                <w:noProof/>
+                <w:webHidden/>
+              </w:rPr>
+            </w:r>
+            <w:r>
+              <w:rPr>
+                <w:noProof/>
+                <w:webHidden/>
+              </w:rPr>
+              <w:fldChar w:fldCharType="separate"/>
+            </w:r>
+            <w:r>
+              <w:rPr>
+                <w:noProof/>
+                <w:webHidden/>
+              </w:rPr>
+              <w:t>16</w:t>
+            </w:r>
+            <w:r>
+              <w:rPr>
+                <w:noProof/>
+                <w:webHidden/>
+              </w:rPr>
+              <w:fldChar w:fldCharType="end"/>
+            </w:r>
+          </w:hyperlink>
+        </w:p>
+        <w:p>
+          <w:pPr>
+            <w:pStyle w:val="TOC1"/>
+            <w:rPr>
+              <w:rFonts w:eastAsiaTheme="minorEastAsia"/>
+              <w:noProof/>
+              <w:lang w:val="en-CH" w:eastAsia="en-CH"/>
+            </w:rPr>
+          </w:pPr>
+          <w:hyperlink w:anchor="_Toc508201871" w:history="1">
+            <w:r>
+              <w:rPr>
+                <w:rStyle w:val="Hyperlink"/>
+                <w:noProof/>
+              </w:rPr>
+              <w:t>5</w:t>
+            </w:r>
+            <w:r>
+              <w:rPr>
+                <w:rFonts w:eastAsiaTheme="minorEastAsia"/>
+                <w:noProof/>
+                <w:lang w:val="en-CH" w:eastAsia="en-CH"/>
+              </w:rPr>
+              <w:tab/>
+            </w:r>
+            <w:r>
+              <w:rPr>
+                <w:rStyle w:val="Hyperlink"/>
+                <w:noProof/>
+              </w:rPr>
+              <w:t>Woche 4</w:t>
+            </w:r>
+            <w:r>
+              <w:rPr>
+                <w:noProof/>
+                <w:webHidden/>
+              </w:rPr>
+              <w:tab/>
+            </w:r>
+            <w:r>
+              <w:rPr>
+                <w:noProof/>
+                <w:webHidden/>
+              </w:rPr>
+              <w:fldChar w:fldCharType="begin"/>
+            </w:r>
+            <w:r>
+              <w:rPr>
+                <w:noProof/>
+                <w:webHidden/>
+              </w:rPr>
+              <w:instrText xml:space="preserve"> PAGEREF _Toc508201871 \h </w:instrText>
+            </w:r>
+            <w:r>
+              <w:rPr>
+                <w:noProof/>
+                <w:webHidden/>
+              </w:rPr>
+            </w:r>
+            <w:r>
+              <w:rPr>
+                <w:noProof/>
+                <w:webHidden/>
+              </w:rPr>
+              <w:fldChar w:fldCharType="separate"/>
+            </w:r>
+            <w:r>
+              <w:rPr>
+                <w:noProof/>
+                <w:webHidden/>
+              </w:rPr>
+              <w:t>17</w:t>
             </w:r>
             <w:r>
               <w:rPr>
@@ -3106,7 +3938,7 @@
       </w:pPr>
       <w:bookmarkStart w:id="1" w:name="_Toc430435984"/>
       <w:bookmarkStart w:id="2" w:name="_Toc431304092"/>
-      <w:bookmarkStart w:id="3" w:name="_Toc507833743"/>
+      <w:bookmarkStart w:id="3" w:name="_Toc508201832"/>
       <w:r>
         <w:lastRenderedPageBreak/>
         <w:t>Einleitung</w:t>
@@ -3122,7 +3954,7 @@
       <w:bookmarkStart w:id="4" w:name="_Toc430422362"/>
       <w:bookmarkStart w:id="5" w:name="_Toc430435985"/>
       <w:bookmarkStart w:id="6" w:name="_Toc431304093"/>
-      <w:bookmarkStart w:id="7" w:name="_Toc507833744"/>
+      <w:bookmarkStart w:id="7" w:name="_Toc508201833"/>
       <w:r>
         <w:t>Einleitung</w:t>
       </w:r>
@@ -3149,7 +3981,7 @@
       <w:bookmarkStart w:id="8" w:name="_Toc430422363"/>
       <w:bookmarkStart w:id="9" w:name="_Toc430435986"/>
       <w:bookmarkStart w:id="10" w:name="_Toc431304094"/>
-      <w:bookmarkStart w:id="11" w:name="_Toc507833745"/>
+      <w:bookmarkStart w:id="11" w:name="_Toc508201834"/>
       <w:r>
         <w:t>Lernziele</w:t>
       </w:r>
@@ -3218,7 +4050,7 @@
       <w:bookmarkStart w:id="12" w:name="_Toc430422364"/>
       <w:bookmarkStart w:id="13" w:name="_Toc430435987"/>
       <w:bookmarkStart w:id="14" w:name="_Toc431304095"/>
-      <w:bookmarkStart w:id="15" w:name="_Toc507833746"/>
+      <w:bookmarkStart w:id="15" w:name="_Toc508201835"/>
       <w:r>
         <w:t>Prüfungen</w:t>
       </w:r>
@@ -3237,7 +4069,7 @@
       <w:pPr>
         <w:pStyle w:val="Heading1"/>
       </w:pPr>
-      <w:bookmarkStart w:id="16" w:name="_Toc507833747"/>
+      <w:bookmarkStart w:id="16" w:name="_Toc508201836"/>
       <w:r>
         <w:lastRenderedPageBreak/>
         <w:t>Woche 1</w:t>
@@ -3248,7 +4080,7 @@
       <w:pPr>
         <w:pStyle w:val="Heading2"/>
       </w:pPr>
-      <w:bookmarkStart w:id="17" w:name="_Toc507833748"/>
+      <w:bookmarkStart w:id="17" w:name="_Toc508201837"/>
       <w:r>
         <w:t>Allgemeines</w:t>
       </w:r>
@@ -3258,7 +4090,7 @@
       <w:pPr>
         <w:pStyle w:val="Heading3"/>
       </w:pPr>
-      <w:bookmarkStart w:id="18" w:name="_Toc507833749"/>
+      <w:bookmarkStart w:id="18" w:name="_Toc508201838"/>
       <w:r>
         <w:t>Über dem Dozenten</w:t>
       </w:r>
@@ -3310,7 +4142,7 @@
       <w:pPr>
         <w:pStyle w:val="Heading3"/>
       </w:pPr>
-      <w:bookmarkStart w:id="19" w:name="_Toc507833750"/>
+      <w:bookmarkStart w:id="19" w:name="_Toc508201839"/>
       <w:r>
         <w:t>Der normale Betrieb</w:t>
       </w:r>
@@ -3381,7 +4213,13 @@
         <w:t xml:space="preserve">: </w:t>
       </w:r>
       <w:r>
-        <w:t>Dieser Unterricht wird in Referatsform gehalten. Sie können ihn attraktiver gestalten wenn</w:t>
+        <w:t xml:space="preserve">Dieser Unterricht wird in Referatsform gehalten. Sie können ihn attraktiver </w:t>
+      </w:r>
+      <w:r>
+        <w:t>gestalten,</w:t>
+      </w:r>
+      <w:r>
+        <w:t xml:space="preserve"> wenn</w:t>
       </w:r>
     </w:p>
     <w:p>
@@ -3516,7 +4354,13 @@
         <w:t>Wenn Sie weitere Qu</w:t>
       </w:r>
       <w:r>
-        <w:t>ellen benötigen, sind sie in den Abgegebenen Unterlagen verlinkt oder aber</w:t>
+        <w:t xml:space="preserve">ellen benötigen, sind sie in den </w:t>
+      </w:r>
+      <w:r>
+        <w:t>a</w:t>
+      </w:r>
+      <w:r>
+        <w:t>bgegebenen Unterlagen verlinkt oder aber</w:t>
       </w:r>
       <w:r>
         <w:t xml:space="preserve"> </w:t>
@@ -3594,7 +4438,7 @@
       <w:pPr>
         <w:pStyle w:val="Heading3"/>
       </w:pPr>
-      <w:bookmarkStart w:id="20" w:name="_Toc507833751"/>
+      <w:bookmarkStart w:id="20" w:name="_Toc508201840"/>
       <w:r>
         <w:t>Was dürfen sie erwarten</w:t>
       </w:r>
@@ -3699,7 +4543,7 @@
       <w:pPr>
         <w:pStyle w:val="Heading2"/>
       </w:pPr>
-      <w:bookmarkStart w:id="21" w:name="_Toc507833752"/>
+      <w:bookmarkStart w:id="21" w:name="_Toc508201841"/>
       <w:r>
         <w:lastRenderedPageBreak/>
         <w:t>Spass mit Netzwerken</w:t>
@@ -3710,7 +4554,7 @@
       <w:pPr>
         <w:pStyle w:val="Heading3"/>
       </w:pPr>
-      <w:bookmarkStart w:id="22" w:name="_Toc507833753"/>
+      <w:bookmarkStart w:id="22" w:name="_Toc508201842"/>
       <w:r>
         <w:t>Ein anderes «Normdokument»</w:t>
       </w:r>
@@ -3767,7 +4611,7 @@
       <w:pPr>
         <w:pStyle w:val="Heading2"/>
       </w:pPr>
-      <w:bookmarkStart w:id="23" w:name="_Toc507833754"/>
+      <w:bookmarkStart w:id="23" w:name="_Toc508201843"/>
       <w:r>
         <w:t>Einführung</w:t>
       </w:r>
@@ -3777,7 +4621,7 @@
       <w:pPr>
         <w:pStyle w:val="Heading3"/>
       </w:pPr>
-      <w:bookmarkStart w:id="24" w:name="_Toc507833755"/>
+      <w:bookmarkStart w:id="24" w:name="_Toc508201844"/>
       <w:r>
         <w:t>Was ist eine Cloud</w:t>
       </w:r>
@@ -3894,7 +4738,7 @@
       <w:pPr>
         <w:pStyle w:val="Heading3"/>
       </w:pPr>
-      <w:bookmarkStart w:id="25" w:name="_Toc507833756"/>
+      <w:bookmarkStart w:id="25" w:name="_Toc508201845"/>
       <w:r>
         <w:t>Die Servicemodelle einer Cloud</w:t>
       </w:r>
@@ -3983,7 +4827,7 @@
       <w:pPr>
         <w:pStyle w:val="Heading3"/>
       </w:pPr>
-      <w:bookmarkStart w:id="26" w:name="_Toc507833757"/>
+      <w:bookmarkStart w:id="26" w:name="_Toc508201846"/>
       <w:r>
         <w:t>Der typische Aufbau einer Virtualisierungsinfrastruktur</w:t>
       </w:r>
@@ -4040,7 +4884,7 @@
       <w:pPr>
         <w:pStyle w:val="Heading3"/>
       </w:pPr>
-      <w:bookmarkStart w:id="27" w:name="_Toc507833758"/>
+      <w:bookmarkStart w:id="27" w:name="_Toc508201847"/>
       <w:r>
         <w:t>Die Skalierungsarten</w:t>
       </w:r>
@@ -4173,7 +5017,7 @@
       <w:pPr>
         <w:pStyle w:val="Heading3"/>
       </w:pPr>
-      <w:bookmarkStart w:id="28" w:name="_Toc507833759"/>
+      <w:bookmarkStart w:id="28" w:name="_Toc508201848"/>
       <w:r>
         <w:t>Ein typischer Loadbalancer</w:t>
       </w:r>
@@ -4276,7 +5120,13 @@
     </w:p>
     <w:p>
       <w:r>
-        <w:t>Das sind aber nur die Grundlegenden Eigenschaften. Fortschrittlichere Geräte können auch arbeiten wie intelligentes Routing oder Authentisierung übernehmen. Das sind aber beides streng genommen Eigenschaften eines sogenannten Reverse-Proxies.</w:t>
+        <w:t xml:space="preserve">Das sind aber nur die </w:t>
+      </w:r>
+      <w:r>
+        <w:t>g</w:t>
+      </w:r>
+      <w:r>
+        <w:t>rundlegenden Eigenschaften. Fortschrittlichere Geräte können auch arbeiten wie intelligentes Routing oder Authentisierung übernehmen. Das sind aber beides streng genommen Eigenschaften eines sogenannten Reverse-Proxies.</w:t>
       </w:r>
     </w:p>
     <w:p>
@@ -4288,7 +5138,7 @@
       <w:pPr>
         <w:pStyle w:val="Heading3"/>
       </w:pPr>
-      <w:bookmarkStart w:id="29" w:name="_Toc507833760"/>
+      <w:bookmarkStart w:id="29" w:name="_Toc508201849"/>
       <w:r>
         <w:lastRenderedPageBreak/>
         <w:t>Aufgaben und Übungen</w:t>
@@ -4342,16 +5192,38 @@
         <w:t>Sorgen Sie dafür, dass Ihre Arbeitsmittel nächstes Mal einsatzbereit sind.</w:t>
       </w:r>
     </w:p>
+    <w:p/>
+    <w:p>
+      <w:pPr>
+        <w:pStyle w:val="Heading1"/>
+      </w:pPr>
+      <w:bookmarkStart w:id="30" w:name="_Toc508201850"/>
+      <w:r>
+        <w:lastRenderedPageBreak/>
+        <w:t>Woche 2</w:t>
+      </w:r>
+      <w:bookmarkEnd w:id="30"/>
+    </w:p>
+    <w:p>
+      <w:pPr>
+        <w:pStyle w:val="Heading2"/>
+      </w:pPr>
+      <w:bookmarkStart w:id="31" w:name="_Toc508201851"/>
+      <w:r>
+        <w:t>Inhalt</w:t>
+      </w:r>
+      <w:bookmarkEnd w:id="31"/>
+    </w:p>
     <w:p>
       <w:r>
         <w:rPr>
           <w:noProof/>
         </w:rPr>
         <w:drawing>
-          <wp:inline distT="0" distB="0" distL="0" distR="0" wp14:anchorId="6BD1CE06" wp14:editId="56F1276F">
-            <wp:extent cx="5760720" cy="1270000"/>
-            <wp:effectExtent l="0" t="0" r="0" b="6350"/>
-            <wp:docPr id="11" name="Picture 11"/>
+          <wp:inline distT="0" distB="0" distL="0" distR="0" wp14:anchorId="39975147" wp14:editId="04B0B25A">
+            <wp:extent cx="5760720" cy="2162810"/>
+            <wp:effectExtent l="0" t="0" r="0" b="8890"/>
+            <wp:docPr id="14" name="Picture 14"/>
             <wp:cNvGraphicFramePr>
               <a:graphicFrameLocks xmlns:a="http://schemas.openxmlformats.org/drawingml/2006/main" noChangeAspect="1"/>
             </wp:cNvGraphicFramePr>
@@ -4371,7 +5243,7 @@
                   <pic:spPr>
                     <a:xfrm>
                       <a:off x="0" y="0"/>
-                      <a:ext cx="5760720" cy="1270000"/>
+                      <a:ext cx="5760720" cy="2162810"/>
                     </a:xfrm>
                     <a:prstGeom prst="rect">
                       <a:avLst/>
@@ -4384,27 +5256,15 @@
         </w:drawing>
       </w:r>
     </w:p>
-    <w:p/>
-    <w:p>
-      <w:pPr>
-        <w:pStyle w:val="Heading1"/>
-      </w:pPr>
-      <w:bookmarkStart w:id="30" w:name="_Toc507833761"/>
-      <w:r>
-        <w:lastRenderedPageBreak/>
-        <w:t>Woche 2</w:t>
-      </w:r>
-      <w:bookmarkEnd w:id="30"/>
-    </w:p>
     <w:p>
       <w:pPr>
         <w:pStyle w:val="Heading2"/>
       </w:pPr>
-      <w:bookmarkStart w:id="31" w:name="_Toc507833762"/>
-      <w:r>
-        <w:t>Inhalt</w:t>
-      </w:r>
-      <w:bookmarkEnd w:id="31"/>
+      <w:bookmarkStart w:id="32" w:name="_Toc508201852"/>
+      <w:r>
+        <w:t>Repetition von Loadbalancer</w:t>
+      </w:r>
+      <w:bookmarkEnd w:id="32"/>
     </w:p>
     <w:p>
       <w:r>
@@ -4412,10 +5272,10 @@
           <w:noProof/>
         </w:rPr>
         <w:drawing>
-          <wp:inline distT="0" distB="0" distL="0" distR="0" wp14:anchorId="39975147" wp14:editId="04B0B25A">
-            <wp:extent cx="5760720" cy="2162810"/>
-            <wp:effectExtent l="0" t="0" r="0" b="8890"/>
-            <wp:docPr id="14" name="Picture 14"/>
+          <wp:inline distT="0" distB="0" distL="0" distR="0" wp14:anchorId="015461BF" wp14:editId="40E8BCEB">
+            <wp:extent cx="5760720" cy="1300480"/>
+            <wp:effectExtent l="0" t="0" r="0" b="0"/>
+            <wp:docPr id="15" name="Picture 15"/>
             <wp:cNvGraphicFramePr>
               <a:graphicFrameLocks xmlns:a="http://schemas.openxmlformats.org/drawingml/2006/main" noChangeAspect="1"/>
             </wp:cNvGraphicFramePr>
@@ -4435,7 +5295,7 @@
                   <pic:spPr>
                     <a:xfrm>
                       <a:off x="0" y="0"/>
-                      <a:ext cx="5760720" cy="2162810"/>
+                      <a:ext cx="5760720" cy="1300480"/>
                     </a:xfrm>
                     <a:prstGeom prst="rect">
                       <a:avLst/>
@@ -4450,13 +5310,61 @@
     </w:p>
     <w:p>
       <w:pPr>
+        <w:pStyle w:val="ListParagraph"/>
+        <w:numPr>
+          <w:ilvl w:val="0"/>
+          <w:numId w:val="11"/>
+        </w:numPr>
+      </w:pPr>
+      <w:r>
+        <w:t>Loadbalancer können geclustert werden.</w:t>
+      </w:r>
+    </w:p>
+    <w:p>
+      <w:pPr>
+        <w:pStyle w:val="ListParagraph"/>
+        <w:numPr>
+          <w:ilvl w:val="0"/>
+          <w:numId w:val="11"/>
+        </w:numPr>
+      </w:pPr>
+      <w:r>
+        <w:t>Loadbalancer können “sticky” oder “non-sticky” verwendet werden</w:t>
+      </w:r>
+    </w:p>
+    <w:p>
+      <w:pPr>
+        <w:pStyle w:val="ListParagraph"/>
+        <w:numPr>
+          <w:ilvl w:val="0"/>
+          <w:numId w:val="11"/>
+        </w:numPr>
+      </w:pPr>
+      <w:r>
+        <w:t>Loadbalancer können die (verschlüsselte) Verbindung terminieren.</w:t>
+      </w:r>
+    </w:p>
+    <w:p>
+      <w:pPr>
+        <w:pStyle w:val="ListParagraph"/>
+        <w:numPr>
+          <w:ilvl w:val="0"/>
+          <w:numId w:val="11"/>
+        </w:numPr>
+      </w:pPr>
+      <w:r>
+        <w:t>Loadbalancer können (tun dies typischerweise aber nicht) auch Caching-Funktionen übernehmen.</w:t>
+      </w:r>
+    </w:p>
+    <w:p>
+      <w:pPr>
         <w:pStyle w:val="Heading2"/>
       </w:pPr>
-      <w:bookmarkStart w:id="32" w:name="_Toc507833763"/>
-      <w:r>
-        <w:t>Repetition von Loadbalancer</w:t>
-      </w:r>
-      <w:bookmarkEnd w:id="32"/>
+      <w:bookmarkStart w:id="33" w:name="_Toc508201853"/>
+      <w:r>
+        <w:t>Spass mit Netzwerken (Datamining in Clustern)</w:t>
+      </w:r>
+      <w:bookmarkEnd w:id="33"/>
     </w:p>
     <w:p>
       <w:r>
@@ -4464,10 +5372,10 @@
           <w:noProof/>
         </w:rPr>
         <w:drawing>
-          <wp:inline distT="0" distB="0" distL="0" distR="0" wp14:anchorId="015461BF" wp14:editId="40E8BCEB">
-            <wp:extent cx="5760720" cy="1300480"/>
-            <wp:effectExtent l="0" t="0" r="0" b="0"/>
-            <wp:docPr id="15" name="Picture 15"/>
+          <wp:inline distT="0" distB="0" distL="0" distR="0" wp14:anchorId="47D85532" wp14:editId="652034D7">
+            <wp:extent cx="5760720" cy="2361565"/>
+            <wp:effectExtent l="0" t="0" r="0" b="635"/>
+            <wp:docPr id="16" name="Picture 16"/>
             <wp:cNvGraphicFramePr>
               <a:graphicFrameLocks xmlns:a="http://schemas.openxmlformats.org/drawingml/2006/main" noChangeAspect="1"/>
             </wp:cNvGraphicFramePr>
@@ -4487,7 +5395,7 @@
                   <pic:spPr>
                     <a:xfrm>
                       <a:off x="0" y="0"/>
-                      <a:ext cx="5760720" cy="1300480"/>
+                      <a:ext cx="5760720" cy="2361565"/>
                     </a:xfrm>
                     <a:prstGeom prst="rect">
                       <a:avLst/>
@@ -4501,62 +5409,30 @@
       </w:r>
     </w:p>
     <w:p>
-      <w:pPr>
-        <w:pStyle w:val="ListParagraph"/>
-        <w:numPr>
-          <w:ilvl w:val="0"/>
-          <w:numId w:val="11"/>
-        </w:numPr>
-      </w:pPr>
-      <w:r>
-        <w:t>Loadbalancer können geclustert werden.</w:t>
-      </w:r>
-    </w:p>
-    <w:p>
-      <w:pPr>
-        <w:pStyle w:val="ListParagraph"/>
-        <w:numPr>
-          <w:ilvl w:val="0"/>
-          <w:numId w:val="11"/>
-        </w:numPr>
-      </w:pPr>
-      <w:r>
-        <w:t>Loadbalancer können “sticky” oder “non-sticky” verwendet werden</w:t>
-      </w:r>
-    </w:p>
-    <w:p>
-      <w:pPr>
-        <w:pStyle w:val="ListParagraph"/>
-        <w:numPr>
-          <w:ilvl w:val="0"/>
-          <w:numId w:val="11"/>
-        </w:numPr>
-      </w:pPr>
-      <w:r>
-        <w:t>Loadbalancer können die (verschlüsselte) Verbindung terminieren.</w:t>
-      </w:r>
-    </w:p>
-    <w:p>
-      <w:pPr>
-        <w:pStyle w:val="ListParagraph"/>
-        <w:numPr>
-          <w:ilvl w:val="0"/>
-          <w:numId w:val="11"/>
-        </w:numPr>
-      </w:pPr>
-      <w:r>
-        <w:t>Loadbalancer können (tun dies typischerweise aber nicht) auch Caching-Funktionen übernehmen.</w:t>
+      <w:r>
+        <w:t>Beim Datamining in BigData werden fast schon “magische Zusammenhänge” ersichtlich. Diese Zusammenhänge können falsch oder auch richtig sein. Auf jeden Fall bieten sie derzeit noch Stoff für viele absurde Geschichten.</w:t>
       </w:r>
     </w:p>
     <w:p>
       <w:pPr>
         <w:pStyle w:val="Heading2"/>
       </w:pPr>
-      <w:bookmarkStart w:id="33" w:name="_Toc507833764"/>
-      <w:r>
-        <w:t>Spass mit Netzwerken (Datamining in Clustern)</w:t>
-      </w:r>
-      <w:bookmarkEnd w:id="33"/>
+      <w:bookmarkStart w:id="34" w:name="_Toc508201854"/>
+      <w:r>
+        <w:lastRenderedPageBreak/>
+        <w:t>Ein Cluster</w:t>
+      </w:r>
+      <w:bookmarkEnd w:id="34"/>
+    </w:p>
+    <w:p>
+      <w:pPr>
+        <w:pStyle w:val="Heading3"/>
+      </w:pPr>
+      <w:bookmarkStart w:id="35" w:name="_Toc508201855"/>
+      <w:r>
+        <w:t>Begrifflichkeiten in einem Cluster</w:t>
+      </w:r>
+      <w:bookmarkEnd w:id="35"/>
     </w:p>
     <w:p>
       <w:r>
@@ -4564,10 +5440,10 @@
           <w:noProof/>
         </w:rPr>
         <w:drawing>
-          <wp:inline distT="0" distB="0" distL="0" distR="0" wp14:anchorId="47D85532" wp14:editId="652034D7">
-            <wp:extent cx="5760720" cy="2361565"/>
-            <wp:effectExtent l="0" t="0" r="0" b="635"/>
-            <wp:docPr id="16" name="Picture 16"/>
+          <wp:inline distT="0" distB="0" distL="0" distR="0" wp14:anchorId="1BA59F06" wp14:editId="70DA4F07">
+            <wp:extent cx="5760720" cy="1897380"/>
+            <wp:effectExtent l="0" t="0" r="0" b="7620"/>
+            <wp:docPr id="17" name="Picture 17"/>
             <wp:cNvGraphicFramePr>
               <a:graphicFrameLocks xmlns:a="http://schemas.openxmlformats.org/drawingml/2006/main" noChangeAspect="1"/>
             </wp:cNvGraphicFramePr>
@@ -4587,7 +5463,7 @@
                   <pic:spPr>
                     <a:xfrm>
                       <a:off x="0" y="0"/>
-                      <a:ext cx="5760720" cy="2361565"/>
+                      <a:ext cx="5760720" cy="1897380"/>
                     </a:xfrm>
                     <a:prstGeom prst="rect">
                       <a:avLst/>
@@ -4601,30 +5477,14 @@
       </w:r>
     </w:p>
     <w:p>
-      <w:r>
-        <w:t>Beim Datamining in BigData werden fast schon “magische Zusammenhänge” ersichtlich. Diese Zusammenhänge können falsch oder auch richtig sein. Auf jeden Fall bieten sie derzeit noch Stoff für viele absurde Geschichten.</w:t>
-      </w:r>
-    </w:p>
-    <w:p>
-      <w:pPr>
-        <w:pStyle w:val="Heading2"/>
-      </w:pPr>
-      <w:bookmarkStart w:id="34" w:name="_Toc507833765"/>
-      <w:r>
-        <w:lastRenderedPageBreak/>
-        <w:t>Ein Cluster</w:t>
-      </w:r>
-      <w:bookmarkEnd w:id="34"/>
-    </w:p>
-    <w:p>
       <w:pPr>
         <w:pStyle w:val="Heading3"/>
       </w:pPr>
-      <w:bookmarkStart w:id="35" w:name="_Toc507833766"/>
-      <w:r>
-        <w:t>Begrifflichkeiten in einem Cluster</w:t>
-      </w:r>
-      <w:bookmarkEnd w:id="35"/>
+      <w:bookmarkStart w:id="36" w:name="_Toc508201856"/>
+      <w:r>
+        <w:t>Typische Eigenschaften eines Clusters</w:t>
+      </w:r>
+      <w:bookmarkEnd w:id="36"/>
     </w:p>
     <w:p>
       <w:r>
@@ -4632,10 +5492,10 @@
           <w:noProof/>
         </w:rPr>
         <w:drawing>
-          <wp:inline distT="0" distB="0" distL="0" distR="0" wp14:anchorId="1BA59F06" wp14:editId="70DA4F07">
-            <wp:extent cx="5760720" cy="1897380"/>
-            <wp:effectExtent l="0" t="0" r="0" b="7620"/>
-            <wp:docPr id="17" name="Picture 17"/>
+          <wp:inline distT="0" distB="0" distL="0" distR="0" wp14:anchorId="73BFDD0E" wp14:editId="5B48F2C7">
+            <wp:extent cx="5760720" cy="1539875"/>
+            <wp:effectExtent l="0" t="0" r="0" b="3175"/>
+            <wp:docPr id="18" name="Picture 18"/>
             <wp:cNvGraphicFramePr>
               <a:graphicFrameLocks xmlns:a="http://schemas.openxmlformats.org/drawingml/2006/main" noChangeAspect="1"/>
             </wp:cNvGraphicFramePr>
@@ -4655,7 +5515,7 @@
                   <pic:spPr>
                     <a:xfrm>
                       <a:off x="0" y="0"/>
-                      <a:ext cx="5760720" cy="1897380"/>
+                      <a:ext cx="5760720" cy="1539875"/>
                     </a:xfrm>
                     <a:prstGeom prst="rect">
                       <a:avLst/>
@@ -4669,14 +5529,90 @@
       </w:r>
     </w:p>
     <w:p>
+      <w:r>
+        <w:t>Die Ursprünge der Virtualisierung liegen in den alten Mainframe-Zeiten. Häufig wird IBM mit der Virtual Machine Facility/370 (1972) als Urvater der heutigen Virtualisierung bezeichnet.</w:t>
+      </w:r>
+    </w:p>
+    <w:p>
+      <w:r>
+        <w:t>Ein Virtualisierungs</w:t>
+      </w:r>
+      <w:r>
+        <w:t>-C</w:t>
+      </w:r>
+      <w:r>
+        <w:t>luster sind lose (meist über Netzwerk) gekoppelte Rechner, die zwecks Ressourcen-Pooling zusammenarbeiten. Das Ressourcen-Pooling kann verwendet werden zum:</w:t>
+      </w:r>
+    </w:p>
+    <w:p>
+      <w:pPr>
+        <w:pStyle w:val="ListParagraph"/>
+        <w:numPr>
+          <w:ilvl w:val="0"/>
+          <w:numId w:val="12"/>
+        </w:numPr>
+      </w:pPr>
+      <w:r>
+        <w:t>Erhöhen der Verfügbarkeit von Gästen. Hierbei wird unterschieden zwischen:</w:t>
+      </w:r>
+    </w:p>
+    <w:p>
+      <w:pPr>
+        <w:pStyle w:val="ListParagraph"/>
+        <w:numPr>
+          <w:ilvl w:val="1"/>
+          <w:numId w:val="12"/>
+        </w:numPr>
+      </w:pPr>
+      <w:r>
+        <w:t>Fault Tolerance (Ein Guest läuft zweifach auf zwei unabhängigen Hosts synchron)</w:t>
+      </w:r>
+    </w:p>
+    <w:p>
+      <w:pPr>
+        <w:pStyle w:val="ListParagraph"/>
+        <w:numPr>
+          <w:ilvl w:val="1"/>
+          <w:numId w:val="12"/>
+        </w:numPr>
+      </w:pPr>
+      <w:r>
+        <w:t>High Availability (Beim Ausfall eines Hosts werden seine Virtuellen Maschinen auf einem anderen Host gestartet)</w:t>
+      </w:r>
+    </w:p>
+    <w:p>
+      <w:pPr>
+        <w:pStyle w:val="ListParagraph"/>
+        <w:numPr>
+          <w:ilvl w:val="0"/>
+          <w:numId w:val="12"/>
+        </w:numPr>
+      </w:pPr>
+      <w:r>
+        <w:t xml:space="preserve">Pooling der Ressourcen der </w:t>
+      </w:r>
+      <w:r>
+        <w:t xml:space="preserve">Hosts (speziell Disk-Kapazität). </w:t>
+      </w:r>
+      <w:r>
+        <w:t>Die Diskkapazität ist nicht die einzige Form des Poolings. Da viele Betriebssysteme identische Speicherblöcke haben, werden auch identische Speicherbereiche (Disk oder RAM) von verschiedenen Virtuellen Maschinen zusammengelegt. Man spricht hierbei von “Deduplizierung”. Die Deduplizierung hat in der Vergangenheit auch dafür gesorgt, dass Übergriffe auf andere virtuelle Maschinen möglich wurden.</w:t>
+      </w:r>
+    </w:p>
+    <w:p>
+      <w:r>
+        <w:t>Primäres Ziel von Virtualisierung ist typischerweise die Kostenersparnis</w:t>
+      </w:r>
+    </w:p>
+    <w:p>
       <w:pPr>
         <w:pStyle w:val="Heading3"/>
       </w:pPr>
-      <w:bookmarkStart w:id="36" w:name="_Toc507833767"/>
-      <w:r>
-        <w:t>Typische Eigenschaften eines Clusters</w:t>
-      </w:r>
-      <w:bookmarkEnd w:id="36"/>
+      <w:bookmarkStart w:id="37" w:name="_Toc508201857"/>
+      <w:r>
+        <w:lastRenderedPageBreak/>
+        <w:t>Typische Speichersysteme eines Clusters</w:t>
+      </w:r>
+      <w:bookmarkEnd w:id="37"/>
     </w:p>
     <w:p>
       <w:r>
@@ -4684,10 +5620,10 @@
           <w:noProof/>
         </w:rPr>
         <w:drawing>
-          <wp:inline distT="0" distB="0" distL="0" distR="0" wp14:anchorId="73BFDD0E" wp14:editId="5B48F2C7">
-            <wp:extent cx="5760720" cy="1539875"/>
-            <wp:effectExtent l="0" t="0" r="0" b="3175"/>
-            <wp:docPr id="18" name="Picture 18"/>
+          <wp:inline distT="0" distB="0" distL="0" distR="0" wp14:anchorId="059544DE" wp14:editId="64E0A818">
+            <wp:extent cx="5760720" cy="2614930"/>
+            <wp:effectExtent l="0" t="0" r="0" b="0"/>
+            <wp:docPr id="19" name="Picture 19"/>
             <wp:cNvGraphicFramePr>
               <a:graphicFrameLocks xmlns:a="http://schemas.openxmlformats.org/drawingml/2006/main" noChangeAspect="1"/>
             </wp:cNvGraphicFramePr>
@@ -4707,7 +5643,7 @@
                   <pic:spPr>
                     <a:xfrm>
                       <a:off x="0" y="0"/>
-                      <a:ext cx="5760720" cy="1539875"/>
+                      <a:ext cx="5760720" cy="2614930"/>
                     </a:xfrm>
                     <a:prstGeom prst="rect">
                       <a:avLst/>
@@ -4722,18 +5658,7 @@
     </w:p>
     <w:p>
       <w:r>
-        <w:t>Die Ursprünge der Virtualisierung liegen in den alten Mainframe-Zeiten. Häufig wird IBM mit der Virtual Machine Facility/370 (1972) als Urvater der heutigen Virtualisierung bezeichnet.</w:t>
-      </w:r>
-    </w:p>
-    <w:p>
-      <w:r>
-        <w:t>Ein Virtualisierungs</w:t>
-      </w:r>
-      <w:r>
-        <w:t>-C</w:t>
-      </w:r>
-      <w:r>
-        <w:t>luster sind lose (meist über Netzwerk) gekoppelte Rechner, die zwecks Ressourcen-Pooling zusammenarbeiten. Das Ressourcen-Pooling kann verwendet werden zum:</w:t>
+        <w:t>Ein Virtualisierungs-Cluster kann verschiedene Speichersysteme verwenden:</w:t>
       </w:r>
     </w:p>
     <w:p>
@@ -4741,35 +5666,11 @@
         <w:pStyle w:val="ListParagraph"/>
         <w:numPr>
           <w:ilvl w:val="0"/>
-          <w:numId w:val="12"/>
+          <w:numId w:val="13"/>
         </w:numPr>
       </w:pPr>
       <w:r>
-        <w:t>Erhöhen der Verfügbarkeit von Gästen. Hierbei wird unterschieden zwischen:</w:t>
-      </w:r>
-    </w:p>
-    <w:p>
-      <w:pPr>
-        <w:pStyle w:val="ListParagraph"/>
-        <w:numPr>
-          <w:ilvl w:val="1"/>
-          <w:numId w:val="12"/>
-        </w:numPr>
-      </w:pPr>
-      <w:r>
-        <w:t>Fault Tolerance (Ein Guest läuft zweifach auf zwei unabhängigen Hosts synchron)</w:t>
-      </w:r>
-    </w:p>
-    <w:p>
-      <w:pPr>
-        <w:pStyle w:val="ListParagraph"/>
-        <w:numPr>
-          <w:ilvl w:val="1"/>
-          <w:numId w:val="12"/>
-        </w:numPr>
-      </w:pPr>
-      <w:r>
-        <w:t>High Availability (Beim Ausfall eines Hosts werden seine Virtuellen Maschinen auf einem anderen Host gestartet)</w:t>
+        <w:t>Traditionellerweise wird ein replizierter SAN (Storage Attached network) verwendet. Ein SAN ist ein Blockspeicher, angeschlossen über ein dediziertes [möglicherweise spezialisiertes] Netzwerk.</w:t>
       </w:r>
     </w:p>
     <w:p>
@@ -4777,17 +5678,29 @@
         <w:pStyle w:val="ListParagraph"/>
         <w:numPr>
           <w:ilvl w:val="0"/>
-          <w:numId w:val="12"/>
+          <w:numId w:val="13"/>
         </w:numPr>
       </w:pPr>
       <w:r>
-        <w:t xml:space="preserve">Pooling der Ressourcen der </w:t>
-      </w:r>
-      <w:r>
-        <w:t xml:space="preserve">Hosts (speziell Disk-Kapazität). </w:t>
-      </w:r>
-      <w:r>
-        <w:t>Die Diskkapazität ist nicht die einzige Form des Poolings. Da viele Betriebssysteme identische Speicherblöcke haben, werden auch identische Speicherbereiche (Disk oder RAM) von verschiedenen Virtuellen Maschinen zusammengelegt. Man spricht hierbei von “Deduplizierung”. Die Deduplizierung hat in der Vergangenheit auch dafür gesorgt, dass Übergriffe auf andere virtuelle Maschinen möglich wurden.</w:t>
+        <w:t>Aus Kostengründen und Einfachheit wird manchmal auch ein repliziertes NAS (Network Attached Storage) verwendet. Ein NAS ist ein Filespeicher, der auch zum Speichern von Word-Dokumenten verwendet werden kann.</w:t>
+      </w:r>
+    </w:p>
+    <w:p>
+      <w:pPr>
+        <w:pStyle w:val="ListParagraph"/>
+        <w:numPr>
+          <w:ilvl w:val="0"/>
+          <w:numId w:val="13"/>
+        </w:numPr>
+      </w:pPr>
+      <w:r>
+        <w:t>Hardcore-Virtualisierer verwenden den lokalen Speicher (in den Host eingebaute Disklaufwerke) und sorgen dafür, dass dieser Speicher auf ei</w:t>
+      </w:r>
+      <w:r>
+        <w:t>ne</w:t>
+      </w:r>
+      <w:r>
+        <w:t>n Backup-Host repliziert wird.</w:t>
       </w:r>
     </w:p>
     <w:p>
@@ -4796,15 +5709,25 @@
       </w:r>
     </w:p>
     <w:p>
+      <w:r>
+        <w:t>Die Disksubsysteme haben manchmal auch unterschiedliche Q</w:t>
+      </w:r>
+      <w:r>
+        <w:t>u</w:t>
+      </w:r>
+      <w:r>
+        <w:t>alitäten. So wird beispielsweise auf dem Host möglicherweise der Zugriff auf die Disk durch einen Cache-Speicher unterstützt. Die Disksysteme können schnelle SSDs, Server-Festplatten oder langsame Consumer-Festplatten sein.</w:t>
+      </w:r>
+    </w:p>
+    <w:p>
       <w:pPr>
         <w:pStyle w:val="Heading3"/>
       </w:pPr>
-      <w:bookmarkStart w:id="37" w:name="_Toc507833768"/>
-      <w:r>
-        <w:lastRenderedPageBreak/>
-        <w:t>Typische Speichersysteme eines Clusters</w:t>
-      </w:r>
-      <w:bookmarkEnd w:id="37"/>
+      <w:bookmarkStart w:id="38" w:name="_Toc508201858"/>
+      <w:r>
+        <w:t>Klassifizierung von Hypervisoren</w:t>
+      </w:r>
+      <w:bookmarkEnd w:id="38"/>
     </w:p>
     <w:p>
       <w:r>
@@ -4812,10 +5735,10 @@
           <w:noProof/>
         </w:rPr>
         <w:drawing>
-          <wp:inline distT="0" distB="0" distL="0" distR="0" wp14:anchorId="059544DE" wp14:editId="64E0A818">
-            <wp:extent cx="5760720" cy="2614930"/>
+          <wp:inline distT="0" distB="0" distL="0" distR="0" wp14:anchorId="11255FB7" wp14:editId="78ABEBDC">
+            <wp:extent cx="5760720" cy="2618740"/>
             <wp:effectExtent l="0" t="0" r="0" b="0"/>
-            <wp:docPr id="19" name="Picture 19"/>
+            <wp:docPr id="20" name="Picture 20"/>
             <wp:cNvGraphicFramePr>
               <a:graphicFrameLocks xmlns:a="http://schemas.openxmlformats.org/drawingml/2006/main" noChangeAspect="1"/>
             </wp:cNvGraphicFramePr>
@@ -4835,7 +5758,7 @@
                   <pic:spPr>
                     <a:xfrm>
                       <a:off x="0" y="0"/>
-                      <a:ext cx="5760720" cy="2614930"/>
+                      <a:ext cx="5760720" cy="2618740"/>
                     </a:xfrm>
                     <a:prstGeom prst="rect">
                       <a:avLst/>
@@ -4848,9 +5771,11 @@
         </w:drawing>
       </w:r>
     </w:p>
-    <w:p>
-      <w:r>
-        <w:t>Ein Virtualisierungs-Cluster kann verschiedene Speichersysteme verwenden:</w:t>
+    <w:p/>
+    <w:p>
+      <w:r>
+        <w:lastRenderedPageBreak/>
+        <w:t>Hypervisoren werden in verschiedene Typen aufgeteilt:</w:t>
       </w:r>
     </w:p>
     <w:p>
@@ -4858,11 +5783,17 @@
         <w:pStyle w:val="ListParagraph"/>
         <w:numPr>
           <w:ilvl w:val="0"/>
-          <w:numId w:val="13"/>
+          <w:numId w:val="14"/>
         </w:numPr>
       </w:pPr>
       <w:r>
-        <w:t>Traditionellerweise wird ein replizierter SAN (Storage Attached network) verwendet. Ein SAN ist ein Blockspeicher, angeschlossen über ein dediziertes [möglicherweise spezialisiertes] Netzwerk.</w:t>
+        <w:t xml:space="preserve">Typ-1 oder Bare Betal Hypervisor: Der Hypervistor läuft direkt auf der Hardware und hat kein Gastbetriebssystem. Typische </w:t>
+      </w:r>
+      <w:r>
+        <w:t>Vertreter hier sind ESXi von VMw</w:t>
+      </w:r>
+      <w:r>
+        <w:t>are oder der XEN-Hypervisor.</w:t>
       </w:r>
     </w:p>
     <w:p>
@@ -4870,11 +5801,11 @@
         <w:pStyle w:val="ListParagraph"/>
         <w:numPr>
           <w:ilvl w:val="0"/>
-          <w:numId w:val="13"/>
+          <w:numId w:val="14"/>
         </w:numPr>
       </w:pPr>
       <w:r>
-        <w:t>Aus Kostengründen und Einfachheit wird manchmal auch ein repliziertes NAS (Network Attached Storage) verwendet. Ein NAS ist ein Filespeicher, der auch zum Speichern von Word-Dokumenten verwendet werden kann.</w:t>
+        <w:t>Typ-2 Hypervisoren: Der Hypervisor läuft auf einem Gastbetriebssystem und verwendet dessen Ressourcen. Typische Vertreter hier sind Virtual Box von Oracle oder die Parallels-Lösung der Macbooks.</w:t>
       </w:r>
     </w:p>
     <w:p>
@@ -4882,44 +5813,27 @@
         <w:pStyle w:val="ListParagraph"/>
         <w:numPr>
           <w:ilvl w:val="0"/>
-          <w:numId w:val="13"/>
+          <w:numId w:val="14"/>
         </w:numPr>
       </w:pPr>
       <w:r>
-        <w:t>Hardcore-Virtualisierer verwenden den lokalen Speicher (in den Host eingebaute Disklaufwerke) und sorgen dafür, dass dieser Speicher auf ei</w:t>
-      </w:r>
-      <w:r>
-        <w:t>ne</w:t>
-      </w:r>
-      <w:r>
-        <w:t>n Backup-Host repliziert wird.</w:t>
-      </w:r>
-    </w:p>
-    <w:p>
-      <w:r>
-        <w:t>Primäres Ziel von Virtualisierung ist typischerweise die Kostenersparnis</w:t>
-      </w:r>
-    </w:p>
-    <w:p>
-      <w:r>
-        <w:t>Die Disksubsysteme haben manchmal auch unterschiedliche Q</w:t>
-      </w:r>
-      <w:r>
-        <w:t>u</w:t>
-      </w:r>
-      <w:r>
-        <w:t>alitäten. So wird beispielsweise auf dem Host möglicherweise der Zugriff auf die Disk durch einen Cache-Speicher unterstützt. Die Disksysteme können schnelle SSDs, Server-Festplatten oder langsame Consumer-Festplatten sein.</w:t>
+        <w:t>Container (streng genommen kein richtiger Hypervisor): Die Virtuellen Maschinen verwenden das Betriebssystem des Hosts. Häufig wir hier Dockers als typischer Vertreter genannt.</w:t>
+      </w:r>
+    </w:p>
+    <w:p>
+      <w:r>
+        <w:t>Primäres Ziel von Virtualisierung ist typischerweise die Kostenersparnis.</w:t>
       </w:r>
     </w:p>
     <w:p>
       <w:pPr>
         <w:pStyle w:val="Heading3"/>
       </w:pPr>
-      <w:bookmarkStart w:id="38" w:name="_Toc507833769"/>
-      <w:r>
-        <w:t>Klassifizierung von Hypervisoren</w:t>
-      </w:r>
-      <w:bookmarkEnd w:id="38"/>
+      <w:bookmarkStart w:id="39" w:name="_Toc508201859"/>
+      <w:r>
+        <w:t>Auswirkungen der Virtualisierung auf Applikationen</w:t>
+      </w:r>
+      <w:bookmarkEnd w:id="39"/>
     </w:p>
     <w:p>
       <w:r>
@@ -4927,10 +5841,10 @@
           <w:noProof/>
         </w:rPr>
         <w:drawing>
-          <wp:inline distT="0" distB="0" distL="0" distR="0" wp14:anchorId="11255FB7" wp14:editId="78ABEBDC">
-            <wp:extent cx="5760720" cy="2618740"/>
-            <wp:effectExtent l="0" t="0" r="0" b="0"/>
-            <wp:docPr id="20" name="Picture 20"/>
+          <wp:inline distT="0" distB="0" distL="0" distR="0" wp14:anchorId="6EA0E838" wp14:editId="021C455F">
+            <wp:extent cx="5760720" cy="930275"/>
+            <wp:effectExtent l="0" t="0" r="0" b="3175"/>
+            <wp:docPr id="21" name="Picture 21"/>
             <wp:cNvGraphicFramePr>
               <a:graphicFrameLocks xmlns:a="http://schemas.openxmlformats.org/drawingml/2006/main" noChangeAspect="1"/>
             </wp:cNvGraphicFramePr>
@@ -4950,7 +5864,7 @@
                   <pic:spPr>
                     <a:xfrm>
                       <a:off x="0" y="0"/>
-                      <a:ext cx="5760720" cy="2618740"/>
+                      <a:ext cx="5760720" cy="930275"/>
                     </a:xfrm>
                     <a:prstGeom prst="rect">
                       <a:avLst/>
@@ -4963,29 +5877,16 @@
         </w:drawing>
       </w:r>
     </w:p>
-    <w:p/>
-    <w:p>
-      <w:r>
-        <w:lastRenderedPageBreak/>
-        <w:t>Hypervisoren werden in verschiedene Typen aufgeteilt:</w:t>
-      </w:r>
-    </w:p>
     <w:p>
       <w:pPr>
         <w:pStyle w:val="ListParagraph"/>
         <w:numPr>
           <w:ilvl w:val="0"/>
-          <w:numId w:val="14"/>
+          <w:numId w:val="15"/>
         </w:numPr>
       </w:pPr>
       <w:r>
-        <w:t xml:space="preserve">Typ-1 oder Bare Betal Hypervisor: Der Hypervistor läuft direkt auf der Hardware und hat kein Gastbetriebssystem. Typische </w:t>
-      </w:r>
-      <w:r>
-        <w:t>Vertreter hier sind ESXi von VMw</w:t>
-      </w:r>
-      <w:r>
-        <w:t>are oder der XEN-Hypervisor.</w:t>
+        <w:t>Ressourcen sind unterschiedlich verfügbar.</w:t>
       </w:r>
     </w:p>
     <w:p>
@@ -4993,39 +5894,22 @@
         <w:pStyle w:val="ListParagraph"/>
         <w:numPr>
           <w:ilvl w:val="0"/>
-          <w:numId w:val="14"/>
+          <w:numId w:val="15"/>
         </w:numPr>
       </w:pPr>
       <w:r>
-        <w:t>Typ-2 Hypervisoren: Der Hypervisor läuft auf einem Gastbetriebssystem und verwendet dessen Ressourcen. Typische Vertreter hier sind Virtual Box von Oracle oder die Parallels-Lösung der Macbooks.</w:t>
-      </w:r>
-    </w:p>
-    <w:p>
-      <w:pPr>
-        <w:pStyle w:val="ListParagraph"/>
-        <w:numPr>
-          <w:ilvl w:val="0"/>
-          <w:numId w:val="14"/>
-        </w:numPr>
-      </w:pPr>
-      <w:r>
-        <w:t>Container (streng genommen kein richtiger Hypervisor): Die Virtuellen Maschinen verwenden das Betriebssystem des Hosts. Häufig wir hier Dockers als typischer Vertreter genannt.</w:t>
-      </w:r>
-    </w:p>
-    <w:p>
-      <w:r>
-        <w:t>Primäres Ziel von Virtualisierung ist typischerweise die Kostenersparnis.</w:t>
-      </w:r>
-    </w:p>
-    <w:p>
-      <w:pPr>
-        <w:pStyle w:val="Heading3"/>
-      </w:pPr>
-      <w:bookmarkStart w:id="39" w:name="_Toc507833770"/>
-      <w:r>
-        <w:t>Auswirkungen der Virtualisierung auf Applikationen</w:t>
-      </w:r>
-      <w:bookmarkEnd w:id="39"/>
+        <w:t>Die Latenzzeit und Transferleistung von Ressourcen kann abhängig von der Auslastung des Hosts oder von der Verfügbarkeit einzelner Komponenten abhängen</w:t>
+      </w:r>
+    </w:p>
+    <w:p>
+      <w:pPr>
+        <w:pStyle w:val="Heading2"/>
+      </w:pPr>
+      <w:bookmarkStart w:id="40" w:name="_Toc508201860"/>
+      <w:r>
+        <w:t>Aufgaben und Übungen</w:t>
+      </w:r>
+      <w:bookmarkEnd w:id="40"/>
     </w:p>
     <w:p>
       <w:r>
@@ -5033,10 +5917,10 @@
           <w:noProof/>
         </w:rPr>
         <w:drawing>
-          <wp:inline distT="0" distB="0" distL="0" distR="0" wp14:anchorId="6EA0E838" wp14:editId="021C455F">
-            <wp:extent cx="5760720" cy="930275"/>
-            <wp:effectExtent l="0" t="0" r="0" b="3175"/>
-            <wp:docPr id="21" name="Picture 21"/>
+          <wp:inline distT="0" distB="0" distL="0" distR="0" wp14:anchorId="02F94733" wp14:editId="3FB3983E">
+            <wp:extent cx="5760720" cy="661035"/>
+            <wp:effectExtent l="0" t="0" r="0" b="5715"/>
+            <wp:docPr id="12" name="Picture 12"/>
             <wp:cNvGraphicFramePr>
               <a:graphicFrameLocks xmlns:a="http://schemas.openxmlformats.org/drawingml/2006/main" noChangeAspect="1"/>
             </wp:cNvGraphicFramePr>
@@ -5056,7 +5940,7 @@
                   <pic:spPr>
                     <a:xfrm>
                       <a:off x="0" y="0"/>
-                      <a:ext cx="5760720" cy="930275"/>
+                      <a:ext cx="5760720" cy="661035"/>
                     </a:xfrm>
                     <a:prstGeom prst="rect">
                       <a:avLst/>
@@ -5069,39 +5953,27 @@
         </w:drawing>
       </w:r>
     </w:p>
-    <w:p>
-      <w:pPr>
-        <w:pStyle w:val="ListParagraph"/>
-        <w:numPr>
-          <w:ilvl w:val="0"/>
-          <w:numId w:val="15"/>
-        </w:numPr>
-      </w:pPr>
-      <w:r>
-        <w:t>Ressourcen sind unterschiedlich verfügbar.</w:t>
-      </w:r>
-    </w:p>
-    <w:p>
-      <w:pPr>
-        <w:pStyle w:val="ListParagraph"/>
-        <w:numPr>
-          <w:ilvl w:val="0"/>
-          <w:numId w:val="15"/>
-        </w:numPr>
-      </w:pPr>
-      <w:r>
-        <w:t>Die Latenzzeit und Transferleistung von Ressourcen kann abhängig von der Auslastung des Hosts oder von der Verfügbarkeit einzelner Komponenten abhängen</w:t>
-      </w:r>
+    <w:p/>
+    <w:p>
+      <w:pPr>
+        <w:pStyle w:val="Heading1"/>
+      </w:pPr>
+      <w:bookmarkStart w:id="41" w:name="_Toc508201861"/>
+      <w:r>
+        <w:lastRenderedPageBreak/>
+        <w:t>Woche 3</w:t>
+      </w:r>
+      <w:bookmarkEnd w:id="41"/>
     </w:p>
     <w:p>
       <w:pPr>
         <w:pStyle w:val="Heading2"/>
       </w:pPr>
-      <w:bookmarkStart w:id="40" w:name="_Toc507833771"/>
-      <w:r>
-        <w:t>Aufgaben und Übungen</w:t>
-      </w:r>
-      <w:bookmarkEnd w:id="40"/>
+      <w:bookmarkStart w:id="42" w:name="_Toc508201862"/>
+      <w:r>
+        <w:t>Repetition</w:t>
+      </w:r>
+      <w:bookmarkEnd w:id="42"/>
     </w:p>
     <w:p>
       <w:r>
@@ -5109,10 +5981,10 @@
           <w:noProof/>
         </w:rPr>
         <w:drawing>
-          <wp:inline distT="0" distB="0" distL="0" distR="0" wp14:anchorId="02F94733" wp14:editId="3FB3983E">
-            <wp:extent cx="5760720" cy="661035"/>
-            <wp:effectExtent l="0" t="0" r="0" b="5715"/>
-            <wp:docPr id="12" name="Picture 12"/>
+          <wp:inline distT="0" distB="0" distL="0" distR="0" wp14:anchorId="27CE276A" wp14:editId="12ED771F">
+            <wp:extent cx="5760720" cy="1238250"/>
+            <wp:effectExtent l="0" t="0" r="0" b="0"/>
+            <wp:docPr id="22" name="Picture 22"/>
             <wp:cNvGraphicFramePr>
               <a:graphicFrameLocks xmlns:a="http://schemas.openxmlformats.org/drawingml/2006/main" noChangeAspect="1"/>
             </wp:cNvGraphicFramePr>
@@ -5132,7 +6004,7 @@
                   <pic:spPr>
                     <a:xfrm>
                       <a:off x="0" y="0"/>
-                      <a:ext cx="5760720" cy="661035"/>
+                      <a:ext cx="5760720" cy="1238250"/>
                     </a:xfrm>
                     <a:prstGeom prst="rect">
                       <a:avLst/>
@@ -5146,15 +6018,25 @@
       </w:r>
     </w:p>
     <w:p>
+      <w:pPr>
+        <w:pStyle w:val="Heading2"/>
+      </w:pPr>
+      <w:bookmarkStart w:id="43" w:name="_Toc508201863"/>
+      <w:r>
+        <w:t>Spass mit Netzwerken</w:t>
+      </w:r>
+      <w:bookmarkEnd w:id="43"/>
+    </w:p>
+    <w:p>
       <w:r>
         <w:rPr>
           <w:noProof/>
         </w:rPr>
         <w:drawing>
-          <wp:inline distT="0" distB="0" distL="0" distR="0" wp14:anchorId="141B15EB" wp14:editId="32B7C9F0">
-            <wp:extent cx="5760720" cy="1305560"/>
-            <wp:effectExtent l="0" t="0" r="0" b="8890"/>
-            <wp:docPr id="13" name="Picture 13"/>
+          <wp:inline distT="0" distB="0" distL="0" distR="0" wp14:anchorId="3CA2E6A2" wp14:editId="5F5DCF14">
+            <wp:extent cx="5760720" cy="2961640"/>
+            <wp:effectExtent l="0" t="0" r="0" b="0"/>
+            <wp:docPr id="23" name="Picture 23"/>
             <wp:cNvGraphicFramePr>
               <a:graphicFrameLocks xmlns:a="http://schemas.openxmlformats.org/drawingml/2006/main" noChangeAspect="1"/>
             </wp:cNvGraphicFramePr>
@@ -5174,7 +6056,7 @@
                   <pic:spPr>
                     <a:xfrm>
                       <a:off x="0" y="0"/>
-                      <a:ext cx="5760720" cy="1305560"/>
+                      <a:ext cx="5760720" cy="2961640"/>
                     </a:xfrm>
                     <a:prstGeom prst="rect">
                       <a:avLst/>
@@ -5187,26 +6069,773 @@
         </w:drawing>
       </w:r>
     </w:p>
+    <w:p>
+      <w:r>
+        <w:t>Beim “Performance Testing” kommt es vor allem auf eines an: Parallelität. Ein Oktopus wäre mit seinen 3 Herzen und unabhängig agierenden Armen tatsächlich prädestiniert für einen solchen Job.</w:t>
+      </w:r>
+    </w:p>
+    <w:p>
+      <w:pPr>
+        <w:pStyle w:val="Heading2"/>
+      </w:pPr>
+      <w:bookmarkStart w:id="44" w:name="_Toc508201864"/>
+      <w:r>
+        <w:t>Reproduzierbares Testen</w:t>
+      </w:r>
+      <w:bookmarkEnd w:id="44"/>
+    </w:p>
+    <w:p>
+      <w:r>
+        <w:rPr>
+          <w:noProof/>
+        </w:rPr>
+        <w:drawing>
+          <wp:inline distT="0" distB="0" distL="0" distR="0" wp14:anchorId="0ACC2316" wp14:editId="0CACEB5B">
+            <wp:extent cx="5760720" cy="1470025"/>
+            <wp:effectExtent l="0" t="0" r="0" b="0"/>
+            <wp:docPr id="24" name="Picture 24"/>
+            <wp:cNvGraphicFramePr>
+              <a:graphicFrameLocks xmlns:a="http://schemas.openxmlformats.org/drawingml/2006/main" noChangeAspect="1"/>
+            </wp:cNvGraphicFramePr>
+            <a:graphic xmlns:a="http://schemas.openxmlformats.org/drawingml/2006/main">
+              <a:graphicData uri="http://schemas.openxmlformats.org/drawingml/2006/picture">
+                <pic:pic xmlns:pic="http://schemas.openxmlformats.org/drawingml/2006/picture">
+                  <pic:nvPicPr>
+                    <pic:cNvPr id="1" name=""/>
+                    <pic:cNvPicPr/>
+                  </pic:nvPicPr>
+                  <pic:blipFill>
+                    <a:blip r:embed="rId30"/>
+                    <a:stretch>
+                      <a:fillRect/>
+                    </a:stretch>
+                  </pic:blipFill>
+                  <pic:spPr>
+                    <a:xfrm>
+                      <a:off x="0" y="0"/>
+                      <a:ext cx="5760720" cy="1470025"/>
+                    </a:xfrm>
+                    <a:prstGeom prst="rect">
+                      <a:avLst/>
+                    </a:prstGeom>
+                  </pic:spPr>
+                </pic:pic>
+              </a:graphicData>
+            </a:graphic>
+          </wp:inline>
+        </w:drawing>
+      </w:r>
+    </w:p>
+    <w:p>
+      <w:r>
+        <w:t>Für das Testen (ganz allgemein) wird in IEEE829 ein Testplan wie folgt definiert:</w:t>
+      </w:r>
+    </w:p>
+    <w:p>
+      <w:pPr>
+        <w:pStyle w:val="ListParagraph"/>
+        <w:numPr>
+          <w:ilvl w:val="0"/>
+          <w:numId w:val="16"/>
+        </w:numPr>
+        <w:rPr>
+          <w:lang w:val="en-GB"/>
+        </w:rPr>
+      </w:pPr>
+      <w:r>
+        <w:rPr>
+          <w:lang w:val="en-GB"/>
+        </w:rPr>
+        <w:t>Test plan identifier</w:t>
+      </w:r>
+    </w:p>
+    <w:p>
+      <w:pPr>
+        <w:pStyle w:val="ListParagraph"/>
+        <w:numPr>
+          <w:ilvl w:val="0"/>
+          <w:numId w:val="16"/>
+        </w:numPr>
+        <w:rPr>
+          <w:lang w:val="en-GB"/>
+        </w:rPr>
+      </w:pPr>
+      <w:r>
+        <w:rPr>
+          <w:lang w:val="en-GB"/>
+        </w:rPr>
+        <w:t>Introduction</w:t>
+      </w:r>
+    </w:p>
+    <w:p>
+      <w:pPr>
+        <w:pStyle w:val="ListParagraph"/>
+        <w:numPr>
+          <w:ilvl w:val="0"/>
+          <w:numId w:val="16"/>
+        </w:numPr>
+        <w:rPr>
+          <w:lang w:val="en-GB"/>
+        </w:rPr>
+      </w:pPr>
+      <w:r>
+        <w:rPr>
+          <w:lang w:val="en-GB"/>
+        </w:rPr>
+        <w:t>Test items</w:t>
+      </w:r>
+    </w:p>
+    <w:p>
+      <w:pPr>
+        <w:pStyle w:val="ListParagraph"/>
+        <w:numPr>
+          <w:ilvl w:val="0"/>
+          <w:numId w:val="16"/>
+        </w:numPr>
+        <w:rPr>
+          <w:lang w:val="en-GB"/>
+        </w:rPr>
+      </w:pPr>
+      <w:r>
+        <w:rPr>
+          <w:lang w:val="en-GB"/>
+        </w:rPr>
+        <w:t>Features to be tested</w:t>
+      </w:r>
+    </w:p>
+    <w:p>
+      <w:pPr>
+        <w:pStyle w:val="ListParagraph"/>
+        <w:numPr>
+          <w:ilvl w:val="0"/>
+          <w:numId w:val="16"/>
+        </w:numPr>
+        <w:rPr>
+          <w:lang w:val="en-GB"/>
+        </w:rPr>
+      </w:pPr>
+      <w:r>
+        <w:rPr>
+          <w:lang w:val="en-GB"/>
+        </w:rPr>
+        <w:t>Features not to be tested</w:t>
+      </w:r>
+    </w:p>
+    <w:p>
+      <w:pPr>
+        <w:pStyle w:val="ListParagraph"/>
+        <w:numPr>
+          <w:ilvl w:val="0"/>
+          <w:numId w:val="16"/>
+        </w:numPr>
+      </w:pPr>
+      <w:r>
+        <w:t>Approach</w:t>
+      </w:r>
+    </w:p>
+    <w:p>
+      <w:pPr>
+        <w:pStyle w:val="ListParagraph"/>
+        <w:numPr>
+          <w:ilvl w:val="0"/>
+          <w:numId w:val="16"/>
+        </w:numPr>
+        <w:rPr>
+          <w:lang w:val="en-GB"/>
+        </w:rPr>
+      </w:pPr>
+      <w:r>
+        <w:rPr>
+          <w:lang w:val="en-GB"/>
+        </w:rPr>
+        <w:t>Item pass/fail criteria</w:t>
+      </w:r>
+    </w:p>
+    <w:p>
+      <w:pPr>
+        <w:pStyle w:val="ListParagraph"/>
+        <w:numPr>
+          <w:ilvl w:val="0"/>
+          <w:numId w:val="16"/>
+        </w:numPr>
+        <w:rPr>
+          <w:lang w:val="en-GB"/>
+        </w:rPr>
+      </w:pPr>
+      <w:r>
+        <w:rPr>
+          <w:lang w:val="en-GB"/>
+        </w:rPr>
+        <w:lastRenderedPageBreak/>
+        <w:t>Suspension criteria and resumption requirements</w:t>
+      </w:r>
+    </w:p>
+    <w:p>
+      <w:pPr>
+        <w:pStyle w:val="ListParagraph"/>
+        <w:numPr>
+          <w:ilvl w:val="0"/>
+          <w:numId w:val="16"/>
+        </w:numPr>
+        <w:rPr>
+          <w:lang w:val="en-GB"/>
+        </w:rPr>
+      </w:pPr>
+      <w:r>
+        <w:rPr>
+          <w:lang w:val="en-GB"/>
+        </w:rPr>
+        <w:t>Test deliverables</w:t>
+      </w:r>
+    </w:p>
+    <w:p>
+      <w:pPr>
+        <w:pStyle w:val="ListParagraph"/>
+        <w:numPr>
+          <w:ilvl w:val="0"/>
+          <w:numId w:val="16"/>
+        </w:numPr>
+        <w:rPr>
+          <w:lang w:val="en-GB"/>
+        </w:rPr>
+      </w:pPr>
+      <w:r>
+        <w:rPr>
+          <w:lang w:val="en-GB"/>
+        </w:rPr>
+        <w:t>Testing tasks</w:t>
+      </w:r>
+    </w:p>
+    <w:p>
+      <w:pPr>
+        <w:pStyle w:val="ListParagraph"/>
+        <w:numPr>
+          <w:ilvl w:val="0"/>
+          <w:numId w:val="16"/>
+        </w:numPr>
+        <w:rPr>
+          <w:lang w:val="en-GB"/>
+        </w:rPr>
+      </w:pPr>
+      <w:r>
+        <w:rPr>
+          <w:lang w:val="en-GB"/>
+        </w:rPr>
+        <w:t>Environmental needs</w:t>
+      </w:r>
+    </w:p>
+    <w:p>
+      <w:pPr>
+        <w:pStyle w:val="ListParagraph"/>
+        <w:numPr>
+          <w:ilvl w:val="0"/>
+          <w:numId w:val="16"/>
+        </w:numPr>
+        <w:rPr>
+          <w:lang w:val="en-GB"/>
+        </w:rPr>
+      </w:pPr>
+      <w:r>
+        <w:rPr>
+          <w:lang w:val="en-GB"/>
+        </w:rPr>
+        <w:t>Responsibilities</w:t>
+      </w:r>
+    </w:p>
+    <w:p>
+      <w:pPr>
+        <w:pStyle w:val="ListParagraph"/>
+        <w:numPr>
+          <w:ilvl w:val="0"/>
+          <w:numId w:val="16"/>
+        </w:numPr>
+        <w:rPr>
+          <w:lang w:val="en-GB"/>
+        </w:rPr>
+      </w:pPr>
+      <w:r>
+        <w:rPr>
+          <w:lang w:val="en-GB"/>
+        </w:rPr>
+        <w:t>Staffing and training needs</w:t>
+      </w:r>
+    </w:p>
+    <w:p>
+      <w:pPr>
+        <w:pStyle w:val="ListParagraph"/>
+        <w:numPr>
+          <w:ilvl w:val="0"/>
+          <w:numId w:val="16"/>
+        </w:numPr>
+        <w:rPr>
+          <w:lang w:val="en-GB"/>
+        </w:rPr>
+      </w:pPr>
+      <w:r>
+        <w:rPr>
+          <w:lang w:val="en-GB"/>
+        </w:rPr>
+        <w:t>Schedule</w:t>
+      </w:r>
+    </w:p>
+    <w:p>
+      <w:pPr>
+        <w:pStyle w:val="ListParagraph"/>
+        <w:numPr>
+          <w:ilvl w:val="0"/>
+          <w:numId w:val="16"/>
+        </w:numPr>
+      </w:pPr>
+      <w:r>
+        <w:t>Risks and contingencies</w:t>
+      </w:r>
+    </w:p>
+    <w:p>
+      <w:pPr>
+        <w:pStyle w:val="ListParagraph"/>
+        <w:numPr>
+          <w:ilvl w:val="0"/>
+          <w:numId w:val="16"/>
+        </w:numPr>
+      </w:pPr>
+      <w:r>
+        <w:t>Approvals</w:t>
+      </w:r>
+    </w:p>
+    <w:p>
+      <w:r>
+        <w:t xml:space="preserve">Meistens werden sie aufgeteilt in einen Master Test Plan (MTP) und mehrere Level Test Plans (LTP). Das ist der detaillierte Plan, wie der Test durchzuführen ist. Die Testresultate werden </w:t>
+      </w:r>
+      <w:r>
+        <w:t>f</w:t>
+      </w:r>
+      <w:r>
+        <w:t xml:space="preserve">estgehalten in einem Level Test Log (LTL). Möglicherweise werden anschliessend ein Level Test Report (LTR) und/oder ein Master Test Report (MTR) geschrieben aber diese werden meist einfach in einem Testjournal zusammengefasst. Wichtig ist, dass Evidenz für das Ausführen der Tests </w:t>
+      </w:r>
+      <w:r>
+        <w:t>p</w:t>
+      </w:r>
+      <w:r>
+        <w:t>räsentiert wird und dass genau festgehalten wird, ob und wie die Tests nach Testplan ausgeführt werden konnten und was das Resultat war.</w:t>
+      </w:r>
+    </w:p>
+    <w:p>
+      <w:pPr>
+        <w:pStyle w:val="Heading2"/>
+      </w:pPr>
+      <w:bookmarkStart w:id="45" w:name="_Toc508201865"/>
+      <w:r>
+        <w:t>Testen mit Apache JMeter</w:t>
+      </w:r>
+      <w:bookmarkEnd w:id="45"/>
+    </w:p>
+    <w:p>
+      <w:pPr>
+        <w:pStyle w:val="Heading3"/>
+      </w:pPr>
+      <w:bookmarkStart w:id="46" w:name="_Toc508201866"/>
+      <w:r>
+        <w:t>Der Hauptbildschirm</w:t>
+      </w:r>
+      <w:bookmarkEnd w:id="46"/>
+    </w:p>
+    <w:p>
+      <w:r>
+        <w:rPr>
+          <w:noProof/>
+        </w:rPr>
+        <w:drawing>
+          <wp:inline distT="0" distB="0" distL="0" distR="0" wp14:anchorId="0D6A9BBB" wp14:editId="5E406993">
+            <wp:extent cx="5760720" cy="2453640"/>
+            <wp:effectExtent l="0" t="0" r="0" b="3810"/>
+            <wp:docPr id="25" name="Picture 25"/>
+            <wp:cNvGraphicFramePr>
+              <a:graphicFrameLocks xmlns:a="http://schemas.openxmlformats.org/drawingml/2006/main" noChangeAspect="1"/>
+            </wp:cNvGraphicFramePr>
+            <a:graphic xmlns:a="http://schemas.openxmlformats.org/drawingml/2006/main">
+              <a:graphicData uri="http://schemas.openxmlformats.org/drawingml/2006/picture">
+                <pic:pic xmlns:pic="http://schemas.openxmlformats.org/drawingml/2006/picture">
+                  <pic:nvPicPr>
+                    <pic:cNvPr id="1" name=""/>
+                    <pic:cNvPicPr/>
+                  </pic:nvPicPr>
+                  <pic:blipFill>
+                    <a:blip r:embed="rId31"/>
+                    <a:stretch>
+                      <a:fillRect/>
+                    </a:stretch>
+                  </pic:blipFill>
+                  <pic:spPr>
+                    <a:xfrm>
+                      <a:off x="0" y="0"/>
+                      <a:ext cx="5760720" cy="2453640"/>
+                    </a:xfrm>
+                    <a:prstGeom prst="rect">
+                      <a:avLst/>
+                    </a:prstGeom>
+                  </pic:spPr>
+                </pic:pic>
+              </a:graphicData>
+            </a:graphic>
+          </wp:inline>
+        </w:drawing>
+      </w:r>
+    </w:p>
+    <w:p>
+      <w:r>
+        <w:t>JMeter teilt sich in zwei Bereiche ein:</w:t>
+      </w:r>
+    </w:p>
+    <w:p>
+      <w:pPr>
+        <w:pStyle w:val="ListParagraph"/>
+        <w:numPr>
+          <w:ilvl w:val="0"/>
+          <w:numId w:val="17"/>
+        </w:numPr>
+      </w:pPr>
+      <w:r>
+        <w:t>Einen Test Plan: In ihm wird der Testvorgang festgehalten.</w:t>
+      </w:r>
+    </w:p>
+    <w:p>
+      <w:pPr>
+        <w:pStyle w:val="ListParagraph"/>
+        <w:numPr>
+          <w:ilvl w:val="0"/>
+          <w:numId w:val="17"/>
+        </w:numPr>
+      </w:pPr>
+      <w:r>
+        <w:t>Den Workbench: In ihm werden die Testresultate festgehalten</w:t>
+      </w:r>
+    </w:p>
+    <w:p>
+      <w:r>
+        <w:t>Typicherweise haben sie zuerst eine ThreadGroup im Testplan. Für das HTTP-Testing Empfiehlt sich als Elemente diverse Timer und HTTP-Requests oder einen Recording Controller. Damit der Recording- Controller funktioniert muss ein lokaler Browser darauf konfiguriert werden, dass er den Lokalen Proxy auf localhost:8888 verwendet.</w:t>
+      </w:r>
+    </w:p>
+    <w:p>
+      <w:pPr>
+        <w:pStyle w:val="Heading3"/>
+      </w:pPr>
+      <w:bookmarkStart w:id="47" w:name="_Toc508201867"/>
+      <w:r>
+        <w:t>Überlegungen zum Testinhalt</w:t>
+      </w:r>
+      <w:bookmarkEnd w:id="47"/>
+    </w:p>
+    <w:p>
+      <w:r>
+        <w:rPr>
+          <w:noProof/>
+        </w:rPr>
+        <w:drawing>
+          <wp:inline distT="0" distB="0" distL="0" distR="0" wp14:anchorId="3601131E" wp14:editId="4F83EA62">
+            <wp:extent cx="5760720" cy="967740"/>
+            <wp:effectExtent l="0" t="0" r="0" b="3810"/>
+            <wp:docPr id="26" name="Picture 26"/>
+            <wp:cNvGraphicFramePr>
+              <a:graphicFrameLocks xmlns:a="http://schemas.openxmlformats.org/drawingml/2006/main" noChangeAspect="1"/>
+            </wp:cNvGraphicFramePr>
+            <a:graphic xmlns:a="http://schemas.openxmlformats.org/drawingml/2006/main">
+              <a:graphicData uri="http://schemas.openxmlformats.org/drawingml/2006/picture">
+                <pic:pic xmlns:pic="http://schemas.openxmlformats.org/drawingml/2006/picture">
+                  <pic:nvPicPr>
+                    <pic:cNvPr id="1" name=""/>
+                    <pic:cNvPicPr/>
+                  </pic:nvPicPr>
+                  <pic:blipFill>
+                    <a:blip r:embed="rId32"/>
+                    <a:stretch>
+                      <a:fillRect/>
+                    </a:stretch>
+                  </pic:blipFill>
+                  <pic:spPr>
+                    <a:xfrm>
+                      <a:off x="0" y="0"/>
+                      <a:ext cx="5760720" cy="967740"/>
+                    </a:xfrm>
+                    <a:prstGeom prst="rect">
+                      <a:avLst/>
+                    </a:prstGeom>
+                  </pic:spPr>
+                </pic:pic>
+              </a:graphicData>
+            </a:graphic>
+          </wp:inline>
+        </w:drawing>
+      </w:r>
+    </w:p>
+    <w:p>
+      <w:pPr>
+        <w:pStyle w:val="ListParagraph"/>
+        <w:numPr>
+          <w:ilvl w:val="0"/>
+          <w:numId w:val="18"/>
+        </w:numPr>
+      </w:pPr>
+      <w:r>
+        <w:lastRenderedPageBreak/>
+        <w:t xml:space="preserve">Was möchten sie Testen? In unserem Fall zielen wir nicht auf </w:t>
+      </w:r>
+      <w:r>
+        <w:t>Funktionen,</w:t>
+      </w:r>
+      <w:r>
+        <w:t xml:space="preserve"> sondern auf Leistung ab. Welche Daten sind aussagekräftig.</w:t>
+      </w:r>
+    </w:p>
+    <w:p>
+      <w:pPr>
+        <w:pStyle w:val="ListParagraph"/>
+        <w:numPr>
+          <w:ilvl w:val="0"/>
+          <w:numId w:val="18"/>
+        </w:numPr>
+      </w:pPr>
+      <w:r>
+        <w:t>Wie möchten sie Testen? Welche Vorbedingungen brauchen sie? Sind am Anfang einer Messung Cache- oder sonstige Effekte zu beobachten? Sind diese für sie interessant oder nicht?</w:t>
+      </w:r>
+    </w:p>
+    <w:p>
+      <w:pPr>
+        <w:pStyle w:val="ListParagraph"/>
+        <w:numPr>
+          <w:ilvl w:val="0"/>
+          <w:numId w:val="18"/>
+        </w:numPr>
+      </w:pPr>
+      <w:r>
+        <w:t>Welche Aussage erwarten sie von den Resultaten? Welche Leistungsdaten möchten sie ausgewiesen haben? Latenzzeiten? Maximale Benutzerzahl? Anzahl der Anfragen pro Sekunde?</w:t>
+      </w:r>
+    </w:p>
+    <w:p>
+      <w:pPr>
+        <w:pStyle w:val="Heading3"/>
+      </w:pPr>
+      <w:bookmarkStart w:id="48" w:name="_Toc508201868"/>
+      <w:r>
+        <w:t>Überlegungen zur Testumgebung</w:t>
+      </w:r>
+      <w:bookmarkEnd w:id="48"/>
+    </w:p>
+    <w:p>
+      <w:r>
+        <w:rPr>
+          <w:noProof/>
+        </w:rPr>
+        <w:drawing>
+          <wp:inline distT="0" distB="0" distL="0" distR="0" wp14:anchorId="1070CC09" wp14:editId="0547FEB4">
+            <wp:extent cx="5760720" cy="751205"/>
+            <wp:effectExtent l="0" t="0" r="0" b="0"/>
+            <wp:docPr id="27" name="Picture 27"/>
+            <wp:cNvGraphicFramePr>
+              <a:graphicFrameLocks xmlns:a="http://schemas.openxmlformats.org/drawingml/2006/main" noChangeAspect="1"/>
+            </wp:cNvGraphicFramePr>
+            <a:graphic xmlns:a="http://schemas.openxmlformats.org/drawingml/2006/main">
+              <a:graphicData uri="http://schemas.openxmlformats.org/drawingml/2006/picture">
+                <pic:pic xmlns:pic="http://schemas.openxmlformats.org/drawingml/2006/picture">
+                  <pic:nvPicPr>
+                    <pic:cNvPr id="1" name=""/>
+                    <pic:cNvPicPr/>
+                  </pic:nvPicPr>
+                  <pic:blipFill>
+                    <a:blip r:embed="rId33"/>
+                    <a:stretch>
+                      <a:fillRect/>
+                    </a:stretch>
+                  </pic:blipFill>
+                  <pic:spPr>
+                    <a:xfrm>
+                      <a:off x="0" y="0"/>
+                      <a:ext cx="5760720" cy="751205"/>
+                    </a:xfrm>
+                    <a:prstGeom prst="rect">
+                      <a:avLst/>
+                    </a:prstGeom>
+                  </pic:spPr>
+                </pic:pic>
+              </a:graphicData>
+            </a:graphic>
+          </wp:inline>
+        </w:drawing>
+      </w:r>
+    </w:p>
+    <w:p>
+      <w:pPr>
+        <w:pStyle w:val="ListParagraph"/>
+        <w:numPr>
+          <w:ilvl w:val="0"/>
+          <w:numId w:val="19"/>
+        </w:numPr>
+      </w:pPr>
+      <w:r>
+        <w:t>Welche Umgebung steht zur Verfügung? Ist die Testumgebung überhaupt geeignet um Tests durchzuführen? Wie müsste eine ideale Umgebung aussehen und welche Falschaussagen der Tests erwarten sie aufgrund des Realen Setups?</w:t>
+      </w:r>
+    </w:p>
+    <w:p>
+      <w:pPr>
+        <w:pStyle w:val="ListParagraph"/>
+        <w:numPr>
+          <w:ilvl w:val="0"/>
+          <w:numId w:val="19"/>
+        </w:numPr>
+      </w:pPr>
+      <w:r>
+        <w:t xml:space="preserve">Wie können sie auf der vorliegenden Umgebung sinnvoll Testen? Wie </w:t>
+      </w:r>
+      <w:r>
+        <w:t>m</w:t>
+      </w:r>
+      <w:r>
+        <w:t>üssen sie Testfälle und Kennzahlen wählen, damit sinnvolle Resultate erzielt werden.</w:t>
+      </w:r>
+    </w:p>
+    <w:p>
+      <w:pPr>
+        <w:pStyle w:val="Heading2"/>
+      </w:pPr>
+      <w:bookmarkStart w:id="49" w:name="_Toc508201869"/>
+      <w:r>
+        <w:t>Eine Klassenübung</w:t>
+      </w:r>
+      <w:bookmarkEnd w:id="49"/>
+    </w:p>
+    <w:p>
+      <w:r>
+        <w:rPr>
+          <w:noProof/>
+        </w:rPr>
+        <w:drawing>
+          <wp:inline distT="0" distB="0" distL="0" distR="0" wp14:anchorId="2306A578" wp14:editId="2E59F0D2">
+            <wp:extent cx="5760720" cy="1560830"/>
+            <wp:effectExtent l="0" t="0" r="0" b="1270"/>
+            <wp:docPr id="28" name="Picture 28"/>
+            <wp:cNvGraphicFramePr>
+              <a:graphicFrameLocks xmlns:a="http://schemas.openxmlformats.org/drawingml/2006/main" noChangeAspect="1"/>
+            </wp:cNvGraphicFramePr>
+            <a:graphic xmlns:a="http://schemas.openxmlformats.org/drawingml/2006/main">
+              <a:graphicData uri="http://schemas.openxmlformats.org/drawingml/2006/picture">
+                <pic:pic xmlns:pic="http://schemas.openxmlformats.org/drawingml/2006/picture">
+                  <pic:nvPicPr>
+                    <pic:cNvPr id="1" name=""/>
+                    <pic:cNvPicPr/>
+                  </pic:nvPicPr>
+                  <pic:blipFill>
+                    <a:blip r:embed="rId34"/>
+                    <a:stretch>
+                      <a:fillRect/>
+                    </a:stretch>
+                  </pic:blipFill>
+                  <pic:spPr>
+                    <a:xfrm>
+                      <a:off x="0" y="0"/>
+                      <a:ext cx="5760720" cy="1560830"/>
+                    </a:xfrm>
+                    <a:prstGeom prst="rect">
+                      <a:avLst/>
+                    </a:prstGeom>
+                  </pic:spPr>
+                </pic:pic>
+              </a:graphicData>
+            </a:graphic>
+          </wp:inline>
+        </w:drawing>
+      </w:r>
+    </w:p>
+    <w:p>
+      <w:r>
+        <w:t>Machen wir uns gemeinsam ein paar Gedanken zu unserem Testsetup. Dieses ist sehr wage und nicht besonders üppig. Können wir dennoch gute Messungen machen?</w:t>
+      </w:r>
+    </w:p>
+    <w:p>
+      <w:r>
+        <w:t>Gehen wir Doch einmal die Fragen von vorhin durch und versuchen vernünftige Testfälle zu erarbeiten.</w:t>
+      </w:r>
+    </w:p>
+    <w:p>
+      <w:r>
+        <w:t>Was halten wir in einem Testplan und was im Testprotokoll fest? Welche Tests machen im Hinblick auf Leistung Sinn, wenn sie manuell ausgeführt werden?</w:t>
+      </w:r>
+    </w:p>
+    <w:p>
+      <w:r>
+        <w:t>Umreissen sie einen groben Testplan.</w:t>
+      </w:r>
+    </w:p>
+    <w:p>
+      <w:pPr>
+        <w:pStyle w:val="Heading2"/>
+      </w:pPr>
+      <w:bookmarkStart w:id="50" w:name="_Toc508201870"/>
+      <w:r>
+        <w:t>Aufgaben und Übungen</w:t>
+      </w:r>
+      <w:bookmarkEnd w:id="50"/>
+    </w:p>
+    <w:p>
+      <w:r>
+        <w:rPr>
+          <w:noProof/>
+        </w:rPr>
+        <w:drawing>
+          <wp:inline distT="0" distB="0" distL="0" distR="0" wp14:anchorId="350AC800" wp14:editId="22D8C3D8">
+            <wp:extent cx="5760720" cy="588010"/>
+            <wp:effectExtent l="0" t="0" r="0" b="2540"/>
+            <wp:docPr id="29" name="Picture 29"/>
+            <wp:cNvGraphicFramePr>
+              <a:graphicFrameLocks xmlns:a="http://schemas.openxmlformats.org/drawingml/2006/main" noChangeAspect="1"/>
+            </wp:cNvGraphicFramePr>
+            <a:graphic xmlns:a="http://schemas.openxmlformats.org/drawingml/2006/main">
+              <a:graphicData uri="http://schemas.openxmlformats.org/drawingml/2006/picture">
+                <pic:pic xmlns:pic="http://schemas.openxmlformats.org/drawingml/2006/picture">
+                  <pic:nvPicPr>
+                    <pic:cNvPr id="1" name=""/>
+                    <pic:cNvPicPr/>
+                  </pic:nvPicPr>
+                  <pic:blipFill>
+                    <a:blip r:embed="rId35"/>
+                    <a:stretch>
+                      <a:fillRect/>
+                    </a:stretch>
+                  </pic:blipFill>
+                  <pic:spPr>
+                    <a:xfrm>
+                      <a:off x="0" y="0"/>
+                      <a:ext cx="5760720" cy="588010"/>
+                    </a:xfrm>
+                    <a:prstGeom prst="rect">
+                      <a:avLst/>
+                    </a:prstGeom>
+                  </pic:spPr>
+                </pic:pic>
+              </a:graphicData>
+            </a:graphic>
+          </wp:inline>
+        </w:drawing>
+      </w:r>
+    </w:p>
     <w:p/>
     <w:p>
       <w:pPr>
         <w:pStyle w:val="Heading1"/>
       </w:pPr>
-      <w:bookmarkStart w:id="41" w:name="_Toc507833772"/>
+      <w:bookmarkStart w:id="51" w:name="_Toc508201871"/>
       <w:r>
         <w:lastRenderedPageBreak/>
-        <w:t>Woche 3</w:t>
-      </w:r>
-      <w:bookmarkEnd w:id="41"/>
+        <w:t>Woche 4</w:t>
+      </w:r>
+      <w:bookmarkEnd w:id="51"/>
     </w:p>
     <w:p/>
     <w:sectPr>
-      <w:headerReference w:type="even" r:id="rId30"/>
-      <w:headerReference w:type="default" r:id="rId31"/>
-      <w:footerReference w:type="even" r:id="rId32"/>
-      <w:footerReference w:type="default" r:id="rId33"/>
-      <w:headerReference w:type="first" r:id="rId34"/>
-      <w:footerReference w:type="first" r:id="rId35"/>
+      <w:headerReference w:type="even" r:id="rId36"/>
+      <w:headerReference w:type="default" r:id="rId37"/>
+      <w:footerReference w:type="even" r:id="rId38"/>
+      <w:footerReference w:type="default" r:id="rId39"/>
+      <w:headerReference w:type="first" r:id="rId40"/>
+      <w:footerReference w:type="first" r:id="rId41"/>
       <w:pgSz w:w="11906" w:h="16838"/>
       <w:pgMar w:top="1417" w:right="1417" w:bottom="1134" w:left="1417" w:header="708" w:footer="708" w:gutter="0"/>
       <w:pgNumType w:start="0"/>
@@ -5394,7 +7023,7 @@
       <w:rPr>
         <w:noProof/>
       </w:rPr>
-      <w:t>13</w:t>
+      <w:t>17</w:t>
     </w:r>
     <w:r>
       <w:rPr>
@@ -5828,6 +7457,119 @@
     </w:lvl>
   </w:abstractNum>
   <w:abstractNum w:abstractNumId="3" w15:restartNumberingAfterBreak="0">
+    <w:nsid w:val="1BE13906"/>
+    <w:multiLevelType w:val="hybridMultilevel"/>
+    <w:tmpl w:val="C7325D5C"/>
+    <w:lvl w:ilvl="0" w:tplc="20000001">
+      <w:start w:val="1"/>
+      <w:numFmt w:val="bullet"/>
+      <w:lvlText w:val=""/>
+      <w:lvlJc w:val="left"/>
+      <w:pPr>
+        <w:ind w:left="720" w:hanging="360"/>
+      </w:pPr>
+      <w:rPr>
+        <w:rFonts w:ascii="Symbol" w:hAnsi="Symbol" w:hint="default"/>
+      </w:rPr>
+    </w:lvl>
+    <w:lvl w:ilvl="1" w:tplc="20000003" w:tentative="1">
+      <w:start w:val="1"/>
+      <w:numFmt w:val="bullet"/>
+      <w:lvlText w:val="o"/>
+      <w:lvlJc w:val="left"/>
+      <w:pPr>
+        <w:ind w:left="1440" w:hanging="360"/>
+      </w:pPr>
+      <w:rPr>
+        <w:rFonts w:ascii="Courier New" w:hAnsi="Courier New" w:cs="Courier New" w:hint="default"/>
+      </w:rPr>
+    </w:lvl>
+    <w:lvl w:ilvl="2" w:tplc="20000005" w:tentative="1">
+      <w:start w:val="1"/>
+      <w:numFmt w:val="bullet"/>
+      <w:lvlText w:val=""/>
+      <w:lvlJc w:val="left"/>
+      <w:pPr>
+        <w:ind w:left="2160" w:hanging="360"/>
+      </w:pPr>
+      <w:rPr>
+        <w:rFonts w:ascii="Wingdings" w:hAnsi="Wingdings" w:hint="default"/>
+      </w:rPr>
+    </w:lvl>
+    <w:lvl w:ilvl="3" w:tplc="20000001" w:tentative="1">
+      <w:start w:val="1"/>
+      <w:numFmt w:val="bullet"/>
+      <w:lvlText w:val=""/>
+      <w:lvlJc w:val="left"/>
+      <w:pPr>
+        <w:ind w:left="2880" w:hanging="360"/>
+      </w:pPr>
+      <w:rPr>
+        <w:rFonts w:ascii="Symbol" w:hAnsi="Symbol" w:hint="default"/>
+      </w:rPr>
+    </w:lvl>
+    <w:lvl w:ilvl="4" w:tplc="20000003" w:tentative="1">
+      <w:start w:val="1"/>
+      <w:numFmt w:val="bullet"/>
+      <w:lvlText w:val="o"/>
+      <w:lvlJc w:val="left"/>
+      <w:pPr>
+        <w:ind w:left="3600" w:hanging="360"/>
+      </w:pPr>
+      <w:rPr>
+        <w:rFonts w:ascii="Courier New" w:hAnsi="Courier New" w:cs="Courier New" w:hint="default"/>
+      </w:rPr>
+    </w:lvl>
+    <w:lvl w:ilvl="5" w:tplc="20000005" w:tentative="1">
+      <w:start w:val="1"/>
+      <w:numFmt w:val="bullet"/>
+      <w:lvlText w:val=""/>
+      <w:lvlJc w:val="left"/>
+      <w:pPr>
+        <w:ind w:left="4320" w:hanging="360"/>
+      </w:pPr>
+      <w:rPr>
+        <w:rFonts w:ascii="Wingdings" w:hAnsi="Wingdings" w:hint="default"/>
+      </w:rPr>
+    </w:lvl>
+    <w:lvl w:ilvl="6" w:tplc="20000001" w:tentative="1">
+      <w:start w:val="1"/>
+      <w:numFmt w:val="bullet"/>
+      <w:lvlText w:val=""/>
+      <w:lvlJc w:val="left"/>
+      <w:pPr>
+        <w:ind w:left="5040" w:hanging="360"/>
+      </w:pPr>
+      <w:rPr>
+        <w:rFonts w:ascii="Symbol" w:hAnsi="Symbol" w:hint="default"/>
+      </w:rPr>
+    </w:lvl>
+    <w:lvl w:ilvl="7" w:tplc="20000003" w:tentative="1">
+      <w:start w:val="1"/>
+      <w:numFmt w:val="bullet"/>
+      <w:lvlText w:val="o"/>
+      <w:lvlJc w:val="left"/>
+      <w:pPr>
+        <w:ind w:left="5760" w:hanging="360"/>
+      </w:pPr>
+      <w:rPr>
+        <w:rFonts w:ascii="Courier New" w:hAnsi="Courier New" w:cs="Courier New" w:hint="default"/>
+      </w:rPr>
+    </w:lvl>
+    <w:lvl w:ilvl="8" w:tplc="20000005" w:tentative="1">
+      <w:start w:val="1"/>
+      <w:numFmt w:val="bullet"/>
+      <w:lvlText w:val=""/>
+      <w:lvlJc w:val="left"/>
+      <w:pPr>
+        <w:ind w:left="6480" w:hanging="360"/>
+      </w:pPr>
+      <w:rPr>
+        <w:rFonts w:ascii="Wingdings" w:hAnsi="Wingdings" w:hint="default"/>
+      </w:rPr>
+    </w:lvl>
+  </w:abstractNum>
+  <w:abstractNum w:abstractNumId="4" w15:restartNumberingAfterBreak="0">
     <w:nsid w:val="21B31180"/>
     <w:multiLevelType w:val="hybridMultilevel"/>
     <w:tmpl w:val="1BEA2CBA"/>
@@ -5940,7 +7682,7 @@
       </w:rPr>
     </w:lvl>
   </w:abstractNum>
-  <w:abstractNum w:abstractNumId="4" w15:restartNumberingAfterBreak="0">
+  <w:abstractNum w:abstractNumId="5" w15:restartNumberingAfterBreak="0">
     <w:nsid w:val="25D76F30"/>
     <w:multiLevelType w:val="hybridMultilevel"/>
     <w:tmpl w:val="CCB00C08"/>
@@ -6053,7 +7795,233 @@
       </w:rPr>
     </w:lvl>
   </w:abstractNum>
-  <w:abstractNum w:abstractNumId="5" w15:restartNumberingAfterBreak="0">
+  <w:abstractNum w:abstractNumId="6" w15:restartNumberingAfterBreak="0">
+    <w:nsid w:val="2ECE5309"/>
+    <w:multiLevelType w:val="hybridMultilevel"/>
+    <w:tmpl w:val="77C09812"/>
+    <w:lvl w:ilvl="0" w:tplc="20000001">
+      <w:start w:val="1"/>
+      <w:numFmt w:val="bullet"/>
+      <w:lvlText w:val=""/>
+      <w:lvlJc w:val="left"/>
+      <w:pPr>
+        <w:ind w:left="720" w:hanging="360"/>
+      </w:pPr>
+      <w:rPr>
+        <w:rFonts w:ascii="Symbol" w:hAnsi="Symbol" w:hint="default"/>
+      </w:rPr>
+    </w:lvl>
+    <w:lvl w:ilvl="1" w:tplc="20000003" w:tentative="1">
+      <w:start w:val="1"/>
+      <w:numFmt w:val="bullet"/>
+      <w:lvlText w:val="o"/>
+      <w:lvlJc w:val="left"/>
+      <w:pPr>
+        <w:ind w:left="1440" w:hanging="360"/>
+      </w:pPr>
+      <w:rPr>
+        <w:rFonts w:ascii="Courier New" w:hAnsi="Courier New" w:cs="Courier New" w:hint="default"/>
+      </w:rPr>
+    </w:lvl>
+    <w:lvl w:ilvl="2" w:tplc="20000005" w:tentative="1">
+      <w:start w:val="1"/>
+      <w:numFmt w:val="bullet"/>
+      <w:lvlText w:val=""/>
+      <w:lvlJc w:val="left"/>
+      <w:pPr>
+        <w:ind w:left="2160" w:hanging="360"/>
+      </w:pPr>
+      <w:rPr>
+        <w:rFonts w:ascii="Wingdings" w:hAnsi="Wingdings" w:hint="default"/>
+      </w:rPr>
+    </w:lvl>
+    <w:lvl w:ilvl="3" w:tplc="20000001" w:tentative="1">
+      <w:start w:val="1"/>
+      <w:numFmt w:val="bullet"/>
+      <w:lvlText w:val=""/>
+      <w:lvlJc w:val="left"/>
+      <w:pPr>
+        <w:ind w:left="2880" w:hanging="360"/>
+      </w:pPr>
+      <w:rPr>
+        <w:rFonts w:ascii="Symbol" w:hAnsi="Symbol" w:hint="default"/>
+      </w:rPr>
+    </w:lvl>
+    <w:lvl w:ilvl="4" w:tplc="20000003" w:tentative="1">
+      <w:start w:val="1"/>
+      <w:numFmt w:val="bullet"/>
+      <w:lvlText w:val="o"/>
+      <w:lvlJc w:val="left"/>
+      <w:pPr>
+        <w:ind w:left="3600" w:hanging="360"/>
+      </w:pPr>
+      <w:rPr>
+        <w:rFonts w:ascii="Courier New" w:hAnsi="Courier New" w:cs="Courier New" w:hint="default"/>
+      </w:rPr>
+    </w:lvl>
+    <w:lvl w:ilvl="5" w:tplc="20000005" w:tentative="1">
+      <w:start w:val="1"/>
+      <w:numFmt w:val="bullet"/>
+      <w:lvlText w:val=""/>
+      <w:lvlJc w:val="left"/>
+      <w:pPr>
+        <w:ind w:left="4320" w:hanging="360"/>
+      </w:pPr>
+      <w:rPr>
+        <w:rFonts w:ascii="Wingdings" w:hAnsi="Wingdings" w:hint="default"/>
+      </w:rPr>
+    </w:lvl>
+    <w:lvl w:ilvl="6" w:tplc="20000001" w:tentative="1">
+      <w:start w:val="1"/>
+      <w:numFmt w:val="bullet"/>
+      <w:lvlText w:val=""/>
+      <w:lvlJc w:val="left"/>
+      <w:pPr>
+        <w:ind w:left="5040" w:hanging="360"/>
+      </w:pPr>
+      <w:rPr>
+        <w:rFonts w:ascii="Symbol" w:hAnsi="Symbol" w:hint="default"/>
+      </w:rPr>
+    </w:lvl>
+    <w:lvl w:ilvl="7" w:tplc="20000003" w:tentative="1">
+      <w:start w:val="1"/>
+      <w:numFmt w:val="bullet"/>
+      <w:lvlText w:val="o"/>
+      <w:lvlJc w:val="left"/>
+      <w:pPr>
+        <w:ind w:left="5760" w:hanging="360"/>
+      </w:pPr>
+      <w:rPr>
+        <w:rFonts w:ascii="Courier New" w:hAnsi="Courier New" w:cs="Courier New" w:hint="default"/>
+      </w:rPr>
+    </w:lvl>
+    <w:lvl w:ilvl="8" w:tplc="20000005" w:tentative="1">
+      <w:start w:val="1"/>
+      <w:numFmt w:val="bullet"/>
+      <w:lvlText w:val=""/>
+      <w:lvlJc w:val="left"/>
+      <w:pPr>
+        <w:ind w:left="6480" w:hanging="360"/>
+      </w:pPr>
+      <w:rPr>
+        <w:rFonts w:ascii="Wingdings" w:hAnsi="Wingdings" w:hint="default"/>
+      </w:rPr>
+    </w:lvl>
+  </w:abstractNum>
+  <w:abstractNum w:abstractNumId="7" w15:restartNumberingAfterBreak="0">
+    <w:nsid w:val="367972B0"/>
+    <w:multiLevelType w:val="hybridMultilevel"/>
+    <w:tmpl w:val="1F461044"/>
+    <w:lvl w:ilvl="0" w:tplc="20000001">
+      <w:start w:val="1"/>
+      <w:numFmt w:val="bullet"/>
+      <w:lvlText w:val=""/>
+      <w:lvlJc w:val="left"/>
+      <w:pPr>
+        <w:ind w:left="720" w:hanging="360"/>
+      </w:pPr>
+      <w:rPr>
+        <w:rFonts w:ascii="Symbol" w:hAnsi="Symbol" w:hint="default"/>
+      </w:rPr>
+    </w:lvl>
+    <w:lvl w:ilvl="1" w:tplc="20000003" w:tentative="1">
+      <w:start w:val="1"/>
+      <w:numFmt w:val="bullet"/>
+      <w:lvlText w:val="o"/>
+      <w:lvlJc w:val="left"/>
+      <w:pPr>
+        <w:ind w:left="1440" w:hanging="360"/>
+      </w:pPr>
+      <w:rPr>
+        <w:rFonts w:ascii="Courier New" w:hAnsi="Courier New" w:cs="Courier New" w:hint="default"/>
+      </w:rPr>
+    </w:lvl>
+    <w:lvl w:ilvl="2" w:tplc="20000005" w:tentative="1">
+      <w:start w:val="1"/>
+      <w:numFmt w:val="bullet"/>
+      <w:lvlText w:val=""/>
+      <w:lvlJc w:val="left"/>
+      <w:pPr>
+        <w:ind w:left="2160" w:hanging="360"/>
+      </w:pPr>
+      <w:rPr>
+        <w:rFonts w:ascii="Wingdings" w:hAnsi="Wingdings" w:hint="default"/>
+      </w:rPr>
+    </w:lvl>
+    <w:lvl w:ilvl="3" w:tplc="20000001" w:tentative="1">
+      <w:start w:val="1"/>
+      <w:numFmt w:val="bullet"/>
+      <w:lvlText w:val=""/>
+      <w:lvlJc w:val="left"/>
+      <w:pPr>
+        <w:ind w:left="2880" w:hanging="360"/>
+      </w:pPr>
+      <w:rPr>
+        <w:rFonts w:ascii="Symbol" w:hAnsi="Symbol" w:hint="default"/>
+      </w:rPr>
+    </w:lvl>
+    <w:lvl w:ilvl="4" w:tplc="20000003" w:tentative="1">
+      <w:start w:val="1"/>
+      <w:numFmt w:val="bullet"/>
+      <w:lvlText w:val="o"/>
+      <w:lvlJc w:val="left"/>
+      <w:pPr>
+        <w:ind w:left="3600" w:hanging="360"/>
+      </w:pPr>
+      <w:rPr>
+        <w:rFonts w:ascii="Courier New" w:hAnsi="Courier New" w:cs="Courier New" w:hint="default"/>
+      </w:rPr>
+    </w:lvl>
+    <w:lvl w:ilvl="5" w:tplc="20000005" w:tentative="1">
+      <w:start w:val="1"/>
+      <w:numFmt w:val="bullet"/>
+      <w:lvlText w:val=""/>
+      <w:lvlJc w:val="left"/>
+      <w:pPr>
+        <w:ind w:left="4320" w:hanging="360"/>
+      </w:pPr>
+      <w:rPr>
+        <w:rFonts w:ascii="Wingdings" w:hAnsi="Wingdings" w:hint="default"/>
+      </w:rPr>
+    </w:lvl>
+    <w:lvl w:ilvl="6" w:tplc="20000001" w:tentative="1">
+      <w:start w:val="1"/>
+      <w:numFmt w:val="bullet"/>
+      <w:lvlText w:val=""/>
+      <w:lvlJc w:val="left"/>
+      <w:pPr>
+        <w:ind w:left="5040" w:hanging="360"/>
+      </w:pPr>
+      <w:rPr>
+        <w:rFonts w:ascii="Symbol" w:hAnsi="Symbol" w:hint="default"/>
+      </w:rPr>
+    </w:lvl>
+    <w:lvl w:ilvl="7" w:tplc="20000003" w:tentative="1">
+      <w:start w:val="1"/>
+      <w:numFmt w:val="bullet"/>
+      <w:lvlText w:val="o"/>
+      <w:lvlJc w:val="left"/>
+      <w:pPr>
+        <w:ind w:left="5760" w:hanging="360"/>
+      </w:pPr>
+      <w:rPr>
+        <w:rFonts w:ascii="Courier New" w:hAnsi="Courier New" w:cs="Courier New" w:hint="default"/>
+      </w:rPr>
+    </w:lvl>
+    <w:lvl w:ilvl="8" w:tplc="20000005" w:tentative="1">
+      <w:start w:val="1"/>
+      <w:numFmt w:val="bullet"/>
+      <w:lvlText w:val=""/>
+      <w:lvlJc w:val="left"/>
+      <w:pPr>
+        <w:ind w:left="6480" w:hanging="360"/>
+      </w:pPr>
+      <w:rPr>
+        <w:rFonts w:ascii="Wingdings" w:hAnsi="Wingdings" w:hint="default"/>
+      </w:rPr>
+    </w:lvl>
+  </w:abstractNum>
+  <w:abstractNum w:abstractNumId="8" w15:restartNumberingAfterBreak="0">
     <w:nsid w:val="38F26986"/>
     <w:multiLevelType w:val="hybridMultilevel"/>
     <w:tmpl w:val="306E5D14"/>
@@ -6166,7 +8134,7 @@
       </w:rPr>
     </w:lvl>
   </w:abstractNum>
-  <w:abstractNum w:abstractNumId="6" w15:restartNumberingAfterBreak="0">
+  <w:abstractNum w:abstractNumId="9" w15:restartNumberingAfterBreak="0">
     <w:nsid w:val="3ADF4DAC"/>
     <w:multiLevelType w:val="hybridMultilevel"/>
     <w:tmpl w:val="008EAC1A"/>
@@ -6279,7 +8247,7 @@
       </w:rPr>
     </w:lvl>
   </w:abstractNum>
-  <w:abstractNum w:abstractNumId="7" w15:restartNumberingAfterBreak="0">
+  <w:abstractNum w:abstractNumId="10" w15:restartNumberingAfterBreak="0">
     <w:nsid w:val="3E0507F1"/>
     <w:multiLevelType w:val="hybridMultilevel"/>
     <w:tmpl w:val="C61A81BC"/>
@@ -6392,7 +8360,7 @@
       </w:rPr>
     </w:lvl>
   </w:abstractNum>
-  <w:abstractNum w:abstractNumId="8" w15:restartNumberingAfterBreak="0">
+  <w:abstractNum w:abstractNumId="11" w15:restartNumberingAfterBreak="0">
     <w:nsid w:val="419F3DA0"/>
     <w:multiLevelType w:val="hybridMultilevel"/>
     <w:tmpl w:val="A588D5EA"/>
@@ -6505,7 +8473,7 @@
       </w:rPr>
     </w:lvl>
   </w:abstractNum>
-  <w:abstractNum w:abstractNumId="9" w15:restartNumberingAfterBreak="0">
+  <w:abstractNum w:abstractNumId="12" w15:restartNumberingAfterBreak="0">
     <w:nsid w:val="453668E0"/>
     <w:multiLevelType w:val="hybridMultilevel"/>
     <w:tmpl w:val="6252721A"/>
@@ -6618,7 +8586,7 @@
       </w:rPr>
     </w:lvl>
   </w:abstractNum>
-  <w:abstractNum w:abstractNumId="10" w15:restartNumberingAfterBreak="0">
+  <w:abstractNum w:abstractNumId="13" w15:restartNumberingAfterBreak="0">
     <w:nsid w:val="48674EA4"/>
     <w:multiLevelType w:val="multilevel"/>
     <w:tmpl w:val="08070025"/>
@@ -6713,7 +8681,120 @@
       </w:pPr>
     </w:lvl>
   </w:abstractNum>
-  <w:abstractNum w:abstractNumId="11" w15:restartNumberingAfterBreak="0">
+  <w:abstractNum w:abstractNumId="14" w15:restartNumberingAfterBreak="0">
+    <w:nsid w:val="4CB61C76"/>
+    <w:multiLevelType w:val="hybridMultilevel"/>
+    <w:tmpl w:val="043A80D0"/>
+    <w:lvl w:ilvl="0" w:tplc="20000001">
+      <w:start w:val="1"/>
+      <w:numFmt w:val="bullet"/>
+      <w:lvlText w:val=""/>
+      <w:lvlJc w:val="left"/>
+      <w:pPr>
+        <w:ind w:left="720" w:hanging="360"/>
+      </w:pPr>
+      <w:rPr>
+        <w:rFonts w:ascii="Symbol" w:hAnsi="Symbol" w:hint="default"/>
+      </w:rPr>
+    </w:lvl>
+    <w:lvl w:ilvl="1" w:tplc="20000003" w:tentative="1">
+      <w:start w:val="1"/>
+      <w:numFmt w:val="bullet"/>
+      <w:lvlText w:val="o"/>
+      <w:lvlJc w:val="left"/>
+      <w:pPr>
+        <w:ind w:left="1440" w:hanging="360"/>
+      </w:pPr>
+      <w:rPr>
+        <w:rFonts w:ascii="Courier New" w:hAnsi="Courier New" w:cs="Courier New" w:hint="default"/>
+      </w:rPr>
+    </w:lvl>
+    <w:lvl w:ilvl="2" w:tplc="20000005" w:tentative="1">
+      <w:start w:val="1"/>
+      <w:numFmt w:val="bullet"/>
+      <w:lvlText w:val=""/>
+      <w:lvlJc w:val="left"/>
+      <w:pPr>
+        <w:ind w:left="2160" w:hanging="360"/>
+      </w:pPr>
+      <w:rPr>
+        <w:rFonts w:ascii="Wingdings" w:hAnsi="Wingdings" w:hint="default"/>
+      </w:rPr>
+    </w:lvl>
+    <w:lvl w:ilvl="3" w:tplc="20000001" w:tentative="1">
+      <w:start w:val="1"/>
+      <w:numFmt w:val="bullet"/>
+      <w:lvlText w:val=""/>
+      <w:lvlJc w:val="left"/>
+      <w:pPr>
+        <w:ind w:left="2880" w:hanging="360"/>
+      </w:pPr>
+      <w:rPr>
+        <w:rFonts w:ascii="Symbol" w:hAnsi="Symbol" w:hint="default"/>
+      </w:rPr>
+    </w:lvl>
+    <w:lvl w:ilvl="4" w:tplc="20000003" w:tentative="1">
+      <w:start w:val="1"/>
+      <w:numFmt w:val="bullet"/>
+      <w:lvlText w:val="o"/>
+      <w:lvlJc w:val="left"/>
+      <w:pPr>
+        <w:ind w:left="3600" w:hanging="360"/>
+      </w:pPr>
+      <w:rPr>
+        <w:rFonts w:ascii="Courier New" w:hAnsi="Courier New" w:cs="Courier New" w:hint="default"/>
+      </w:rPr>
+    </w:lvl>
+    <w:lvl w:ilvl="5" w:tplc="20000005" w:tentative="1">
+      <w:start w:val="1"/>
+      <w:numFmt w:val="bullet"/>
+      <w:lvlText w:val=""/>
+      <w:lvlJc w:val="left"/>
+      <w:pPr>
+        <w:ind w:left="4320" w:hanging="360"/>
+      </w:pPr>
+      <w:rPr>
+        <w:rFonts w:ascii="Wingdings" w:hAnsi="Wingdings" w:hint="default"/>
+      </w:rPr>
+    </w:lvl>
+    <w:lvl w:ilvl="6" w:tplc="20000001" w:tentative="1">
+      <w:start w:val="1"/>
+      <w:numFmt w:val="bullet"/>
+      <w:lvlText w:val=""/>
+      <w:lvlJc w:val="left"/>
+      <w:pPr>
+        <w:ind w:left="5040" w:hanging="360"/>
+      </w:pPr>
+      <w:rPr>
+        <w:rFonts w:ascii="Symbol" w:hAnsi="Symbol" w:hint="default"/>
+      </w:rPr>
+    </w:lvl>
+    <w:lvl w:ilvl="7" w:tplc="20000003" w:tentative="1">
+      <w:start w:val="1"/>
+      <w:numFmt w:val="bullet"/>
+      <w:lvlText w:val="o"/>
+      <w:lvlJc w:val="left"/>
+      <w:pPr>
+        <w:ind w:left="5760" w:hanging="360"/>
+      </w:pPr>
+      <w:rPr>
+        <w:rFonts w:ascii="Courier New" w:hAnsi="Courier New" w:cs="Courier New" w:hint="default"/>
+      </w:rPr>
+    </w:lvl>
+    <w:lvl w:ilvl="8" w:tplc="20000005" w:tentative="1">
+      <w:start w:val="1"/>
+      <w:numFmt w:val="bullet"/>
+      <w:lvlText w:val=""/>
+      <w:lvlJc w:val="left"/>
+      <w:pPr>
+        <w:ind w:left="6480" w:hanging="360"/>
+      </w:pPr>
+      <w:rPr>
+        <w:rFonts w:ascii="Wingdings" w:hAnsi="Wingdings" w:hint="default"/>
+      </w:rPr>
+    </w:lvl>
+  </w:abstractNum>
+  <w:abstractNum w:abstractNumId="15" w15:restartNumberingAfterBreak="0">
     <w:nsid w:val="58032181"/>
     <w:multiLevelType w:val="hybridMultilevel"/>
     <w:tmpl w:val="19DA359E"/>
@@ -6826,7 +8907,7 @@
       </w:rPr>
     </w:lvl>
   </w:abstractNum>
-  <w:abstractNum w:abstractNumId="12" w15:restartNumberingAfterBreak="0">
+  <w:abstractNum w:abstractNumId="16" w15:restartNumberingAfterBreak="0">
     <w:nsid w:val="74C7433F"/>
     <w:multiLevelType w:val="hybridMultilevel"/>
     <w:tmpl w:val="FF785934"/>
@@ -6939,7 +9020,7 @@
       </w:rPr>
     </w:lvl>
   </w:abstractNum>
-  <w:abstractNum w:abstractNumId="13" w15:restartNumberingAfterBreak="0">
+  <w:abstractNum w:abstractNumId="17" w15:restartNumberingAfterBreak="0">
     <w:nsid w:val="7B78771E"/>
     <w:multiLevelType w:val="hybridMultilevel"/>
     <w:tmpl w:val="0F4637F6"/>
@@ -7052,7 +9133,7 @@
       </w:rPr>
     </w:lvl>
   </w:abstractNum>
-  <w:abstractNum w:abstractNumId="14" w15:restartNumberingAfterBreak="0">
+  <w:abstractNum w:abstractNumId="18" w15:restartNumberingAfterBreak="0">
     <w:nsid w:val="7EF022AE"/>
     <w:multiLevelType w:val="hybridMultilevel"/>
     <w:tmpl w:val="52E0C75C"/>
@@ -7166,49 +9247,61 @@
     </w:lvl>
   </w:abstractNum>
   <w:num w:numId="1">
-    <w:abstractNumId w:val="10"/>
+    <w:abstractNumId w:val="13"/>
   </w:num>
   <w:num w:numId="2">
-    <w:abstractNumId w:val="8"/>
+    <w:abstractNumId w:val="11"/>
   </w:num>
   <w:num w:numId="3">
     <w:abstractNumId w:val="2"/>
   </w:num>
   <w:num w:numId="4">
-    <w:abstractNumId w:val="13"/>
+    <w:abstractNumId w:val="17"/>
   </w:num>
   <w:num w:numId="5">
-    <w:abstractNumId w:val="14"/>
+    <w:abstractNumId w:val="18"/>
   </w:num>
   <w:num w:numId="6">
-    <w:abstractNumId w:val="6"/>
+    <w:abstractNumId w:val="9"/>
   </w:num>
   <w:num w:numId="7">
     <w:abstractNumId w:val="1"/>
   </w:num>
   <w:num w:numId="8">
-    <w:abstractNumId w:val="9"/>
+    <w:abstractNumId w:val="12"/>
   </w:num>
   <w:num w:numId="9">
-    <w:abstractNumId w:val="7"/>
+    <w:abstractNumId w:val="10"/>
   </w:num>
   <w:num w:numId="10">
+    <w:abstractNumId w:val="5"/>
+  </w:num>
+  <w:num w:numId="11">
     <w:abstractNumId w:val="4"/>
   </w:num>
-  <w:num w:numId="11">
-    <w:abstractNumId w:val="3"/>
-  </w:num>
   <w:num w:numId="12">
-    <w:abstractNumId w:val="11"/>
+    <w:abstractNumId w:val="15"/>
   </w:num>
   <w:num w:numId="13">
-    <w:abstractNumId w:val="12"/>
+    <w:abstractNumId w:val="16"/>
   </w:num>
   <w:num w:numId="14">
     <w:abstractNumId w:val="0"/>
   </w:num>
   <w:num w:numId="15">
-    <w:abstractNumId w:val="5"/>
+    <w:abstractNumId w:val="8"/>
+  </w:num>
+  <w:num w:numId="16">
+    <w:abstractNumId w:val="6"/>
+  </w:num>
+  <w:num w:numId="17">
+    <w:abstractNumId w:val="7"/>
+  </w:num>
+  <w:num w:numId="18">
+    <w:abstractNumId w:val="3"/>
+  </w:num>
+  <w:num w:numId="19">
+    <w:abstractNumId w:val="14"/>
   </w:num>
 </w:numbering>
 </file>
@@ -8474,7 +10567,7 @@
 </file>
 
 <file path=customXml/itemProps2.xml><?xml version="1.0" encoding="utf-8"?>
-<ds:datastoreItem xmlns:ds="http://schemas.openxmlformats.org/officeDocument/2006/customXml" ds:itemID="{0D258A1A-7D9F-4A50-9C71-6C80DCEA1635}">
+<ds:datastoreItem xmlns:ds="http://schemas.openxmlformats.org/officeDocument/2006/customXml" ds:itemID="{7DD2904E-07AC-4F0E-96FD-CF74FBA67D6D}">
   <ds:schemaRefs>
     <ds:schemaRef ds:uri="http://schemas.openxmlformats.org/officeDocument/2006/bibliography"/>
   </ds:schemaRefs>

</xml_diff>